<commit_message>
add state machine diagram in design specification
</commit_message>
<xml_diff>
--- a/Document/2XB3_Design_Specification_L01_GR01_V1.docx
+++ b/Document/2XB3_Design_Specification_L01_GR01_V1.docx
@@ -2207,7 +2207,23 @@
                 <w:sz w:val="24"/>
                 <w:szCs w:val="24"/>
               </w:rPr>
-              <w:t xml:space="preserve">Manage the project, produce the prototype, implement search, sort and display modules </w:t>
+              <w:t xml:space="preserve">Manage the project, produce the prototype, implement sort and </w:t>
+            </w:r>
+            <w:r>
+              <w:rPr>
+                <w:rFonts w:ascii="Times New Roman" w:hAnsi="Times New Roman" w:cs="Times New Roman"/>
+                <w:sz w:val="24"/>
+                <w:szCs w:val="24"/>
+              </w:rPr>
+              <w:t>controller and view</w:t>
+            </w:r>
+            <w:r>
+              <w:rPr>
+                <w:rFonts w:ascii="Times New Roman" w:hAnsi="Times New Roman" w:cs="Times New Roman"/>
+                <w:sz w:val="24"/>
+                <w:szCs w:val="24"/>
+              </w:rPr>
+              <w:t xml:space="preserve"> modules </w:t>
             </w:r>
           </w:p>
         </w:tc>
@@ -2473,18 +2489,18 @@
         <w:tblLook w:val="04A0" w:firstRow="1" w:lastRow="0" w:firstColumn="1" w:lastColumn="0" w:noHBand="0" w:noVBand="1"/>
       </w:tblPr>
       <w:tblGrid>
-        <w:gridCol w:w="2274"/>
-        <w:gridCol w:w="1403"/>
-        <w:gridCol w:w="3388"/>
-        <w:gridCol w:w="2285"/>
+        <w:gridCol w:w="1435"/>
+        <w:gridCol w:w="1620"/>
+        <w:gridCol w:w="4680"/>
+        <w:gridCol w:w="1615"/>
       </w:tblGrid>
       <w:tr>
         <w:trPr>
-          <w:trHeight w:val="2109"/>
+          <w:trHeight w:val="539"/>
         </w:trPr>
         <w:tc>
           <w:tcPr>
-            <w:tcW w:w="2322" w:type="dxa"/>
+            <w:tcW w:w="1435" w:type="dxa"/>
           </w:tcPr>
           <w:p>
             <w:pPr>
@@ -2508,7 +2524,7 @@
         </w:tc>
         <w:tc>
           <w:tcPr>
-            <w:tcW w:w="1183" w:type="dxa"/>
+            <w:tcW w:w="1620" w:type="dxa"/>
           </w:tcPr>
           <w:p>
             <w:pPr>
@@ -2532,7 +2548,7 @@
         </w:tc>
         <w:tc>
           <w:tcPr>
-            <w:tcW w:w="3462" w:type="dxa"/>
+            <w:tcW w:w="4680" w:type="dxa"/>
           </w:tcPr>
           <w:p>
             <w:pPr>
@@ -2556,7 +2572,7 @@
         </w:tc>
         <w:tc>
           <w:tcPr>
-            <w:tcW w:w="2323" w:type="dxa"/>
+            <w:tcW w:w="1615" w:type="dxa"/>
           </w:tcPr>
           <w:p>
             <w:pPr>
@@ -2585,7 +2601,7 @@
         </w:trPr>
         <w:tc>
           <w:tcPr>
-            <w:tcW w:w="2322" w:type="dxa"/>
+            <w:tcW w:w="1435" w:type="dxa"/>
           </w:tcPr>
           <w:p>
             <w:pPr>
@@ -2618,7 +2634,7 @@
         </w:tc>
         <w:tc>
           <w:tcPr>
-            <w:tcW w:w="1183" w:type="dxa"/>
+            <w:tcW w:w="1620" w:type="dxa"/>
           </w:tcPr>
           <w:p>
             <w:pPr>
@@ -2641,7 +2657,7 @@
         </w:tc>
         <w:tc>
           <w:tcPr>
-            <w:tcW w:w="3462" w:type="dxa"/>
+            <w:tcW w:w="4680" w:type="dxa"/>
           </w:tcPr>
           <w:p>
             <w:pPr>
@@ -2656,7 +2672,7 @@
         </w:tc>
         <w:tc>
           <w:tcPr>
-            <w:tcW w:w="2323" w:type="dxa"/>
+            <w:tcW w:w="1615" w:type="dxa"/>
           </w:tcPr>
           <w:p>
             <w:pPr>
@@ -2676,7 +2692,7 @@
         </w:trPr>
         <w:tc>
           <w:tcPr>
-            <w:tcW w:w="2322" w:type="dxa"/>
+            <w:tcW w:w="1435" w:type="dxa"/>
           </w:tcPr>
           <w:p>
             <w:pPr>
@@ -2719,7 +2735,7 @@
         </w:tc>
         <w:tc>
           <w:tcPr>
-            <w:tcW w:w="1183" w:type="dxa"/>
+            <w:tcW w:w="1620" w:type="dxa"/>
           </w:tcPr>
           <w:p>
             <w:pPr>
@@ -2742,7 +2758,7 @@
         </w:tc>
         <w:tc>
           <w:tcPr>
-            <w:tcW w:w="3462" w:type="dxa"/>
+            <w:tcW w:w="4680" w:type="dxa"/>
           </w:tcPr>
           <w:p>
             <w:pPr>
@@ -2757,7 +2773,7 @@
         </w:tc>
         <w:tc>
           <w:tcPr>
-            <w:tcW w:w="2323" w:type="dxa"/>
+            <w:tcW w:w="1615" w:type="dxa"/>
           </w:tcPr>
           <w:p>
             <w:pPr>
@@ -2777,7 +2793,7 @@
         </w:trPr>
         <w:tc>
           <w:tcPr>
-            <w:tcW w:w="2322" w:type="dxa"/>
+            <w:tcW w:w="1435" w:type="dxa"/>
           </w:tcPr>
           <w:p>
             <w:pPr>
@@ -2810,7 +2826,7 @@
         </w:tc>
         <w:tc>
           <w:tcPr>
-            <w:tcW w:w="1183" w:type="dxa"/>
+            <w:tcW w:w="1620" w:type="dxa"/>
           </w:tcPr>
           <w:p>
             <w:pPr>
@@ -2833,7 +2849,7 @@
         </w:tc>
         <w:tc>
           <w:tcPr>
-            <w:tcW w:w="3462" w:type="dxa"/>
+            <w:tcW w:w="4680" w:type="dxa"/>
           </w:tcPr>
           <w:p>
             <w:pPr>
@@ -2848,7 +2864,7 @@
         </w:tc>
         <w:tc>
           <w:tcPr>
-            <w:tcW w:w="2323" w:type="dxa"/>
+            <w:tcW w:w="1615" w:type="dxa"/>
           </w:tcPr>
           <w:p>
             <w:pPr>
@@ -2868,7 +2884,7 @@
         </w:trPr>
         <w:tc>
           <w:tcPr>
-            <w:tcW w:w="2322" w:type="dxa"/>
+            <w:tcW w:w="1435" w:type="dxa"/>
           </w:tcPr>
           <w:p>
             <w:pPr>
@@ -2891,7 +2907,7 @@
         </w:tc>
         <w:tc>
           <w:tcPr>
-            <w:tcW w:w="1183" w:type="dxa"/>
+            <w:tcW w:w="1620" w:type="dxa"/>
           </w:tcPr>
           <w:p>
             <w:pPr>
@@ -2914,27 +2930,350 @@
         </w:tc>
         <w:tc>
           <w:tcPr>
-            <w:tcW w:w="3462" w:type="dxa"/>
+            <w:tcW w:w="4680" w:type="dxa"/>
           </w:tcPr>
           <w:p>
             <w:pPr>
               <w:pStyle w:val="ListParagraph"/>
               <w:numPr>
                 <w:ilvl w:val="0"/>
-                <w:numId w:val="10"/>
+                <w:numId w:val="12"/>
               </w:numPr>
-              <w:rPr>
-                <w:rFonts w:ascii="Times New Roman" w:hAnsi="Times New Roman" w:cs="Times New Roman"/>
-                <w:b/>
-                <w:sz w:val="28"/>
-                <w:szCs w:val="28"/>
+              <w:adjustRightInd w:val="0"/>
+              <w:snapToGrid w:val="0"/>
+              <w:ind w:left="0" w:firstLine="0"/>
+              <w:contextualSpacing w:val="0"/>
+              <w:rPr>
+                <w:rFonts w:ascii="Times New Roman" w:hAnsi="Times New Roman" w:cs="Times New Roman"/>
+                <w:bCs/>
+                <w:sz w:val="24"/>
+                <w:szCs w:val="24"/>
               </w:rPr>
             </w:pPr>
+            <w:r>
+              <w:rPr>
+                <w:rFonts w:ascii="Times New Roman" w:hAnsi="Times New Roman" w:cs="Times New Roman"/>
+                <w:bCs/>
+                <w:sz w:val="24"/>
+                <w:szCs w:val="24"/>
+              </w:rPr>
+              <w:t>Manage the program to meet all milestones</w:t>
+            </w:r>
+          </w:p>
+          <w:p>
+            <w:pPr>
+              <w:pStyle w:val="ListParagraph"/>
+              <w:numPr>
+                <w:ilvl w:val="0"/>
+                <w:numId w:val="12"/>
+              </w:numPr>
+              <w:adjustRightInd w:val="0"/>
+              <w:snapToGrid w:val="0"/>
+              <w:ind w:left="0" w:firstLine="0"/>
+              <w:contextualSpacing w:val="0"/>
+              <w:rPr>
+                <w:rFonts w:ascii="Times New Roman" w:hAnsi="Times New Roman" w:cs="Times New Roman"/>
+                <w:bCs/>
+                <w:sz w:val="24"/>
+                <w:szCs w:val="24"/>
+              </w:rPr>
+            </w:pPr>
+            <w:r>
+              <w:rPr>
+                <w:rFonts w:ascii="Times New Roman" w:hAnsi="Times New Roman" w:cs="Times New Roman"/>
+                <w:bCs/>
+                <w:sz w:val="24"/>
+                <w:szCs w:val="24"/>
+              </w:rPr>
+              <w:t>Finish the MIS of 14 modules</w:t>
+            </w:r>
+          </w:p>
+          <w:p>
+            <w:pPr>
+              <w:pStyle w:val="ListParagraph"/>
+              <w:numPr>
+                <w:ilvl w:val="0"/>
+                <w:numId w:val="13"/>
+              </w:numPr>
+              <w:adjustRightInd w:val="0"/>
+              <w:snapToGrid w:val="0"/>
+              <w:ind w:left="0" w:firstLine="0"/>
+              <w:contextualSpacing w:val="0"/>
+              <w:rPr>
+                <w:rFonts w:ascii="Times New Roman" w:hAnsi="Times New Roman" w:cs="Times New Roman"/>
+                <w:bCs/>
+                <w:sz w:val="24"/>
+                <w:szCs w:val="24"/>
+              </w:rPr>
+            </w:pPr>
+            <w:r>
+              <w:rPr>
+                <w:rFonts w:ascii="Times New Roman" w:hAnsi="Times New Roman" w:cs="Times New Roman"/>
+                <w:bCs/>
+                <w:sz w:val="24"/>
+                <w:szCs w:val="24"/>
+              </w:rPr>
+              <w:t>Implement 12 modules (</w:t>
+            </w:r>
+            <w:proofErr w:type="spellStart"/>
+            <w:r>
+              <w:rPr>
+                <w:rFonts w:ascii="Times New Roman" w:hAnsi="Times New Roman" w:cs="Times New Roman"/>
+                <w:bCs/>
+                <w:sz w:val="24"/>
+                <w:szCs w:val="24"/>
+              </w:rPr>
+              <w:t>CityPostT</w:t>
+            </w:r>
+            <w:proofErr w:type="spellEnd"/>
+            <w:r>
+              <w:rPr>
+                <w:rFonts w:ascii="Times New Roman" w:hAnsi="Times New Roman" w:cs="Times New Roman"/>
+                <w:bCs/>
+                <w:sz w:val="24"/>
+                <w:szCs w:val="24"/>
+              </w:rPr>
+              <w:t xml:space="preserve">, Edge, Graph, </w:t>
+            </w:r>
+            <w:proofErr w:type="spellStart"/>
+            <w:r>
+              <w:rPr>
+                <w:rFonts w:ascii="Times New Roman" w:hAnsi="Times New Roman" w:cs="Times New Roman"/>
+                <w:bCs/>
+                <w:sz w:val="24"/>
+                <w:szCs w:val="24"/>
+              </w:rPr>
+              <w:t>SearchEarthquakes</w:t>
+            </w:r>
+            <w:proofErr w:type="spellEnd"/>
+            <w:r>
+              <w:rPr>
+                <w:rFonts w:ascii="Times New Roman" w:hAnsi="Times New Roman" w:cs="Times New Roman"/>
+                <w:bCs/>
+                <w:sz w:val="24"/>
+                <w:szCs w:val="24"/>
+              </w:rPr>
+              <w:t xml:space="preserve">, Sort, </w:t>
+            </w:r>
+            <w:proofErr w:type="spellStart"/>
+            <w:r>
+              <w:rPr>
+                <w:rFonts w:ascii="Times New Roman" w:hAnsi="Times New Roman" w:cs="Times New Roman"/>
+                <w:bCs/>
+                <w:sz w:val="24"/>
+                <w:szCs w:val="24"/>
+              </w:rPr>
+              <w:t>RiskAssessement</w:t>
+            </w:r>
+            <w:proofErr w:type="spellEnd"/>
+            <w:r>
+              <w:rPr>
+                <w:rFonts w:ascii="Times New Roman" w:hAnsi="Times New Roman" w:cs="Times New Roman"/>
+                <w:bCs/>
+                <w:sz w:val="24"/>
+                <w:szCs w:val="24"/>
+              </w:rPr>
+              <w:t xml:space="preserve">, </w:t>
+            </w:r>
+            <w:proofErr w:type="spellStart"/>
+            <w:r>
+              <w:rPr>
+                <w:rFonts w:ascii="Times New Roman" w:hAnsi="Times New Roman" w:cs="Times New Roman"/>
+                <w:bCs/>
+                <w:sz w:val="24"/>
+                <w:szCs w:val="24"/>
+              </w:rPr>
+              <w:t>ViewRisk</w:t>
+            </w:r>
+            <w:proofErr w:type="spellEnd"/>
+            <w:r>
+              <w:rPr>
+                <w:rFonts w:ascii="Times New Roman" w:hAnsi="Times New Roman" w:cs="Times New Roman"/>
+                <w:bCs/>
+                <w:sz w:val="24"/>
+                <w:szCs w:val="24"/>
+              </w:rPr>
+              <w:t xml:space="preserve">, </w:t>
+            </w:r>
+            <w:proofErr w:type="spellStart"/>
+            <w:r>
+              <w:rPr>
+                <w:rFonts w:ascii="Times New Roman" w:hAnsi="Times New Roman" w:cs="Times New Roman"/>
+                <w:bCs/>
+                <w:sz w:val="24"/>
+                <w:szCs w:val="24"/>
+              </w:rPr>
+              <w:t>ViewList</w:t>
+            </w:r>
+            <w:proofErr w:type="spellEnd"/>
+            <w:r>
+              <w:rPr>
+                <w:rFonts w:ascii="Times New Roman" w:hAnsi="Times New Roman" w:cs="Times New Roman"/>
+                <w:bCs/>
+                <w:sz w:val="24"/>
+                <w:szCs w:val="24"/>
+              </w:rPr>
+              <w:t xml:space="preserve">, </w:t>
+            </w:r>
+            <w:proofErr w:type="spellStart"/>
+            <w:r>
+              <w:rPr>
+                <w:rFonts w:ascii="Times New Roman" w:hAnsi="Times New Roman" w:cs="Times New Roman"/>
+                <w:bCs/>
+                <w:sz w:val="24"/>
+                <w:szCs w:val="24"/>
+              </w:rPr>
+              <w:t>DisplayByMagnitude</w:t>
+            </w:r>
+            <w:proofErr w:type="spellEnd"/>
+            <w:r>
+              <w:rPr>
+                <w:rFonts w:ascii="Times New Roman" w:hAnsi="Times New Roman" w:cs="Times New Roman"/>
+                <w:bCs/>
+                <w:sz w:val="24"/>
+                <w:szCs w:val="24"/>
+              </w:rPr>
+              <w:t xml:space="preserve">, </w:t>
+            </w:r>
+            <w:proofErr w:type="spellStart"/>
+            <w:r>
+              <w:rPr>
+                <w:rFonts w:ascii="Times New Roman" w:hAnsi="Times New Roman" w:cs="Times New Roman"/>
+                <w:bCs/>
+                <w:sz w:val="24"/>
+                <w:szCs w:val="24"/>
+              </w:rPr>
+              <w:t>DisplayByDistance</w:t>
+            </w:r>
+            <w:proofErr w:type="spellEnd"/>
+            <w:r>
+              <w:rPr>
+                <w:rFonts w:ascii="Times New Roman" w:hAnsi="Times New Roman" w:cs="Times New Roman"/>
+                <w:bCs/>
+                <w:sz w:val="24"/>
+                <w:szCs w:val="24"/>
+              </w:rPr>
+              <w:t xml:space="preserve">, Controller, </w:t>
+            </w:r>
+            <w:proofErr w:type="spellStart"/>
+            <w:r>
+              <w:rPr>
+                <w:rFonts w:ascii="Times New Roman" w:hAnsi="Times New Roman" w:cs="Times New Roman"/>
+                <w:bCs/>
+                <w:sz w:val="24"/>
+                <w:szCs w:val="24"/>
+              </w:rPr>
+              <w:t>MCVDemo</w:t>
+            </w:r>
+            <w:proofErr w:type="spellEnd"/>
+            <w:r>
+              <w:rPr>
+                <w:rFonts w:ascii="Times New Roman" w:hAnsi="Times New Roman" w:cs="Times New Roman"/>
+                <w:bCs/>
+                <w:sz w:val="24"/>
+                <w:szCs w:val="24"/>
+              </w:rPr>
+              <w:t>)</w:t>
+            </w:r>
+          </w:p>
+          <w:p>
+            <w:pPr>
+              <w:pStyle w:val="ListParagraph"/>
+              <w:numPr>
+                <w:ilvl w:val="0"/>
+                <w:numId w:val="13"/>
+              </w:numPr>
+              <w:adjustRightInd w:val="0"/>
+              <w:snapToGrid w:val="0"/>
+              <w:ind w:left="0" w:firstLine="0"/>
+              <w:contextualSpacing w:val="0"/>
+              <w:rPr>
+                <w:rFonts w:ascii="Times New Roman" w:hAnsi="Times New Roman" w:cs="Times New Roman"/>
+                <w:bCs/>
+                <w:sz w:val="24"/>
+                <w:szCs w:val="24"/>
+              </w:rPr>
+            </w:pPr>
+            <w:r>
+              <w:rPr>
+                <w:rFonts w:ascii="Times New Roman" w:hAnsi="Times New Roman" w:cs="Times New Roman"/>
+                <w:bCs/>
+                <w:sz w:val="24"/>
+                <w:szCs w:val="24"/>
+              </w:rPr>
+              <w:t>Prepare</w:t>
+            </w:r>
+            <w:r>
+              <w:rPr>
+                <w:rFonts w:ascii="Times New Roman" w:hAnsi="Times New Roman" w:cs="Times New Roman"/>
+                <w:bCs/>
+                <w:sz w:val="24"/>
+                <w:szCs w:val="24"/>
+              </w:rPr>
+              <w:t xml:space="preserve"> the outline of SRS and Design Specification</w:t>
+            </w:r>
+            <w:r>
+              <w:rPr>
+                <w:rFonts w:ascii="Times New Roman" w:hAnsi="Times New Roman" w:cs="Times New Roman"/>
+                <w:bCs/>
+                <w:sz w:val="24"/>
+                <w:szCs w:val="24"/>
+              </w:rPr>
+              <w:t>; finish and update the o</w:t>
+            </w:r>
+            <w:r>
+              <w:rPr>
+                <w:rFonts w:ascii="Times New Roman" w:hAnsi="Times New Roman" w:cs="Times New Roman"/>
+                <w:sz w:val="24"/>
+                <w:szCs w:val="24"/>
+              </w:rPr>
+              <w:t>verall description</w:t>
+            </w:r>
+            <w:r>
+              <w:rPr>
+                <w:rFonts w:ascii="Times New Roman" w:hAnsi="Times New Roman" w:cs="Times New Roman"/>
+                <w:sz w:val="24"/>
+                <w:szCs w:val="24"/>
+              </w:rPr>
+              <w:t xml:space="preserve"> in SRS; finish </w:t>
+            </w:r>
+            <w:r>
+              <w:rPr>
+                <w:rFonts w:ascii="Times New Roman" w:hAnsi="Times New Roman" w:cs="Times New Roman"/>
+                <w:sz w:val="24"/>
+                <w:szCs w:val="24"/>
+              </w:rPr>
+              <w:t>MIS</w:t>
+            </w:r>
+            <w:r>
+              <w:rPr>
+                <w:rFonts w:ascii="Times New Roman" w:hAnsi="Times New Roman" w:cs="Times New Roman"/>
+                <w:sz w:val="24"/>
+                <w:szCs w:val="24"/>
+              </w:rPr>
+              <w:t xml:space="preserve"> </w:t>
+            </w:r>
+            <w:r>
+              <w:rPr>
+                <w:rFonts w:ascii="Times New Roman" w:hAnsi="Times New Roman" w:cs="Times New Roman"/>
+                <w:sz w:val="24"/>
+                <w:szCs w:val="24"/>
+              </w:rPr>
+              <w:t>(14 modules)</w:t>
+            </w:r>
+            <w:r>
+              <w:rPr>
+                <w:rFonts w:ascii="Times New Roman" w:hAnsi="Times New Roman" w:cs="Times New Roman"/>
+                <w:sz w:val="24"/>
+                <w:szCs w:val="24"/>
+              </w:rPr>
+              <w:t xml:space="preserve"> and UML state machine diagrams</w:t>
+            </w:r>
           </w:p>
         </w:tc>
         <w:tc>
           <w:tcPr>
-            <w:tcW w:w="2323" w:type="dxa"/>
+            <w:tcW w:w="1615" w:type="dxa"/>
           </w:tcPr>
           <w:p>
             <w:pPr>
@@ -3931,18 +4270,106 @@
         <w:t xml:space="preserve"> </w:t>
       </w:r>
       <w:r>
-        <w:t xml:space="preserve">MIS </w:t>
-      </w:r>
-      <w:proofErr w:type="gramStart"/>
-      <w:r>
-        <w:t xml:space="preserve">and  </w:t>
-      </w:r>
-      <w:r>
-        <w:t>UML</w:t>
-      </w:r>
-      <w:proofErr w:type="gramEnd"/>
-      <w:r>
-        <w:t xml:space="preserve"> state machine diagrams</w:t>
+        <w:t xml:space="preserve">MIS and </w:t>
+      </w:r>
+      <w:r>
+        <w:t>UML state machine diagrams</w:t>
+      </w:r>
+    </w:p>
+    <w:p>
+      <w:pPr>
+        <w:pStyle w:val="Heading1"/>
+        <w:spacing w:after="0"/>
+        <w:rPr>
+          <w:b w:val="0"/>
+          <w:bCs w:val="0"/>
+          <w:sz w:val="24"/>
+          <w:szCs w:val="24"/>
+        </w:rPr>
+      </w:pPr>
+      <w:r>
+        <w:rPr>
+          <w:b w:val="0"/>
+          <w:bCs w:val="0"/>
+          <w:sz w:val="24"/>
+          <w:szCs w:val="24"/>
+        </w:rPr>
+        <w:t xml:space="preserve">There are totally 19 modules for this system. We have the MISs for all except </w:t>
+      </w:r>
+      <w:proofErr w:type="spellStart"/>
+      <w:r>
+        <w:rPr>
+          <w:b w:val="0"/>
+          <w:bCs w:val="0"/>
+          <w:sz w:val="24"/>
+          <w:szCs w:val="24"/>
+        </w:rPr>
+        <w:t>MCVDemo</w:t>
+      </w:r>
+      <w:proofErr w:type="spellEnd"/>
+      <w:r>
+        <w:rPr>
+          <w:b w:val="0"/>
+          <w:bCs w:val="0"/>
+          <w:sz w:val="24"/>
+          <w:szCs w:val="24"/>
+        </w:rPr>
+        <w:t xml:space="preserve"> </w:t>
+      </w:r>
+      <w:r>
+        <w:rPr>
+          <w:b w:val="0"/>
+          <w:bCs w:val="0"/>
+          <w:sz w:val="24"/>
+          <w:szCs w:val="24"/>
+        </w:rPr>
+        <w:t>modules in the following section</w:t>
+      </w:r>
+      <w:r>
+        <w:rPr>
+          <w:b w:val="0"/>
+          <w:bCs w:val="0"/>
+          <w:sz w:val="24"/>
+          <w:szCs w:val="24"/>
+        </w:rPr>
+        <w:t xml:space="preserve">. We also </w:t>
+      </w:r>
+      <w:r>
+        <w:rPr>
+          <w:b w:val="0"/>
+          <w:bCs w:val="0"/>
+          <w:sz w:val="24"/>
+          <w:szCs w:val="24"/>
+        </w:rPr>
+        <w:t xml:space="preserve">include two state machine diagrams for Sort and </w:t>
+      </w:r>
+      <w:proofErr w:type="spellStart"/>
+      <w:r>
+        <w:rPr>
+          <w:b w:val="0"/>
+          <w:bCs w:val="0"/>
+          <w:sz w:val="24"/>
+          <w:szCs w:val="24"/>
+        </w:rPr>
+        <w:t>MCVDemo</w:t>
+      </w:r>
+      <w:proofErr w:type="spellEnd"/>
+      <w:r>
+        <w:rPr>
+          <w:b w:val="0"/>
+          <w:bCs w:val="0"/>
+          <w:sz w:val="24"/>
+          <w:szCs w:val="24"/>
+        </w:rPr>
+        <w:t xml:space="preserve"> classes. </w:t>
+      </w:r>
+    </w:p>
+    <w:p>
+      <w:pPr>
+        <w:pStyle w:val="Heading2"/>
+      </w:pPr>
+      <w:r>
+        <w:t xml:space="preserve">3.1 MIS </w:t>
       </w:r>
     </w:p>
     <w:p>
@@ -3970,10 +4397,6 @@
           <w:lang w:val="en-CA"/>
         </w:rPr>
       </w:pPr>
-      <w:bookmarkStart w:id="3" w:name="_heading=h.btrxz796xoj0" w:colFirst="0" w:colLast="0"/>
-      <w:bookmarkStart w:id="4" w:name="_heading=h.37psyajjx16q" w:colFirst="0" w:colLast="0"/>
-      <w:bookmarkEnd w:id="3"/>
-      <w:bookmarkEnd w:id="4"/>
       <w:r>
         <w:rPr>
           <w:rFonts w:ascii="CMR10" w:hAnsi="CMR10" w:cs="CMR10"/>
@@ -3991,16 +4414,7 @@
           <w:szCs w:val="20"/>
           <w:lang w:val="en-CA"/>
         </w:rPr>
-        <w:t>syntax;</w:t>
-      </w:r>
-      <w:r>
-        <w:rPr>
-          <w:rFonts w:ascii="CMR10" w:hAnsi="CMR10" w:cs="CMR10"/>
-          <w:sz w:val="20"/>
-          <w:szCs w:val="20"/>
-          <w:lang w:val="en-CA"/>
-        </w:rPr>
-        <w:t>;</w:t>
+        <w:t>syntax;;</w:t>
       </w:r>
       <w:proofErr w:type="gramEnd"/>
     </w:p>
@@ -4036,35 +4450,471 @@
           <w:szCs w:val="20"/>
           <w:lang w:val="en-CA"/>
         </w:rPr>
-        <w:t>for each class, a description of the implementation (private entities), including class variables - include enough</w:t>
-      </w:r>
-      <w:r>
+        <w:t>for each class, a description of the implementation (private entities), including class variables - include enough detail to show how the class variables are maintained by the methods in the class; you should include two UML state machine diagrams for two most interesting classes in your implementation;</w:t>
+      </w:r>
+    </w:p>
+    <w:p>
+      <w:pPr>
+        <w:pBdr>
+          <w:top w:val="nil"/>
+          <w:left w:val="nil"/>
+          <w:bottom w:val="nil"/>
+          <w:right w:val="nil"/>
+          <w:between w:val="nil"/>
+        </w:pBdr>
         <w:rPr>
           <w:rFonts w:ascii="CMR10" w:hAnsi="CMR10" w:cs="CMR10"/>
           <w:sz w:val="20"/>
           <w:szCs w:val="20"/>
           <w:lang w:val="en-CA"/>
         </w:rPr>
+      </w:pPr>
+    </w:p>
+    <w:p>
+      <w:pPr>
+        <w:pBdr>
+          <w:top w:val="nil"/>
+          <w:left w:val="nil"/>
+          <w:bottom w:val="nil"/>
+          <w:right w:val="nil"/>
+          <w:between w:val="nil"/>
+        </w:pBdr>
+      </w:pPr>
+      <w:r>
+        <w:rPr>
+          <w:highlight w:val="yellow"/>
+        </w:rPr>
+        <w:t>(</w:t>
+      </w:r>
+      <w:proofErr w:type="spellStart"/>
+      <w:r>
+        <w:rPr>
+          <w:rFonts w:ascii="Times New Roman" w:hAnsi="Times New Roman" w:cs="Times New Roman"/>
+          <w:sz w:val="24"/>
+          <w:szCs w:val="24"/>
+          <w:highlight w:val="yellow"/>
+        </w:rPr>
+        <w:t>Sembakutti</w:t>
+      </w:r>
+      <w:proofErr w:type="spellEnd"/>
+      <w:r>
+        <w:rPr>
+          <w:rFonts w:ascii="Times New Roman" w:hAnsi="Times New Roman" w:cs="Times New Roman"/>
+          <w:sz w:val="24"/>
+          <w:szCs w:val="24"/>
+          <w:highlight w:val="yellow"/>
+        </w:rPr>
         <w:t xml:space="preserve"> </w:t>
       </w:r>
-      <w:r>
+      <w:proofErr w:type="spellStart"/>
+      <w:r>
+        <w:rPr>
+          <w:rFonts w:ascii="Times New Roman" w:hAnsi="Times New Roman" w:cs="Times New Roman"/>
+          <w:sz w:val="24"/>
+          <w:szCs w:val="24"/>
+          <w:highlight w:val="yellow"/>
+        </w:rPr>
+        <w:t>Kalindu</w:t>
+      </w:r>
+      <w:proofErr w:type="spellEnd"/>
+      <w:r>
+        <w:rPr>
+          <w:highlight w:val="yellow"/>
+        </w:rPr>
+        <w:t xml:space="preserve">): </w:t>
+      </w:r>
+      <w:r>
+        <w:rPr>
+          <w:highlight w:val="yellow"/>
+        </w:rPr>
+        <w:t xml:space="preserve">finish the MIS of this </w:t>
+      </w:r>
+      <w:proofErr w:type="gramStart"/>
+      <w:r>
+        <w:rPr>
+          <w:highlight w:val="yellow"/>
+        </w:rPr>
+        <w:t>three  class</w:t>
+      </w:r>
+      <w:proofErr w:type="gramEnd"/>
+      <w:r>
+        <w:rPr>
+          <w:highlight w:val="yellow"/>
+        </w:rPr>
+        <w:t xml:space="preserve">: </w:t>
+      </w:r>
+      <w:proofErr w:type="spellStart"/>
+      <w:r>
+        <w:rPr>
+          <w:highlight w:val="yellow"/>
+        </w:rPr>
+        <w:t>CSVreader</w:t>
+      </w:r>
+      <w:proofErr w:type="spellEnd"/>
+      <w:r>
+        <w:rPr>
+          <w:highlight w:val="yellow"/>
+        </w:rPr>
+        <w:t xml:space="preserve">, </w:t>
+      </w:r>
+      <w:proofErr w:type="spellStart"/>
+      <w:r>
+        <w:rPr>
+          <w:highlight w:val="yellow"/>
+        </w:rPr>
+        <w:t>RedBlackBST</w:t>
+      </w:r>
+      <w:proofErr w:type="spellEnd"/>
+      <w:r>
+        <w:rPr>
+          <w:highlight w:val="yellow"/>
+        </w:rPr>
+        <w:t xml:space="preserve">, </w:t>
+      </w:r>
+      <w:r>
+        <w:rPr>
+          <w:highlight w:val="yellow"/>
+        </w:rPr>
+        <w:t>Earthquake T, Queue</w:t>
+      </w:r>
+    </w:p>
+    <w:p>
+      <w:pPr>
+        <w:pBdr>
+          <w:top w:val="nil"/>
+          <w:left w:val="nil"/>
+          <w:bottom w:val="nil"/>
+          <w:right w:val="nil"/>
+          <w:between w:val="nil"/>
+        </w:pBdr>
+      </w:pPr>
+    </w:p>
+    <w:p>
+      <w:pPr>
+        <w:pBdr>
+          <w:top w:val="nil"/>
+          <w:left w:val="nil"/>
+          <w:bottom w:val="nil"/>
+          <w:right w:val="nil"/>
+          <w:between w:val="nil"/>
+        </w:pBdr>
+        <w:rPr>
+          <w:highlight w:val="magenta"/>
+        </w:rPr>
+      </w:pPr>
+      <w:r>
+        <w:rPr>
+          <w:highlight w:val="magenta"/>
+        </w:rPr>
+        <w:t>(Fang Ye) finish the MIS of following modules and two UML state machine diagrams:</w:t>
+      </w:r>
+    </w:p>
+    <w:p>
+      <w:pPr>
+        <w:pBdr>
+          <w:top w:val="nil"/>
+          <w:left w:val="nil"/>
+          <w:bottom w:val="nil"/>
+          <w:right w:val="nil"/>
+          <w:between w:val="nil"/>
+        </w:pBdr>
+      </w:pPr>
+      <w:proofErr w:type="spellStart"/>
+      <w:r>
+        <w:rPr>
+          <w:highlight w:val="magenta"/>
+        </w:rPr>
+        <w:lastRenderedPageBreak/>
+        <w:t>CityPostT</w:t>
+      </w:r>
+      <w:proofErr w:type="spellEnd"/>
+      <w:r>
+        <w:rPr>
+          <w:highlight w:val="magenta"/>
+        </w:rPr>
+        <w:t xml:space="preserve">, </w:t>
+      </w:r>
+      <w:proofErr w:type="spellStart"/>
+      <w:r>
+        <w:rPr>
+          <w:highlight w:val="magenta"/>
+        </w:rPr>
+        <w:t>CityT</w:t>
+      </w:r>
+      <w:proofErr w:type="spellEnd"/>
+      <w:r>
+        <w:rPr>
+          <w:highlight w:val="magenta"/>
+        </w:rPr>
+        <w:t xml:space="preserve">, </w:t>
+      </w:r>
+      <w:proofErr w:type="spellStart"/>
+      <w:proofErr w:type="gramStart"/>
+      <w:r>
+        <w:rPr>
+          <w:highlight w:val="magenta"/>
+        </w:rPr>
+        <w:t>PointT,CityGraph</w:t>
+      </w:r>
+      <w:proofErr w:type="spellEnd"/>
+      <w:proofErr w:type="gramEnd"/>
+      <w:r>
+        <w:rPr>
+          <w:highlight w:val="magenta"/>
+        </w:rPr>
+        <w:t xml:space="preserve">, , </w:t>
+      </w:r>
+      <w:proofErr w:type="spellStart"/>
+      <w:r>
+        <w:rPr>
+          <w:highlight w:val="magenta"/>
+        </w:rPr>
+        <w:t>GeoCollection</w:t>
+      </w:r>
+      <w:proofErr w:type="spellEnd"/>
+      <w:r>
+        <w:rPr>
+          <w:highlight w:val="magenta"/>
+        </w:rPr>
+        <w:t xml:space="preserve">, Edge,  </w:t>
+      </w:r>
+      <w:proofErr w:type="spellStart"/>
+      <w:r>
+        <w:rPr>
+          <w:highlight w:val="magenta"/>
+        </w:rPr>
+        <w:t>GeoCollection</w:t>
+      </w:r>
+      <w:proofErr w:type="spellEnd"/>
+      <w:r>
+        <w:rPr>
+          <w:highlight w:val="magenta"/>
+        </w:rPr>
+        <w:t xml:space="preserve">, </w:t>
+      </w:r>
+      <w:proofErr w:type="spellStart"/>
+      <w:r>
+        <w:rPr>
+          <w:highlight w:val="magenta"/>
+        </w:rPr>
+        <w:t>DisplayByMagnitude</w:t>
+      </w:r>
+      <w:proofErr w:type="spellEnd"/>
+      <w:r>
+        <w:rPr>
+          <w:highlight w:val="magenta"/>
+        </w:rPr>
+        <w:t xml:space="preserve">, </w:t>
+      </w:r>
+      <w:proofErr w:type="spellStart"/>
+      <w:r>
+        <w:rPr>
+          <w:highlight w:val="magenta"/>
+        </w:rPr>
+        <w:t>DisplayByDistance</w:t>
+      </w:r>
+      <w:proofErr w:type="spellEnd"/>
+      <w:r>
+        <w:rPr>
+          <w:highlight w:val="magenta"/>
+        </w:rPr>
+        <w:t xml:space="preserve">,  </w:t>
+      </w:r>
+      <w:proofErr w:type="spellStart"/>
+      <w:r>
+        <w:rPr>
+          <w:highlight w:val="magenta"/>
+        </w:rPr>
+        <w:t>DisplayInterface</w:t>
+      </w:r>
+      <w:proofErr w:type="spellEnd"/>
+      <w:r>
+        <w:rPr>
+          <w:highlight w:val="magenta"/>
+        </w:rPr>
+        <w:t xml:space="preserve">, </w:t>
+      </w:r>
+      <w:proofErr w:type="spellStart"/>
+      <w:r>
+        <w:rPr>
+          <w:highlight w:val="magenta"/>
+        </w:rPr>
+        <w:t>DIsplayManager</w:t>
+      </w:r>
+      <w:proofErr w:type="spellEnd"/>
+      <w:r>
+        <w:rPr>
+          <w:highlight w:val="magenta"/>
+        </w:rPr>
+        <w:t xml:space="preserve">, </w:t>
+      </w:r>
+      <w:proofErr w:type="spellStart"/>
+      <w:r>
+        <w:rPr>
+          <w:highlight w:val="magenta"/>
+        </w:rPr>
+        <w:t>RiskAssessement</w:t>
+      </w:r>
+      <w:proofErr w:type="spellEnd"/>
+      <w:r>
+        <w:rPr>
+          <w:highlight w:val="magenta"/>
+        </w:rPr>
+        <w:t xml:space="preserve">, </w:t>
+      </w:r>
+      <w:proofErr w:type="spellStart"/>
+      <w:r>
+        <w:rPr>
+          <w:highlight w:val="magenta"/>
+        </w:rPr>
+        <w:t>SearchEarthquake</w:t>
+      </w:r>
+      <w:proofErr w:type="spellEnd"/>
+      <w:r>
+        <w:rPr>
+          <w:highlight w:val="magenta"/>
+        </w:rPr>
+        <w:t>, Sort</w:t>
+      </w:r>
+    </w:p>
+    <w:p>
+      <w:pPr>
+        <w:pStyle w:val="Heading1"/>
+        <w:spacing w:after="0"/>
+        <w:rPr>
+          <w:b w:val="0"/>
+          <w:bCs w:val="0"/>
+          <w:sz w:val="24"/>
+          <w:szCs w:val="24"/>
+        </w:rPr>
+      </w:pPr>
+    </w:p>
+    <w:p>
+      <w:pPr>
+        <w:pStyle w:val="Heading1"/>
+        <w:spacing w:after="0"/>
+        <w:rPr>
+          <w:b w:val="0"/>
+          <w:bCs w:val="0"/>
+          <w:sz w:val="24"/>
+          <w:szCs w:val="24"/>
+        </w:rPr>
+      </w:pPr>
+    </w:p>
+    <w:p>
+      <w:pPr>
+        <w:pStyle w:val="Heading2"/>
+      </w:pPr>
+      <w:r>
+        <w:t xml:space="preserve">3.2 </w:t>
+      </w:r>
+      <w:r>
+        <w:t>state machine diagrams</w:t>
+      </w:r>
+    </w:p>
+    <w:p/>
+    <w:p>
+      <w:pPr>
+        <w:pStyle w:val="ListParagraph"/>
+        <w:pBdr>
+          <w:top w:val="nil"/>
+          <w:left w:val="nil"/>
+          <w:bottom w:val="nil"/>
+          <w:right w:val="nil"/>
+          <w:between w:val="nil"/>
+        </w:pBdr>
+        <w:autoSpaceDE w:val="0"/>
+        <w:autoSpaceDN w:val="0"/>
+        <w:adjustRightInd w:val="0"/>
+        <w:spacing w:after="0" w:line="240" w:lineRule="auto"/>
+        <w:jc w:val="center"/>
         <w:rPr>
           <w:rFonts w:ascii="CMR10" w:hAnsi="CMR10" w:cs="CMR10"/>
           <w:sz w:val="20"/>
           <w:szCs w:val="20"/>
           <w:lang w:val="en-CA"/>
         </w:rPr>
-        <w:t>detail to show how the class variables are maintained by the methods in the class; you should include two UML</w:t>
-      </w:r>
-      <w:r>
+      </w:pPr>
+      <w:bookmarkStart w:id="3" w:name="_heading=h.btrxz796xoj0" w:colFirst="0" w:colLast="0"/>
+      <w:bookmarkStart w:id="4" w:name="_heading=h.37psyajjx16q" w:colFirst="0" w:colLast="0"/>
+      <w:bookmarkEnd w:id="3"/>
+      <w:bookmarkEnd w:id="4"/>
+      <w:r>
+        <w:rPr>
+          <w:noProof/>
+        </w:rPr>
+        <w:drawing>
+          <wp:inline distT="0" distB="0" distL="0" distR="0" wp14:anchorId="627AE15C" wp14:editId="25C2149F">
+            <wp:extent cx="3710940" cy="1321780"/>
+            <wp:effectExtent l="0" t="0" r="3810" b="0"/>
+            <wp:docPr id="1" name="Picture 1"/>
+            <wp:cNvGraphicFramePr>
+              <a:graphicFrameLocks xmlns:a="http://schemas.openxmlformats.org/drawingml/2006/main" noChangeAspect="1"/>
+            </wp:cNvGraphicFramePr>
+            <a:graphic xmlns:a="http://schemas.openxmlformats.org/drawingml/2006/main">
+              <a:graphicData uri="http://schemas.openxmlformats.org/drawingml/2006/picture">
+                <pic:pic xmlns:pic="http://schemas.openxmlformats.org/drawingml/2006/picture">
+                  <pic:nvPicPr>
+                    <pic:cNvPr id="0" name="Picture 1"/>
+                    <pic:cNvPicPr>
+                      <a:picLocks noChangeAspect="1" noChangeArrowheads="1"/>
+                    </pic:cNvPicPr>
+                  </pic:nvPicPr>
+                  <pic:blipFill>
+                    <a:blip r:embed="rId8">
+                      <a:extLst>
+                        <a:ext uri="{28A0092B-C50C-407E-A947-70E740481C1C}">
+                          <a14:useLocalDpi xmlns:a14="http://schemas.microsoft.com/office/drawing/2010/main" val="0"/>
+                        </a:ext>
+                      </a:extLst>
+                    </a:blip>
+                    <a:srcRect/>
+                    <a:stretch>
+                      <a:fillRect/>
+                    </a:stretch>
+                  </pic:blipFill>
+                  <pic:spPr bwMode="auto">
+                    <a:xfrm>
+                      <a:off x="0" y="0"/>
+                      <a:ext cx="3729452" cy="1328374"/>
+                    </a:xfrm>
+                    <a:prstGeom prst="rect">
+                      <a:avLst/>
+                    </a:prstGeom>
+                    <a:noFill/>
+                    <a:ln>
+                      <a:noFill/>
+                    </a:ln>
+                  </pic:spPr>
+                </pic:pic>
+              </a:graphicData>
+            </a:graphic>
+          </wp:inline>
+        </w:drawing>
+      </w:r>
+    </w:p>
+    <w:p>
+      <w:pPr>
+        <w:pStyle w:val="ListParagraph"/>
+        <w:pBdr>
+          <w:top w:val="nil"/>
+          <w:left w:val="nil"/>
+          <w:bottom w:val="nil"/>
+          <w:right w:val="nil"/>
+          <w:between w:val="nil"/>
+        </w:pBdr>
+        <w:autoSpaceDE w:val="0"/>
+        <w:autoSpaceDN w:val="0"/>
+        <w:adjustRightInd w:val="0"/>
+        <w:spacing w:after="0" w:line="240" w:lineRule="auto"/>
+        <w:jc w:val="center"/>
         <w:rPr>
           <w:rFonts w:ascii="CMR10" w:hAnsi="CMR10" w:cs="CMR10"/>
           <w:sz w:val="20"/>
           <w:szCs w:val="20"/>
           <w:lang w:val="en-CA"/>
         </w:rPr>
-        <w:t xml:space="preserve"> </w:t>
-      </w:r>
+      </w:pPr>
       <w:r>
         <w:rPr>
           <w:rFonts w:ascii="CMR10" w:hAnsi="CMR10" w:cs="CMR10"/>
@@ -4072,18 +4922,23 @@
           <w:szCs w:val="20"/>
           <w:lang w:val="en-CA"/>
         </w:rPr>
-        <w:t>state machine diagrams for two most interesting classes in your implementation;</w:t>
-      </w:r>
-    </w:p>
-    <w:p>
-      <w:pPr>
-        <w:pBdr>
-          <w:top w:val="nil"/>
-          <w:left w:val="nil"/>
-          <w:bottom w:val="nil"/>
-          <w:right w:val="nil"/>
-          <w:between w:val="nil"/>
-        </w:pBdr>
+        <w:t>Figure 1 state machine diagram for Sort class</w:t>
+      </w:r>
+    </w:p>
+    <w:p>
+      <w:pPr>
+        <w:pStyle w:val="ListParagraph"/>
+        <w:pBdr>
+          <w:top w:val="nil"/>
+          <w:left w:val="nil"/>
+          <w:bottom w:val="nil"/>
+          <w:right w:val="nil"/>
+          <w:between w:val="nil"/>
+        </w:pBdr>
+        <w:autoSpaceDE w:val="0"/>
+        <w:autoSpaceDN w:val="0"/>
+        <w:adjustRightInd w:val="0"/>
+        <w:spacing w:after="0" w:line="240" w:lineRule="auto"/>
         <w:rPr>
           <w:rFonts w:ascii="CMR10" w:hAnsi="CMR10" w:cs="CMR10"/>
           <w:sz w:val="20"/>
@@ -4094,333 +4949,171 @@
     </w:p>
     <w:p>
       <w:pPr>
-        <w:pBdr>
-          <w:top w:val="nil"/>
-          <w:left w:val="nil"/>
-          <w:bottom w:val="nil"/>
-          <w:right w:val="nil"/>
-          <w:between w:val="nil"/>
-        </w:pBdr>
-      </w:pPr>
-      <w:r>
-        <w:rPr>
-          <w:highlight w:val="yellow"/>
-        </w:rPr>
-        <w:t>(</w:t>
+        <w:pStyle w:val="ListParagraph"/>
+        <w:pBdr>
+          <w:top w:val="nil"/>
+          <w:left w:val="nil"/>
+          <w:bottom w:val="nil"/>
+          <w:right w:val="nil"/>
+          <w:between w:val="nil"/>
+        </w:pBdr>
+        <w:autoSpaceDE w:val="0"/>
+        <w:autoSpaceDN w:val="0"/>
+        <w:adjustRightInd w:val="0"/>
+        <w:spacing w:after="0" w:line="240" w:lineRule="auto"/>
+        <w:jc w:val="center"/>
+        <w:rPr>
+          <w:rFonts w:ascii="CMR10" w:hAnsi="CMR10" w:cs="CMR10"/>
+          <w:sz w:val="20"/>
+          <w:szCs w:val="20"/>
+        </w:rPr>
+      </w:pPr>
+      <w:r>
+        <w:rPr>
+          <w:noProof/>
+        </w:rPr>
+        <w:drawing>
+          <wp:inline distT="0" distB="0" distL="0" distR="0" wp14:anchorId="75B7449C" wp14:editId="117559F1">
+            <wp:extent cx="2811780" cy="4112833"/>
+            <wp:effectExtent l="0" t="0" r="7620" b="2540"/>
+            <wp:docPr id="2" name="Picture 2"/>
+            <wp:cNvGraphicFramePr>
+              <a:graphicFrameLocks xmlns:a="http://schemas.openxmlformats.org/drawingml/2006/main" noChangeAspect="1"/>
+            </wp:cNvGraphicFramePr>
+            <a:graphic xmlns:a="http://schemas.openxmlformats.org/drawingml/2006/main">
+              <a:graphicData uri="http://schemas.openxmlformats.org/drawingml/2006/picture">
+                <pic:pic xmlns:pic="http://schemas.openxmlformats.org/drawingml/2006/picture">
+                  <pic:nvPicPr>
+                    <pic:cNvPr id="0" name="Picture 3"/>
+                    <pic:cNvPicPr>
+                      <a:picLocks noChangeAspect="1" noChangeArrowheads="1"/>
+                    </pic:cNvPicPr>
+                  </pic:nvPicPr>
+                  <pic:blipFill>
+                    <a:blip r:embed="rId9">
+                      <a:extLst>
+                        <a:ext uri="{28A0092B-C50C-407E-A947-70E740481C1C}">
+                          <a14:useLocalDpi xmlns:a14="http://schemas.microsoft.com/office/drawing/2010/main" val="0"/>
+                        </a:ext>
+                      </a:extLst>
+                    </a:blip>
+                    <a:srcRect/>
+                    <a:stretch>
+                      <a:fillRect/>
+                    </a:stretch>
+                  </pic:blipFill>
+                  <pic:spPr bwMode="auto">
+                    <a:xfrm>
+                      <a:off x="0" y="0"/>
+                      <a:ext cx="2830587" cy="4140343"/>
+                    </a:xfrm>
+                    <a:prstGeom prst="rect">
+                      <a:avLst/>
+                    </a:prstGeom>
+                    <a:noFill/>
+                    <a:ln>
+                      <a:noFill/>
+                    </a:ln>
+                  </pic:spPr>
+                </pic:pic>
+              </a:graphicData>
+            </a:graphic>
+          </wp:inline>
+        </w:drawing>
+      </w:r>
+    </w:p>
+    <w:p>
+      <w:pPr>
+        <w:pStyle w:val="ListParagraph"/>
+        <w:pBdr>
+          <w:top w:val="nil"/>
+          <w:left w:val="nil"/>
+          <w:bottom w:val="nil"/>
+          <w:right w:val="nil"/>
+          <w:between w:val="nil"/>
+        </w:pBdr>
+        <w:autoSpaceDE w:val="0"/>
+        <w:autoSpaceDN w:val="0"/>
+        <w:adjustRightInd w:val="0"/>
+        <w:spacing w:after="0" w:line="240" w:lineRule="auto"/>
+        <w:jc w:val="center"/>
+        <w:rPr>
+          <w:rFonts w:ascii="CMR10" w:hAnsi="CMR10" w:cs="CMR10"/>
+          <w:sz w:val="20"/>
+          <w:szCs w:val="20"/>
+        </w:rPr>
+      </w:pPr>
+      <w:r>
+        <w:rPr>
+          <w:rFonts w:ascii="CMR10" w:hAnsi="CMR10" w:cs="CMR10"/>
+          <w:sz w:val="20"/>
+          <w:szCs w:val="20"/>
+          <w:lang w:val="en-CA"/>
+        </w:rPr>
+        <w:t xml:space="preserve">Figure </w:t>
+      </w:r>
+      <w:r>
+        <w:rPr>
+          <w:rFonts w:ascii="CMR10" w:hAnsi="CMR10" w:cs="CMR10"/>
+          <w:sz w:val="20"/>
+          <w:szCs w:val="20"/>
+          <w:lang w:val="en-CA"/>
+        </w:rPr>
+        <w:t>2</w:t>
+      </w:r>
+      <w:r>
+        <w:rPr>
+          <w:rFonts w:ascii="CMR10" w:hAnsi="CMR10" w:cs="CMR10"/>
+          <w:sz w:val="20"/>
+          <w:szCs w:val="20"/>
+          <w:lang w:val="en-CA"/>
+        </w:rPr>
+        <w:t xml:space="preserve"> state machine diagram for </w:t>
       </w:r>
       <w:proofErr w:type="spellStart"/>
       <w:r>
         <w:rPr>
-          <w:rFonts w:ascii="Times New Roman" w:hAnsi="Times New Roman" w:cs="Times New Roman"/>
-          <w:sz w:val="24"/>
-          <w:szCs w:val="24"/>
-          <w:highlight w:val="yellow"/>
-        </w:rPr>
-        <w:t>Sembakutti</w:t>
+          <w:rFonts w:ascii="CMR10" w:hAnsi="CMR10" w:cs="CMR10"/>
+          <w:sz w:val="20"/>
+          <w:szCs w:val="20"/>
+          <w:lang w:val="en-CA"/>
+        </w:rPr>
+        <w:t>MCVDemo</w:t>
       </w:r>
       <w:proofErr w:type="spellEnd"/>
       <w:r>
         <w:rPr>
-          <w:rFonts w:ascii="Times New Roman" w:hAnsi="Times New Roman" w:cs="Times New Roman"/>
-          <w:sz w:val="24"/>
-          <w:szCs w:val="24"/>
-          <w:highlight w:val="yellow"/>
-        </w:rPr>
-        <w:t xml:space="preserve"> </w:t>
-      </w:r>
-      <w:proofErr w:type="spellStart"/>
-      <w:r>
-        <w:rPr>
-          <w:rFonts w:ascii="Times New Roman" w:hAnsi="Times New Roman" w:cs="Times New Roman"/>
-          <w:sz w:val="24"/>
-          <w:szCs w:val="24"/>
-          <w:highlight w:val="yellow"/>
-        </w:rPr>
-        <w:t>Kalindu</w:t>
-      </w:r>
-      <w:proofErr w:type="spellEnd"/>
-      <w:r>
-        <w:rPr>
-          <w:highlight w:val="yellow"/>
-        </w:rPr>
-        <w:t xml:space="preserve">): </w:t>
-      </w:r>
-      <w:r>
-        <w:rPr>
-          <w:highlight w:val="yellow"/>
-        </w:rPr>
-        <w:t xml:space="preserve">finish the MIS of </w:t>
-      </w:r>
-      <w:r>
-        <w:rPr>
-          <w:highlight w:val="yellow"/>
-        </w:rPr>
-        <w:t xml:space="preserve">this </w:t>
-      </w:r>
-      <w:proofErr w:type="gramStart"/>
-      <w:r>
-        <w:rPr>
-          <w:highlight w:val="yellow"/>
-        </w:rPr>
-        <w:t xml:space="preserve">three </w:t>
-      </w:r>
-      <w:r>
-        <w:rPr>
-          <w:highlight w:val="yellow"/>
+          <w:rFonts w:ascii="CMR10" w:hAnsi="CMR10" w:cs="CMR10"/>
+          <w:sz w:val="20"/>
+          <w:szCs w:val="20"/>
+          <w:lang w:val="en-CA"/>
         </w:rPr>
         <w:t xml:space="preserve"> class</w:t>
       </w:r>
-      <w:proofErr w:type="gramEnd"/>
-      <w:r>
-        <w:rPr>
-          <w:highlight w:val="yellow"/>
-        </w:rPr>
-        <w:t xml:space="preserve">: </w:t>
-      </w:r>
-      <w:proofErr w:type="spellStart"/>
-      <w:r>
-        <w:rPr>
-          <w:highlight w:val="yellow"/>
-        </w:rPr>
-        <w:t>CSVreader</w:t>
-      </w:r>
-      <w:proofErr w:type="spellEnd"/>
-      <w:r>
-        <w:rPr>
-          <w:highlight w:val="yellow"/>
-        </w:rPr>
-        <w:t xml:space="preserve">, </w:t>
-      </w:r>
-      <w:proofErr w:type="spellStart"/>
-      <w:r>
-        <w:rPr>
-          <w:highlight w:val="yellow"/>
-        </w:rPr>
-        <w:t>RedBlackBST</w:t>
-      </w:r>
-      <w:proofErr w:type="spellEnd"/>
-      <w:r>
-        <w:rPr>
-          <w:highlight w:val="yellow"/>
-        </w:rPr>
-        <w:t xml:space="preserve">, </w:t>
-      </w:r>
-      <w:r>
-        <w:rPr>
-          <w:highlight w:val="yellow"/>
-        </w:rPr>
-        <w:t>Earthquake T</w:t>
-      </w:r>
-      <w:r>
-        <w:rPr>
-          <w:highlight w:val="yellow"/>
-        </w:rPr>
-        <w:t xml:space="preserve">, </w:t>
-      </w:r>
-      <w:r>
-        <w:rPr>
-          <w:highlight w:val="yellow"/>
-        </w:rPr>
-        <w:t>Queue</w:t>
-      </w:r>
-    </w:p>
-    <w:p>
-      <w:pPr>
-        <w:pBdr>
-          <w:top w:val="nil"/>
-          <w:left w:val="nil"/>
-          <w:bottom w:val="nil"/>
-          <w:right w:val="nil"/>
-          <w:between w:val="nil"/>
-        </w:pBdr>
-      </w:pPr>
-    </w:p>
-    <w:p>
-      <w:pPr>
-        <w:pBdr>
-          <w:top w:val="nil"/>
-          <w:left w:val="nil"/>
-          <w:bottom w:val="nil"/>
-          <w:right w:val="nil"/>
-          <w:between w:val="nil"/>
-        </w:pBdr>
-        <w:rPr>
-          <w:highlight w:val="magenta"/>
-        </w:rPr>
-      </w:pPr>
-      <w:r>
-        <w:rPr>
-          <w:highlight w:val="magenta"/>
-        </w:rPr>
-        <w:t>(Fang Ye) finish the MIS of following modules and two UML state machine diagrams:</w:t>
-      </w:r>
-    </w:p>
-    <w:p>
-      <w:pPr>
-        <w:pBdr>
-          <w:top w:val="nil"/>
-          <w:left w:val="nil"/>
-          <w:bottom w:val="nil"/>
-          <w:right w:val="nil"/>
-          <w:between w:val="nil"/>
-        </w:pBdr>
-      </w:pPr>
-      <w:proofErr w:type="spellStart"/>
-      <w:r>
-        <w:rPr>
-          <w:highlight w:val="magenta"/>
-        </w:rPr>
-        <w:t>CityPostT</w:t>
-      </w:r>
-      <w:proofErr w:type="spellEnd"/>
-      <w:r>
-        <w:rPr>
-          <w:highlight w:val="magenta"/>
-        </w:rPr>
-        <w:t xml:space="preserve">, </w:t>
-      </w:r>
-      <w:proofErr w:type="spellStart"/>
-      <w:r>
-        <w:rPr>
-          <w:highlight w:val="magenta"/>
-        </w:rPr>
-        <w:t>CityT</w:t>
-      </w:r>
-      <w:proofErr w:type="spellEnd"/>
-      <w:r>
-        <w:rPr>
-          <w:highlight w:val="magenta"/>
-        </w:rPr>
-        <w:t xml:space="preserve">, </w:t>
-      </w:r>
-      <w:proofErr w:type="spellStart"/>
-      <w:proofErr w:type="gramStart"/>
-      <w:r>
-        <w:rPr>
-          <w:highlight w:val="magenta"/>
-        </w:rPr>
-        <w:t>PointT,CityGraph</w:t>
-      </w:r>
-      <w:proofErr w:type="spellEnd"/>
-      <w:proofErr w:type="gramEnd"/>
-      <w:r>
-        <w:rPr>
-          <w:highlight w:val="magenta"/>
-        </w:rPr>
-        <w:t xml:space="preserve">, , </w:t>
-      </w:r>
-      <w:proofErr w:type="spellStart"/>
-      <w:r>
-        <w:rPr>
-          <w:highlight w:val="magenta"/>
-        </w:rPr>
-        <w:t>GeoCollection</w:t>
-      </w:r>
-      <w:proofErr w:type="spellEnd"/>
-      <w:r>
-        <w:rPr>
-          <w:highlight w:val="magenta"/>
-        </w:rPr>
-        <w:t xml:space="preserve">, Edge,  </w:t>
-      </w:r>
-      <w:proofErr w:type="spellStart"/>
-      <w:r>
-        <w:rPr>
-          <w:highlight w:val="magenta"/>
-        </w:rPr>
-        <w:t>GeoCollection</w:t>
-      </w:r>
-      <w:proofErr w:type="spellEnd"/>
-      <w:r>
-        <w:rPr>
-          <w:highlight w:val="magenta"/>
-        </w:rPr>
-        <w:t xml:space="preserve">, </w:t>
-      </w:r>
-      <w:proofErr w:type="spellStart"/>
-      <w:r>
-        <w:rPr>
-          <w:highlight w:val="magenta"/>
-        </w:rPr>
-        <w:t>DisplayByMagnitude</w:t>
-      </w:r>
-      <w:proofErr w:type="spellEnd"/>
-      <w:r>
-        <w:rPr>
-          <w:highlight w:val="magenta"/>
-        </w:rPr>
-        <w:t xml:space="preserve">, </w:t>
-      </w:r>
-      <w:proofErr w:type="spellStart"/>
-      <w:r>
-        <w:rPr>
-          <w:highlight w:val="magenta"/>
-        </w:rPr>
-        <w:t>DisplayByDistance</w:t>
-      </w:r>
-      <w:proofErr w:type="spellEnd"/>
-      <w:r>
-        <w:rPr>
-          <w:highlight w:val="magenta"/>
-        </w:rPr>
-        <w:t xml:space="preserve">,  </w:t>
-      </w:r>
-      <w:proofErr w:type="spellStart"/>
-      <w:r>
-        <w:rPr>
-          <w:highlight w:val="magenta"/>
-        </w:rPr>
-        <w:t>DisplayInterface</w:t>
-      </w:r>
-      <w:proofErr w:type="spellEnd"/>
-      <w:r>
-        <w:rPr>
-          <w:highlight w:val="magenta"/>
-        </w:rPr>
-        <w:t xml:space="preserve">, </w:t>
-      </w:r>
-      <w:proofErr w:type="spellStart"/>
-      <w:r>
-        <w:rPr>
-          <w:highlight w:val="magenta"/>
-        </w:rPr>
-        <w:t>DIsplayManager</w:t>
-      </w:r>
-      <w:proofErr w:type="spellEnd"/>
-      <w:r>
-        <w:rPr>
-          <w:highlight w:val="magenta"/>
-        </w:rPr>
-        <w:t xml:space="preserve">, </w:t>
-      </w:r>
-      <w:proofErr w:type="spellStart"/>
-      <w:r>
-        <w:rPr>
-          <w:highlight w:val="magenta"/>
-        </w:rPr>
-        <w:t>RiskAssessement</w:t>
-      </w:r>
-      <w:proofErr w:type="spellEnd"/>
-      <w:r>
-        <w:rPr>
-          <w:highlight w:val="magenta"/>
-        </w:rPr>
-        <w:t xml:space="preserve">, </w:t>
-      </w:r>
-      <w:proofErr w:type="spellStart"/>
-      <w:r>
-        <w:rPr>
-          <w:highlight w:val="magenta"/>
-        </w:rPr>
-        <w:t>SearchEarthquake</w:t>
-      </w:r>
-      <w:proofErr w:type="spellEnd"/>
-      <w:r>
-        <w:rPr>
-          <w:highlight w:val="magenta"/>
-        </w:rPr>
-        <w:t>, Sort</w:t>
-      </w:r>
+    </w:p>
+    <w:p>
+      <w:pPr>
+        <w:pStyle w:val="ListParagraph"/>
+        <w:pBdr>
+          <w:top w:val="nil"/>
+          <w:left w:val="nil"/>
+          <w:bottom w:val="nil"/>
+          <w:right w:val="nil"/>
+          <w:between w:val="nil"/>
+        </w:pBdr>
+        <w:autoSpaceDE w:val="0"/>
+        <w:autoSpaceDN w:val="0"/>
+        <w:adjustRightInd w:val="0"/>
+        <w:spacing w:after="0" w:line="240" w:lineRule="auto"/>
+        <w:rPr>
+          <w:rFonts w:ascii="CMR10" w:hAnsi="CMR10" w:cs="CMR10"/>
+          <w:sz w:val="20"/>
+          <w:szCs w:val="20"/>
+          <w:lang w:val="en-CA"/>
+        </w:rPr>
+      </w:pPr>
+      <w:bookmarkStart w:id="5" w:name="_GoBack"/>
+      <w:bookmarkEnd w:id="5"/>
     </w:p>
     <w:p>
       <w:pPr>
@@ -4466,6 +5159,7 @@
           <w:sz w:val="48"/>
           <w:szCs w:val="48"/>
         </w:rPr>
+        <w:lastRenderedPageBreak/>
         <w:t>4 internal review/</w:t>
       </w:r>
       <w:proofErr w:type="gramStart"/>
@@ -4525,8 +5219,6 @@
         </w:rPr>
         <w:t>)</w:t>
       </w:r>
-      <w:bookmarkStart w:id="5" w:name="_GoBack"/>
-      <w:bookmarkEnd w:id="5"/>
     </w:p>
     <w:p>
       <w:pPr>
@@ -4556,7 +5248,6 @@
           <w:szCs w:val="20"/>
           <w:lang w:val="en-CA"/>
         </w:rPr>
-        <w:lastRenderedPageBreak/>
         <w:t xml:space="preserve">include a trace back to requirements in each class </w:t>
       </w:r>
       <w:proofErr w:type="gramStart"/>
@@ -4601,8 +5292,8 @@
       </w:r>
     </w:p>
     <w:sectPr>
-      <w:footerReference w:type="default" r:id="rId8"/>
-      <w:footerReference w:type="first" r:id="rId9"/>
+      <w:footerReference w:type="default" r:id="rId10"/>
+      <w:footerReference w:type="first" r:id="rId11"/>
       <w:pgSz w:w="12240" w:h="15840"/>
       <w:pgMar w:top="1440" w:right="1440" w:bottom="1440" w:left="1440" w:header="708" w:footer="708" w:gutter="0"/>
       <w:pgNumType w:start="1"/>
@@ -4700,6 +5391,119 @@
 <file path=word/numbering.xml><?xml version="1.0" encoding="utf-8"?>
 <w:numbering xmlns:wpc="http://schemas.microsoft.com/office/word/2010/wordprocessingCanvas" xmlns:cx="http://schemas.microsoft.com/office/drawing/2014/chartex" xmlns:cx1="http://schemas.microsoft.com/office/drawing/2015/9/8/chartex" xmlns:cx2="http://schemas.microsoft.com/office/drawing/2015/10/21/chartex" xmlns:cx3="http://schemas.microsoft.com/office/drawing/2016/5/9/chartex" xmlns:cx4="http://schemas.microsoft.com/office/drawing/2016/5/10/chartex" xmlns:cx5="http://schemas.microsoft.com/office/drawing/2016/5/11/chartex" xmlns:cx6="http://schemas.microsoft.com/office/drawing/2016/5/12/chartex" xmlns:cx7="http://schemas.microsoft.com/office/drawing/2016/5/13/chartex" xmlns:cx8="http://schemas.microsoft.com/office/drawing/2016/5/14/chartex" xmlns:mc="http://schemas.openxmlformats.org/markup-compatibility/2006" xmlns:aink="http://schemas.microsoft.com/office/drawing/2016/ink" xmlns:am3d="http://schemas.microsoft.com/office/drawing/2017/model3d" xmlns:o="urn:schemas-microsoft-com:office:office" xmlns:r="http://schemas.openxmlformats.org/officeDocument/2006/relationships" xmlns:m="http://schemas.openxmlformats.org/officeDocument/2006/math" xmlns:v="urn:schemas-microsoft-com:vml" xmlns:wp14="http://schemas.microsoft.com/office/word/2010/wordprocessingDrawing" xmlns:wp="http://schemas.openxmlformats.org/drawingml/2006/wordprocessingDrawing" xmlns:w10="urn:schemas-microsoft-com:office:word" xmlns:w="http://schemas.openxmlformats.org/wordprocessingml/2006/main" xmlns:w14="http://schemas.microsoft.com/office/word/2010/wordml" xmlns:w15="http://schemas.microsoft.com/office/word/2012/wordml" xmlns:w16cid="http://schemas.microsoft.com/office/word/2016/wordml/cid" xmlns:w16se="http://schemas.microsoft.com/office/word/2015/wordml/symex" xmlns:wpg="http://schemas.microsoft.com/office/word/2010/wordprocessingGroup" xmlns:wpi="http://schemas.microsoft.com/office/word/2010/wordprocessingInk" xmlns:wne="http://schemas.microsoft.com/office/word/2006/wordml" xmlns:wps="http://schemas.microsoft.com/office/word/2010/wordprocessingShape" mc:Ignorable="w14 w15 w16se w16cid wp14">
   <w:abstractNum w:abstractNumId="0" w15:restartNumberingAfterBreak="0">
+    <w:nsid w:val="099B2AA6"/>
+    <w:multiLevelType w:val="hybridMultilevel"/>
+    <w:tmpl w:val="AF5E4146"/>
+    <w:lvl w:ilvl="0" w:tplc="10090001">
+      <w:start w:val="1"/>
+      <w:numFmt w:val="bullet"/>
+      <w:lvlText w:val=""/>
+      <w:lvlJc w:val="left"/>
+      <w:pPr>
+        <w:ind w:left="720" w:hanging="360"/>
+      </w:pPr>
+      <w:rPr>
+        <w:rFonts w:ascii="Symbol" w:hAnsi="Symbol" w:hint="default"/>
+      </w:rPr>
+    </w:lvl>
+    <w:lvl w:ilvl="1" w:tplc="10090003" w:tentative="1">
+      <w:start w:val="1"/>
+      <w:numFmt w:val="bullet"/>
+      <w:lvlText w:val="o"/>
+      <w:lvlJc w:val="left"/>
+      <w:pPr>
+        <w:ind w:left="1440" w:hanging="360"/>
+      </w:pPr>
+      <w:rPr>
+        <w:rFonts w:ascii="Courier New" w:hAnsi="Courier New" w:cs="Courier New" w:hint="default"/>
+      </w:rPr>
+    </w:lvl>
+    <w:lvl w:ilvl="2" w:tplc="10090005" w:tentative="1">
+      <w:start w:val="1"/>
+      <w:numFmt w:val="bullet"/>
+      <w:lvlText w:val=""/>
+      <w:lvlJc w:val="left"/>
+      <w:pPr>
+        <w:ind w:left="2160" w:hanging="360"/>
+      </w:pPr>
+      <w:rPr>
+        <w:rFonts w:ascii="Wingdings" w:hAnsi="Wingdings" w:hint="default"/>
+      </w:rPr>
+    </w:lvl>
+    <w:lvl w:ilvl="3" w:tplc="10090001" w:tentative="1">
+      <w:start w:val="1"/>
+      <w:numFmt w:val="bullet"/>
+      <w:lvlText w:val=""/>
+      <w:lvlJc w:val="left"/>
+      <w:pPr>
+        <w:ind w:left="2880" w:hanging="360"/>
+      </w:pPr>
+      <w:rPr>
+        <w:rFonts w:ascii="Symbol" w:hAnsi="Symbol" w:hint="default"/>
+      </w:rPr>
+    </w:lvl>
+    <w:lvl w:ilvl="4" w:tplc="10090003" w:tentative="1">
+      <w:start w:val="1"/>
+      <w:numFmt w:val="bullet"/>
+      <w:lvlText w:val="o"/>
+      <w:lvlJc w:val="left"/>
+      <w:pPr>
+        <w:ind w:left="3600" w:hanging="360"/>
+      </w:pPr>
+      <w:rPr>
+        <w:rFonts w:ascii="Courier New" w:hAnsi="Courier New" w:cs="Courier New" w:hint="default"/>
+      </w:rPr>
+    </w:lvl>
+    <w:lvl w:ilvl="5" w:tplc="10090005" w:tentative="1">
+      <w:start w:val="1"/>
+      <w:numFmt w:val="bullet"/>
+      <w:lvlText w:val=""/>
+      <w:lvlJc w:val="left"/>
+      <w:pPr>
+        <w:ind w:left="4320" w:hanging="360"/>
+      </w:pPr>
+      <w:rPr>
+        <w:rFonts w:ascii="Wingdings" w:hAnsi="Wingdings" w:hint="default"/>
+      </w:rPr>
+    </w:lvl>
+    <w:lvl w:ilvl="6" w:tplc="10090001" w:tentative="1">
+      <w:start w:val="1"/>
+      <w:numFmt w:val="bullet"/>
+      <w:lvlText w:val=""/>
+      <w:lvlJc w:val="left"/>
+      <w:pPr>
+        <w:ind w:left="5040" w:hanging="360"/>
+      </w:pPr>
+      <w:rPr>
+        <w:rFonts w:ascii="Symbol" w:hAnsi="Symbol" w:hint="default"/>
+      </w:rPr>
+    </w:lvl>
+    <w:lvl w:ilvl="7" w:tplc="10090003" w:tentative="1">
+      <w:start w:val="1"/>
+      <w:numFmt w:val="bullet"/>
+      <w:lvlText w:val="o"/>
+      <w:lvlJc w:val="left"/>
+      <w:pPr>
+        <w:ind w:left="5760" w:hanging="360"/>
+      </w:pPr>
+      <w:rPr>
+        <w:rFonts w:ascii="Courier New" w:hAnsi="Courier New" w:cs="Courier New" w:hint="default"/>
+      </w:rPr>
+    </w:lvl>
+    <w:lvl w:ilvl="8" w:tplc="10090005" w:tentative="1">
+      <w:start w:val="1"/>
+      <w:numFmt w:val="bullet"/>
+      <w:lvlText w:val=""/>
+      <w:lvlJc w:val="left"/>
+      <w:pPr>
+        <w:ind w:left="6480" w:hanging="360"/>
+      </w:pPr>
+      <w:rPr>
+        <w:rFonts w:ascii="Wingdings" w:hAnsi="Wingdings" w:hint="default"/>
+      </w:rPr>
+    </w:lvl>
+  </w:abstractNum>
+  <w:abstractNum w:abstractNumId="1" w15:restartNumberingAfterBreak="0">
     <w:nsid w:val="0BC35C52"/>
     <w:multiLevelType w:val="hybridMultilevel"/>
     <w:tmpl w:val="7E7CCCDC"/>
@@ -4812,7 +5616,7 @@
       </w:rPr>
     </w:lvl>
   </w:abstractNum>
-  <w:abstractNum w:abstractNumId="1" w15:restartNumberingAfterBreak="0">
+  <w:abstractNum w:abstractNumId="2" w15:restartNumberingAfterBreak="0">
     <w:nsid w:val="0F5B5303"/>
     <w:multiLevelType w:val="multilevel"/>
     <w:tmpl w:val="BF246AC4"/>
@@ -4925,7 +5729,7 @@
       </w:rPr>
     </w:lvl>
   </w:abstractNum>
-  <w:abstractNum w:abstractNumId="2" w15:restartNumberingAfterBreak="0">
+  <w:abstractNum w:abstractNumId="3" w15:restartNumberingAfterBreak="0">
     <w:nsid w:val="2A646E92"/>
     <w:multiLevelType w:val="multilevel"/>
     <w:tmpl w:val="2C14557C"/>
@@ -5038,7 +5842,7 @@
       </w:rPr>
     </w:lvl>
   </w:abstractNum>
-  <w:abstractNum w:abstractNumId="3" w15:restartNumberingAfterBreak="0">
+  <w:abstractNum w:abstractNumId="4" w15:restartNumberingAfterBreak="0">
     <w:nsid w:val="2A9F4277"/>
     <w:multiLevelType w:val="multilevel"/>
     <w:tmpl w:val="290E72A8"/>
@@ -5124,7 +5928,7 @@
       </w:pPr>
     </w:lvl>
   </w:abstractNum>
-  <w:abstractNum w:abstractNumId="4" w15:restartNumberingAfterBreak="0">
+  <w:abstractNum w:abstractNumId="5" w15:restartNumberingAfterBreak="0">
     <w:nsid w:val="381B33C0"/>
     <w:multiLevelType w:val="multilevel"/>
     <w:tmpl w:val="15269800"/>
@@ -5237,7 +6041,7 @@
       </w:rPr>
     </w:lvl>
   </w:abstractNum>
-  <w:abstractNum w:abstractNumId="5" w15:restartNumberingAfterBreak="0">
+  <w:abstractNum w:abstractNumId="6" w15:restartNumberingAfterBreak="0">
     <w:nsid w:val="435C532A"/>
     <w:multiLevelType w:val="multilevel"/>
     <w:tmpl w:val="69FC6E7E"/>
@@ -5350,7 +6154,7 @@
       </w:rPr>
     </w:lvl>
   </w:abstractNum>
-  <w:abstractNum w:abstractNumId="6" w15:restartNumberingAfterBreak="0">
+  <w:abstractNum w:abstractNumId="7" w15:restartNumberingAfterBreak="0">
     <w:nsid w:val="49447779"/>
     <w:multiLevelType w:val="hybridMultilevel"/>
     <w:tmpl w:val="6B365510"/>
@@ -5463,7 +6267,120 @@
       </w:rPr>
     </w:lvl>
   </w:abstractNum>
-  <w:abstractNum w:abstractNumId="7" w15:restartNumberingAfterBreak="0">
+  <w:abstractNum w:abstractNumId="8" w15:restartNumberingAfterBreak="0">
+    <w:nsid w:val="513E78F4"/>
+    <w:multiLevelType w:val="hybridMultilevel"/>
+    <w:tmpl w:val="F9747D34"/>
+    <w:lvl w:ilvl="0" w:tplc="BFB4022E">
+      <w:start w:val="1"/>
+      <w:numFmt w:val="bullet"/>
+      <w:lvlText w:val=""/>
+      <w:lvlJc w:val="left"/>
+      <w:pPr>
+        <w:ind w:left="720" w:hanging="360"/>
+      </w:pPr>
+      <w:rPr>
+        <w:rFonts w:ascii="Symbol" w:hAnsi="Symbol" w:hint="default"/>
+      </w:rPr>
+    </w:lvl>
+    <w:lvl w:ilvl="1" w:tplc="10090003" w:tentative="1">
+      <w:start w:val="1"/>
+      <w:numFmt w:val="bullet"/>
+      <w:lvlText w:val="o"/>
+      <w:lvlJc w:val="left"/>
+      <w:pPr>
+        <w:ind w:left="1440" w:hanging="360"/>
+      </w:pPr>
+      <w:rPr>
+        <w:rFonts w:ascii="Courier New" w:hAnsi="Courier New" w:cs="Courier New" w:hint="default"/>
+      </w:rPr>
+    </w:lvl>
+    <w:lvl w:ilvl="2" w:tplc="10090005" w:tentative="1">
+      <w:start w:val="1"/>
+      <w:numFmt w:val="bullet"/>
+      <w:lvlText w:val=""/>
+      <w:lvlJc w:val="left"/>
+      <w:pPr>
+        <w:ind w:left="2160" w:hanging="360"/>
+      </w:pPr>
+      <w:rPr>
+        <w:rFonts w:ascii="Wingdings" w:hAnsi="Wingdings" w:hint="default"/>
+      </w:rPr>
+    </w:lvl>
+    <w:lvl w:ilvl="3" w:tplc="10090001" w:tentative="1">
+      <w:start w:val="1"/>
+      <w:numFmt w:val="bullet"/>
+      <w:lvlText w:val=""/>
+      <w:lvlJc w:val="left"/>
+      <w:pPr>
+        <w:ind w:left="2880" w:hanging="360"/>
+      </w:pPr>
+      <w:rPr>
+        <w:rFonts w:ascii="Symbol" w:hAnsi="Symbol" w:hint="default"/>
+      </w:rPr>
+    </w:lvl>
+    <w:lvl w:ilvl="4" w:tplc="10090003" w:tentative="1">
+      <w:start w:val="1"/>
+      <w:numFmt w:val="bullet"/>
+      <w:lvlText w:val="o"/>
+      <w:lvlJc w:val="left"/>
+      <w:pPr>
+        <w:ind w:left="3600" w:hanging="360"/>
+      </w:pPr>
+      <w:rPr>
+        <w:rFonts w:ascii="Courier New" w:hAnsi="Courier New" w:cs="Courier New" w:hint="default"/>
+      </w:rPr>
+    </w:lvl>
+    <w:lvl w:ilvl="5" w:tplc="10090005" w:tentative="1">
+      <w:start w:val="1"/>
+      <w:numFmt w:val="bullet"/>
+      <w:lvlText w:val=""/>
+      <w:lvlJc w:val="left"/>
+      <w:pPr>
+        <w:ind w:left="4320" w:hanging="360"/>
+      </w:pPr>
+      <w:rPr>
+        <w:rFonts w:ascii="Wingdings" w:hAnsi="Wingdings" w:hint="default"/>
+      </w:rPr>
+    </w:lvl>
+    <w:lvl w:ilvl="6" w:tplc="10090001" w:tentative="1">
+      <w:start w:val="1"/>
+      <w:numFmt w:val="bullet"/>
+      <w:lvlText w:val=""/>
+      <w:lvlJc w:val="left"/>
+      <w:pPr>
+        <w:ind w:left="5040" w:hanging="360"/>
+      </w:pPr>
+      <w:rPr>
+        <w:rFonts w:ascii="Symbol" w:hAnsi="Symbol" w:hint="default"/>
+      </w:rPr>
+    </w:lvl>
+    <w:lvl w:ilvl="7" w:tplc="10090003" w:tentative="1">
+      <w:start w:val="1"/>
+      <w:numFmt w:val="bullet"/>
+      <w:lvlText w:val="o"/>
+      <w:lvlJc w:val="left"/>
+      <w:pPr>
+        <w:ind w:left="5760" w:hanging="360"/>
+      </w:pPr>
+      <w:rPr>
+        <w:rFonts w:ascii="Courier New" w:hAnsi="Courier New" w:cs="Courier New" w:hint="default"/>
+      </w:rPr>
+    </w:lvl>
+    <w:lvl w:ilvl="8" w:tplc="10090005" w:tentative="1">
+      <w:start w:val="1"/>
+      <w:numFmt w:val="bullet"/>
+      <w:lvlText w:val=""/>
+      <w:lvlJc w:val="left"/>
+      <w:pPr>
+        <w:ind w:left="6480" w:hanging="360"/>
+      </w:pPr>
+      <w:rPr>
+        <w:rFonts w:ascii="Wingdings" w:hAnsi="Wingdings" w:hint="default"/>
+      </w:rPr>
+    </w:lvl>
+  </w:abstractNum>
+  <w:abstractNum w:abstractNumId="9" w15:restartNumberingAfterBreak="0">
     <w:nsid w:val="52654671"/>
     <w:multiLevelType w:val="multilevel"/>
     <w:tmpl w:val="2F7886F6"/>
@@ -5576,7 +6493,7 @@
       </w:rPr>
     </w:lvl>
   </w:abstractNum>
-  <w:abstractNum w:abstractNumId="8" w15:restartNumberingAfterBreak="0">
+  <w:abstractNum w:abstractNumId="10" w15:restartNumberingAfterBreak="0">
     <w:nsid w:val="5FF468B8"/>
     <w:multiLevelType w:val="multilevel"/>
     <w:tmpl w:val="6F022C2C"/>
@@ -5689,7 +6606,7 @@
       </w:rPr>
     </w:lvl>
   </w:abstractNum>
-  <w:abstractNum w:abstractNumId="9" w15:restartNumberingAfterBreak="0">
+  <w:abstractNum w:abstractNumId="11" w15:restartNumberingAfterBreak="0">
     <w:nsid w:val="7DF625B7"/>
     <w:multiLevelType w:val="multilevel"/>
     <w:tmpl w:val="48C29422"/>
@@ -5802,7 +6719,7 @@
       </w:rPr>
     </w:lvl>
   </w:abstractNum>
-  <w:abstractNum w:abstractNumId="10" w15:restartNumberingAfterBreak="0">
+  <w:abstractNum w:abstractNumId="12" w15:restartNumberingAfterBreak="0">
     <w:nsid w:val="7FEB405E"/>
     <w:multiLevelType w:val="multilevel"/>
     <w:tmpl w:val="09147DF6"/>
@@ -5916,37 +6833,43 @@
     </w:lvl>
   </w:abstractNum>
   <w:num w:numId="1">
+    <w:abstractNumId w:val="3"/>
+  </w:num>
+  <w:num w:numId="2">
+    <w:abstractNumId w:val="12"/>
+  </w:num>
+  <w:num w:numId="3">
+    <w:abstractNumId w:val="10"/>
+  </w:num>
+  <w:num w:numId="4">
     <w:abstractNumId w:val="2"/>
   </w:num>
-  <w:num w:numId="2">
-    <w:abstractNumId w:val="10"/>
+  <w:num w:numId="5">
+    <w:abstractNumId w:val="5"/>
   </w:num>
-  <w:num w:numId="3">
+  <w:num w:numId="6">
+    <w:abstractNumId w:val="9"/>
+  </w:num>
+  <w:num w:numId="7">
+    <w:abstractNumId w:val="11"/>
+  </w:num>
+  <w:num w:numId="8">
+    <w:abstractNumId w:val="6"/>
+  </w:num>
+  <w:num w:numId="9">
+    <w:abstractNumId w:val="4"/>
+  </w:num>
+  <w:num w:numId="10">
+    <w:abstractNumId w:val="1"/>
+  </w:num>
+  <w:num w:numId="11">
+    <w:abstractNumId w:val="7"/>
+  </w:num>
+  <w:num w:numId="12">
     <w:abstractNumId w:val="8"/>
   </w:num>
-  <w:num w:numId="4">
-    <w:abstractNumId w:val="1"/>
-  </w:num>
-  <w:num w:numId="5">
-    <w:abstractNumId w:val="4"/>
-  </w:num>
-  <w:num w:numId="6">
-    <w:abstractNumId w:val="7"/>
-  </w:num>
-  <w:num w:numId="7">
-    <w:abstractNumId w:val="9"/>
-  </w:num>
-  <w:num w:numId="8">
-    <w:abstractNumId w:val="5"/>
-  </w:num>
-  <w:num w:numId="9">
-    <w:abstractNumId w:val="3"/>
-  </w:num>
-  <w:num w:numId="10">
+  <w:num w:numId="13">
     <w:abstractNumId w:val="0"/>
-  </w:num>
-  <w:num w:numId="11">
-    <w:abstractNumId w:val="6"/>
   </w:num>
 </w:numbering>
 </file>

</xml_diff>

<commit_message>
Updated UML class diagram added
</commit_message>
<xml_diff>
--- a/Document/2XB3_Design_Specification_L01_GR01_V1.docx
+++ b/Document/2XB3_Design_Specification_L01_GR01_V1.docx
@@ -1,6 +1,6 @@
 
 <file path=word/document.xml><?xml version="1.0" encoding="utf-8"?>
-<w:document xmlns:wpc="http://schemas.microsoft.com/office/word/2010/wordprocessingCanvas" xmlns:cx="http://schemas.microsoft.com/office/drawing/2014/chartex" xmlns:cx1="http://schemas.microsoft.com/office/drawing/2015/9/8/chartex" xmlns:cx2="http://schemas.microsoft.com/office/drawing/2015/10/21/chartex" xmlns:cx3="http://schemas.microsoft.com/office/drawing/2016/5/9/chartex" xmlns:cx4="http://schemas.microsoft.com/office/drawing/2016/5/10/chartex" xmlns:cx5="http://schemas.microsoft.com/office/drawing/2016/5/11/chartex" xmlns:cx6="http://schemas.microsoft.com/office/drawing/2016/5/12/chartex" xmlns:cx7="http://schemas.microsoft.com/office/drawing/2016/5/13/chartex" xmlns:cx8="http://schemas.microsoft.com/office/drawing/2016/5/14/chartex" xmlns:mc="http://schemas.openxmlformats.org/markup-compatibility/2006" xmlns:aink="http://schemas.microsoft.com/office/drawing/2016/ink" xmlns:am3d="http://schemas.microsoft.com/office/drawing/2017/model3d" xmlns:o="urn:schemas-microsoft-com:office:office" xmlns:r="http://schemas.openxmlformats.org/officeDocument/2006/relationships" xmlns:m="http://schemas.openxmlformats.org/officeDocument/2006/math" xmlns:v="urn:schemas-microsoft-com:vml" xmlns:wp14="http://schemas.microsoft.com/office/word/2010/wordprocessingDrawing" xmlns:wp="http://schemas.openxmlformats.org/drawingml/2006/wordprocessingDrawing" xmlns:w10="urn:schemas-microsoft-com:office:word" xmlns:w="http://schemas.openxmlformats.org/wordprocessingml/2006/main" xmlns:w14="http://schemas.microsoft.com/office/word/2010/wordml" xmlns:w15="http://schemas.microsoft.com/office/word/2012/wordml" xmlns:w16cid="http://schemas.microsoft.com/office/word/2016/wordml/cid" xmlns:w16se="http://schemas.microsoft.com/office/word/2015/wordml/symex" xmlns:wpg="http://schemas.microsoft.com/office/word/2010/wordprocessingGroup" xmlns:wpi="http://schemas.microsoft.com/office/word/2010/wordprocessingInk" xmlns:wne="http://schemas.microsoft.com/office/word/2006/wordml" xmlns:wps="http://schemas.microsoft.com/office/word/2010/wordprocessingShape" mc:Ignorable="w14 w15 w16se w16cid wp14">
+<w:document xmlns:wpc="http://schemas.microsoft.com/office/word/2010/wordprocessingCanvas" xmlns:cx="http://schemas.microsoft.com/office/drawing/2014/chartex" xmlns:cx1="http://schemas.microsoft.com/office/drawing/2015/9/8/chartex" xmlns:cx2="http://schemas.microsoft.com/office/drawing/2015/10/21/chartex" xmlns:cx3="http://schemas.microsoft.com/office/drawing/2016/5/9/chartex" xmlns:cx4="http://schemas.microsoft.com/office/drawing/2016/5/10/chartex" xmlns:cx5="http://schemas.microsoft.com/office/drawing/2016/5/11/chartex" xmlns:cx6="http://schemas.microsoft.com/office/drawing/2016/5/12/chartex" xmlns:cx7="http://schemas.microsoft.com/office/drawing/2016/5/13/chartex" xmlns:cx8="http://schemas.microsoft.com/office/drawing/2016/5/14/chartex" xmlns:mc="http://schemas.openxmlformats.org/markup-compatibility/2006" xmlns:aink="http://schemas.microsoft.com/office/drawing/2016/ink" xmlns:am3d="http://schemas.microsoft.com/office/drawing/2017/model3d" xmlns:o="urn:schemas-microsoft-com:office:office" xmlns:r="http://schemas.openxmlformats.org/officeDocument/2006/relationships" xmlns:m="http://schemas.openxmlformats.org/officeDocument/2006/math" xmlns:v="urn:schemas-microsoft-com:vml" xmlns:wp14="http://schemas.microsoft.com/office/word/2010/wordprocessingDrawing" xmlns:wp="http://schemas.openxmlformats.org/drawingml/2006/wordprocessingDrawing" xmlns:w10="urn:schemas-microsoft-com:office:word" xmlns:w="http://schemas.openxmlformats.org/wordprocessingml/2006/main" xmlns:w14="http://schemas.microsoft.com/office/word/2010/wordml" xmlns:w15="http://schemas.microsoft.com/office/word/2012/wordml" xmlns:w16cex="http://schemas.microsoft.com/office/word/2018/wordml/cex" xmlns:w16cid="http://schemas.microsoft.com/office/word/2016/wordml/cid" xmlns:w16="http://schemas.microsoft.com/office/word/2018/wordml" xmlns:w16se="http://schemas.microsoft.com/office/word/2015/wordml/symex" xmlns:wpg="http://schemas.microsoft.com/office/word/2010/wordprocessingGroup" xmlns:wpi="http://schemas.microsoft.com/office/word/2010/wordprocessingInk" xmlns:wne="http://schemas.microsoft.com/office/word/2006/wordml" xmlns:wps="http://schemas.microsoft.com/office/word/2010/wordprocessingShape" mc:Ignorable="w14 w15 w16se w16cid w16 w16cex wp14">
   <w:body>
     <w:p>
       <w:pPr>
@@ -3227,23 +3227,7 @@
                 <w:sz w:val="24"/>
                 <w:szCs w:val="24"/>
               </w:rPr>
-              <w:t>verall description</w:t>
-            </w:r>
-            <w:r>
-              <w:rPr>
-                <w:rFonts w:ascii="Times New Roman" w:hAnsi="Times New Roman" w:cs="Times New Roman"/>
-                <w:sz w:val="24"/>
-                <w:szCs w:val="24"/>
-              </w:rPr>
-              <w:t xml:space="preserve"> in SRS; finish </w:t>
-            </w:r>
-            <w:r>
-              <w:rPr>
-                <w:rFonts w:ascii="Times New Roman" w:hAnsi="Times New Roman" w:cs="Times New Roman"/>
-                <w:sz w:val="24"/>
-                <w:szCs w:val="24"/>
-              </w:rPr>
-              <w:t>MIS</w:t>
+              <w:t>verall description in SRS; finish MIS</w:t>
             </w:r>
             <w:r>
               <w:rPr>
@@ -3259,15 +3243,7 @@
                 <w:sz w:val="24"/>
                 <w:szCs w:val="24"/>
               </w:rPr>
-              <w:t>(14 modules)</w:t>
-            </w:r>
-            <w:r>
-              <w:rPr>
-                <w:rFonts w:ascii="Times New Roman" w:hAnsi="Times New Roman" w:cs="Times New Roman"/>
-                <w:sz w:val="24"/>
-                <w:szCs w:val="24"/>
-              </w:rPr>
-              <w:t xml:space="preserve"> and UML state machine diagrams</w:t>
+              <w:t>(14 modules) and UML state machine diagrams</w:t>
             </w:r>
           </w:p>
         </w:tc>
@@ -4080,6 +4056,10 @@
       <w:pPr>
         <w:pStyle w:val="Heading1"/>
         <w:spacing w:after="0"/>
+        <w:rPr>
+          <w:sz w:val="24"/>
+          <w:szCs w:val="24"/>
+        </w:rPr>
       </w:pPr>
     </w:p>
     <w:p>
@@ -4235,7 +4215,7 @@
           <w:szCs w:val="20"/>
           <w:lang w:val="en-CA"/>
         </w:rPr>
-        <w:t xml:space="preserve">a view of the uses </w:t>
+        <w:t xml:space="preserve">a view of the </w:t>
       </w:r>
       <w:proofErr w:type="gramStart"/>
       <w:r>
@@ -4245,9 +4225,18 @@
           <w:szCs w:val="20"/>
           <w:lang w:val="en-CA"/>
         </w:rPr>
-        <w:t>relationship;</w:t>
+        <w:t>uses</w:t>
       </w:r>
       <w:proofErr w:type="gramEnd"/>
+      <w:r>
+        <w:rPr>
+          <w:rFonts w:ascii="CMR10" w:hAnsi="CMR10" w:cs="CMR10"/>
+          <w:sz w:val="20"/>
+          <w:szCs w:val="20"/>
+          <w:lang w:val="en-CA"/>
+        </w:rPr>
+        <w:t xml:space="preserve"> relationship;</w:t>
+      </w:r>
     </w:p>
     <w:p>
       <w:pPr>
@@ -4280,13 +4269,24 @@
       <w:pPr>
         <w:pStyle w:val="Heading1"/>
         <w:spacing w:after="0"/>
+        <w:rPr>
+          <w:b w:val="0"/>
+          <w:bCs w:val="0"/>
+          <w:noProof/>
+          <w:sz w:val="24"/>
+          <w:szCs w:val="24"/>
+        </w:rPr>
+      </w:pPr>
+      <w:r>
         <w:rPr>
           <w:b w:val="0"/>
           <w:bCs w:val="0"/>
           <w:sz w:val="24"/>
           <w:szCs w:val="24"/>
         </w:rPr>
-      </w:pPr>
+        <w:t xml:space="preserve">There are totally 19 modules for this system. We have the MISs for all except </w:t>
+      </w:r>
+      <w:proofErr w:type="spellStart"/>
       <w:r>
         <w:rPr>
           <w:b w:val="0"/>
@@ -4294,9 +4294,9 @@
           <w:sz w:val="24"/>
           <w:szCs w:val="24"/>
         </w:rPr>
-        <w:t xml:space="preserve">There are totally 19 modules for this system. We have the MISs for all except </w:t>
-      </w:r>
-      <w:proofErr w:type="spellStart"/>
+        <w:t>MCVDemo</w:t>
+      </w:r>
+      <w:proofErr w:type="spellEnd"/>
       <w:r>
         <w:rPr>
           <w:b w:val="0"/>
@@ -4304,9 +4304,8 @@
           <w:sz w:val="24"/>
           <w:szCs w:val="24"/>
         </w:rPr>
-        <w:t>MCVDemo</w:t>
-      </w:r>
-      <w:proofErr w:type="spellEnd"/>
+        <w:t xml:space="preserve"> </w:t>
+      </w:r>
       <w:r>
         <w:rPr>
           <w:b w:val="0"/>
@@ -4314,7 +4313,7 @@
           <w:sz w:val="24"/>
           <w:szCs w:val="24"/>
         </w:rPr>
-        <w:t xml:space="preserve"> </w:t>
+        <w:t>modules in the following section</w:t>
       </w:r>
       <w:r>
         <w:rPr>
@@ -4323,7 +4322,7 @@
           <w:sz w:val="24"/>
           <w:szCs w:val="24"/>
         </w:rPr>
-        <w:t>modules in the following section</w:t>
+        <w:t xml:space="preserve">. We also </w:t>
       </w:r>
       <w:r>
         <w:rPr>
@@ -4332,8 +4331,9 @@
           <w:sz w:val="24"/>
           <w:szCs w:val="24"/>
         </w:rPr>
-        <w:t xml:space="preserve">. We also </w:t>
-      </w:r>
+        <w:t xml:space="preserve">include two state machine diagrams for Sort and </w:t>
+      </w:r>
+      <w:proofErr w:type="spellStart"/>
       <w:r>
         <w:rPr>
           <w:b w:val="0"/>
@@ -4341,9 +4341,9 @@
           <w:sz w:val="24"/>
           <w:szCs w:val="24"/>
         </w:rPr>
-        <w:t xml:space="preserve">include two state machine diagrams for Sort and </w:t>
-      </w:r>
-      <w:proofErr w:type="spellStart"/>
+        <w:t>MCVDemo</w:t>
+      </w:r>
+      <w:proofErr w:type="spellEnd"/>
       <w:r>
         <w:rPr>
           <w:b w:val="0"/>
@@ -4351,19 +4351,74 @@
           <w:sz w:val="24"/>
           <w:szCs w:val="24"/>
         </w:rPr>
-        <w:t>MCVDemo</w:t>
-      </w:r>
-      <w:proofErr w:type="spellEnd"/>
-      <w:r>
+        <w:t xml:space="preserve"> classes. </w:t>
+      </w:r>
+    </w:p>
+    <w:p>
+      <w:pPr>
+        <w:pStyle w:val="Heading1"/>
+        <w:spacing w:after="0"/>
         <w:rPr>
           <w:b w:val="0"/>
           <w:bCs w:val="0"/>
           <w:sz w:val="24"/>
           <w:szCs w:val="24"/>
         </w:rPr>
-        <w:t xml:space="preserve"> classes. </w:t>
-      </w:r>
-    </w:p>
+      </w:pPr>
+      <w:bookmarkStart w:id="3" w:name="_GoBack"/>
+      <w:r>
+        <w:rPr>
+          <w:b w:val="0"/>
+          <w:bCs w:val="0"/>
+          <w:noProof/>
+          <w:sz w:val="24"/>
+          <w:szCs w:val="24"/>
+        </w:rPr>
+        <w:lastRenderedPageBreak/>
+        <w:drawing>
+          <wp:inline distT="0" distB="0" distL="0" distR="0" wp14:anchorId="767DD257" wp14:editId="7FD2141E">
+            <wp:extent cx="5943600" cy="4529455"/>
+            <wp:effectExtent l="0" t="0" r="0" b="4445"/>
+            <wp:docPr id="4" name="Picture 4" descr="A close up of text on a white background&#10;&#10;Description automatically generated"/>
+            <wp:cNvGraphicFramePr>
+              <a:graphicFrameLocks xmlns:a="http://schemas.openxmlformats.org/drawingml/2006/main" noChangeAspect="1"/>
+            </wp:cNvGraphicFramePr>
+            <a:graphic xmlns:a="http://schemas.openxmlformats.org/drawingml/2006/main">
+              <a:graphicData uri="http://schemas.openxmlformats.org/drawingml/2006/picture">
+                <pic:pic xmlns:pic="http://schemas.openxmlformats.org/drawingml/2006/picture">
+                  <pic:nvPicPr>
+                    <pic:cNvPr id="4" name="FinalProj.png"/>
+                    <pic:cNvPicPr/>
+                  </pic:nvPicPr>
+                  <pic:blipFill>
+                    <a:blip r:embed="rId8" cstate="print">
+                      <a:extLst>
+                        <a:ext uri="{28A0092B-C50C-407E-A947-70E740481C1C}">
+                          <a14:useLocalDpi xmlns:a14="http://schemas.microsoft.com/office/drawing/2010/main" val="0"/>
+                        </a:ext>
+                      </a:extLst>
+                    </a:blip>
+                    <a:stretch>
+                      <a:fillRect/>
+                    </a:stretch>
+                  </pic:blipFill>
+                  <pic:spPr>
+                    <a:xfrm>
+                      <a:off x="0" y="0"/>
+                      <a:ext cx="5943600" cy="4529455"/>
+                    </a:xfrm>
+                    <a:prstGeom prst="rect">
+                      <a:avLst/>
+                    </a:prstGeom>
+                  </pic:spPr>
+                </pic:pic>
+              </a:graphicData>
+            </a:graphic>
+          </wp:inline>
+        </w:drawing>
+      </w:r>
+    </w:p>
+    <w:bookmarkEnd w:id="3"/>
     <w:p>
       <w:pPr>
         <w:pStyle w:val="Heading2"/>
@@ -4404,7 +4459,36 @@
           <w:szCs w:val="20"/>
           <w:lang w:val="en-CA"/>
         </w:rPr>
-        <w:t xml:space="preserve">for each class, a description of the interface (public entities), and make sure that there is a description of the semantics (behaviour) of each public method in the class, as well as a description of the </w:t>
+        <w:t>for each class, a description of the interface (public entities), and make sure that there is a description of the semantics (behaviour) of each pub</w:t>
+      </w:r>
+      <w:r>
+        <w:rPr>
+          <w:rFonts w:ascii="CMR10" w:hAnsi="CMR10" w:cs="CMR10"/>
+          <w:sz w:val="20"/>
+          <w:szCs w:val="20"/>
+          <w:lang w:val="en-CA"/>
+        </w:rPr>
+        <w:tab/>
+      </w:r>
+      <w:proofErr w:type="spellStart"/>
+      <w:r>
+        <w:rPr>
+          <w:rFonts w:ascii="CMR10" w:hAnsi="CMR10" w:cs="CMR10"/>
+          <w:sz w:val="20"/>
+          <w:szCs w:val="20"/>
+          <w:lang w:val="en-CA"/>
+        </w:rPr>
+        <w:t>lic</w:t>
+      </w:r>
+      <w:proofErr w:type="spellEnd"/>
+      <w:r>
+        <w:rPr>
+          <w:rFonts w:ascii="CMR10" w:hAnsi="CMR10" w:cs="CMR10"/>
+          <w:sz w:val="20"/>
+          <w:szCs w:val="20"/>
+          <w:lang w:val="en-CA"/>
+        </w:rPr>
+        <w:t xml:space="preserve"> method in the class, as well as a description of the </w:t>
       </w:r>
       <w:proofErr w:type="gramStart"/>
       <w:r>
@@ -4624,7 +4708,6 @@
         <w:rPr>
           <w:highlight w:val="magenta"/>
         </w:rPr>
-        <w:lastRenderedPageBreak/>
         <w:t>CityPostT</w:t>
       </w:r>
       <w:proofErr w:type="spellEnd"/>
@@ -4806,10 +4889,8 @@
         <w:pStyle w:val="Heading2"/>
       </w:pPr>
       <w:r>
-        <w:t xml:space="preserve">3.2 </w:t>
-      </w:r>
-      <w:r>
-        <w:t>state machine diagrams</w:t>
+        <w:lastRenderedPageBreak/>
+        <w:t>3.2 state machine diagrams</w:t>
       </w:r>
     </w:p>
     <w:p/>
@@ -4835,10 +4916,10 @@
           <w:lang w:val="en-CA"/>
         </w:rPr>
       </w:pPr>
-      <w:bookmarkStart w:id="3" w:name="_heading=h.btrxz796xoj0" w:colFirst="0" w:colLast="0"/>
-      <w:bookmarkStart w:id="4" w:name="_heading=h.37psyajjx16q" w:colFirst="0" w:colLast="0"/>
-      <w:bookmarkEnd w:id="3"/>
+      <w:bookmarkStart w:id="4" w:name="_heading=h.btrxz796xoj0" w:colFirst="0" w:colLast="0"/>
+      <w:bookmarkStart w:id="5" w:name="_heading=h.37psyajjx16q" w:colFirst="0" w:colLast="0"/>
       <w:bookmarkEnd w:id="4"/>
+      <w:bookmarkEnd w:id="5"/>
       <w:r>
         <w:rPr>
           <w:noProof/>
@@ -4861,7 +4942,7 @@
                     </pic:cNvPicPr>
                   </pic:nvPicPr>
                   <pic:blipFill>
-                    <a:blip r:embed="rId8">
+                    <a:blip r:embed="rId9">
                       <a:extLst>
                         <a:ext uri="{28A0092B-C50C-407E-A947-70E740481C1C}">
                           <a14:useLocalDpi xmlns:a14="http://schemas.microsoft.com/office/drawing/2010/main" val="0"/>
@@ -4990,7 +5071,7 @@
                     </pic:cNvPicPr>
                   </pic:nvPicPr>
                   <pic:blipFill>
-                    <a:blip r:embed="rId9">
+                    <a:blip r:embed="rId10">
                       <a:extLst>
                         <a:ext uri="{28A0092B-C50C-407E-A947-70E740481C1C}">
                           <a14:useLocalDpi xmlns:a14="http://schemas.microsoft.com/office/drawing/2010/main" val="0"/>
@@ -5050,8 +5131,9 @@
           <w:szCs w:val="20"/>
           <w:lang w:val="en-CA"/>
         </w:rPr>
-        <w:t xml:space="preserve">Figure </w:t>
-      </w:r>
+        <w:t xml:space="preserve">Figure 2 state machine diagram for </w:t>
+      </w:r>
+      <w:proofErr w:type="spellStart"/>
       <w:r>
         <w:rPr>
           <w:rFonts w:ascii="CMR10" w:hAnsi="CMR10" w:cs="CMR10"/>
@@ -5059,8 +5141,9 @@
           <w:szCs w:val="20"/>
           <w:lang w:val="en-CA"/>
         </w:rPr>
-        <w:t>2</w:t>
-      </w:r>
+        <w:t>MCVDemo</w:t>
+      </w:r>
+      <w:proofErr w:type="spellEnd"/>
       <w:r>
         <w:rPr>
           <w:rFonts w:ascii="CMR10" w:hAnsi="CMR10" w:cs="CMR10"/>
@@ -5068,52 +5151,30 @@
           <w:szCs w:val="20"/>
           <w:lang w:val="en-CA"/>
         </w:rPr>
-        <w:t xml:space="preserve"> state machine diagram for </w:t>
-      </w:r>
-      <w:proofErr w:type="spellStart"/>
-      <w:r>
+        <w:t xml:space="preserve"> class</w:t>
+      </w:r>
+    </w:p>
+    <w:p>
+      <w:pPr>
+        <w:pStyle w:val="ListParagraph"/>
+        <w:pBdr>
+          <w:top w:val="nil"/>
+          <w:left w:val="nil"/>
+          <w:bottom w:val="nil"/>
+          <w:right w:val="nil"/>
+          <w:between w:val="nil"/>
+        </w:pBdr>
+        <w:autoSpaceDE w:val="0"/>
+        <w:autoSpaceDN w:val="0"/>
+        <w:adjustRightInd w:val="0"/>
+        <w:spacing w:after="0" w:line="240" w:lineRule="auto"/>
         <w:rPr>
           <w:rFonts w:ascii="CMR10" w:hAnsi="CMR10" w:cs="CMR10"/>
           <w:sz w:val="20"/>
           <w:szCs w:val="20"/>
           <w:lang w:val="en-CA"/>
         </w:rPr>
-        <w:t>MCVDemo</w:t>
-      </w:r>
-      <w:proofErr w:type="spellEnd"/>
-      <w:r>
-        <w:rPr>
-          <w:rFonts w:ascii="CMR10" w:hAnsi="CMR10" w:cs="CMR10"/>
-          <w:sz w:val="20"/>
-          <w:szCs w:val="20"/>
-          <w:lang w:val="en-CA"/>
-        </w:rPr>
-        <w:t xml:space="preserve"> class</w:t>
-      </w:r>
-    </w:p>
-    <w:p>
-      <w:pPr>
-        <w:pStyle w:val="ListParagraph"/>
-        <w:pBdr>
-          <w:top w:val="nil"/>
-          <w:left w:val="nil"/>
-          <w:bottom w:val="nil"/>
-          <w:right w:val="nil"/>
-          <w:between w:val="nil"/>
-        </w:pBdr>
-        <w:autoSpaceDE w:val="0"/>
-        <w:autoSpaceDN w:val="0"/>
-        <w:adjustRightInd w:val="0"/>
-        <w:spacing w:after="0" w:line="240" w:lineRule="auto"/>
-        <w:rPr>
-          <w:rFonts w:ascii="CMR10" w:hAnsi="CMR10" w:cs="CMR10"/>
-          <w:sz w:val="20"/>
-          <w:szCs w:val="20"/>
-          <w:lang w:val="en-CA"/>
-        </w:rPr>
-      </w:pPr>
-      <w:bookmarkStart w:id="5" w:name="_GoBack"/>
-      <w:bookmarkEnd w:id="5"/>
+      </w:pPr>
     </w:p>
     <w:p>
       <w:pPr>
@@ -5159,7 +5220,6 @@
           <w:sz w:val="48"/>
           <w:szCs w:val="48"/>
         </w:rPr>
-        <w:lastRenderedPageBreak/>
         <w:t>4 internal review/</w:t>
       </w:r>
       <w:proofErr w:type="gramStart"/>
@@ -5248,19 +5308,8 @@
           <w:szCs w:val="20"/>
           <w:lang w:val="en-CA"/>
         </w:rPr>
-        <w:t xml:space="preserve">include a trace back to requirements in each class </w:t>
-      </w:r>
-      <w:proofErr w:type="gramStart"/>
-      <w:r>
-        <w:rPr>
-          <w:rFonts w:ascii="CMR10" w:hAnsi="CMR10" w:cs="CMR10"/>
-          <w:sz w:val="20"/>
-          <w:szCs w:val="20"/>
-          <w:lang w:val="en-CA"/>
-        </w:rPr>
-        <w:t>interface;</w:t>
-      </w:r>
-      <w:proofErr w:type="gramEnd"/>
+        <w:t>include a trace back to requirements in each class interface;</w:t>
+      </w:r>
     </w:p>
     <w:p>
       <w:pPr>
@@ -5292,8 +5341,8 @@
       </w:r>
     </w:p>
     <w:sectPr>
-      <w:footerReference w:type="default" r:id="rId10"/>
-      <w:footerReference w:type="first" r:id="rId11"/>
+      <w:footerReference w:type="default" r:id="rId11"/>
+      <w:footerReference w:type="first" r:id="rId12"/>
       <w:pgSz w:w="12240" w:h="15840"/>
       <w:pgMar w:top="1440" w:right="1440" w:bottom="1440" w:left="1440" w:header="708" w:footer="708" w:gutter="0"/>
       <w:pgNumType w:start="1"/>
@@ -5305,7 +5354,7 @@
 </file>
 
 <file path=word/endnotes.xml><?xml version="1.0" encoding="utf-8"?>
-<w:endnotes xmlns:wpc="http://schemas.microsoft.com/office/word/2010/wordprocessingCanvas" xmlns:cx="http://schemas.microsoft.com/office/drawing/2014/chartex" xmlns:cx1="http://schemas.microsoft.com/office/drawing/2015/9/8/chartex" xmlns:cx2="http://schemas.microsoft.com/office/drawing/2015/10/21/chartex" xmlns:cx3="http://schemas.microsoft.com/office/drawing/2016/5/9/chartex" xmlns:cx4="http://schemas.microsoft.com/office/drawing/2016/5/10/chartex" xmlns:cx5="http://schemas.microsoft.com/office/drawing/2016/5/11/chartex" xmlns:cx6="http://schemas.microsoft.com/office/drawing/2016/5/12/chartex" xmlns:cx7="http://schemas.microsoft.com/office/drawing/2016/5/13/chartex" xmlns:cx8="http://schemas.microsoft.com/office/drawing/2016/5/14/chartex" xmlns:mc="http://schemas.openxmlformats.org/markup-compatibility/2006" xmlns:aink="http://schemas.microsoft.com/office/drawing/2016/ink" xmlns:am3d="http://schemas.microsoft.com/office/drawing/2017/model3d" xmlns:o="urn:schemas-microsoft-com:office:office" xmlns:r="http://schemas.openxmlformats.org/officeDocument/2006/relationships" xmlns:m="http://schemas.openxmlformats.org/officeDocument/2006/math" xmlns:v="urn:schemas-microsoft-com:vml" xmlns:wp14="http://schemas.microsoft.com/office/word/2010/wordprocessingDrawing" xmlns:wp="http://schemas.openxmlformats.org/drawingml/2006/wordprocessingDrawing" xmlns:w10="urn:schemas-microsoft-com:office:word" xmlns:w="http://schemas.openxmlformats.org/wordprocessingml/2006/main" xmlns:w14="http://schemas.microsoft.com/office/word/2010/wordml" xmlns:w15="http://schemas.microsoft.com/office/word/2012/wordml" xmlns:w16cid="http://schemas.microsoft.com/office/word/2016/wordml/cid" xmlns:w16se="http://schemas.microsoft.com/office/word/2015/wordml/symex" xmlns:wpg="http://schemas.microsoft.com/office/word/2010/wordprocessingGroup" xmlns:wpi="http://schemas.microsoft.com/office/word/2010/wordprocessingInk" xmlns:wne="http://schemas.microsoft.com/office/word/2006/wordml" xmlns:wps="http://schemas.microsoft.com/office/word/2010/wordprocessingShape" mc:Ignorable="w14 w15 w16se w16cid wp14">
+<w:endnotes xmlns:wpc="http://schemas.microsoft.com/office/word/2010/wordprocessingCanvas" xmlns:cx="http://schemas.microsoft.com/office/drawing/2014/chartex" xmlns:cx1="http://schemas.microsoft.com/office/drawing/2015/9/8/chartex" xmlns:cx2="http://schemas.microsoft.com/office/drawing/2015/10/21/chartex" xmlns:cx3="http://schemas.microsoft.com/office/drawing/2016/5/9/chartex" xmlns:cx4="http://schemas.microsoft.com/office/drawing/2016/5/10/chartex" xmlns:cx5="http://schemas.microsoft.com/office/drawing/2016/5/11/chartex" xmlns:cx6="http://schemas.microsoft.com/office/drawing/2016/5/12/chartex" xmlns:cx7="http://schemas.microsoft.com/office/drawing/2016/5/13/chartex" xmlns:cx8="http://schemas.microsoft.com/office/drawing/2016/5/14/chartex" xmlns:mc="http://schemas.openxmlformats.org/markup-compatibility/2006" xmlns:aink="http://schemas.microsoft.com/office/drawing/2016/ink" xmlns:am3d="http://schemas.microsoft.com/office/drawing/2017/model3d" xmlns:o="urn:schemas-microsoft-com:office:office" xmlns:r="http://schemas.openxmlformats.org/officeDocument/2006/relationships" xmlns:m="http://schemas.openxmlformats.org/officeDocument/2006/math" xmlns:v="urn:schemas-microsoft-com:vml" xmlns:wp14="http://schemas.microsoft.com/office/word/2010/wordprocessingDrawing" xmlns:wp="http://schemas.openxmlformats.org/drawingml/2006/wordprocessingDrawing" xmlns:w10="urn:schemas-microsoft-com:office:word" xmlns:w="http://schemas.openxmlformats.org/wordprocessingml/2006/main" xmlns:w14="http://schemas.microsoft.com/office/word/2010/wordml" xmlns:w15="http://schemas.microsoft.com/office/word/2012/wordml" xmlns:w16cex="http://schemas.microsoft.com/office/word/2018/wordml/cex" xmlns:w16cid="http://schemas.microsoft.com/office/word/2016/wordml/cid" xmlns:w16="http://schemas.microsoft.com/office/word/2018/wordml" xmlns:w16se="http://schemas.microsoft.com/office/word/2015/wordml/symex" xmlns:wpg="http://schemas.microsoft.com/office/word/2010/wordprocessingGroup" xmlns:wpi="http://schemas.microsoft.com/office/word/2010/wordprocessingInk" xmlns:wne="http://schemas.microsoft.com/office/word/2006/wordml" xmlns:wps="http://schemas.microsoft.com/office/word/2010/wordprocessingShape" mc:Ignorable="w14 w15 w16se w16cid w16 w16cex wp14">
   <w:endnote w:type="separator" w:id="-1">
     <w:p>
       <w:pPr>
@@ -5330,7 +5379,7 @@
 </file>
 
 <file path=word/footer1.xml><?xml version="1.0" encoding="utf-8"?>
-<w:ftr xmlns:wpc="http://schemas.microsoft.com/office/word/2010/wordprocessingCanvas" xmlns:cx="http://schemas.microsoft.com/office/drawing/2014/chartex" xmlns:cx1="http://schemas.microsoft.com/office/drawing/2015/9/8/chartex" xmlns:cx2="http://schemas.microsoft.com/office/drawing/2015/10/21/chartex" xmlns:cx3="http://schemas.microsoft.com/office/drawing/2016/5/9/chartex" xmlns:cx4="http://schemas.microsoft.com/office/drawing/2016/5/10/chartex" xmlns:cx5="http://schemas.microsoft.com/office/drawing/2016/5/11/chartex" xmlns:cx6="http://schemas.microsoft.com/office/drawing/2016/5/12/chartex" xmlns:cx7="http://schemas.microsoft.com/office/drawing/2016/5/13/chartex" xmlns:cx8="http://schemas.microsoft.com/office/drawing/2016/5/14/chartex" xmlns:mc="http://schemas.openxmlformats.org/markup-compatibility/2006" xmlns:aink="http://schemas.microsoft.com/office/drawing/2016/ink" xmlns:am3d="http://schemas.microsoft.com/office/drawing/2017/model3d" xmlns:o="urn:schemas-microsoft-com:office:office" xmlns:r="http://schemas.openxmlformats.org/officeDocument/2006/relationships" xmlns:m="http://schemas.openxmlformats.org/officeDocument/2006/math" xmlns:v="urn:schemas-microsoft-com:vml" xmlns:wp14="http://schemas.microsoft.com/office/word/2010/wordprocessingDrawing" xmlns:wp="http://schemas.openxmlformats.org/drawingml/2006/wordprocessingDrawing" xmlns:w10="urn:schemas-microsoft-com:office:word" xmlns:w="http://schemas.openxmlformats.org/wordprocessingml/2006/main" xmlns:w14="http://schemas.microsoft.com/office/word/2010/wordml" xmlns:w15="http://schemas.microsoft.com/office/word/2012/wordml" xmlns:w16cid="http://schemas.microsoft.com/office/word/2016/wordml/cid" xmlns:w16se="http://schemas.microsoft.com/office/word/2015/wordml/symex" xmlns:wpg="http://schemas.microsoft.com/office/word/2010/wordprocessingGroup" xmlns:wpi="http://schemas.microsoft.com/office/word/2010/wordprocessingInk" xmlns:wne="http://schemas.microsoft.com/office/word/2006/wordml" xmlns:wps="http://schemas.microsoft.com/office/word/2010/wordprocessingShape" mc:Ignorable="w14 w15 w16se w16cid wp14">
+<w:ftr xmlns:wpc="http://schemas.microsoft.com/office/word/2010/wordprocessingCanvas" xmlns:cx="http://schemas.microsoft.com/office/drawing/2014/chartex" xmlns:cx1="http://schemas.microsoft.com/office/drawing/2015/9/8/chartex" xmlns:cx2="http://schemas.microsoft.com/office/drawing/2015/10/21/chartex" xmlns:cx3="http://schemas.microsoft.com/office/drawing/2016/5/9/chartex" xmlns:cx4="http://schemas.microsoft.com/office/drawing/2016/5/10/chartex" xmlns:cx5="http://schemas.microsoft.com/office/drawing/2016/5/11/chartex" xmlns:cx6="http://schemas.microsoft.com/office/drawing/2016/5/12/chartex" xmlns:cx7="http://schemas.microsoft.com/office/drawing/2016/5/13/chartex" xmlns:cx8="http://schemas.microsoft.com/office/drawing/2016/5/14/chartex" xmlns:mc="http://schemas.openxmlformats.org/markup-compatibility/2006" xmlns:aink="http://schemas.microsoft.com/office/drawing/2016/ink" xmlns:am3d="http://schemas.microsoft.com/office/drawing/2017/model3d" xmlns:o="urn:schemas-microsoft-com:office:office" xmlns:r="http://schemas.openxmlformats.org/officeDocument/2006/relationships" xmlns:m="http://schemas.openxmlformats.org/officeDocument/2006/math" xmlns:v="urn:schemas-microsoft-com:vml" xmlns:wp14="http://schemas.microsoft.com/office/word/2010/wordprocessingDrawing" xmlns:wp="http://schemas.openxmlformats.org/drawingml/2006/wordprocessingDrawing" xmlns:w10="urn:schemas-microsoft-com:office:word" xmlns:w="http://schemas.openxmlformats.org/wordprocessingml/2006/main" xmlns:w14="http://schemas.microsoft.com/office/word/2010/wordml" xmlns:w15="http://schemas.microsoft.com/office/word/2012/wordml" xmlns:w16cex="http://schemas.microsoft.com/office/word/2018/wordml/cex" xmlns:w16cid="http://schemas.microsoft.com/office/word/2016/wordml/cid" xmlns:w16="http://schemas.microsoft.com/office/word/2018/wordml" xmlns:w16se="http://schemas.microsoft.com/office/word/2015/wordml/symex" xmlns:wpg="http://schemas.microsoft.com/office/word/2010/wordprocessingGroup" xmlns:wpi="http://schemas.microsoft.com/office/word/2010/wordprocessingInk" xmlns:wne="http://schemas.microsoft.com/office/word/2006/wordml" xmlns:wps="http://schemas.microsoft.com/office/word/2010/wordprocessingShape" mc:Ignorable="w14 w15 w16se w16cid w16 w16cex wp14">
   <w:p>
     <w:pPr>
       <w:jc w:val="right"/>
@@ -5358,13 +5407,13 @@
 </file>
 
 <file path=word/footer2.xml><?xml version="1.0" encoding="utf-8"?>
-<w:ftr xmlns:wpc="http://schemas.microsoft.com/office/word/2010/wordprocessingCanvas" xmlns:cx="http://schemas.microsoft.com/office/drawing/2014/chartex" xmlns:cx1="http://schemas.microsoft.com/office/drawing/2015/9/8/chartex" xmlns:cx2="http://schemas.microsoft.com/office/drawing/2015/10/21/chartex" xmlns:cx3="http://schemas.microsoft.com/office/drawing/2016/5/9/chartex" xmlns:cx4="http://schemas.microsoft.com/office/drawing/2016/5/10/chartex" xmlns:cx5="http://schemas.microsoft.com/office/drawing/2016/5/11/chartex" xmlns:cx6="http://schemas.microsoft.com/office/drawing/2016/5/12/chartex" xmlns:cx7="http://schemas.microsoft.com/office/drawing/2016/5/13/chartex" xmlns:cx8="http://schemas.microsoft.com/office/drawing/2016/5/14/chartex" xmlns:mc="http://schemas.openxmlformats.org/markup-compatibility/2006" xmlns:aink="http://schemas.microsoft.com/office/drawing/2016/ink" xmlns:am3d="http://schemas.microsoft.com/office/drawing/2017/model3d" xmlns:o="urn:schemas-microsoft-com:office:office" xmlns:r="http://schemas.openxmlformats.org/officeDocument/2006/relationships" xmlns:m="http://schemas.openxmlformats.org/officeDocument/2006/math" xmlns:v="urn:schemas-microsoft-com:vml" xmlns:wp14="http://schemas.microsoft.com/office/word/2010/wordprocessingDrawing" xmlns:wp="http://schemas.openxmlformats.org/drawingml/2006/wordprocessingDrawing" xmlns:w10="urn:schemas-microsoft-com:office:word" xmlns:w="http://schemas.openxmlformats.org/wordprocessingml/2006/main" xmlns:w14="http://schemas.microsoft.com/office/word/2010/wordml" xmlns:w15="http://schemas.microsoft.com/office/word/2012/wordml" xmlns:w16cid="http://schemas.microsoft.com/office/word/2016/wordml/cid" xmlns:w16se="http://schemas.microsoft.com/office/word/2015/wordml/symex" xmlns:wpg="http://schemas.microsoft.com/office/word/2010/wordprocessingGroup" xmlns:wpi="http://schemas.microsoft.com/office/word/2010/wordprocessingInk" xmlns:wne="http://schemas.microsoft.com/office/word/2006/wordml" xmlns:wps="http://schemas.microsoft.com/office/word/2010/wordprocessingShape" mc:Ignorable="w14 w15 w16se w16cid wp14">
+<w:ftr xmlns:wpc="http://schemas.microsoft.com/office/word/2010/wordprocessingCanvas" xmlns:cx="http://schemas.microsoft.com/office/drawing/2014/chartex" xmlns:cx1="http://schemas.microsoft.com/office/drawing/2015/9/8/chartex" xmlns:cx2="http://schemas.microsoft.com/office/drawing/2015/10/21/chartex" xmlns:cx3="http://schemas.microsoft.com/office/drawing/2016/5/9/chartex" xmlns:cx4="http://schemas.microsoft.com/office/drawing/2016/5/10/chartex" xmlns:cx5="http://schemas.microsoft.com/office/drawing/2016/5/11/chartex" xmlns:cx6="http://schemas.microsoft.com/office/drawing/2016/5/12/chartex" xmlns:cx7="http://schemas.microsoft.com/office/drawing/2016/5/13/chartex" xmlns:cx8="http://schemas.microsoft.com/office/drawing/2016/5/14/chartex" xmlns:mc="http://schemas.openxmlformats.org/markup-compatibility/2006" xmlns:aink="http://schemas.microsoft.com/office/drawing/2016/ink" xmlns:am3d="http://schemas.microsoft.com/office/drawing/2017/model3d" xmlns:o="urn:schemas-microsoft-com:office:office" xmlns:r="http://schemas.openxmlformats.org/officeDocument/2006/relationships" xmlns:m="http://schemas.openxmlformats.org/officeDocument/2006/math" xmlns:v="urn:schemas-microsoft-com:vml" xmlns:wp14="http://schemas.microsoft.com/office/word/2010/wordprocessingDrawing" xmlns:wp="http://schemas.openxmlformats.org/drawingml/2006/wordprocessingDrawing" xmlns:w10="urn:schemas-microsoft-com:office:word" xmlns:w="http://schemas.openxmlformats.org/wordprocessingml/2006/main" xmlns:w14="http://schemas.microsoft.com/office/word/2010/wordml" xmlns:w15="http://schemas.microsoft.com/office/word/2012/wordml" xmlns:w16cex="http://schemas.microsoft.com/office/word/2018/wordml/cex" xmlns:w16cid="http://schemas.microsoft.com/office/word/2016/wordml/cid" xmlns:w16="http://schemas.microsoft.com/office/word/2018/wordml" xmlns:w16se="http://schemas.microsoft.com/office/word/2015/wordml/symex" xmlns:wpg="http://schemas.microsoft.com/office/word/2010/wordprocessingGroup" xmlns:wpi="http://schemas.microsoft.com/office/word/2010/wordprocessingInk" xmlns:wne="http://schemas.microsoft.com/office/word/2006/wordml" xmlns:wps="http://schemas.microsoft.com/office/word/2010/wordprocessingShape" mc:Ignorable="w14 w15 w16se w16cid w16 w16cex wp14">
   <w:p/>
 </w:ftr>
 </file>
 
 <file path=word/footnotes.xml><?xml version="1.0" encoding="utf-8"?>
-<w:footnotes xmlns:wpc="http://schemas.microsoft.com/office/word/2010/wordprocessingCanvas" xmlns:cx="http://schemas.microsoft.com/office/drawing/2014/chartex" xmlns:cx1="http://schemas.microsoft.com/office/drawing/2015/9/8/chartex" xmlns:cx2="http://schemas.microsoft.com/office/drawing/2015/10/21/chartex" xmlns:cx3="http://schemas.microsoft.com/office/drawing/2016/5/9/chartex" xmlns:cx4="http://schemas.microsoft.com/office/drawing/2016/5/10/chartex" xmlns:cx5="http://schemas.microsoft.com/office/drawing/2016/5/11/chartex" xmlns:cx6="http://schemas.microsoft.com/office/drawing/2016/5/12/chartex" xmlns:cx7="http://schemas.microsoft.com/office/drawing/2016/5/13/chartex" xmlns:cx8="http://schemas.microsoft.com/office/drawing/2016/5/14/chartex" xmlns:mc="http://schemas.openxmlformats.org/markup-compatibility/2006" xmlns:aink="http://schemas.microsoft.com/office/drawing/2016/ink" xmlns:am3d="http://schemas.microsoft.com/office/drawing/2017/model3d" xmlns:o="urn:schemas-microsoft-com:office:office" xmlns:r="http://schemas.openxmlformats.org/officeDocument/2006/relationships" xmlns:m="http://schemas.openxmlformats.org/officeDocument/2006/math" xmlns:v="urn:schemas-microsoft-com:vml" xmlns:wp14="http://schemas.microsoft.com/office/word/2010/wordprocessingDrawing" xmlns:wp="http://schemas.openxmlformats.org/drawingml/2006/wordprocessingDrawing" xmlns:w10="urn:schemas-microsoft-com:office:word" xmlns:w="http://schemas.openxmlformats.org/wordprocessingml/2006/main" xmlns:w14="http://schemas.microsoft.com/office/word/2010/wordml" xmlns:w15="http://schemas.microsoft.com/office/word/2012/wordml" xmlns:w16cid="http://schemas.microsoft.com/office/word/2016/wordml/cid" xmlns:w16se="http://schemas.microsoft.com/office/word/2015/wordml/symex" xmlns:wpg="http://schemas.microsoft.com/office/word/2010/wordprocessingGroup" xmlns:wpi="http://schemas.microsoft.com/office/word/2010/wordprocessingInk" xmlns:wne="http://schemas.microsoft.com/office/word/2006/wordml" xmlns:wps="http://schemas.microsoft.com/office/word/2010/wordprocessingShape" mc:Ignorable="w14 w15 w16se w16cid wp14">
+<w:footnotes xmlns:wpc="http://schemas.microsoft.com/office/word/2010/wordprocessingCanvas" xmlns:cx="http://schemas.microsoft.com/office/drawing/2014/chartex" xmlns:cx1="http://schemas.microsoft.com/office/drawing/2015/9/8/chartex" xmlns:cx2="http://schemas.microsoft.com/office/drawing/2015/10/21/chartex" xmlns:cx3="http://schemas.microsoft.com/office/drawing/2016/5/9/chartex" xmlns:cx4="http://schemas.microsoft.com/office/drawing/2016/5/10/chartex" xmlns:cx5="http://schemas.microsoft.com/office/drawing/2016/5/11/chartex" xmlns:cx6="http://schemas.microsoft.com/office/drawing/2016/5/12/chartex" xmlns:cx7="http://schemas.microsoft.com/office/drawing/2016/5/13/chartex" xmlns:cx8="http://schemas.microsoft.com/office/drawing/2016/5/14/chartex" xmlns:mc="http://schemas.openxmlformats.org/markup-compatibility/2006" xmlns:aink="http://schemas.microsoft.com/office/drawing/2016/ink" xmlns:am3d="http://schemas.microsoft.com/office/drawing/2017/model3d" xmlns:o="urn:schemas-microsoft-com:office:office" xmlns:r="http://schemas.openxmlformats.org/officeDocument/2006/relationships" xmlns:m="http://schemas.openxmlformats.org/officeDocument/2006/math" xmlns:v="urn:schemas-microsoft-com:vml" xmlns:wp14="http://schemas.microsoft.com/office/word/2010/wordprocessingDrawing" xmlns:wp="http://schemas.openxmlformats.org/drawingml/2006/wordprocessingDrawing" xmlns:w10="urn:schemas-microsoft-com:office:word" xmlns:w="http://schemas.openxmlformats.org/wordprocessingml/2006/main" xmlns:w14="http://schemas.microsoft.com/office/word/2010/wordml" xmlns:w15="http://schemas.microsoft.com/office/word/2012/wordml" xmlns:w16cex="http://schemas.microsoft.com/office/word/2018/wordml/cex" xmlns:w16cid="http://schemas.microsoft.com/office/word/2016/wordml/cid" xmlns:w16="http://schemas.microsoft.com/office/word/2018/wordml" xmlns:w16se="http://schemas.microsoft.com/office/word/2015/wordml/symex" xmlns:wpg="http://schemas.microsoft.com/office/word/2010/wordprocessingGroup" xmlns:wpi="http://schemas.microsoft.com/office/word/2010/wordprocessingInk" xmlns:wne="http://schemas.microsoft.com/office/word/2006/wordml" xmlns:wps="http://schemas.microsoft.com/office/word/2010/wordprocessingShape" mc:Ignorable="w14 w15 w16se w16cid w16 w16cex wp14">
   <w:footnote w:type="separator" w:id="-1">
     <w:p>
       <w:pPr>
@@ -5389,7 +5438,7 @@
 </file>
 
 <file path=word/numbering.xml><?xml version="1.0" encoding="utf-8"?>
-<w:numbering xmlns:wpc="http://schemas.microsoft.com/office/word/2010/wordprocessingCanvas" xmlns:cx="http://schemas.microsoft.com/office/drawing/2014/chartex" xmlns:cx1="http://schemas.microsoft.com/office/drawing/2015/9/8/chartex" xmlns:cx2="http://schemas.microsoft.com/office/drawing/2015/10/21/chartex" xmlns:cx3="http://schemas.microsoft.com/office/drawing/2016/5/9/chartex" xmlns:cx4="http://schemas.microsoft.com/office/drawing/2016/5/10/chartex" xmlns:cx5="http://schemas.microsoft.com/office/drawing/2016/5/11/chartex" xmlns:cx6="http://schemas.microsoft.com/office/drawing/2016/5/12/chartex" xmlns:cx7="http://schemas.microsoft.com/office/drawing/2016/5/13/chartex" xmlns:cx8="http://schemas.microsoft.com/office/drawing/2016/5/14/chartex" xmlns:mc="http://schemas.openxmlformats.org/markup-compatibility/2006" xmlns:aink="http://schemas.microsoft.com/office/drawing/2016/ink" xmlns:am3d="http://schemas.microsoft.com/office/drawing/2017/model3d" xmlns:o="urn:schemas-microsoft-com:office:office" xmlns:r="http://schemas.openxmlformats.org/officeDocument/2006/relationships" xmlns:m="http://schemas.openxmlformats.org/officeDocument/2006/math" xmlns:v="urn:schemas-microsoft-com:vml" xmlns:wp14="http://schemas.microsoft.com/office/word/2010/wordprocessingDrawing" xmlns:wp="http://schemas.openxmlformats.org/drawingml/2006/wordprocessingDrawing" xmlns:w10="urn:schemas-microsoft-com:office:word" xmlns:w="http://schemas.openxmlformats.org/wordprocessingml/2006/main" xmlns:w14="http://schemas.microsoft.com/office/word/2010/wordml" xmlns:w15="http://schemas.microsoft.com/office/word/2012/wordml" xmlns:w16cid="http://schemas.microsoft.com/office/word/2016/wordml/cid" xmlns:w16se="http://schemas.microsoft.com/office/word/2015/wordml/symex" xmlns:wpg="http://schemas.microsoft.com/office/word/2010/wordprocessingGroup" xmlns:wpi="http://schemas.microsoft.com/office/word/2010/wordprocessingInk" xmlns:wne="http://schemas.microsoft.com/office/word/2006/wordml" xmlns:wps="http://schemas.microsoft.com/office/word/2010/wordprocessingShape" mc:Ignorable="w14 w15 w16se w16cid wp14">
+<w:numbering xmlns:wpc="http://schemas.microsoft.com/office/word/2010/wordprocessingCanvas" xmlns:cx="http://schemas.microsoft.com/office/drawing/2014/chartex" xmlns:cx1="http://schemas.microsoft.com/office/drawing/2015/9/8/chartex" xmlns:cx2="http://schemas.microsoft.com/office/drawing/2015/10/21/chartex" xmlns:cx3="http://schemas.microsoft.com/office/drawing/2016/5/9/chartex" xmlns:cx4="http://schemas.microsoft.com/office/drawing/2016/5/10/chartex" xmlns:cx5="http://schemas.microsoft.com/office/drawing/2016/5/11/chartex" xmlns:cx6="http://schemas.microsoft.com/office/drawing/2016/5/12/chartex" xmlns:cx7="http://schemas.microsoft.com/office/drawing/2016/5/13/chartex" xmlns:cx8="http://schemas.microsoft.com/office/drawing/2016/5/14/chartex" xmlns:mc="http://schemas.openxmlformats.org/markup-compatibility/2006" xmlns:aink="http://schemas.microsoft.com/office/drawing/2016/ink" xmlns:am3d="http://schemas.microsoft.com/office/drawing/2017/model3d" xmlns:o="urn:schemas-microsoft-com:office:office" xmlns:r="http://schemas.openxmlformats.org/officeDocument/2006/relationships" xmlns:m="http://schemas.openxmlformats.org/officeDocument/2006/math" xmlns:v="urn:schemas-microsoft-com:vml" xmlns:wp14="http://schemas.microsoft.com/office/word/2010/wordprocessingDrawing" xmlns:wp="http://schemas.openxmlformats.org/drawingml/2006/wordprocessingDrawing" xmlns:w10="urn:schemas-microsoft-com:office:word" xmlns:w="http://schemas.openxmlformats.org/wordprocessingml/2006/main" xmlns:w14="http://schemas.microsoft.com/office/word/2010/wordml" xmlns:w15="http://schemas.microsoft.com/office/word/2012/wordml" xmlns:w16cex="http://schemas.microsoft.com/office/word/2018/wordml/cex" xmlns:w16cid="http://schemas.microsoft.com/office/word/2016/wordml/cid" xmlns:w16="http://schemas.microsoft.com/office/word/2018/wordml" xmlns:w16se="http://schemas.microsoft.com/office/word/2015/wordml/symex" xmlns:wpg="http://schemas.microsoft.com/office/word/2010/wordprocessingGroup" xmlns:wpi="http://schemas.microsoft.com/office/word/2010/wordprocessingInk" xmlns:wne="http://schemas.microsoft.com/office/word/2006/wordml" xmlns:wps="http://schemas.microsoft.com/office/word/2010/wordprocessingShape" mc:Ignorable="w14 w15 w16se w16cid w16 w16cex wp14">
   <w:abstractNum w:abstractNumId="0" w15:restartNumberingAfterBreak="0">
     <w:nsid w:val="099B2AA6"/>
     <w:multiLevelType w:val="hybridMultilevel"/>
@@ -6875,7 +6924,7 @@
 </file>
 
 <file path=word/styles.xml><?xml version="1.0" encoding="utf-8"?>
-<w:styles xmlns:mc="http://schemas.openxmlformats.org/markup-compatibility/2006" xmlns:r="http://schemas.openxmlformats.org/officeDocument/2006/relationships" xmlns:w="http://schemas.openxmlformats.org/wordprocessingml/2006/main" xmlns:w14="http://schemas.microsoft.com/office/word/2010/wordml" xmlns:w15="http://schemas.microsoft.com/office/word/2012/wordml" xmlns:w16cid="http://schemas.microsoft.com/office/word/2016/wordml/cid" xmlns:w16se="http://schemas.microsoft.com/office/word/2015/wordml/symex" mc:Ignorable="w14 w15 w16se w16cid">
+<w:styles xmlns:mc="http://schemas.openxmlformats.org/markup-compatibility/2006" xmlns:r="http://schemas.openxmlformats.org/officeDocument/2006/relationships" xmlns:w="http://schemas.openxmlformats.org/wordprocessingml/2006/main" xmlns:w14="http://schemas.microsoft.com/office/word/2010/wordml" xmlns:w15="http://schemas.microsoft.com/office/word/2012/wordml" xmlns:w16cex="http://schemas.microsoft.com/office/word/2018/wordml/cex" xmlns:w16cid="http://schemas.microsoft.com/office/word/2016/wordml/cid" xmlns:w16="http://schemas.microsoft.com/office/word/2018/wordml" xmlns:w16se="http://schemas.microsoft.com/office/word/2015/wordml/symex" mc:Ignorable="w14 w15 w16se w16cid w16 w16cex">
   <w:docDefaults>
     <w:rPrDefault>
       <w:rPr>

</xml_diff>

<commit_message>
remove uml diagram:resolution too low
</commit_message>
<xml_diff>
--- a/Document/2XB3_Design_Specification_L01_GR01_V1.docx
+++ b/Document/2XB3_Design_Specification_L01_GR01_V1.docx
@@ -70,19 +70,8 @@
           <w:szCs w:val="24"/>
           <w:lang w:val="en-CA"/>
         </w:rPr>
-        <w:t xml:space="preserve"> Instructor: Dr. Reza </w:t>
-      </w:r>
-      <w:proofErr w:type="spellStart"/>
-      <w:r>
-        <w:rPr>
-          <w:rFonts w:ascii="Times New Roman" w:hAnsi="Times New Roman" w:cs="Times New Roman"/>
-          <w:sz w:val="24"/>
-          <w:szCs w:val="24"/>
-          <w:lang w:val="en-CA"/>
-        </w:rPr>
-        <w:t>Samavi</w:t>
-      </w:r>
-      <w:proofErr w:type="spellEnd"/>
+        <w:t xml:space="preserve"> Instructor: Dr. Reza Samavi</w:t>
+      </w:r>
     </w:p>
     <w:p>
       <w:pPr>
@@ -406,105 +395,33 @@
           <w:sz w:val="36"/>
           <w:szCs w:val="36"/>
         </w:rPr>
-        <w:t xml:space="preserve">Kan </w:t>
-      </w:r>
-      <w:proofErr w:type="spellStart"/>
-      <w:r>
+        <w:t xml:space="preserve">Kan Hailan, Sembakutti Kalindu, </w:t>
+      </w:r>
+    </w:p>
+    <w:p>
+      <w:pPr>
+        <w:pBdr>
+          <w:top w:val="nil"/>
+          <w:left w:val="nil"/>
+          <w:bottom w:val="nil"/>
+          <w:right w:val="nil"/>
+          <w:between w:val="nil"/>
+        </w:pBdr>
+        <w:spacing w:after="0"/>
+        <w:ind w:left="1440" w:firstLine="720"/>
         <w:rPr>
           <w:rFonts w:ascii="Times New Roman" w:hAnsi="Times New Roman" w:cs="Times New Roman"/>
           <w:sz w:val="36"/>
           <w:szCs w:val="36"/>
         </w:rPr>
-        <w:t>Hailan</w:t>
-      </w:r>
-      <w:proofErr w:type="spellEnd"/>
+      </w:pPr>
       <w:r>
         <w:rPr>
           <w:rFonts w:ascii="Times New Roman" w:hAnsi="Times New Roman" w:cs="Times New Roman"/>
           <w:sz w:val="36"/>
           <w:szCs w:val="36"/>
         </w:rPr>
-        <w:t xml:space="preserve">, </w:t>
-      </w:r>
-      <w:proofErr w:type="spellStart"/>
-      <w:r>
-        <w:rPr>
-          <w:rFonts w:ascii="Times New Roman" w:hAnsi="Times New Roman" w:cs="Times New Roman"/>
-          <w:sz w:val="36"/>
-          <w:szCs w:val="36"/>
-        </w:rPr>
-        <w:t>Sembakutti</w:t>
-      </w:r>
-      <w:proofErr w:type="spellEnd"/>
-      <w:r>
-        <w:rPr>
-          <w:rFonts w:ascii="Times New Roman" w:hAnsi="Times New Roman" w:cs="Times New Roman"/>
-          <w:sz w:val="36"/>
-          <w:szCs w:val="36"/>
-        </w:rPr>
-        <w:t xml:space="preserve"> </w:t>
-      </w:r>
-      <w:proofErr w:type="spellStart"/>
-      <w:r>
-        <w:rPr>
-          <w:rFonts w:ascii="Times New Roman" w:hAnsi="Times New Roman" w:cs="Times New Roman"/>
-          <w:sz w:val="36"/>
-          <w:szCs w:val="36"/>
-        </w:rPr>
-        <w:t>Kalindu</w:t>
-      </w:r>
-      <w:proofErr w:type="spellEnd"/>
-      <w:r>
-        <w:rPr>
-          <w:rFonts w:ascii="Times New Roman" w:hAnsi="Times New Roman" w:cs="Times New Roman"/>
-          <w:sz w:val="36"/>
-          <w:szCs w:val="36"/>
-        </w:rPr>
-        <w:t xml:space="preserve">, </w:t>
-      </w:r>
-    </w:p>
-    <w:p>
-      <w:pPr>
-        <w:pBdr>
-          <w:top w:val="nil"/>
-          <w:left w:val="nil"/>
-          <w:bottom w:val="nil"/>
-          <w:right w:val="nil"/>
-          <w:between w:val="nil"/>
-        </w:pBdr>
-        <w:spacing w:after="0"/>
-        <w:ind w:left="1440" w:firstLine="720"/>
-        <w:rPr>
-          <w:rFonts w:ascii="Times New Roman" w:hAnsi="Times New Roman" w:cs="Times New Roman"/>
-          <w:sz w:val="36"/>
-          <w:szCs w:val="36"/>
-        </w:rPr>
-      </w:pPr>
-      <w:r>
-        <w:rPr>
-          <w:rFonts w:ascii="Times New Roman" w:hAnsi="Times New Roman" w:cs="Times New Roman"/>
-          <w:sz w:val="36"/>
-          <w:szCs w:val="36"/>
-        </w:rPr>
-        <w:t xml:space="preserve">Tao </w:t>
-      </w:r>
-      <w:proofErr w:type="spellStart"/>
-      <w:r>
-        <w:rPr>
-          <w:rFonts w:ascii="Times New Roman" w:hAnsi="Times New Roman" w:cs="Times New Roman"/>
-          <w:sz w:val="36"/>
-          <w:szCs w:val="36"/>
-        </w:rPr>
-        <w:t>Haoyang</w:t>
-      </w:r>
-      <w:proofErr w:type="spellEnd"/>
-      <w:r>
-        <w:rPr>
-          <w:rFonts w:ascii="Times New Roman" w:hAnsi="Times New Roman" w:cs="Times New Roman"/>
-          <w:sz w:val="36"/>
-          <w:szCs w:val="36"/>
-        </w:rPr>
-        <w:t>, Ye Fang</w:t>
+        <w:t>Tao Haoyang, Ye Fang</w:t>
       </w:r>
     </w:p>
     <w:p>
@@ -1634,18 +1551,8 @@
                 <w:sz w:val="24"/>
                 <w:szCs w:val="24"/>
               </w:rPr>
-              <w:t xml:space="preserve">Kan </w:t>
+              <w:t>Kan Hailan</w:t>
             </w:r>
-            <w:proofErr w:type="spellStart"/>
-            <w:r>
-              <w:rPr>
-                <w:rFonts w:ascii="Times New Roman" w:hAnsi="Times New Roman" w:cs="Times New Roman"/>
-                <w:sz w:val="24"/>
-                <w:szCs w:val="24"/>
-              </w:rPr>
-              <w:t>Hailan</w:t>
-            </w:r>
-            <w:proofErr w:type="spellEnd"/>
           </w:p>
         </w:tc>
         <w:tc>
@@ -1780,34 +1687,14 @@
                 <w:szCs w:val="24"/>
               </w:rPr>
             </w:pPr>
-            <w:proofErr w:type="spellStart"/>
             <w:r>
               <w:rPr>
                 <w:rFonts w:ascii="Times New Roman" w:hAnsi="Times New Roman" w:cs="Times New Roman"/>
                 <w:sz w:val="24"/>
                 <w:szCs w:val="24"/>
               </w:rPr>
-              <w:t>Sembakutti</w:t>
+              <w:t>Sembakutti Kalindu</w:t>
             </w:r>
-            <w:proofErr w:type="spellEnd"/>
-            <w:r>
-              <w:rPr>
-                <w:rFonts w:ascii="Times New Roman" w:hAnsi="Times New Roman" w:cs="Times New Roman"/>
-                <w:sz w:val="24"/>
-                <w:szCs w:val="24"/>
-              </w:rPr>
-              <w:t xml:space="preserve"> </w:t>
-            </w:r>
-            <w:proofErr w:type="spellStart"/>
-            <w:r>
-              <w:rPr>
-                <w:rFonts w:ascii="Times New Roman" w:hAnsi="Times New Roman" w:cs="Times New Roman"/>
-                <w:sz w:val="24"/>
-                <w:szCs w:val="24"/>
-              </w:rPr>
-              <w:t>Kalindu</w:t>
-            </w:r>
-            <w:proofErr w:type="spellEnd"/>
           </w:p>
         </w:tc>
         <w:tc>
@@ -1948,18 +1835,8 @@
                 <w:sz w:val="24"/>
                 <w:szCs w:val="24"/>
               </w:rPr>
-              <w:t xml:space="preserve">Tao </w:t>
+              <w:t>Tao Haoyang</w:t>
             </w:r>
-            <w:proofErr w:type="spellStart"/>
-            <w:r>
-              <w:rPr>
-                <w:rFonts w:ascii="Times New Roman" w:hAnsi="Times New Roman" w:cs="Times New Roman"/>
-                <w:sz w:val="24"/>
-                <w:szCs w:val="24"/>
-              </w:rPr>
-              <w:t>Haoyang</w:t>
-            </w:r>
-            <w:proofErr w:type="spellEnd"/>
           </w:p>
         </w:tc>
         <w:tc>
@@ -2618,18 +2495,8 @@
                 <w:sz w:val="24"/>
                 <w:szCs w:val="24"/>
               </w:rPr>
-              <w:t xml:space="preserve">Kan </w:t>
+              <w:t>Kan Hailan</w:t>
             </w:r>
-            <w:proofErr w:type="spellStart"/>
-            <w:r>
-              <w:rPr>
-                <w:rFonts w:ascii="Times New Roman" w:hAnsi="Times New Roman" w:cs="Times New Roman"/>
-                <w:sz w:val="24"/>
-                <w:szCs w:val="24"/>
-              </w:rPr>
-              <w:t>Hailan</w:t>
-            </w:r>
-            <w:proofErr w:type="spellEnd"/>
           </w:p>
         </w:tc>
         <w:tc>
@@ -2703,34 +2570,14 @@
                 <w:szCs w:val="28"/>
               </w:rPr>
             </w:pPr>
-            <w:proofErr w:type="spellStart"/>
             <w:r>
               <w:rPr>
                 <w:rFonts w:ascii="Times New Roman" w:hAnsi="Times New Roman" w:cs="Times New Roman"/>
                 <w:sz w:val="24"/>
                 <w:szCs w:val="24"/>
               </w:rPr>
-              <w:t>Sembakutti</w:t>
+              <w:t>Sembakutti Kalindu</w:t>
             </w:r>
-            <w:proofErr w:type="spellEnd"/>
-            <w:r>
-              <w:rPr>
-                <w:rFonts w:ascii="Times New Roman" w:hAnsi="Times New Roman" w:cs="Times New Roman"/>
-                <w:sz w:val="24"/>
-                <w:szCs w:val="24"/>
-              </w:rPr>
-              <w:t xml:space="preserve"> </w:t>
-            </w:r>
-            <w:proofErr w:type="spellStart"/>
-            <w:r>
-              <w:rPr>
-                <w:rFonts w:ascii="Times New Roman" w:hAnsi="Times New Roman" w:cs="Times New Roman"/>
-                <w:sz w:val="24"/>
-                <w:szCs w:val="24"/>
-              </w:rPr>
-              <w:t>Kalindu</w:t>
-            </w:r>
-            <w:proofErr w:type="spellEnd"/>
           </w:p>
         </w:tc>
         <w:tc>
@@ -2810,18 +2657,8 @@
                 <w:sz w:val="24"/>
                 <w:szCs w:val="24"/>
               </w:rPr>
-              <w:t xml:space="preserve">Tao </w:t>
+              <w:t>Tao Haoyang</w:t>
             </w:r>
-            <w:proofErr w:type="spellStart"/>
-            <w:r>
-              <w:rPr>
-                <w:rFonts w:ascii="Times New Roman" w:hAnsi="Times New Roman" w:cs="Times New Roman"/>
-                <w:sz w:val="24"/>
-                <w:szCs w:val="24"/>
-              </w:rPr>
-              <w:t>Haoyang</w:t>
-            </w:r>
-            <w:proofErr w:type="spellEnd"/>
           </w:p>
         </w:tc>
         <w:tc>
@@ -3013,167 +2850,7 @@
                 <w:sz w:val="24"/>
                 <w:szCs w:val="24"/>
               </w:rPr>
-              <w:t>Implement 12 modules (</w:t>
-            </w:r>
-            <w:proofErr w:type="spellStart"/>
-            <w:r>
-              <w:rPr>
-                <w:rFonts w:ascii="Times New Roman" w:hAnsi="Times New Roman" w:cs="Times New Roman"/>
-                <w:bCs/>
-                <w:sz w:val="24"/>
-                <w:szCs w:val="24"/>
-              </w:rPr>
-              <w:t>CityPostT</w:t>
-            </w:r>
-            <w:proofErr w:type="spellEnd"/>
-            <w:r>
-              <w:rPr>
-                <w:rFonts w:ascii="Times New Roman" w:hAnsi="Times New Roman" w:cs="Times New Roman"/>
-                <w:bCs/>
-                <w:sz w:val="24"/>
-                <w:szCs w:val="24"/>
-              </w:rPr>
-              <w:t xml:space="preserve">, Edge, Graph, </w:t>
-            </w:r>
-            <w:proofErr w:type="spellStart"/>
-            <w:r>
-              <w:rPr>
-                <w:rFonts w:ascii="Times New Roman" w:hAnsi="Times New Roman" w:cs="Times New Roman"/>
-                <w:bCs/>
-                <w:sz w:val="24"/>
-                <w:szCs w:val="24"/>
-              </w:rPr>
-              <w:t>SearchEarthquakes</w:t>
-            </w:r>
-            <w:proofErr w:type="spellEnd"/>
-            <w:r>
-              <w:rPr>
-                <w:rFonts w:ascii="Times New Roman" w:hAnsi="Times New Roman" w:cs="Times New Roman"/>
-                <w:bCs/>
-                <w:sz w:val="24"/>
-                <w:szCs w:val="24"/>
-              </w:rPr>
-              <w:t xml:space="preserve">, Sort, </w:t>
-            </w:r>
-            <w:proofErr w:type="spellStart"/>
-            <w:r>
-              <w:rPr>
-                <w:rFonts w:ascii="Times New Roman" w:hAnsi="Times New Roman" w:cs="Times New Roman"/>
-                <w:bCs/>
-                <w:sz w:val="24"/>
-                <w:szCs w:val="24"/>
-              </w:rPr>
-              <w:t>RiskAssessement</w:t>
-            </w:r>
-            <w:proofErr w:type="spellEnd"/>
-            <w:r>
-              <w:rPr>
-                <w:rFonts w:ascii="Times New Roman" w:hAnsi="Times New Roman" w:cs="Times New Roman"/>
-                <w:bCs/>
-                <w:sz w:val="24"/>
-                <w:szCs w:val="24"/>
-              </w:rPr>
-              <w:t xml:space="preserve">, </w:t>
-            </w:r>
-            <w:proofErr w:type="spellStart"/>
-            <w:r>
-              <w:rPr>
-                <w:rFonts w:ascii="Times New Roman" w:hAnsi="Times New Roman" w:cs="Times New Roman"/>
-                <w:bCs/>
-                <w:sz w:val="24"/>
-                <w:szCs w:val="24"/>
-              </w:rPr>
-              <w:t>ViewRisk</w:t>
-            </w:r>
-            <w:proofErr w:type="spellEnd"/>
-            <w:r>
-              <w:rPr>
-                <w:rFonts w:ascii="Times New Roman" w:hAnsi="Times New Roman" w:cs="Times New Roman"/>
-                <w:bCs/>
-                <w:sz w:val="24"/>
-                <w:szCs w:val="24"/>
-              </w:rPr>
-              <w:t xml:space="preserve">, </w:t>
-            </w:r>
-            <w:proofErr w:type="spellStart"/>
-            <w:r>
-              <w:rPr>
-                <w:rFonts w:ascii="Times New Roman" w:hAnsi="Times New Roman" w:cs="Times New Roman"/>
-                <w:bCs/>
-                <w:sz w:val="24"/>
-                <w:szCs w:val="24"/>
-              </w:rPr>
-              <w:t>ViewList</w:t>
-            </w:r>
-            <w:proofErr w:type="spellEnd"/>
-            <w:r>
-              <w:rPr>
-                <w:rFonts w:ascii="Times New Roman" w:hAnsi="Times New Roman" w:cs="Times New Roman"/>
-                <w:bCs/>
-                <w:sz w:val="24"/>
-                <w:szCs w:val="24"/>
-              </w:rPr>
-              <w:t xml:space="preserve">, </w:t>
-            </w:r>
-            <w:proofErr w:type="spellStart"/>
-            <w:r>
-              <w:rPr>
-                <w:rFonts w:ascii="Times New Roman" w:hAnsi="Times New Roman" w:cs="Times New Roman"/>
-                <w:bCs/>
-                <w:sz w:val="24"/>
-                <w:szCs w:val="24"/>
-              </w:rPr>
-              <w:t>DisplayByMagnitude</w:t>
-            </w:r>
-            <w:proofErr w:type="spellEnd"/>
-            <w:r>
-              <w:rPr>
-                <w:rFonts w:ascii="Times New Roman" w:hAnsi="Times New Roman" w:cs="Times New Roman"/>
-                <w:bCs/>
-                <w:sz w:val="24"/>
-                <w:szCs w:val="24"/>
-              </w:rPr>
-              <w:t xml:space="preserve">, </w:t>
-            </w:r>
-            <w:proofErr w:type="spellStart"/>
-            <w:r>
-              <w:rPr>
-                <w:rFonts w:ascii="Times New Roman" w:hAnsi="Times New Roman" w:cs="Times New Roman"/>
-                <w:bCs/>
-                <w:sz w:val="24"/>
-                <w:szCs w:val="24"/>
-              </w:rPr>
-              <w:t>DisplayByDistance</w:t>
-            </w:r>
-            <w:proofErr w:type="spellEnd"/>
-            <w:r>
-              <w:rPr>
-                <w:rFonts w:ascii="Times New Roman" w:hAnsi="Times New Roman" w:cs="Times New Roman"/>
-                <w:bCs/>
-                <w:sz w:val="24"/>
-                <w:szCs w:val="24"/>
-              </w:rPr>
-              <w:t xml:space="preserve">, Controller, </w:t>
-            </w:r>
-            <w:proofErr w:type="spellStart"/>
-            <w:r>
-              <w:rPr>
-                <w:rFonts w:ascii="Times New Roman" w:hAnsi="Times New Roman" w:cs="Times New Roman"/>
-                <w:bCs/>
-                <w:sz w:val="24"/>
-                <w:szCs w:val="24"/>
-              </w:rPr>
-              <w:t>MCVDemo</w:t>
-            </w:r>
-            <w:proofErr w:type="spellEnd"/>
-            <w:r>
-              <w:rPr>
-                <w:rFonts w:ascii="Times New Roman" w:hAnsi="Times New Roman" w:cs="Times New Roman"/>
-                <w:bCs/>
-                <w:sz w:val="24"/>
-                <w:szCs w:val="24"/>
-              </w:rPr>
-              <w:t>)</w:t>
+              <w:t>Implement 12 modules (CityPostT, Edge, Graph, SearchEarthquakes, Sort, RiskAssessement, ViewRisk, ViewList, DisplayByMagnitude, DisplayByDistance, Controller, MCVDemo)</w:t>
             </w:r>
           </w:p>
           <w:p>
@@ -3342,17 +3019,7 @@
           <w:szCs w:val="36"/>
         </w:rPr>
         <w:lastRenderedPageBreak/>
-        <w:t xml:space="preserve">Executive </w:t>
-      </w:r>
-      <w:proofErr w:type="gramStart"/>
-      <w:r>
-        <w:rPr>
-          <w:rFonts w:ascii="Times New Roman" w:hAnsi="Times New Roman" w:cs="Times New Roman"/>
-          <w:b/>
-          <w:sz w:val="36"/>
-          <w:szCs w:val="36"/>
-        </w:rPr>
-        <w:t>Summary</w:t>
+        <w:t>Executive Summary</w:t>
       </w:r>
       <w:r>
         <w:rPr>
@@ -3360,8 +3027,6 @@
         </w:rPr>
         <w:t>(</w:t>
       </w:r>
-      <w:proofErr w:type="spellStart"/>
-      <w:proofErr w:type="gramEnd"/>
       <w:r>
         <w:rPr>
           <w:rFonts w:ascii="Times New Roman" w:hAnsi="Times New Roman" w:cs="Times New Roman"/>
@@ -3369,29 +3034,8 @@
           <w:szCs w:val="24"/>
           <w:highlight w:val="yellow"/>
         </w:rPr>
-        <w:t>Sembakutti</w:t>
-      </w:r>
-      <w:proofErr w:type="spellEnd"/>
-      <w:r>
-        <w:rPr>
-          <w:rFonts w:ascii="Times New Roman" w:hAnsi="Times New Roman" w:cs="Times New Roman"/>
-          <w:sz w:val="24"/>
-          <w:szCs w:val="24"/>
-          <w:highlight w:val="yellow"/>
-        </w:rPr>
-        <w:t xml:space="preserve"> </w:t>
-      </w:r>
-      <w:proofErr w:type="spellStart"/>
-      <w:r>
-        <w:rPr>
-          <w:rFonts w:ascii="Times New Roman" w:hAnsi="Times New Roman" w:cs="Times New Roman"/>
-          <w:sz w:val="24"/>
-          <w:szCs w:val="24"/>
-          <w:highlight w:val="yellow"/>
-        </w:rPr>
-        <w:t>Kalindu</w:t>
-      </w:r>
-      <w:proofErr w:type="spellEnd"/>
+        <w:t>Sembakutti Kalindu</w:t>
+      </w:r>
       <w:r>
         <w:rPr>
           <w:highlight w:val="yellow"/>
@@ -4011,7 +3655,6 @@
         </w:rPr>
         <w:t>(</w:t>
       </w:r>
-      <w:proofErr w:type="spellStart"/>
       <w:r>
         <w:rPr>
           <w:rFonts w:eastAsia="SimSun"/>
@@ -4020,59 +3663,32 @@
           <w:szCs w:val="24"/>
           <w:highlight w:val="yellow"/>
         </w:rPr>
-        <w:t>Sembakutti</w:t>
-      </w:r>
-      <w:proofErr w:type="spellEnd"/>
-      <w:r>
-        <w:rPr>
-          <w:rFonts w:eastAsia="SimSun"/>
-          <w:b w:val="0"/>
+        <w:t>Sembakutti Kalindu</w:t>
+      </w:r>
+      <w:r>
+        <w:rPr>
+          <w:highlight w:val="yellow"/>
+        </w:rPr>
+        <w:t>)</w:t>
+      </w:r>
+    </w:p>
+    <w:p>
+      <w:pPr>
+        <w:pStyle w:val="Heading1"/>
+        <w:spacing w:after="0"/>
+        <w:rPr>
           <w:sz w:val="24"/>
           <w:szCs w:val="24"/>
-          <w:highlight w:val="yellow"/>
-        </w:rPr>
-        <w:t xml:space="preserve"> </w:t>
-      </w:r>
-      <w:proofErr w:type="spellStart"/>
-      <w:r>
-        <w:rPr>
-          <w:rFonts w:eastAsia="SimSun"/>
-          <w:b w:val="0"/>
-          <w:sz w:val="24"/>
-          <w:szCs w:val="24"/>
-          <w:highlight w:val="yellow"/>
-        </w:rPr>
-        <w:t>Kalindu</w:t>
-      </w:r>
-      <w:proofErr w:type="spellEnd"/>
-      <w:r>
-        <w:rPr>
-          <w:highlight w:val="yellow"/>
-        </w:rPr>
-        <w:t>)</w:t>
-      </w:r>
+        </w:rPr>
+      </w:pPr>
     </w:p>
     <w:p>
       <w:pPr>
         <w:pStyle w:val="Heading1"/>
         <w:spacing w:after="0"/>
-        <w:rPr>
-          <w:sz w:val="24"/>
-          <w:szCs w:val="24"/>
-        </w:rPr>
-      </w:pPr>
-    </w:p>
-    <w:p>
-      <w:pPr>
-        <w:pStyle w:val="Heading1"/>
-        <w:spacing w:after="0"/>
-      </w:pPr>
-      <w:r>
-        <w:t xml:space="preserve">2 Module decomposition and UML, view of uses </w:t>
-      </w:r>
-      <w:proofErr w:type="gramStart"/>
-      <w:r>
-        <w:t>relationship</w:t>
+      </w:pPr>
+      <w:r>
+        <w:t>2 Module decomposition and UML, view of uses relationship</w:t>
       </w:r>
       <w:r>
         <w:rPr>
@@ -4080,7 +3696,6 @@
         </w:rPr>
         <w:t>(</w:t>
       </w:r>
-      <w:proofErr w:type="gramEnd"/>
       <w:r>
         <w:rPr>
           <w:rFonts w:eastAsia="SimSun"/>
@@ -4089,20 +3704,8 @@
           <w:szCs w:val="24"/>
           <w:highlight w:val="green"/>
         </w:rPr>
-        <w:t xml:space="preserve">Tao </w:t>
-      </w:r>
-      <w:proofErr w:type="spellStart"/>
-      <w:r>
-        <w:rPr>
-          <w:rFonts w:eastAsia="SimSun"/>
-          <w:b w:val="0"/>
-          <w:sz w:val="24"/>
-          <w:szCs w:val="24"/>
-          <w:highlight w:val="green"/>
-        </w:rPr>
-        <w:t>Haoyang</w:t>
-      </w:r>
-      <w:proofErr w:type="spellEnd"/>
+        <w:t>Tao Haoyang</w:t>
+      </w:r>
       <w:r>
         <w:rPr>
           <w:highlight w:val="green"/>
@@ -4215,27 +3818,7 @@
           <w:szCs w:val="20"/>
           <w:lang w:val="en-CA"/>
         </w:rPr>
-        <w:t xml:space="preserve">a view of the </w:t>
-      </w:r>
-      <w:proofErr w:type="gramStart"/>
-      <w:r>
-        <w:rPr>
-          <w:rFonts w:ascii="CMR10" w:hAnsi="CMR10" w:cs="CMR10"/>
-          <w:sz w:val="20"/>
-          <w:szCs w:val="20"/>
-          <w:lang w:val="en-CA"/>
-        </w:rPr>
-        <w:t>uses</w:t>
-      </w:r>
-      <w:proofErr w:type="gramEnd"/>
-      <w:r>
-        <w:rPr>
-          <w:rFonts w:ascii="CMR10" w:hAnsi="CMR10" w:cs="CMR10"/>
-          <w:sz w:val="20"/>
-          <w:szCs w:val="20"/>
-          <w:lang w:val="en-CA"/>
-        </w:rPr>
-        <w:t xml:space="preserve"> relationship;</w:t>
+        <w:t>a view of the uses relationship;</w:t>
       </w:r>
     </w:p>
     <w:p>
@@ -4284,9 +3867,8 @@
           <w:sz w:val="24"/>
           <w:szCs w:val="24"/>
         </w:rPr>
-        <w:t xml:space="preserve">There are totally 19 modules for this system. We have the MISs for all except </w:t>
-      </w:r>
-      <w:proofErr w:type="spellStart"/>
+        <w:t>There are totally 19 modules for this system. We have the MISs for all except MCVDemo</w:t>
+      </w:r>
       <w:r>
         <w:rPr>
           <w:b w:val="0"/>
@@ -4294,9 +3876,8 @@
           <w:sz w:val="24"/>
           <w:szCs w:val="24"/>
         </w:rPr>
-        <w:t>MCVDemo</w:t>
-      </w:r>
-      <w:proofErr w:type="spellEnd"/>
+        <w:t xml:space="preserve"> </w:t>
+      </w:r>
       <w:r>
         <w:rPr>
           <w:b w:val="0"/>
@@ -4304,7 +3885,7 @@
           <w:sz w:val="24"/>
           <w:szCs w:val="24"/>
         </w:rPr>
-        <w:t xml:space="preserve"> </w:t>
+        <w:t>modules in the following section</w:t>
       </w:r>
       <w:r>
         <w:rPr>
@@ -4313,7 +3894,7 @@
           <w:sz w:val="24"/>
           <w:szCs w:val="24"/>
         </w:rPr>
-        <w:t>modules in the following section</w:t>
+        <w:t xml:space="preserve">. We also </w:t>
       </w:r>
       <w:r>
         <w:rPr>
@@ -4322,103 +3903,23 @@
           <w:sz w:val="24"/>
           <w:szCs w:val="24"/>
         </w:rPr>
-        <w:t xml:space="preserve">. We also </w:t>
-      </w:r>
-      <w:r>
+        <w:t xml:space="preserve">include two state machine diagrams for Sort and MCVDemo classes. </w:t>
+      </w:r>
+    </w:p>
+    <w:p>
+      <w:pPr>
+        <w:pStyle w:val="Heading1"/>
+        <w:spacing w:after="0"/>
         <w:rPr>
           <w:b w:val="0"/>
           <w:bCs w:val="0"/>
           <w:sz w:val="24"/>
           <w:szCs w:val="24"/>
         </w:rPr>
-        <w:t xml:space="preserve">include two state machine diagrams for Sort and </w:t>
-      </w:r>
-      <w:proofErr w:type="spellStart"/>
-      <w:r>
-        <w:rPr>
-          <w:b w:val="0"/>
-          <w:bCs w:val="0"/>
-          <w:sz w:val="24"/>
-          <w:szCs w:val="24"/>
-        </w:rPr>
-        <w:t>MCVDemo</w:t>
-      </w:r>
-      <w:proofErr w:type="spellEnd"/>
-      <w:r>
-        <w:rPr>
-          <w:b w:val="0"/>
-          <w:bCs w:val="0"/>
-          <w:sz w:val="24"/>
-          <w:szCs w:val="24"/>
-        </w:rPr>
-        <w:t xml:space="preserve"> classes. </w:t>
-      </w:r>
-    </w:p>
-    <w:p>
-      <w:pPr>
-        <w:pStyle w:val="Heading1"/>
-        <w:spacing w:after="0"/>
-        <w:rPr>
-          <w:b w:val="0"/>
-          <w:bCs w:val="0"/>
-          <w:sz w:val="24"/>
-          <w:szCs w:val="24"/>
-        </w:rPr>
       </w:pPr>
       <w:bookmarkStart w:id="3" w:name="_GoBack"/>
-      <w:r>
-        <w:rPr>
-          <w:b w:val="0"/>
-          <w:bCs w:val="0"/>
-          <w:noProof/>
-          <w:sz w:val="24"/>
-          <w:szCs w:val="24"/>
-        </w:rPr>
-        <w:lastRenderedPageBreak/>
-        <w:drawing>
-          <wp:inline distT="0" distB="0" distL="0" distR="0" wp14:anchorId="767DD257" wp14:editId="7FD2141E">
-            <wp:extent cx="5943600" cy="4529455"/>
-            <wp:effectExtent l="0" t="0" r="0" b="4445"/>
-            <wp:docPr id="4" name="Picture 4" descr="A close up of text on a white background&#10;&#10;Description automatically generated"/>
-            <wp:cNvGraphicFramePr>
-              <a:graphicFrameLocks xmlns:a="http://schemas.openxmlformats.org/drawingml/2006/main" noChangeAspect="1"/>
-            </wp:cNvGraphicFramePr>
-            <a:graphic xmlns:a="http://schemas.openxmlformats.org/drawingml/2006/main">
-              <a:graphicData uri="http://schemas.openxmlformats.org/drawingml/2006/picture">
-                <pic:pic xmlns:pic="http://schemas.openxmlformats.org/drawingml/2006/picture">
-                  <pic:nvPicPr>
-                    <pic:cNvPr id="4" name="FinalProj.png"/>
-                    <pic:cNvPicPr/>
-                  </pic:nvPicPr>
-                  <pic:blipFill>
-                    <a:blip r:embed="rId8" cstate="print">
-                      <a:extLst>
-                        <a:ext uri="{28A0092B-C50C-407E-A947-70E740481C1C}">
-                          <a14:useLocalDpi xmlns:a14="http://schemas.microsoft.com/office/drawing/2010/main" val="0"/>
-                        </a:ext>
-                      </a:extLst>
-                    </a:blip>
-                    <a:stretch>
-                      <a:fillRect/>
-                    </a:stretch>
-                  </pic:blipFill>
-                  <pic:spPr>
-                    <a:xfrm>
-                      <a:off x="0" y="0"/>
-                      <a:ext cx="5943600" cy="4529455"/>
-                    </a:xfrm>
-                    <a:prstGeom prst="rect">
-                      <a:avLst/>
-                    </a:prstGeom>
-                  </pic:spPr>
-                </pic:pic>
-              </a:graphicData>
-            </a:graphic>
-          </wp:inline>
-        </w:drawing>
-      </w:r>
-    </w:p>
-    <w:bookmarkEnd w:id="3"/>
+      <w:bookmarkEnd w:id="3"/>
+    </w:p>
     <w:p>
       <w:pPr>
         <w:pStyle w:val="Heading2"/>
@@ -4470,7 +3971,6 @@
         </w:rPr>
         <w:tab/>
       </w:r>
-      <w:proofErr w:type="spellStart"/>
       <w:r>
         <w:rPr>
           <w:rFonts w:ascii="CMR10" w:hAnsi="CMR10" w:cs="CMR10"/>
@@ -4478,29 +3978,8 @@
           <w:szCs w:val="20"/>
           <w:lang w:val="en-CA"/>
         </w:rPr>
-        <w:t>lic</w:t>
-      </w:r>
-      <w:proofErr w:type="spellEnd"/>
-      <w:r>
-        <w:rPr>
-          <w:rFonts w:ascii="CMR10" w:hAnsi="CMR10" w:cs="CMR10"/>
-          <w:sz w:val="20"/>
-          <w:szCs w:val="20"/>
-          <w:lang w:val="en-CA"/>
-        </w:rPr>
-        <w:t xml:space="preserve"> method in the class, as well as a description of the </w:t>
-      </w:r>
-      <w:proofErr w:type="gramStart"/>
-      <w:r>
-        <w:rPr>
-          <w:rFonts w:ascii="CMR10" w:hAnsi="CMR10" w:cs="CMR10"/>
-          <w:sz w:val="20"/>
-          <w:szCs w:val="20"/>
-          <w:lang w:val="en-CA"/>
-        </w:rPr>
-        <w:t>syntax;;</w:t>
-      </w:r>
-      <w:proofErr w:type="gramEnd"/>
+        <w:t>lic method in the class, as well as a description of the syntax;;</w:t>
+      </w:r>
     </w:p>
     <w:p>
       <w:pPr>
@@ -4570,7 +4049,6 @@
         </w:rPr>
         <w:t>(</w:t>
       </w:r>
-      <w:proofErr w:type="spellStart"/>
       <w:r>
         <w:rPr>
           <w:rFonts w:ascii="Times New Roman" w:hAnsi="Times New Roman" w:cs="Times New Roman"/>
@@ -4578,87 +4056,42 @@
           <w:szCs w:val="24"/>
           <w:highlight w:val="yellow"/>
         </w:rPr>
-        <w:t>Sembakutti</w:t>
-      </w:r>
-      <w:proofErr w:type="spellEnd"/>
-      <w:r>
-        <w:rPr>
-          <w:rFonts w:ascii="Times New Roman" w:hAnsi="Times New Roman" w:cs="Times New Roman"/>
-          <w:sz w:val="24"/>
-          <w:szCs w:val="24"/>
+        <w:t>Sembakutti Kalindu</w:t>
+      </w:r>
+      <w:r>
+        <w:rPr>
           <w:highlight w:val="yellow"/>
         </w:rPr>
-        <w:t xml:space="preserve"> </w:t>
-      </w:r>
-      <w:proofErr w:type="spellStart"/>
-      <w:r>
-        <w:rPr>
-          <w:rFonts w:ascii="Times New Roman" w:hAnsi="Times New Roman" w:cs="Times New Roman"/>
-          <w:sz w:val="24"/>
-          <w:szCs w:val="24"/>
+        <w:t xml:space="preserve">): </w:t>
+      </w:r>
+      <w:r>
+        <w:rPr>
           <w:highlight w:val="yellow"/>
         </w:rPr>
-        <w:t>Kalindu</w:t>
-      </w:r>
-      <w:proofErr w:type="spellEnd"/>
+        <w:t xml:space="preserve">finish the MIS of this three  class: </w:t>
+      </w:r>
       <w:r>
         <w:rPr>
           <w:highlight w:val="yellow"/>
         </w:rPr>
-        <w:t xml:space="preserve">): </w:t>
+        <w:t xml:space="preserve">CSVreader, </w:t>
       </w:r>
       <w:r>
         <w:rPr>
           <w:highlight w:val="yellow"/>
         </w:rPr>
-        <w:t xml:space="preserve">finish the MIS of this </w:t>
-      </w:r>
-      <w:proofErr w:type="gramStart"/>
+        <w:t>RedBlackBST</w:t>
+      </w:r>
       <w:r>
         <w:rPr>
           <w:highlight w:val="yellow"/>
         </w:rPr>
-        <w:t>three  class</w:t>
-      </w:r>
-      <w:proofErr w:type="gramEnd"/>
+        <w:t xml:space="preserve">, </w:t>
+      </w:r>
       <w:r>
         <w:rPr>
           <w:highlight w:val="yellow"/>
         </w:rPr>
-        <w:t xml:space="preserve">: </w:t>
-      </w:r>
-      <w:proofErr w:type="spellStart"/>
-      <w:r>
-        <w:rPr>
-          <w:highlight w:val="yellow"/>
-        </w:rPr>
-        <w:t>CSVreader</w:t>
-      </w:r>
-      <w:proofErr w:type="spellEnd"/>
-      <w:r>
-        <w:rPr>
-          <w:highlight w:val="yellow"/>
-        </w:rPr>
-        <w:t xml:space="preserve">, </w:t>
-      </w:r>
-      <w:proofErr w:type="spellStart"/>
-      <w:r>
-        <w:rPr>
-          <w:highlight w:val="yellow"/>
-        </w:rPr>
-        <w:t>RedBlackBST</w:t>
-      </w:r>
-      <w:proofErr w:type="spellEnd"/>
-      <w:r>
-        <w:rPr>
-          <w:highlight w:val="yellow"/>
-        </w:rPr>
-        <w:t xml:space="preserve">, </w:t>
-      </w:r>
-      <w:r>
-        <w:rPr>
-          <w:highlight w:val="yellow"/>
-        </w:rPr>
         <w:t>Earthquake T, Queue</w:t>
       </w:r>
     </w:p>
@@ -4703,161 +4136,12 @@
           <w:between w:val="nil"/>
         </w:pBdr>
       </w:pPr>
-      <w:proofErr w:type="spellStart"/>
       <w:r>
         <w:rPr>
           <w:highlight w:val="magenta"/>
         </w:rPr>
-        <w:t>CityPostT</w:t>
-      </w:r>
-      <w:proofErr w:type="spellEnd"/>
-      <w:r>
-        <w:rPr>
-          <w:highlight w:val="magenta"/>
-        </w:rPr>
-        <w:t xml:space="preserve">, </w:t>
-      </w:r>
-      <w:proofErr w:type="spellStart"/>
-      <w:r>
-        <w:rPr>
-          <w:highlight w:val="magenta"/>
-        </w:rPr>
-        <w:t>CityT</w:t>
-      </w:r>
-      <w:proofErr w:type="spellEnd"/>
-      <w:r>
-        <w:rPr>
-          <w:highlight w:val="magenta"/>
-        </w:rPr>
-        <w:t xml:space="preserve">, </w:t>
-      </w:r>
-      <w:proofErr w:type="spellStart"/>
-      <w:proofErr w:type="gramStart"/>
-      <w:r>
-        <w:rPr>
-          <w:highlight w:val="magenta"/>
-        </w:rPr>
-        <w:t>PointT,CityGraph</w:t>
-      </w:r>
-      <w:proofErr w:type="spellEnd"/>
-      <w:proofErr w:type="gramEnd"/>
-      <w:r>
-        <w:rPr>
-          <w:highlight w:val="magenta"/>
-        </w:rPr>
-        <w:t xml:space="preserve">, , </w:t>
-      </w:r>
-      <w:proofErr w:type="spellStart"/>
-      <w:r>
-        <w:rPr>
-          <w:highlight w:val="magenta"/>
-        </w:rPr>
-        <w:t>GeoCollection</w:t>
-      </w:r>
-      <w:proofErr w:type="spellEnd"/>
-      <w:r>
-        <w:rPr>
-          <w:highlight w:val="magenta"/>
-        </w:rPr>
-        <w:t xml:space="preserve">, Edge,  </w:t>
-      </w:r>
-      <w:proofErr w:type="spellStart"/>
-      <w:r>
-        <w:rPr>
-          <w:highlight w:val="magenta"/>
-        </w:rPr>
-        <w:t>GeoCollection</w:t>
-      </w:r>
-      <w:proofErr w:type="spellEnd"/>
-      <w:r>
-        <w:rPr>
-          <w:highlight w:val="magenta"/>
-        </w:rPr>
-        <w:t xml:space="preserve">, </w:t>
-      </w:r>
-      <w:proofErr w:type="spellStart"/>
-      <w:r>
-        <w:rPr>
-          <w:highlight w:val="magenta"/>
-        </w:rPr>
-        <w:t>DisplayByMagnitude</w:t>
-      </w:r>
-      <w:proofErr w:type="spellEnd"/>
-      <w:r>
-        <w:rPr>
-          <w:highlight w:val="magenta"/>
-        </w:rPr>
-        <w:t xml:space="preserve">, </w:t>
-      </w:r>
-      <w:proofErr w:type="spellStart"/>
-      <w:r>
-        <w:rPr>
-          <w:highlight w:val="magenta"/>
-        </w:rPr>
-        <w:t>DisplayByDistance</w:t>
-      </w:r>
-      <w:proofErr w:type="spellEnd"/>
-      <w:r>
-        <w:rPr>
-          <w:highlight w:val="magenta"/>
-        </w:rPr>
-        <w:t xml:space="preserve">,  </w:t>
-      </w:r>
-      <w:proofErr w:type="spellStart"/>
-      <w:r>
-        <w:rPr>
-          <w:highlight w:val="magenta"/>
-        </w:rPr>
-        <w:t>DisplayInterface</w:t>
-      </w:r>
-      <w:proofErr w:type="spellEnd"/>
-      <w:r>
-        <w:rPr>
-          <w:highlight w:val="magenta"/>
-        </w:rPr>
-        <w:t xml:space="preserve">, </w:t>
-      </w:r>
-      <w:proofErr w:type="spellStart"/>
-      <w:r>
-        <w:rPr>
-          <w:highlight w:val="magenta"/>
-        </w:rPr>
-        <w:t>DIsplayManager</w:t>
-      </w:r>
-      <w:proofErr w:type="spellEnd"/>
-      <w:r>
-        <w:rPr>
-          <w:highlight w:val="magenta"/>
-        </w:rPr>
-        <w:t xml:space="preserve">, </w:t>
-      </w:r>
-      <w:proofErr w:type="spellStart"/>
-      <w:r>
-        <w:rPr>
-          <w:highlight w:val="magenta"/>
-        </w:rPr>
-        <w:t>RiskAssessement</w:t>
-      </w:r>
-      <w:proofErr w:type="spellEnd"/>
-      <w:r>
-        <w:rPr>
-          <w:highlight w:val="magenta"/>
-        </w:rPr>
-        <w:t xml:space="preserve">, </w:t>
-      </w:r>
-      <w:proofErr w:type="spellStart"/>
-      <w:r>
-        <w:rPr>
-          <w:highlight w:val="magenta"/>
-        </w:rPr>
-        <w:t>SearchEarthquake</w:t>
-      </w:r>
-      <w:proofErr w:type="spellEnd"/>
-      <w:r>
-        <w:rPr>
-          <w:highlight w:val="magenta"/>
-        </w:rPr>
-        <w:t>, Sort</w:t>
+        <w:lastRenderedPageBreak/>
+        <w:t>CityPostT, CityT, PointT,CityGraph, , GeoCollection, Edge,  GeoCollection, DisplayByMagnitude, DisplayByDistance,  DisplayInterface, DIsplayManager, RiskAssessement, SearchEarthquake, Sort</w:t>
       </w:r>
     </w:p>
     <w:p>
@@ -4889,7 +4173,6 @@
         <w:pStyle w:val="Heading2"/>
       </w:pPr>
       <w:r>
-        <w:lastRenderedPageBreak/>
         <w:t>3.2 state machine diagrams</w:t>
       </w:r>
     </w:p>
@@ -4942,7 +4225,7 @@
                     </pic:cNvPicPr>
                   </pic:nvPicPr>
                   <pic:blipFill>
-                    <a:blip r:embed="rId9">
+                    <a:blip r:embed="rId8">
                       <a:extLst>
                         <a:ext uri="{28A0092B-C50C-407E-A947-70E740481C1C}">
                           <a14:useLocalDpi xmlns:a14="http://schemas.microsoft.com/office/drawing/2010/main" val="0"/>
@@ -5071,7 +4354,7 @@
                     </pic:cNvPicPr>
                   </pic:nvPicPr>
                   <pic:blipFill>
-                    <a:blip r:embed="rId10">
+                    <a:blip r:embed="rId9">
                       <a:extLst>
                         <a:ext uri="{28A0092B-C50C-407E-A947-70E740481C1C}">
                           <a14:useLocalDpi xmlns:a14="http://schemas.microsoft.com/office/drawing/2010/main" val="0"/>
@@ -5131,27 +4414,7 @@
           <w:szCs w:val="20"/>
           <w:lang w:val="en-CA"/>
         </w:rPr>
-        <w:t xml:space="preserve">Figure 2 state machine diagram for </w:t>
-      </w:r>
-      <w:proofErr w:type="spellStart"/>
-      <w:r>
-        <w:rPr>
-          <w:rFonts w:ascii="CMR10" w:hAnsi="CMR10" w:cs="CMR10"/>
-          <w:sz w:val="20"/>
-          <w:szCs w:val="20"/>
-          <w:lang w:val="en-CA"/>
-        </w:rPr>
-        <w:t>MCVDemo</w:t>
-      </w:r>
-      <w:proofErr w:type="spellEnd"/>
-      <w:r>
-        <w:rPr>
-          <w:rFonts w:ascii="CMR10" w:hAnsi="CMR10" w:cs="CMR10"/>
-          <w:sz w:val="20"/>
-          <w:szCs w:val="20"/>
-          <w:lang w:val="en-CA"/>
-        </w:rPr>
-        <w:t xml:space="preserve"> class</w:t>
+        <w:t>Figure 2 state machine diagram for MCVDemo class</w:t>
       </w:r>
     </w:p>
     <w:p>
@@ -5220,19 +4483,8 @@
           <w:sz w:val="48"/>
           <w:szCs w:val="48"/>
         </w:rPr>
-        <w:t>4 internal review/</w:t>
-      </w:r>
-      <w:proofErr w:type="gramStart"/>
-      <w:r>
-        <w:rPr>
-          <w:rFonts w:ascii="Times New Roman" w:eastAsia="Times New Roman" w:hAnsi="Times New Roman" w:cs="Times New Roman"/>
-          <w:b/>
-          <w:bCs/>
-          <w:kern w:val="36"/>
-          <w:sz w:val="48"/>
-          <w:szCs w:val="48"/>
-        </w:rPr>
-        <w:t>evaluation</w:t>
+        <w:lastRenderedPageBreak/>
+        <w:t>4 internal review/evaluation</w:t>
       </w:r>
       <w:r>
         <w:rPr>
@@ -5246,7 +4498,6 @@
         </w:rPr>
         <w:t>(</w:t>
       </w:r>
-      <w:proofErr w:type="gramEnd"/>
       <w:r>
         <w:rPr>
           <w:rFonts w:ascii="Times New Roman" w:hAnsi="Times New Roman" w:cs="Times New Roman"/>
@@ -5254,19 +4505,8 @@
           <w:szCs w:val="24"/>
           <w:highlight w:val="cyan"/>
         </w:rPr>
-        <w:t xml:space="preserve">Kan </w:t>
-      </w:r>
-      <w:proofErr w:type="spellStart"/>
-      <w:r>
-        <w:rPr>
-          <w:rFonts w:ascii="Times New Roman" w:hAnsi="Times New Roman" w:cs="Times New Roman"/>
-          <w:sz w:val="24"/>
-          <w:szCs w:val="24"/>
-          <w:highlight w:val="cyan"/>
-        </w:rPr>
-        <w:t>Hailan</w:t>
-      </w:r>
-      <w:proofErr w:type="spellEnd"/>
+        <w:t>Kan Hailan</w:t>
+      </w:r>
       <w:r>
         <w:rPr>
           <w:rFonts w:ascii="Times New Roman" w:eastAsia="Times New Roman" w:hAnsi="Times New Roman" w:cs="Times New Roman"/>
@@ -5341,8 +4581,8 @@
       </w:r>
     </w:p>
     <w:sectPr>
-      <w:footerReference w:type="default" r:id="rId11"/>
-      <w:footerReference w:type="first" r:id="rId12"/>
+      <w:footerReference w:type="default" r:id="rId10"/>
+      <w:footerReference w:type="first" r:id="rId11"/>
       <w:pgSz w:w="12240" w:h="15840"/>
       <w:pgMar w:top="1440" w:right="1440" w:bottom="1440" w:left="1440" w:header="708" w:footer="708" w:gutter="0"/>
       <w:pgNumType w:start="1"/>

</xml_diff>

<commit_message>
Design Spec updated, UML updated
</commit_message>
<xml_diff>
--- a/Document/2XB3_Design_Specification_L01_GR01_V1.docx
+++ b/Document/2XB3_Design_Specification_L01_GR01_V1.docx
@@ -1,6 +1,6 @@
 
 <file path=word/document.xml><?xml version="1.0" encoding="utf-8"?>
-<w:document xmlns:wpc="http://schemas.microsoft.com/office/word/2010/wordprocessingCanvas" xmlns:cx="http://schemas.microsoft.com/office/drawing/2014/chartex" xmlns:cx1="http://schemas.microsoft.com/office/drawing/2015/9/8/chartex" xmlns:cx2="http://schemas.microsoft.com/office/drawing/2015/10/21/chartex" xmlns:cx3="http://schemas.microsoft.com/office/drawing/2016/5/9/chartex" xmlns:cx4="http://schemas.microsoft.com/office/drawing/2016/5/10/chartex" xmlns:cx5="http://schemas.microsoft.com/office/drawing/2016/5/11/chartex" xmlns:cx6="http://schemas.microsoft.com/office/drawing/2016/5/12/chartex" xmlns:cx7="http://schemas.microsoft.com/office/drawing/2016/5/13/chartex" xmlns:cx8="http://schemas.microsoft.com/office/drawing/2016/5/14/chartex" xmlns:mc="http://schemas.openxmlformats.org/markup-compatibility/2006" xmlns:aink="http://schemas.microsoft.com/office/drawing/2016/ink" xmlns:am3d="http://schemas.microsoft.com/office/drawing/2017/model3d" xmlns:o="urn:schemas-microsoft-com:office:office" xmlns:r="http://schemas.openxmlformats.org/officeDocument/2006/relationships" xmlns:m="http://schemas.openxmlformats.org/officeDocument/2006/math" xmlns:v="urn:schemas-microsoft-com:vml" xmlns:wp14="http://schemas.microsoft.com/office/word/2010/wordprocessingDrawing" xmlns:wp="http://schemas.openxmlformats.org/drawingml/2006/wordprocessingDrawing" xmlns:w10="urn:schemas-microsoft-com:office:word" xmlns:w="http://schemas.openxmlformats.org/wordprocessingml/2006/main" xmlns:w14="http://schemas.microsoft.com/office/word/2010/wordml" xmlns:w15="http://schemas.microsoft.com/office/word/2012/wordml" xmlns:w16cid="http://schemas.microsoft.com/office/word/2016/wordml/cid" xmlns:w16se="http://schemas.microsoft.com/office/word/2015/wordml/symex" xmlns:wpg="http://schemas.microsoft.com/office/word/2010/wordprocessingGroup" xmlns:wpi="http://schemas.microsoft.com/office/word/2010/wordprocessingInk" xmlns:wne="http://schemas.microsoft.com/office/word/2006/wordml" xmlns:wps="http://schemas.microsoft.com/office/word/2010/wordprocessingShape" mc:Ignorable="w14 w15 w16se w16cid wp14">
+<w:document xmlns:wpc="http://schemas.microsoft.com/office/word/2010/wordprocessingCanvas" xmlns:cx="http://schemas.microsoft.com/office/drawing/2014/chartex" xmlns:cx1="http://schemas.microsoft.com/office/drawing/2015/9/8/chartex" xmlns:cx2="http://schemas.microsoft.com/office/drawing/2015/10/21/chartex" xmlns:cx3="http://schemas.microsoft.com/office/drawing/2016/5/9/chartex" xmlns:cx4="http://schemas.microsoft.com/office/drawing/2016/5/10/chartex" xmlns:cx5="http://schemas.microsoft.com/office/drawing/2016/5/11/chartex" xmlns:cx6="http://schemas.microsoft.com/office/drawing/2016/5/12/chartex" xmlns:cx7="http://schemas.microsoft.com/office/drawing/2016/5/13/chartex" xmlns:cx8="http://schemas.microsoft.com/office/drawing/2016/5/14/chartex" xmlns:mc="http://schemas.openxmlformats.org/markup-compatibility/2006" xmlns:aink="http://schemas.microsoft.com/office/drawing/2016/ink" xmlns:am3d="http://schemas.microsoft.com/office/drawing/2017/model3d" xmlns:o="urn:schemas-microsoft-com:office:office" xmlns:r="http://schemas.openxmlformats.org/officeDocument/2006/relationships" xmlns:m="http://schemas.openxmlformats.org/officeDocument/2006/math" xmlns:v="urn:schemas-microsoft-com:vml" xmlns:wp14="http://schemas.microsoft.com/office/word/2010/wordprocessingDrawing" xmlns:wp="http://schemas.openxmlformats.org/drawingml/2006/wordprocessingDrawing" xmlns:w10="urn:schemas-microsoft-com:office:word" xmlns:w="http://schemas.openxmlformats.org/wordprocessingml/2006/main" xmlns:w14="http://schemas.microsoft.com/office/word/2010/wordml" xmlns:w15="http://schemas.microsoft.com/office/word/2012/wordml" xmlns:w16cex="http://schemas.microsoft.com/office/word/2018/wordml/cex" xmlns:w16cid="http://schemas.microsoft.com/office/word/2016/wordml/cid" xmlns:w16="http://schemas.microsoft.com/office/word/2018/wordml" xmlns:w16se="http://schemas.microsoft.com/office/word/2015/wordml/symex" xmlns:wpg="http://schemas.microsoft.com/office/word/2010/wordprocessingGroup" xmlns:wpi="http://schemas.microsoft.com/office/word/2010/wordprocessingInk" xmlns:wne="http://schemas.microsoft.com/office/word/2006/wordml" xmlns:wps="http://schemas.microsoft.com/office/word/2010/wordprocessingShape" mc:Ignorable="w14 w15 w16se w16cid w16 w16cex wp14">
   <w:body>
     <w:p>
       <w:pPr>
@@ -2059,6 +2059,14 @@
                 <w:szCs w:val="24"/>
               </w:rPr>
             </w:pPr>
+            <w:r>
+              <w:rPr>
+                <w:rFonts w:ascii="Times New Roman" w:hAnsi="Times New Roman" w:cs="Times New Roman"/>
+                <w:sz w:val="24"/>
+                <w:szCs w:val="24"/>
+              </w:rPr>
+              <w:t>Module decomposition, implement ADT modules.</w:t>
+            </w:r>
           </w:p>
         </w:tc>
       </w:tr>
@@ -3026,77 +3034,6 @@
               <w:t>Implementation of GeoCollection module</w:t>
             </w:r>
           </w:p>
-        </w:tc>
-        <w:tc>
-          <w:tcPr>
-            <w:tcW w:w="1615" w:type="dxa"/>
-          </w:tcPr>
-          <w:p>
-            <w:pPr>
-              <w:rPr>
-                <w:rFonts w:ascii="Times New Roman" w:hAnsi="Times New Roman" w:cs="Times New Roman"/>
-                <w:b/>
-                <w:sz w:val="28"/>
-                <w:szCs w:val="28"/>
-              </w:rPr>
-            </w:pPr>
-          </w:p>
-        </w:tc>
-      </w:tr>
-      <w:tr>
-        <w:trPr>
-          <w:trHeight w:val="2008"/>
-        </w:trPr>
-        <w:tc>
-          <w:tcPr>
-            <w:tcW w:w="1435" w:type="dxa"/>
-          </w:tcPr>
-          <w:p>
-            <w:pPr>
-              <w:rPr>
-                <w:rFonts w:ascii="Times New Roman" w:hAnsi="Times New Roman" w:cs="Times New Roman"/>
-                <w:b/>
-                <w:sz w:val="28"/>
-                <w:szCs w:val="28"/>
-              </w:rPr>
-            </w:pPr>
-            <w:r>
-              <w:rPr>
-                <w:rFonts w:ascii="Times New Roman" w:hAnsi="Times New Roman" w:cs="Times New Roman"/>
-                <w:sz w:val="24"/>
-                <w:szCs w:val="24"/>
-              </w:rPr>
-              <w:t>Ye Fang</w:t>
-            </w:r>
-          </w:p>
-        </w:tc>
-        <w:tc>
-          <w:tcPr>
-            <w:tcW w:w="1620" w:type="dxa"/>
-          </w:tcPr>
-          <w:p>
-            <w:pPr>
-              <w:rPr>
-                <w:rFonts w:ascii="Times New Roman" w:hAnsi="Times New Roman" w:cs="Times New Roman"/>
-                <w:b/>
-                <w:sz w:val="28"/>
-                <w:szCs w:val="28"/>
-              </w:rPr>
-            </w:pPr>
-            <w:r>
-              <w:rPr>
-                <w:rFonts w:ascii="Times New Roman" w:hAnsi="Times New Roman" w:cs="Times New Roman"/>
-                <w:sz w:val="24"/>
-                <w:szCs w:val="24"/>
-              </w:rPr>
-              <w:t>project leader &amp; programmer</w:t>
-            </w:r>
-          </w:p>
-        </w:tc>
-        <w:tc>
-          <w:tcPr>
-            <w:tcW w:w="4680" w:type="dxa"/>
-          </w:tcPr>
           <w:p>
             <w:pPr>
               <w:pStyle w:val="ListParagraph"/>
@@ -3122,7 +3059,19 @@
                 <w:sz w:val="24"/>
                 <w:szCs w:val="24"/>
               </w:rPr>
-              <w:t>Manage the program to meet all milestones</w:t>
+              <w:t>SRS part 3.4:</w:t>
+            </w:r>
+            <w:r>
+              <w:t xml:space="preserve"> </w:t>
+            </w:r>
+            <w:r>
+              <w:rPr>
+                <w:rFonts w:ascii="Times New Roman" w:hAnsi="Times New Roman" w:cs="Times New Roman"/>
+                <w:bCs/>
+                <w:sz w:val="24"/>
+                <w:szCs w:val="24"/>
+              </w:rPr>
+              <w:t>Requirements on the development and maintenance process</w:t>
             </w:r>
           </w:p>
           <w:p>
@@ -3150,6 +3099,142 @@
                 <w:sz w:val="24"/>
                 <w:szCs w:val="24"/>
               </w:rPr>
+              <w:t xml:space="preserve">Design Specification part 2: </w:t>
+            </w:r>
+            <w:r>
+              <w:rPr>
+                <w:rFonts w:ascii="Times New Roman" w:hAnsi="Times New Roman" w:cs="Times New Roman"/>
+                <w:bCs/>
+                <w:sz w:val="24"/>
+                <w:szCs w:val="24"/>
+              </w:rPr>
+              <w:t>Module decomposition and UML, view of uses relationship</w:t>
+            </w:r>
+          </w:p>
+        </w:tc>
+        <w:tc>
+          <w:tcPr>
+            <w:tcW w:w="1615" w:type="dxa"/>
+          </w:tcPr>
+          <w:p>
+            <w:pPr>
+              <w:rPr>
+                <w:rFonts w:ascii="Times New Roman" w:hAnsi="Times New Roman" w:cs="Times New Roman"/>
+                <w:b/>
+                <w:sz w:val="28"/>
+                <w:szCs w:val="28"/>
+              </w:rPr>
+            </w:pPr>
+          </w:p>
+        </w:tc>
+      </w:tr>
+      <w:tr>
+        <w:trPr>
+          <w:trHeight w:val="2008"/>
+        </w:trPr>
+        <w:tc>
+          <w:tcPr>
+            <w:tcW w:w="1435" w:type="dxa"/>
+          </w:tcPr>
+          <w:p>
+            <w:pPr>
+              <w:rPr>
+                <w:rFonts w:ascii="Times New Roman" w:hAnsi="Times New Roman" w:cs="Times New Roman"/>
+                <w:b/>
+                <w:sz w:val="28"/>
+                <w:szCs w:val="28"/>
+              </w:rPr>
+            </w:pPr>
+            <w:r>
+              <w:rPr>
+                <w:rFonts w:ascii="Times New Roman" w:hAnsi="Times New Roman" w:cs="Times New Roman"/>
+                <w:sz w:val="24"/>
+                <w:szCs w:val="24"/>
+              </w:rPr>
+              <w:t>Ye Fang</w:t>
+            </w:r>
+          </w:p>
+        </w:tc>
+        <w:tc>
+          <w:tcPr>
+            <w:tcW w:w="1620" w:type="dxa"/>
+          </w:tcPr>
+          <w:p>
+            <w:pPr>
+              <w:rPr>
+                <w:rFonts w:ascii="Times New Roman" w:hAnsi="Times New Roman" w:cs="Times New Roman"/>
+                <w:b/>
+                <w:sz w:val="28"/>
+                <w:szCs w:val="28"/>
+              </w:rPr>
+            </w:pPr>
+            <w:r>
+              <w:rPr>
+                <w:rFonts w:ascii="Times New Roman" w:hAnsi="Times New Roman" w:cs="Times New Roman"/>
+                <w:sz w:val="24"/>
+                <w:szCs w:val="24"/>
+              </w:rPr>
+              <w:t>project leader &amp; programmer</w:t>
+            </w:r>
+          </w:p>
+        </w:tc>
+        <w:tc>
+          <w:tcPr>
+            <w:tcW w:w="4680" w:type="dxa"/>
+          </w:tcPr>
+          <w:p>
+            <w:pPr>
+              <w:pStyle w:val="ListParagraph"/>
+              <w:numPr>
+                <w:ilvl w:val="0"/>
+                <w:numId w:val="12"/>
+              </w:numPr>
+              <w:adjustRightInd w:val="0"/>
+              <w:snapToGrid w:val="0"/>
+              <w:ind w:left="0" w:firstLine="0"/>
+              <w:contextualSpacing w:val="0"/>
+              <w:rPr>
+                <w:rFonts w:ascii="Times New Roman" w:hAnsi="Times New Roman" w:cs="Times New Roman"/>
+                <w:bCs/>
+                <w:sz w:val="24"/>
+                <w:szCs w:val="24"/>
+              </w:rPr>
+            </w:pPr>
+            <w:r>
+              <w:rPr>
+                <w:rFonts w:ascii="Times New Roman" w:hAnsi="Times New Roman" w:cs="Times New Roman"/>
+                <w:bCs/>
+                <w:sz w:val="24"/>
+                <w:szCs w:val="24"/>
+              </w:rPr>
+              <w:t>Manage the program to meet all milestones</w:t>
+            </w:r>
+          </w:p>
+          <w:p>
+            <w:pPr>
+              <w:pStyle w:val="ListParagraph"/>
+              <w:numPr>
+                <w:ilvl w:val="0"/>
+                <w:numId w:val="12"/>
+              </w:numPr>
+              <w:adjustRightInd w:val="0"/>
+              <w:snapToGrid w:val="0"/>
+              <w:ind w:left="0" w:firstLine="0"/>
+              <w:contextualSpacing w:val="0"/>
+              <w:rPr>
+                <w:rFonts w:ascii="Times New Roman" w:hAnsi="Times New Roman" w:cs="Times New Roman"/>
+                <w:bCs/>
+                <w:sz w:val="24"/>
+                <w:szCs w:val="24"/>
+              </w:rPr>
+            </w:pPr>
+            <w:r>
+              <w:rPr>
+                <w:rFonts w:ascii="Times New Roman" w:hAnsi="Times New Roman" w:cs="Times New Roman"/>
+                <w:bCs/>
+                <w:sz w:val="24"/>
+                <w:szCs w:val="24"/>
+              </w:rPr>
               <w:t>Finish the MIS of 14 modules</w:t>
             </w:r>
           </w:p>
@@ -3366,6 +3451,7 @@
                 <w:sz w:val="24"/>
                 <w:szCs w:val="24"/>
               </w:rPr>
+              <w:lastRenderedPageBreak/>
               <w:t>Prepare the outline of SRS and Design Specification; finish and update the o</w:t>
             </w:r>
             <w:r>
@@ -3488,7 +3574,6 @@
           <w:sz w:val="36"/>
           <w:szCs w:val="36"/>
         </w:rPr>
-        <w:lastRenderedPageBreak/>
         <w:t xml:space="preserve">Executive </w:t>
       </w:r>
       <w:proofErr w:type="gramStart"/>
@@ -4083,7 +4168,6 @@
           <w:sz w:val="36"/>
           <w:szCs w:val="36"/>
         </w:rPr>
-        <w:lastRenderedPageBreak/>
         <w:t>Table of Contents</w:t>
       </w:r>
     </w:p>
@@ -4798,12 +4882,11 @@
           <w:noProof/>
           <w:lang w:val="en-CA"/>
         </w:rPr>
-        <w:lastRenderedPageBreak/>
         <w:drawing>
-          <wp:inline distT="0" distB="0" distL="0" distR="0" wp14:anchorId="3A51121D" wp14:editId="5E533E1C">
-            <wp:extent cx="5943600" cy="3733800"/>
-            <wp:effectExtent l="0" t="0" r="0" b="0"/>
-            <wp:docPr id="3" name="Picture 3" descr="A close up of a map&#10;&#10;Description automatically generated"/>
+          <wp:inline distT="0" distB="0" distL="0" distR="0" wp14:anchorId="54CF567A" wp14:editId="60A7B7D4">
+            <wp:extent cx="5943600" cy="3731260"/>
+            <wp:effectExtent l="0" t="0" r="0" b="2540"/>
+            <wp:docPr id="4" name="Picture 4" descr="A close up of a map&#10;&#10;Description automatically generated"/>
             <wp:cNvGraphicFramePr>
               <a:graphicFrameLocks xmlns:a="http://schemas.openxmlformats.org/drawingml/2006/main" noChangeAspect="1"/>
             </wp:cNvGraphicFramePr>
@@ -4811,7 +4894,7 @@
               <a:graphicData uri="http://schemas.openxmlformats.org/drawingml/2006/picture">
                 <pic:pic xmlns:pic="http://schemas.openxmlformats.org/drawingml/2006/picture">
                   <pic:nvPicPr>
-                    <pic:cNvPr id="3" name="FinalProj_UML_V6.png"/>
+                    <pic:cNvPr id="4" name="FinalProj_UML_V7.png"/>
                     <pic:cNvPicPr/>
                   </pic:nvPicPr>
                   <pic:blipFill>
@@ -4829,7 +4912,7 @@
                   <pic:spPr>
                     <a:xfrm>
                       <a:off x="0" y="0"/>
-                      <a:ext cx="5943600" cy="3733800"/>
+                      <a:ext cx="5943600" cy="3731260"/>
                     </a:xfrm>
                     <a:prstGeom prst="rect">
                       <a:avLst/>
@@ -4841,6 +4924,8 @@
           </wp:inline>
         </w:drawing>
       </w:r>
+      <w:bookmarkStart w:id="2" w:name="_GoBack"/>
+      <w:bookmarkEnd w:id="2"/>
     </w:p>
     <w:p>
       <w:pPr>
@@ -4854,8 +4939,8 @@
         <w:pStyle w:val="Heading1"/>
         <w:spacing w:after="0"/>
       </w:pPr>
-      <w:bookmarkStart w:id="2" w:name="_heading=h.qjye1nvg1z6s" w:colFirst="0" w:colLast="0"/>
-      <w:bookmarkEnd w:id="2"/>
+      <w:bookmarkStart w:id="3" w:name="_heading=h.qjye1nvg1z6s" w:colFirst="0" w:colLast="0"/>
+      <w:bookmarkEnd w:id="3"/>
       <w:r>
         <w:t>3</w:t>
       </w:r>
@@ -5241,6 +5326,7 @@
         <w:rPr>
           <w:highlight w:val="magenta"/>
         </w:rPr>
+        <w:lastRenderedPageBreak/>
         <w:t>(Fang Ye) finish the MIS of following modules and two UML state machine diagrams:</w:t>
       </w:r>
     </w:p>
@@ -5259,7 +5345,6 @@
         <w:rPr>
           <w:highlight w:val="magenta"/>
         </w:rPr>
-        <w:lastRenderedPageBreak/>
         <w:t>CityPostT</w:t>
       </w:r>
       <w:proofErr w:type="spellEnd"/>
@@ -5267,21 +5352,7 @@
         <w:rPr>
           <w:highlight w:val="magenta"/>
         </w:rPr>
-        <w:t xml:space="preserve">, </w:t>
-      </w:r>
-      <w:proofErr w:type="spellStart"/>
-      <w:r>
-        <w:rPr>
-          <w:highlight w:val="magenta"/>
-        </w:rPr>
-        <w:t>CityT</w:t>
-      </w:r>
-      <w:proofErr w:type="spellEnd"/>
-      <w:r>
-        <w:rPr>
-          <w:highlight w:val="magenta"/>
-        </w:rPr>
-        <w:t xml:space="preserve">, </w:t>
+        <w:t xml:space="preserve">, CityT, </w:t>
       </w:r>
       <w:proofErr w:type="spellStart"/>
       <w:proofErr w:type="gramStart"/>
@@ -5297,35 +5368,7 @@
         <w:rPr>
           <w:highlight w:val="magenta"/>
         </w:rPr>
-        <w:t xml:space="preserve">, , </w:t>
-      </w:r>
-      <w:proofErr w:type="spellStart"/>
-      <w:r>
-        <w:rPr>
-          <w:highlight w:val="magenta"/>
-        </w:rPr>
-        <w:t>GeoCollection</w:t>
-      </w:r>
-      <w:proofErr w:type="spellEnd"/>
-      <w:r>
-        <w:rPr>
-          <w:highlight w:val="magenta"/>
-        </w:rPr>
-        <w:t xml:space="preserve">, Edge,  </w:t>
-      </w:r>
-      <w:proofErr w:type="spellStart"/>
-      <w:r>
-        <w:rPr>
-          <w:highlight w:val="magenta"/>
-        </w:rPr>
-        <w:t>GeoCollection</w:t>
-      </w:r>
-      <w:proofErr w:type="spellEnd"/>
-      <w:r>
-        <w:rPr>
-          <w:highlight w:val="magenta"/>
-        </w:rPr>
-        <w:t xml:space="preserve">, </w:t>
+        <w:t xml:space="preserve">, , GeoCollection, Edge,  GeoCollection, </w:t>
       </w:r>
       <w:proofErr w:type="spellStart"/>
       <w:r>
@@ -5467,10 +5510,10 @@
           <w:lang w:val="en-CA"/>
         </w:rPr>
       </w:pPr>
-      <w:bookmarkStart w:id="3" w:name="_heading=h.btrxz796xoj0" w:colFirst="0" w:colLast="0"/>
-      <w:bookmarkStart w:id="4" w:name="_heading=h.37psyajjx16q" w:colFirst="0" w:colLast="0"/>
-      <w:bookmarkEnd w:id="3"/>
+      <w:bookmarkStart w:id="4" w:name="_heading=h.btrxz796xoj0" w:colFirst="0" w:colLast="0"/>
+      <w:bookmarkStart w:id="5" w:name="_heading=h.37psyajjx16q" w:colFirst="0" w:colLast="0"/>
       <w:bookmarkEnd w:id="4"/>
+      <w:bookmarkEnd w:id="5"/>
       <w:r>
         <w:rPr>
           <w:noProof/>
@@ -5771,7 +5814,6 @@
           <w:sz w:val="48"/>
           <w:szCs w:val="48"/>
         </w:rPr>
-        <w:lastRenderedPageBreak/>
         <w:t>4 internal review/</w:t>
       </w:r>
       <w:proofErr w:type="gramStart"/>
@@ -6006,7 +6048,6 @@
               </w:rPr>
               <w:t xml:space="preserve">Read data to generate color rating then construct </w:t>
             </w:r>
-            <w:proofErr w:type="spellStart"/>
             <w:r>
               <w:rPr>
                 <w:rFonts w:ascii="Times New Roman" w:eastAsia="Times New Roman" w:hAnsi="Times New Roman" w:cs="Times New Roman"/>
@@ -6019,7 +6060,6 @@
               </w:rPr>
               <w:t>EarthquakeT</w:t>
             </w:r>
-            <w:proofErr w:type="spellEnd"/>
             <w:r>
               <w:rPr>
                 <w:rFonts w:ascii="Times New Roman" w:eastAsia="Times New Roman" w:hAnsi="Times New Roman" w:cs="Times New Roman"/>
@@ -6123,17 +6163,7 @@
                 <w:sz w:val="24"/>
                 <w:szCs w:val="24"/>
               </w:rPr>
-              <w:t xml:space="preserve">Read data to generate color rating then construct </w:t>
-            </w:r>
-            <w:proofErr w:type="spellStart"/>
-            <w:r>
-              <w:rPr>
-                <w:rFonts w:ascii="Times New Roman" w:eastAsia="Times New Roman" w:hAnsi="Times New Roman" w:cs="Times New Roman"/>
-                <w:kern w:val="36"/>
-                <w:sz w:val="24"/>
-                <w:szCs w:val="24"/>
-              </w:rPr>
-              <w:t>E</w:t>
+              <w:t>Read data to generate color rating then construct E</w:t>
             </w:r>
             <w:r>
               <w:rPr>
@@ -6147,7 +6177,6 @@
               </w:rPr>
               <w:t>arthquakeT</w:t>
             </w:r>
-            <w:proofErr w:type="spellEnd"/>
             <w:r>
               <w:rPr>
                 <w:rFonts w:ascii="Times New Roman" w:eastAsia="Times New Roman" w:hAnsi="Times New Roman" w:cs="Times New Roman"/>
@@ -6242,7 +6271,6 @@
               </w:rPr>
               <w:t xml:space="preserve">Read data to construct </w:t>
             </w:r>
-            <w:proofErr w:type="spellStart"/>
             <w:r>
               <w:rPr>
                 <w:rFonts w:ascii="Times New Roman" w:eastAsia="Times New Roman" w:hAnsi="Times New Roman" w:cs="Times New Roman"/>
@@ -6255,7 +6283,6 @@
               </w:rPr>
               <w:t>CityT</w:t>
             </w:r>
-            <w:proofErr w:type="spellEnd"/>
             <w:r>
               <w:rPr>
                 <w:rFonts w:ascii="Times New Roman" w:eastAsia="Times New Roman" w:hAnsi="Times New Roman" w:cs="Times New Roman"/>
@@ -6265,7 +6292,6 @@
               </w:rPr>
               <w:t xml:space="preserve">, store them in </w:t>
             </w:r>
-            <w:proofErr w:type="spellStart"/>
             <w:r>
               <w:rPr>
                 <w:rFonts w:ascii="Times New Roman" w:eastAsia="Times New Roman" w:hAnsi="Times New Roman" w:cs="Times New Roman"/>
@@ -6278,7 +6304,6 @@
               </w:rPr>
               <w:t>GeoCollection</w:t>
             </w:r>
-            <w:proofErr w:type="spellEnd"/>
           </w:p>
         </w:tc>
       </w:tr>
@@ -6482,7 +6507,6 @@
               </w:rPr>
               <w:t xml:space="preserve">Use </w:t>
             </w:r>
-            <w:proofErr w:type="spellStart"/>
             <w:r>
               <w:rPr>
                 <w:rFonts w:ascii="Times New Roman" w:eastAsia="Times New Roman" w:hAnsi="Times New Roman" w:cs="Times New Roman"/>
@@ -6495,7 +6519,6 @@
               </w:rPr>
               <w:t>PointT</w:t>
             </w:r>
-            <w:proofErr w:type="spellEnd"/>
             <w:r>
               <w:rPr>
                 <w:rFonts w:ascii="Times New Roman" w:eastAsia="Times New Roman" w:hAnsi="Times New Roman" w:cs="Times New Roman"/>
@@ -6522,7 +6545,6 @@
                 <w:szCs w:val="24"/>
               </w:rPr>
             </w:pPr>
-            <w:proofErr w:type="spellStart"/>
             <w:r>
               <w:rPr>
                 <w:rFonts w:ascii="Times New Roman" w:eastAsia="Times New Roman" w:hAnsi="Times New Roman" w:cs="Times New Roman"/>
@@ -6532,7 +6554,6 @@
               </w:rPr>
               <w:t>CityT</w:t>
             </w:r>
-            <w:proofErr w:type="spellEnd"/>
           </w:p>
         </w:tc>
         <w:tc>
@@ -6589,7 +6610,6 @@
                 <w:szCs w:val="24"/>
               </w:rPr>
             </w:pPr>
-            <w:proofErr w:type="spellStart"/>
             <w:r>
               <w:rPr>
                 <w:rFonts w:ascii="Times New Roman" w:eastAsia="Times New Roman" w:hAnsi="Times New Roman" w:cs="Times New Roman"/>
@@ -6599,7 +6619,6 @@
               </w:rPr>
               <w:t>EarthquakeT</w:t>
             </w:r>
-            <w:proofErr w:type="spellEnd"/>
           </w:p>
         </w:tc>
         <w:tc>
@@ -6648,7 +6667,6 @@
               </w:rPr>
               <w:t xml:space="preserve">Use </w:t>
             </w:r>
-            <w:proofErr w:type="spellStart"/>
             <w:r>
               <w:rPr>
                 <w:rFonts w:ascii="Times New Roman" w:eastAsia="Times New Roman" w:hAnsi="Times New Roman" w:cs="Times New Roman"/>
@@ -6661,7 +6679,6 @@
               </w:rPr>
               <w:t>PointT</w:t>
             </w:r>
-            <w:proofErr w:type="spellEnd"/>
             <w:r>
               <w:rPr>
                 <w:rFonts w:ascii="Times New Roman" w:eastAsia="Times New Roman" w:hAnsi="Times New Roman" w:cs="Times New Roman"/>
@@ -6711,7 +6728,6 @@
                 <w:szCs w:val="24"/>
               </w:rPr>
             </w:pPr>
-            <w:proofErr w:type="spellStart"/>
             <w:r>
               <w:rPr>
                 <w:rFonts w:ascii="Times New Roman" w:eastAsia="Times New Roman" w:hAnsi="Times New Roman" w:cs="Times New Roman"/>
@@ -6721,7 +6737,6 @@
               </w:rPr>
               <w:t>GeoCollection</w:t>
             </w:r>
-            <w:proofErr w:type="spellEnd"/>
           </w:p>
         </w:tc>
         <w:tc>
@@ -6898,7 +6913,6 @@
                 <w:szCs w:val="24"/>
               </w:rPr>
             </w:pPr>
-            <w:proofErr w:type="spellStart"/>
             <w:r>
               <w:rPr>
                 <w:rFonts w:ascii="Times New Roman" w:eastAsia="Times New Roman" w:hAnsi="Times New Roman" w:cs="Times New Roman"/>
@@ -6908,7 +6922,6 @@
               </w:rPr>
               <w:t>PointT</w:t>
             </w:r>
-            <w:proofErr w:type="spellEnd"/>
           </w:p>
         </w:tc>
         <w:tc>
@@ -7195,7 +7208,6 @@
               </w:rPr>
               <w:t xml:space="preserve">Store </w:t>
             </w:r>
-            <w:proofErr w:type="spellStart"/>
             <w:r>
               <w:rPr>
                 <w:rFonts w:ascii="Times New Roman" w:eastAsia="Times New Roman" w:hAnsi="Times New Roman" w:cs="Times New Roman"/>
@@ -7208,7 +7220,6 @@
               </w:rPr>
               <w:t>EarthquakeT</w:t>
             </w:r>
-            <w:proofErr w:type="spellEnd"/>
           </w:p>
         </w:tc>
       </w:tr>
@@ -7387,7 +7398,6 @@
               </w:rPr>
               <w:t>position(</w:t>
             </w:r>
-            <w:proofErr w:type="spellStart"/>
             <w:proofErr w:type="gramEnd"/>
             <w:r>
               <w:rPr>
@@ -7401,7 +7411,6 @@
               </w:rPr>
               <w:t>PointT</w:t>
             </w:r>
-            <w:proofErr w:type="spellEnd"/>
             <w:r>
               <w:rPr>
                 <w:rFonts w:ascii="Times New Roman" w:eastAsia="Times New Roman" w:hAnsi="Times New Roman" w:cs="Times New Roman"/>
@@ -7565,7 +7574,6 @@
               </w:rPr>
               <w:t xml:space="preserve">to sort </w:t>
             </w:r>
-            <w:proofErr w:type="spellStart"/>
             <w:r>
               <w:rPr>
                 <w:rFonts w:ascii="Times New Roman" w:eastAsia="Times New Roman" w:hAnsi="Times New Roman" w:cs="Times New Roman"/>
@@ -7578,7 +7586,6 @@
               </w:rPr>
               <w:t>EarthquakeT</w:t>
             </w:r>
-            <w:proofErr w:type="spellEnd"/>
             <w:r>
               <w:rPr>
                 <w:rFonts w:ascii="Times New Roman" w:eastAsia="Times New Roman" w:hAnsi="Times New Roman" w:cs="Times New Roman"/>
@@ -7687,7 +7694,6 @@
               </w:rPr>
               <w:t xml:space="preserve"> to sort </w:t>
             </w:r>
-            <w:proofErr w:type="spellStart"/>
             <w:r>
               <w:rPr>
                 <w:rFonts w:ascii="Times New Roman" w:eastAsia="Times New Roman" w:hAnsi="Times New Roman" w:cs="Times New Roman"/>
@@ -7700,7 +7706,6 @@
               </w:rPr>
               <w:t>EarthquakeT</w:t>
             </w:r>
-            <w:proofErr w:type="spellEnd"/>
             <w:r>
               <w:rPr>
                 <w:rFonts w:ascii="Times New Roman" w:eastAsia="Times New Roman" w:hAnsi="Times New Roman" w:cs="Times New Roman"/>
@@ -7726,7 +7731,17 @@
                 <w:sz w:val="24"/>
                 <w:szCs w:val="24"/>
               </w:rPr>
-              <w:t xml:space="preserve"> between earthquake location and given </w:t>
+              <w:t xml:space="preserve"> between earthquake </w:t>
+            </w:r>
+            <w:r>
+              <w:rPr>
+                <w:rFonts w:ascii="Times New Roman" w:eastAsia="Times New Roman" w:hAnsi="Times New Roman" w:cs="Times New Roman"/>
+                <w:kern w:val="36"/>
+                <w:sz w:val="24"/>
+                <w:szCs w:val="24"/>
+              </w:rPr>
+              <w:lastRenderedPageBreak/>
+              <w:t xml:space="preserve">location and given </w:t>
             </w:r>
             <w:proofErr w:type="gramStart"/>
             <w:r>
@@ -7738,7 +7753,6 @@
               </w:rPr>
               <w:t>location(</w:t>
             </w:r>
-            <w:proofErr w:type="spellStart"/>
             <w:proofErr w:type="gramEnd"/>
             <w:r>
               <w:rPr>
@@ -7752,7 +7766,6 @@
               </w:rPr>
               <w:t>PointT</w:t>
             </w:r>
-            <w:proofErr w:type="spellEnd"/>
             <w:r>
               <w:rPr>
                 <w:rFonts w:ascii="Times New Roman" w:eastAsia="Times New Roman" w:hAnsi="Times New Roman" w:cs="Times New Roman"/>
@@ -7853,7 +7866,6 @@
               </w:rPr>
               <w:t>position(</w:t>
             </w:r>
-            <w:proofErr w:type="spellStart"/>
             <w:proofErr w:type="gramEnd"/>
             <w:r>
               <w:rPr>
@@ -7867,7 +7879,6 @@
               </w:rPr>
               <w:t>PointT</w:t>
             </w:r>
-            <w:proofErr w:type="spellEnd"/>
             <w:r>
               <w:rPr>
                 <w:rFonts w:ascii="Times New Roman" w:eastAsia="Times New Roman" w:hAnsi="Times New Roman" w:cs="Times New Roman"/>
@@ -8019,7 +8030,6 @@
               </w:rPr>
               <w:t xml:space="preserve">of the city of nearest earthquake found in </w:t>
             </w:r>
-            <w:proofErr w:type="spellStart"/>
             <w:r>
               <w:rPr>
                 <w:rFonts w:ascii="Times New Roman" w:eastAsia="Times New Roman" w:hAnsi="Times New Roman" w:cs="Times New Roman"/>
@@ -8032,7 +8042,6 @@
               </w:rPr>
               <w:t>GeoCollection</w:t>
             </w:r>
-            <w:proofErr w:type="spellEnd"/>
             <w:r>
               <w:rPr>
                 <w:rFonts w:ascii="Times New Roman" w:eastAsia="Times New Roman" w:hAnsi="Times New Roman" w:cs="Times New Roman"/>
@@ -8279,7 +8288,6 @@
               </w:rPr>
               <w:t>location(</w:t>
             </w:r>
-            <w:proofErr w:type="spellStart"/>
             <w:proofErr w:type="gramEnd"/>
             <w:r>
               <w:rPr>
@@ -8293,7 +8301,6 @@
               </w:rPr>
               <w:t>PointT</w:t>
             </w:r>
-            <w:proofErr w:type="spellEnd"/>
             <w:r>
               <w:rPr>
                 <w:rFonts w:ascii="Times New Roman" w:eastAsia="Times New Roman" w:hAnsi="Times New Roman" w:cs="Times New Roman"/>
@@ -8458,7 +8465,6 @@
               </w:rPr>
               <w:t xml:space="preserve"> by magnitude, then displays </w:t>
             </w:r>
-            <w:proofErr w:type="spellStart"/>
             <w:r>
               <w:rPr>
                 <w:rFonts w:ascii="Times New Roman" w:eastAsia="Times New Roman" w:hAnsi="Times New Roman" w:cs="Times New Roman"/>
@@ -8471,7 +8477,6 @@
               </w:rPr>
               <w:t>EarthquakeT</w:t>
             </w:r>
-            <w:proofErr w:type="spellEnd"/>
             <w:r>
               <w:rPr>
                 <w:rFonts w:ascii="Times New Roman" w:eastAsia="Times New Roman" w:hAnsi="Times New Roman" w:cs="Times New Roman"/>
@@ -8490,7 +8495,6 @@
               </w:rPr>
               <w:t xml:space="preserve"> given a sequence of earthquakes and a </w:t>
             </w:r>
-            <w:proofErr w:type="spellStart"/>
             <w:r>
               <w:rPr>
                 <w:rFonts w:ascii="Times New Roman" w:eastAsia="Times New Roman" w:hAnsi="Times New Roman" w:cs="Times New Roman"/>
@@ -8503,7 +8507,6 @@
               </w:rPr>
               <w:t>PointT</w:t>
             </w:r>
-            <w:proofErr w:type="spellEnd"/>
           </w:p>
         </w:tc>
       </w:tr>
@@ -8612,7 +8615,6 @@
               </w:rPr>
               <w:t xml:space="preserve">, then displays </w:t>
             </w:r>
-            <w:proofErr w:type="spellStart"/>
             <w:r>
               <w:rPr>
                 <w:rFonts w:ascii="Times New Roman" w:eastAsia="Times New Roman" w:hAnsi="Times New Roman" w:cs="Times New Roman"/>
@@ -8625,7 +8627,6 @@
               </w:rPr>
               <w:t>EarthquakeT</w:t>
             </w:r>
-            <w:proofErr w:type="spellEnd"/>
             <w:r>
               <w:rPr>
                 <w:rFonts w:ascii="Times New Roman" w:eastAsia="Times New Roman" w:hAnsi="Times New Roman" w:cs="Times New Roman"/>
@@ -8662,7 +8663,6 @@
               </w:rPr>
               <w:t xml:space="preserve">distance given a sequence of earthquakes and a </w:t>
             </w:r>
-            <w:proofErr w:type="spellStart"/>
             <w:r>
               <w:rPr>
                 <w:rFonts w:ascii="Times New Roman" w:eastAsia="Times New Roman" w:hAnsi="Times New Roman" w:cs="Times New Roman"/>
@@ -8675,7 +8675,6 @@
               </w:rPr>
               <w:t>PointT</w:t>
             </w:r>
-            <w:proofErr w:type="spellEnd"/>
           </w:p>
         </w:tc>
       </w:tr>
@@ -8775,7 +8774,6 @@
               </w:rPr>
               <w:t xml:space="preserve"> and </w:t>
             </w:r>
-            <w:proofErr w:type="spellStart"/>
             <w:r>
               <w:rPr>
                 <w:rFonts w:ascii="Times New Roman" w:eastAsia="Times New Roman" w:hAnsi="Times New Roman" w:cs="Times New Roman"/>
@@ -8788,7 +8786,6 @@
               </w:rPr>
               <w:t>PointT</w:t>
             </w:r>
-            <w:proofErr w:type="spellEnd"/>
             <w:r>
               <w:rPr>
                 <w:rFonts w:ascii="Times New Roman" w:eastAsia="Times New Roman" w:hAnsi="Times New Roman" w:cs="Times New Roman"/>
@@ -9245,6 +9242,7 @@
                 <w:sz w:val="24"/>
                 <w:szCs w:val="24"/>
               </w:rPr>
+              <w:lastRenderedPageBreak/>
               <w:t>ExperimentsSearch</w:t>
             </w:r>
             <w:proofErr w:type="spellEnd"/>
@@ -9311,8 +9309,6 @@
           <w:szCs w:val="48"/>
         </w:rPr>
       </w:pPr>
-      <w:bookmarkStart w:id="5" w:name="_GoBack"/>
-      <w:bookmarkEnd w:id="5"/>
     </w:p>
     <w:p>
       <w:pPr>
@@ -9407,7 +9403,7 @@
 </file>
 
 <file path=word/endnotes.xml><?xml version="1.0" encoding="utf-8"?>
-<w:endnotes xmlns:wpc="http://schemas.microsoft.com/office/word/2010/wordprocessingCanvas" xmlns:cx="http://schemas.microsoft.com/office/drawing/2014/chartex" xmlns:cx1="http://schemas.microsoft.com/office/drawing/2015/9/8/chartex" xmlns:cx2="http://schemas.microsoft.com/office/drawing/2015/10/21/chartex" xmlns:cx3="http://schemas.microsoft.com/office/drawing/2016/5/9/chartex" xmlns:cx4="http://schemas.microsoft.com/office/drawing/2016/5/10/chartex" xmlns:cx5="http://schemas.microsoft.com/office/drawing/2016/5/11/chartex" xmlns:cx6="http://schemas.microsoft.com/office/drawing/2016/5/12/chartex" xmlns:cx7="http://schemas.microsoft.com/office/drawing/2016/5/13/chartex" xmlns:cx8="http://schemas.microsoft.com/office/drawing/2016/5/14/chartex" xmlns:mc="http://schemas.openxmlformats.org/markup-compatibility/2006" xmlns:aink="http://schemas.microsoft.com/office/drawing/2016/ink" xmlns:am3d="http://schemas.microsoft.com/office/drawing/2017/model3d" xmlns:o="urn:schemas-microsoft-com:office:office" xmlns:r="http://schemas.openxmlformats.org/officeDocument/2006/relationships" xmlns:m="http://schemas.openxmlformats.org/officeDocument/2006/math" xmlns:v="urn:schemas-microsoft-com:vml" xmlns:wp14="http://schemas.microsoft.com/office/word/2010/wordprocessingDrawing" xmlns:wp="http://schemas.openxmlformats.org/drawingml/2006/wordprocessingDrawing" xmlns:w10="urn:schemas-microsoft-com:office:word" xmlns:w="http://schemas.openxmlformats.org/wordprocessingml/2006/main" xmlns:w14="http://schemas.microsoft.com/office/word/2010/wordml" xmlns:w15="http://schemas.microsoft.com/office/word/2012/wordml" xmlns:w16cid="http://schemas.microsoft.com/office/word/2016/wordml/cid" xmlns:w16se="http://schemas.microsoft.com/office/word/2015/wordml/symex" xmlns:wpg="http://schemas.microsoft.com/office/word/2010/wordprocessingGroup" xmlns:wpi="http://schemas.microsoft.com/office/word/2010/wordprocessingInk" xmlns:wne="http://schemas.microsoft.com/office/word/2006/wordml" xmlns:wps="http://schemas.microsoft.com/office/word/2010/wordprocessingShape" mc:Ignorable="w14 w15 w16se w16cid wp14">
+<w:endnotes xmlns:wpc="http://schemas.microsoft.com/office/word/2010/wordprocessingCanvas" xmlns:cx="http://schemas.microsoft.com/office/drawing/2014/chartex" xmlns:cx1="http://schemas.microsoft.com/office/drawing/2015/9/8/chartex" xmlns:cx2="http://schemas.microsoft.com/office/drawing/2015/10/21/chartex" xmlns:cx3="http://schemas.microsoft.com/office/drawing/2016/5/9/chartex" xmlns:cx4="http://schemas.microsoft.com/office/drawing/2016/5/10/chartex" xmlns:cx5="http://schemas.microsoft.com/office/drawing/2016/5/11/chartex" xmlns:cx6="http://schemas.microsoft.com/office/drawing/2016/5/12/chartex" xmlns:cx7="http://schemas.microsoft.com/office/drawing/2016/5/13/chartex" xmlns:cx8="http://schemas.microsoft.com/office/drawing/2016/5/14/chartex" xmlns:mc="http://schemas.openxmlformats.org/markup-compatibility/2006" xmlns:aink="http://schemas.microsoft.com/office/drawing/2016/ink" xmlns:am3d="http://schemas.microsoft.com/office/drawing/2017/model3d" xmlns:o="urn:schemas-microsoft-com:office:office" xmlns:r="http://schemas.openxmlformats.org/officeDocument/2006/relationships" xmlns:m="http://schemas.openxmlformats.org/officeDocument/2006/math" xmlns:v="urn:schemas-microsoft-com:vml" xmlns:wp14="http://schemas.microsoft.com/office/word/2010/wordprocessingDrawing" xmlns:wp="http://schemas.openxmlformats.org/drawingml/2006/wordprocessingDrawing" xmlns:w10="urn:schemas-microsoft-com:office:word" xmlns:w="http://schemas.openxmlformats.org/wordprocessingml/2006/main" xmlns:w14="http://schemas.microsoft.com/office/word/2010/wordml" xmlns:w15="http://schemas.microsoft.com/office/word/2012/wordml" xmlns:w16cex="http://schemas.microsoft.com/office/word/2018/wordml/cex" xmlns:w16cid="http://schemas.microsoft.com/office/word/2016/wordml/cid" xmlns:w16="http://schemas.microsoft.com/office/word/2018/wordml" xmlns:w16se="http://schemas.microsoft.com/office/word/2015/wordml/symex" xmlns:wpg="http://schemas.microsoft.com/office/word/2010/wordprocessingGroup" xmlns:wpi="http://schemas.microsoft.com/office/word/2010/wordprocessingInk" xmlns:wne="http://schemas.microsoft.com/office/word/2006/wordml" xmlns:wps="http://schemas.microsoft.com/office/word/2010/wordprocessingShape" mc:Ignorable="w14 w15 w16se w16cid w16 w16cex wp14">
   <w:endnote w:type="separator" w:id="-1">
     <w:p>
       <w:pPr>
@@ -9432,7 +9428,7 @@
 </file>
 
 <file path=word/footer1.xml><?xml version="1.0" encoding="utf-8"?>
-<w:ftr xmlns:wpc="http://schemas.microsoft.com/office/word/2010/wordprocessingCanvas" xmlns:cx="http://schemas.microsoft.com/office/drawing/2014/chartex" xmlns:cx1="http://schemas.microsoft.com/office/drawing/2015/9/8/chartex" xmlns:cx2="http://schemas.microsoft.com/office/drawing/2015/10/21/chartex" xmlns:cx3="http://schemas.microsoft.com/office/drawing/2016/5/9/chartex" xmlns:cx4="http://schemas.microsoft.com/office/drawing/2016/5/10/chartex" xmlns:cx5="http://schemas.microsoft.com/office/drawing/2016/5/11/chartex" xmlns:cx6="http://schemas.microsoft.com/office/drawing/2016/5/12/chartex" xmlns:cx7="http://schemas.microsoft.com/office/drawing/2016/5/13/chartex" xmlns:cx8="http://schemas.microsoft.com/office/drawing/2016/5/14/chartex" xmlns:mc="http://schemas.openxmlformats.org/markup-compatibility/2006" xmlns:aink="http://schemas.microsoft.com/office/drawing/2016/ink" xmlns:am3d="http://schemas.microsoft.com/office/drawing/2017/model3d" xmlns:o="urn:schemas-microsoft-com:office:office" xmlns:r="http://schemas.openxmlformats.org/officeDocument/2006/relationships" xmlns:m="http://schemas.openxmlformats.org/officeDocument/2006/math" xmlns:v="urn:schemas-microsoft-com:vml" xmlns:wp14="http://schemas.microsoft.com/office/word/2010/wordprocessingDrawing" xmlns:wp="http://schemas.openxmlformats.org/drawingml/2006/wordprocessingDrawing" xmlns:w10="urn:schemas-microsoft-com:office:word" xmlns:w="http://schemas.openxmlformats.org/wordprocessingml/2006/main" xmlns:w14="http://schemas.microsoft.com/office/word/2010/wordml" xmlns:w15="http://schemas.microsoft.com/office/word/2012/wordml" xmlns:w16cid="http://schemas.microsoft.com/office/word/2016/wordml/cid" xmlns:w16se="http://schemas.microsoft.com/office/word/2015/wordml/symex" xmlns:wpg="http://schemas.microsoft.com/office/word/2010/wordprocessingGroup" xmlns:wpi="http://schemas.microsoft.com/office/word/2010/wordprocessingInk" xmlns:wne="http://schemas.microsoft.com/office/word/2006/wordml" xmlns:wps="http://schemas.microsoft.com/office/word/2010/wordprocessingShape" mc:Ignorable="w14 w15 w16se w16cid wp14">
+<w:ftr xmlns:wpc="http://schemas.microsoft.com/office/word/2010/wordprocessingCanvas" xmlns:cx="http://schemas.microsoft.com/office/drawing/2014/chartex" xmlns:cx1="http://schemas.microsoft.com/office/drawing/2015/9/8/chartex" xmlns:cx2="http://schemas.microsoft.com/office/drawing/2015/10/21/chartex" xmlns:cx3="http://schemas.microsoft.com/office/drawing/2016/5/9/chartex" xmlns:cx4="http://schemas.microsoft.com/office/drawing/2016/5/10/chartex" xmlns:cx5="http://schemas.microsoft.com/office/drawing/2016/5/11/chartex" xmlns:cx6="http://schemas.microsoft.com/office/drawing/2016/5/12/chartex" xmlns:cx7="http://schemas.microsoft.com/office/drawing/2016/5/13/chartex" xmlns:cx8="http://schemas.microsoft.com/office/drawing/2016/5/14/chartex" xmlns:mc="http://schemas.openxmlformats.org/markup-compatibility/2006" xmlns:aink="http://schemas.microsoft.com/office/drawing/2016/ink" xmlns:am3d="http://schemas.microsoft.com/office/drawing/2017/model3d" xmlns:o="urn:schemas-microsoft-com:office:office" xmlns:r="http://schemas.openxmlformats.org/officeDocument/2006/relationships" xmlns:m="http://schemas.openxmlformats.org/officeDocument/2006/math" xmlns:v="urn:schemas-microsoft-com:vml" xmlns:wp14="http://schemas.microsoft.com/office/word/2010/wordprocessingDrawing" xmlns:wp="http://schemas.openxmlformats.org/drawingml/2006/wordprocessingDrawing" xmlns:w10="urn:schemas-microsoft-com:office:word" xmlns:w="http://schemas.openxmlformats.org/wordprocessingml/2006/main" xmlns:w14="http://schemas.microsoft.com/office/word/2010/wordml" xmlns:w15="http://schemas.microsoft.com/office/word/2012/wordml" xmlns:w16cex="http://schemas.microsoft.com/office/word/2018/wordml/cex" xmlns:w16cid="http://schemas.microsoft.com/office/word/2016/wordml/cid" xmlns:w16="http://schemas.microsoft.com/office/word/2018/wordml" xmlns:w16se="http://schemas.microsoft.com/office/word/2015/wordml/symex" xmlns:wpg="http://schemas.microsoft.com/office/word/2010/wordprocessingGroup" xmlns:wpi="http://schemas.microsoft.com/office/word/2010/wordprocessingInk" xmlns:wne="http://schemas.microsoft.com/office/word/2006/wordml" xmlns:wps="http://schemas.microsoft.com/office/word/2010/wordprocessingShape" mc:Ignorable="w14 w15 w16se w16cid w16 w16cex wp14">
   <w:p>
     <w:pPr>
       <w:jc w:val="right"/>
@@ -9460,13 +9456,13 @@
 </file>
 
 <file path=word/footer2.xml><?xml version="1.0" encoding="utf-8"?>
-<w:ftr xmlns:wpc="http://schemas.microsoft.com/office/word/2010/wordprocessingCanvas" xmlns:cx="http://schemas.microsoft.com/office/drawing/2014/chartex" xmlns:cx1="http://schemas.microsoft.com/office/drawing/2015/9/8/chartex" xmlns:cx2="http://schemas.microsoft.com/office/drawing/2015/10/21/chartex" xmlns:cx3="http://schemas.microsoft.com/office/drawing/2016/5/9/chartex" xmlns:cx4="http://schemas.microsoft.com/office/drawing/2016/5/10/chartex" xmlns:cx5="http://schemas.microsoft.com/office/drawing/2016/5/11/chartex" xmlns:cx6="http://schemas.microsoft.com/office/drawing/2016/5/12/chartex" xmlns:cx7="http://schemas.microsoft.com/office/drawing/2016/5/13/chartex" xmlns:cx8="http://schemas.microsoft.com/office/drawing/2016/5/14/chartex" xmlns:mc="http://schemas.openxmlformats.org/markup-compatibility/2006" xmlns:aink="http://schemas.microsoft.com/office/drawing/2016/ink" xmlns:am3d="http://schemas.microsoft.com/office/drawing/2017/model3d" xmlns:o="urn:schemas-microsoft-com:office:office" xmlns:r="http://schemas.openxmlformats.org/officeDocument/2006/relationships" xmlns:m="http://schemas.openxmlformats.org/officeDocument/2006/math" xmlns:v="urn:schemas-microsoft-com:vml" xmlns:wp14="http://schemas.microsoft.com/office/word/2010/wordprocessingDrawing" xmlns:wp="http://schemas.openxmlformats.org/drawingml/2006/wordprocessingDrawing" xmlns:w10="urn:schemas-microsoft-com:office:word" xmlns:w="http://schemas.openxmlformats.org/wordprocessingml/2006/main" xmlns:w14="http://schemas.microsoft.com/office/word/2010/wordml" xmlns:w15="http://schemas.microsoft.com/office/word/2012/wordml" xmlns:w16cid="http://schemas.microsoft.com/office/word/2016/wordml/cid" xmlns:w16se="http://schemas.microsoft.com/office/word/2015/wordml/symex" xmlns:wpg="http://schemas.microsoft.com/office/word/2010/wordprocessingGroup" xmlns:wpi="http://schemas.microsoft.com/office/word/2010/wordprocessingInk" xmlns:wne="http://schemas.microsoft.com/office/word/2006/wordml" xmlns:wps="http://schemas.microsoft.com/office/word/2010/wordprocessingShape" mc:Ignorable="w14 w15 w16se w16cid wp14">
+<w:ftr xmlns:wpc="http://schemas.microsoft.com/office/word/2010/wordprocessingCanvas" xmlns:cx="http://schemas.microsoft.com/office/drawing/2014/chartex" xmlns:cx1="http://schemas.microsoft.com/office/drawing/2015/9/8/chartex" xmlns:cx2="http://schemas.microsoft.com/office/drawing/2015/10/21/chartex" xmlns:cx3="http://schemas.microsoft.com/office/drawing/2016/5/9/chartex" xmlns:cx4="http://schemas.microsoft.com/office/drawing/2016/5/10/chartex" xmlns:cx5="http://schemas.microsoft.com/office/drawing/2016/5/11/chartex" xmlns:cx6="http://schemas.microsoft.com/office/drawing/2016/5/12/chartex" xmlns:cx7="http://schemas.microsoft.com/office/drawing/2016/5/13/chartex" xmlns:cx8="http://schemas.microsoft.com/office/drawing/2016/5/14/chartex" xmlns:mc="http://schemas.openxmlformats.org/markup-compatibility/2006" xmlns:aink="http://schemas.microsoft.com/office/drawing/2016/ink" xmlns:am3d="http://schemas.microsoft.com/office/drawing/2017/model3d" xmlns:o="urn:schemas-microsoft-com:office:office" xmlns:r="http://schemas.openxmlformats.org/officeDocument/2006/relationships" xmlns:m="http://schemas.openxmlformats.org/officeDocument/2006/math" xmlns:v="urn:schemas-microsoft-com:vml" xmlns:wp14="http://schemas.microsoft.com/office/word/2010/wordprocessingDrawing" xmlns:wp="http://schemas.openxmlformats.org/drawingml/2006/wordprocessingDrawing" xmlns:w10="urn:schemas-microsoft-com:office:word" xmlns:w="http://schemas.openxmlformats.org/wordprocessingml/2006/main" xmlns:w14="http://schemas.microsoft.com/office/word/2010/wordml" xmlns:w15="http://schemas.microsoft.com/office/word/2012/wordml" xmlns:w16cex="http://schemas.microsoft.com/office/word/2018/wordml/cex" xmlns:w16cid="http://schemas.microsoft.com/office/word/2016/wordml/cid" xmlns:w16="http://schemas.microsoft.com/office/word/2018/wordml" xmlns:w16se="http://schemas.microsoft.com/office/word/2015/wordml/symex" xmlns:wpg="http://schemas.microsoft.com/office/word/2010/wordprocessingGroup" xmlns:wpi="http://schemas.microsoft.com/office/word/2010/wordprocessingInk" xmlns:wne="http://schemas.microsoft.com/office/word/2006/wordml" xmlns:wps="http://schemas.microsoft.com/office/word/2010/wordprocessingShape" mc:Ignorable="w14 w15 w16se w16cid w16 w16cex wp14">
   <w:p/>
 </w:ftr>
 </file>
 
 <file path=word/footnotes.xml><?xml version="1.0" encoding="utf-8"?>
-<w:footnotes xmlns:wpc="http://schemas.microsoft.com/office/word/2010/wordprocessingCanvas" xmlns:cx="http://schemas.microsoft.com/office/drawing/2014/chartex" xmlns:cx1="http://schemas.microsoft.com/office/drawing/2015/9/8/chartex" xmlns:cx2="http://schemas.microsoft.com/office/drawing/2015/10/21/chartex" xmlns:cx3="http://schemas.microsoft.com/office/drawing/2016/5/9/chartex" xmlns:cx4="http://schemas.microsoft.com/office/drawing/2016/5/10/chartex" xmlns:cx5="http://schemas.microsoft.com/office/drawing/2016/5/11/chartex" xmlns:cx6="http://schemas.microsoft.com/office/drawing/2016/5/12/chartex" xmlns:cx7="http://schemas.microsoft.com/office/drawing/2016/5/13/chartex" xmlns:cx8="http://schemas.microsoft.com/office/drawing/2016/5/14/chartex" xmlns:mc="http://schemas.openxmlformats.org/markup-compatibility/2006" xmlns:aink="http://schemas.microsoft.com/office/drawing/2016/ink" xmlns:am3d="http://schemas.microsoft.com/office/drawing/2017/model3d" xmlns:o="urn:schemas-microsoft-com:office:office" xmlns:r="http://schemas.openxmlformats.org/officeDocument/2006/relationships" xmlns:m="http://schemas.openxmlformats.org/officeDocument/2006/math" xmlns:v="urn:schemas-microsoft-com:vml" xmlns:wp14="http://schemas.microsoft.com/office/word/2010/wordprocessingDrawing" xmlns:wp="http://schemas.openxmlformats.org/drawingml/2006/wordprocessingDrawing" xmlns:w10="urn:schemas-microsoft-com:office:word" xmlns:w="http://schemas.openxmlformats.org/wordprocessingml/2006/main" xmlns:w14="http://schemas.microsoft.com/office/word/2010/wordml" xmlns:w15="http://schemas.microsoft.com/office/word/2012/wordml" xmlns:w16cid="http://schemas.microsoft.com/office/word/2016/wordml/cid" xmlns:w16se="http://schemas.microsoft.com/office/word/2015/wordml/symex" xmlns:wpg="http://schemas.microsoft.com/office/word/2010/wordprocessingGroup" xmlns:wpi="http://schemas.microsoft.com/office/word/2010/wordprocessingInk" xmlns:wne="http://schemas.microsoft.com/office/word/2006/wordml" xmlns:wps="http://schemas.microsoft.com/office/word/2010/wordprocessingShape" mc:Ignorable="w14 w15 w16se w16cid wp14">
+<w:footnotes xmlns:wpc="http://schemas.microsoft.com/office/word/2010/wordprocessingCanvas" xmlns:cx="http://schemas.microsoft.com/office/drawing/2014/chartex" xmlns:cx1="http://schemas.microsoft.com/office/drawing/2015/9/8/chartex" xmlns:cx2="http://schemas.microsoft.com/office/drawing/2015/10/21/chartex" xmlns:cx3="http://schemas.microsoft.com/office/drawing/2016/5/9/chartex" xmlns:cx4="http://schemas.microsoft.com/office/drawing/2016/5/10/chartex" xmlns:cx5="http://schemas.microsoft.com/office/drawing/2016/5/11/chartex" xmlns:cx6="http://schemas.microsoft.com/office/drawing/2016/5/12/chartex" xmlns:cx7="http://schemas.microsoft.com/office/drawing/2016/5/13/chartex" xmlns:cx8="http://schemas.microsoft.com/office/drawing/2016/5/14/chartex" xmlns:mc="http://schemas.openxmlformats.org/markup-compatibility/2006" xmlns:aink="http://schemas.microsoft.com/office/drawing/2016/ink" xmlns:am3d="http://schemas.microsoft.com/office/drawing/2017/model3d" xmlns:o="urn:schemas-microsoft-com:office:office" xmlns:r="http://schemas.openxmlformats.org/officeDocument/2006/relationships" xmlns:m="http://schemas.openxmlformats.org/officeDocument/2006/math" xmlns:v="urn:schemas-microsoft-com:vml" xmlns:wp14="http://schemas.microsoft.com/office/word/2010/wordprocessingDrawing" xmlns:wp="http://schemas.openxmlformats.org/drawingml/2006/wordprocessingDrawing" xmlns:w10="urn:schemas-microsoft-com:office:word" xmlns:w="http://schemas.openxmlformats.org/wordprocessingml/2006/main" xmlns:w14="http://schemas.microsoft.com/office/word/2010/wordml" xmlns:w15="http://schemas.microsoft.com/office/word/2012/wordml" xmlns:w16cex="http://schemas.microsoft.com/office/word/2018/wordml/cex" xmlns:w16cid="http://schemas.microsoft.com/office/word/2016/wordml/cid" xmlns:w16="http://schemas.microsoft.com/office/word/2018/wordml" xmlns:w16se="http://schemas.microsoft.com/office/word/2015/wordml/symex" xmlns:wpg="http://schemas.microsoft.com/office/word/2010/wordprocessingGroup" xmlns:wpi="http://schemas.microsoft.com/office/word/2010/wordprocessingInk" xmlns:wne="http://schemas.microsoft.com/office/word/2006/wordml" xmlns:wps="http://schemas.microsoft.com/office/word/2010/wordprocessingShape" mc:Ignorable="w14 w15 w16se w16cid w16 w16cex wp14">
   <w:footnote w:type="separator" w:id="-1">
     <w:p>
       <w:pPr>
@@ -9491,7 +9487,7 @@
 </file>
 
 <file path=word/numbering.xml><?xml version="1.0" encoding="utf-8"?>
-<w:numbering xmlns:wpc="http://schemas.microsoft.com/office/word/2010/wordprocessingCanvas" xmlns:cx="http://schemas.microsoft.com/office/drawing/2014/chartex" xmlns:cx1="http://schemas.microsoft.com/office/drawing/2015/9/8/chartex" xmlns:cx2="http://schemas.microsoft.com/office/drawing/2015/10/21/chartex" xmlns:cx3="http://schemas.microsoft.com/office/drawing/2016/5/9/chartex" xmlns:cx4="http://schemas.microsoft.com/office/drawing/2016/5/10/chartex" xmlns:cx5="http://schemas.microsoft.com/office/drawing/2016/5/11/chartex" xmlns:cx6="http://schemas.microsoft.com/office/drawing/2016/5/12/chartex" xmlns:cx7="http://schemas.microsoft.com/office/drawing/2016/5/13/chartex" xmlns:cx8="http://schemas.microsoft.com/office/drawing/2016/5/14/chartex" xmlns:mc="http://schemas.openxmlformats.org/markup-compatibility/2006" xmlns:aink="http://schemas.microsoft.com/office/drawing/2016/ink" xmlns:am3d="http://schemas.microsoft.com/office/drawing/2017/model3d" xmlns:o="urn:schemas-microsoft-com:office:office" xmlns:r="http://schemas.openxmlformats.org/officeDocument/2006/relationships" xmlns:m="http://schemas.openxmlformats.org/officeDocument/2006/math" xmlns:v="urn:schemas-microsoft-com:vml" xmlns:wp14="http://schemas.microsoft.com/office/word/2010/wordprocessingDrawing" xmlns:wp="http://schemas.openxmlformats.org/drawingml/2006/wordprocessingDrawing" xmlns:w10="urn:schemas-microsoft-com:office:word" xmlns:w="http://schemas.openxmlformats.org/wordprocessingml/2006/main" xmlns:w14="http://schemas.microsoft.com/office/word/2010/wordml" xmlns:w15="http://schemas.microsoft.com/office/word/2012/wordml" xmlns:w16cid="http://schemas.microsoft.com/office/word/2016/wordml/cid" xmlns:w16se="http://schemas.microsoft.com/office/word/2015/wordml/symex" xmlns:wpg="http://schemas.microsoft.com/office/word/2010/wordprocessingGroup" xmlns:wpi="http://schemas.microsoft.com/office/word/2010/wordprocessingInk" xmlns:wne="http://schemas.microsoft.com/office/word/2006/wordml" xmlns:wps="http://schemas.microsoft.com/office/word/2010/wordprocessingShape" mc:Ignorable="w14 w15 w16se w16cid wp14">
+<w:numbering xmlns:wpc="http://schemas.microsoft.com/office/word/2010/wordprocessingCanvas" xmlns:cx="http://schemas.microsoft.com/office/drawing/2014/chartex" xmlns:cx1="http://schemas.microsoft.com/office/drawing/2015/9/8/chartex" xmlns:cx2="http://schemas.microsoft.com/office/drawing/2015/10/21/chartex" xmlns:cx3="http://schemas.microsoft.com/office/drawing/2016/5/9/chartex" xmlns:cx4="http://schemas.microsoft.com/office/drawing/2016/5/10/chartex" xmlns:cx5="http://schemas.microsoft.com/office/drawing/2016/5/11/chartex" xmlns:cx6="http://schemas.microsoft.com/office/drawing/2016/5/12/chartex" xmlns:cx7="http://schemas.microsoft.com/office/drawing/2016/5/13/chartex" xmlns:cx8="http://schemas.microsoft.com/office/drawing/2016/5/14/chartex" xmlns:mc="http://schemas.openxmlformats.org/markup-compatibility/2006" xmlns:aink="http://schemas.microsoft.com/office/drawing/2016/ink" xmlns:am3d="http://schemas.microsoft.com/office/drawing/2017/model3d" xmlns:o="urn:schemas-microsoft-com:office:office" xmlns:r="http://schemas.openxmlformats.org/officeDocument/2006/relationships" xmlns:m="http://schemas.openxmlformats.org/officeDocument/2006/math" xmlns:v="urn:schemas-microsoft-com:vml" xmlns:wp14="http://schemas.microsoft.com/office/word/2010/wordprocessingDrawing" xmlns:wp="http://schemas.openxmlformats.org/drawingml/2006/wordprocessingDrawing" xmlns:w10="urn:schemas-microsoft-com:office:word" xmlns:w="http://schemas.openxmlformats.org/wordprocessingml/2006/main" xmlns:w14="http://schemas.microsoft.com/office/word/2010/wordml" xmlns:w15="http://schemas.microsoft.com/office/word/2012/wordml" xmlns:w16cex="http://schemas.microsoft.com/office/word/2018/wordml/cex" xmlns:w16cid="http://schemas.microsoft.com/office/word/2016/wordml/cid" xmlns:w16="http://schemas.microsoft.com/office/word/2018/wordml" xmlns:w16se="http://schemas.microsoft.com/office/word/2015/wordml/symex" xmlns:wpg="http://schemas.microsoft.com/office/word/2010/wordprocessingGroup" xmlns:wpi="http://schemas.microsoft.com/office/word/2010/wordprocessingInk" xmlns:wne="http://schemas.microsoft.com/office/word/2006/wordml" xmlns:wps="http://schemas.microsoft.com/office/word/2010/wordprocessingShape" mc:Ignorable="w14 w15 w16se w16cid w16 w16cex wp14">
   <w:abstractNum w:abstractNumId="0" w15:restartNumberingAfterBreak="0">
     <w:nsid w:val="099B2AA6"/>
     <w:multiLevelType w:val="hybridMultilevel"/>
@@ -11441,7 +11437,7 @@
 </file>
 
 <file path=word/styles.xml><?xml version="1.0" encoding="utf-8"?>
-<w:styles xmlns:mc="http://schemas.openxmlformats.org/markup-compatibility/2006" xmlns:r="http://schemas.openxmlformats.org/officeDocument/2006/relationships" xmlns:w="http://schemas.openxmlformats.org/wordprocessingml/2006/main" xmlns:w14="http://schemas.microsoft.com/office/word/2010/wordml" xmlns:w15="http://schemas.microsoft.com/office/word/2012/wordml" xmlns:w16cid="http://schemas.microsoft.com/office/word/2016/wordml/cid" xmlns:w16se="http://schemas.microsoft.com/office/word/2015/wordml/symex" mc:Ignorable="w14 w15 w16se w16cid">
+<w:styles xmlns:mc="http://schemas.openxmlformats.org/markup-compatibility/2006" xmlns:r="http://schemas.openxmlformats.org/officeDocument/2006/relationships" xmlns:w="http://schemas.openxmlformats.org/wordprocessingml/2006/main" xmlns:w14="http://schemas.microsoft.com/office/word/2010/wordml" xmlns:w15="http://schemas.microsoft.com/office/word/2012/wordml" xmlns:w16cex="http://schemas.microsoft.com/office/word/2018/wordml/cex" xmlns:w16cid="http://schemas.microsoft.com/office/word/2016/wordml/cid" xmlns:w16="http://schemas.microsoft.com/office/word/2018/wordml" xmlns:w16se="http://schemas.microsoft.com/office/word/2015/wordml/symex" mc:Ignorable="w14 w15 w16se w16cid w16 w16cex">
   <w:docDefaults>
     <w:rPrDefault>
       <w:rPr>

</xml_diff>

<commit_message>
Executive Sum & Overall Design
</commit_message>
<xml_diff>
--- a/Document/2XB3_Design_Specification_L01_GR01_V1.docx
+++ b/Document/2XB3_Design_Specification_L01_GR01_V1.docx
@@ -1,6 +1,6 @@
 
 <file path=word/document.xml><?xml version="1.0" encoding="utf-8"?>
-<w:document xmlns:wpc="http://schemas.microsoft.com/office/word/2010/wordprocessingCanvas" xmlns:cx="http://schemas.microsoft.com/office/drawing/2014/chartex" xmlns:cx1="http://schemas.microsoft.com/office/drawing/2015/9/8/chartex" xmlns:cx2="http://schemas.microsoft.com/office/drawing/2015/10/21/chartex" xmlns:cx3="http://schemas.microsoft.com/office/drawing/2016/5/9/chartex" xmlns:cx4="http://schemas.microsoft.com/office/drawing/2016/5/10/chartex" xmlns:cx5="http://schemas.microsoft.com/office/drawing/2016/5/11/chartex" xmlns:cx6="http://schemas.microsoft.com/office/drawing/2016/5/12/chartex" xmlns:cx7="http://schemas.microsoft.com/office/drawing/2016/5/13/chartex" xmlns:cx8="http://schemas.microsoft.com/office/drawing/2016/5/14/chartex" xmlns:mc="http://schemas.openxmlformats.org/markup-compatibility/2006" xmlns:aink="http://schemas.microsoft.com/office/drawing/2016/ink" xmlns:am3d="http://schemas.microsoft.com/office/drawing/2017/model3d" xmlns:o="urn:schemas-microsoft-com:office:office" xmlns:r="http://schemas.openxmlformats.org/officeDocument/2006/relationships" xmlns:m="http://schemas.openxmlformats.org/officeDocument/2006/math" xmlns:v="urn:schemas-microsoft-com:vml" xmlns:wp14="http://schemas.microsoft.com/office/word/2010/wordprocessingDrawing" xmlns:wp="http://schemas.openxmlformats.org/drawingml/2006/wordprocessingDrawing" xmlns:w10="urn:schemas-microsoft-com:office:word" xmlns:w="http://schemas.openxmlformats.org/wordprocessingml/2006/main" xmlns:w14="http://schemas.microsoft.com/office/word/2010/wordml" xmlns:w15="http://schemas.microsoft.com/office/word/2012/wordml" xmlns:w16cex="http://schemas.microsoft.com/office/word/2018/wordml/cex" xmlns:w16cid="http://schemas.microsoft.com/office/word/2016/wordml/cid" xmlns:w16="http://schemas.microsoft.com/office/word/2018/wordml" xmlns:w16se="http://schemas.microsoft.com/office/word/2015/wordml/symex" xmlns:wpg="http://schemas.microsoft.com/office/word/2010/wordprocessingGroup" xmlns:wpi="http://schemas.microsoft.com/office/word/2010/wordprocessingInk" xmlns:wne="http://schemas.microsoft.com/office/word/2006/wordml" xmlns:wps="http://schemas.microsoft.com/office/word/2010/wordprocessingShape" mc:Ignorable="w14 w15 w16se w16cid w16 w16cex wp14">
+<w:document xmlns:wpc="http://schemas.microsoft.com/office/word/2010/wordprocessingCanvas" xmlns:mc="http://schemas.openxmlformats.org/markup-compatibility/2006" xmlns:o="urn:schemas-microsoft-com:office:office" xmlns:r="http://schemas.openxmlformats.org/officeDocument/2006/relationships" xmlns:m="http://schemas.openxmlformats.org/officeDocument/2006/math" xmlns:v="urn:schemas-microsoft-com:vml" xmlns:wp14="http://schemas.microsoft.com/office/word/2010/wordprocessingDrawing" xmlns:wp="http://schemas.openxmlformats.org/drawingml/2006/wordprocessingDrawing" xmlns:w10="urn:schemas-microsoft-com:office:word" xmlns:w="http://schemas.openxmlformats.org/wordprocessingml/2006/main" xmlns:w14="http://schemas.microsoft.com/office/word/2010/wordml" xmlns:wpg="http://schemas.microsoft.com/office/word/2010/wordprocessingGroup" xmlns:wpi="http://schemas.microsoft.com/office/word/2010/wordprocessingInk" xmlns:wne="http://schemas.microsoft.com/office/word/2006/wordml" xmlns:wps="http://schemas.microsoft.com/office/word/2010/wordprocessingShape" mc:Ignorable="w14 wp14">
   <w:body>
     <w:p>
       <w:pPr>
@@ -400,67 +400,41 @@
         </w:rPr>
         <w:t xml:space="preserve">: </w:t>
       </w:r>
+      <w:proofErr w:type="spellStart"/>
       <w:r>
         <w:rPr>
           <w:rFonts w:ascii="Times New Roman" w:hAnsi="Times New Roman" w:cs="Times New Roman"/>
           <w:sz w:val="36"/>
           <w:szCs w:val="36"/>
         </w:rPr>
-        <w:t xml:space="preserve">Kan </w:t>
-      </w:r>
-      <w:proofErr w:type="spellStart"/>
+        <w:t>Kan</w:t>
+      </w:r>
+      <w:proofErr w:type="spellEnd"/>
       <w:r>
         <w:rPr>
           <w:rFonts w:ascii="Times New Roman" w:hAnsi="Times New Roman" w:cs="Times New Roman"/>
           <w:sz w:val="36"/>
           <w:szCs w:val="36"/>
         </w:rPr>
-        <w:t>Hailan</w:t>
-      </w:r>
-      <w:proofErr w:type="spellEnd"/>
+        <w:t xml:space="preserve"> </w:t>
+      </w:r>
+      <w:proofErr w:type="spellStart"/>
       <w:r>
         <w:rPr>
           <w:rFonts w:ascii="Times New Roman" w:hAnsi="Times New Roman" w:cs="Times New Roman"/>
           <w:sz w:val="36"/>
           <w:szCs w:val="36"/>
         </w:rPr>
-        <w:t xml:space="preserve">, </w:t>
-      </w:r>
-      <w:proofErr w:type="spellStart"/>
+        <w:t>Hailan</w:t>
+      </w:r>
+      <w:proofErr w:type="spellEnd"/>
       <w:r>
         <w:rPr>
           <w:rFonts w:ascii="Times New Roman" w:hAnsi="Times New Roman" w:cs="Times New Roman"/>
           <w:sz w:val="36"/>
           <w:szCs w:val="36"/>
         </w:rPr>
-        <w:t>Sembakutti</w:t>
-      </w:r>
-      <w:proofErr w:type="spellEnd"/>
-      <w:r>
-        <w:rPr>
-          <w:rFonts w:ascii="Times New Roman" w:hAnsi="Times New Roman" w:cs="Times New Roman"/>
-          <w:sz w:val="36"/>
-          <w:szCs w:val="36"/>
-        </w:rPr>
-        <w:t xml:space="preserve"> </w:t>
-      </w:r>
-      <w:proofErr w:type="spellStart"/>
-      <w:r>
-        <w:rPr>
-          <w:rFonts w:ascii="Times New Roman" w:hAnsi="Times New Roman" w:cs="Times New Roman"/>
-          <w:sz w:val="36"/>
-          <w:szCs w:val="36"/>
-        </w:rPr>
-        <w:t>Kalindu</w:t>
-      </w:r>
-      <w:proofErr w:type="spellEnd"/>
-      <w:r>
-        <w:rPr>
-          <w:rFonts w:ascii="Times New Roman" w:hAnsi="Times New Roman" w:cs="Times New Roman"/>
-          <w:sz w:val="36"/>
-          <w:szCs w:val="36"/>
-        </w:rPr>
-        <w:t xml:space="preserve">, </w:t>
+        <w:t xml:space="preserve">, Sembakutti Kalindu, </w:t>
       </w:r>
     </w:p>
     <w:p>
@@ -1628,13 +1602,23 @@
                 <w:szCs w:val="24"/>
               </w:rPr>
             </w:pPr>
-            <w:r>
-              <w:rPr>
-                <w:rFonts w:ascii="Times New Roman" w:hAnsi="Times New Roman" w:cs="Times New Roman"/>
-                <w:sz w:val="24"/>
-                <w:szCs w:val="24"/>
-              </w:rPr>
-              <w:t xml:space="preserve">Kan </w:t>
+            <w:proofErr w:type="spellStart"/>
+            <w:r>
+              <w:rPr>
+                <w:rFonts w:ascii="Times New Roman" w:hAnsi="Times New Roman" w:cs="Times New Roman"/>
+                <w:sz w:val="24"/>
+                <w:szCs w:val="24"/>
+              </w:rPr>
+              <w:t>Kan</w:t>
+            </w:r>
+            <w:proofErr w:type="spellEnd"/>
+            <w:r>
+              <w:rPr>
+                <w:rFonts w:ascii="Times New Roman" w:hAnsi="Times New Roman" w:cs="Times New Roman"/>
+                <w:sz w:val="24"/>
+                <w:szCs w:val="24"/>
+              </w:rPr>
+              <w:t xml:space="preserve"> </w:t>
             </w:r>
             <w:proofErr w:type="spellStart"/>
             <w:r>
@@ -1780,34 +1764,15 @@
                 <w:szCs w:val="24"/>
               </w:rPr>
             </w:pPr>
-            <w:proofErr w:type="spellStart"/>
-            <w:r>
-              <w:rPr>
-                <w:rFonts w:ascii="Times New Roman" w:hAnsi="Times New Roman" w:cs="Times New Roman"/>
-                <w:sz w:val="24"/>
-                <w:szCs w:val="24"/>
-              </w:rPr>
-              <w:t>Sembakutti</w:t>
-            </w:r>
-            <w:proofErr w:type="spellEnd"/>
-            <w:r>
-              <w:rPr>
-                <w:rFonts w:ascii="Times New Roman" w:hAnsi="Times New Roman" w:cs="Times New Roman"/>
-                <w:sz w:val="24"/>
-                <w:szCs w:val="24"/>
-              </w:rPr>
-              <w:t xml:space="preserve"> </w:t>
-            </w:r>
-            <w:proofErr w:type="spellStart"/>
-            <w:r>
-              <w:rPr>
-                <w:rFonts w:ascii="Times New Roman" w:hAnsi="Times New Roman" w:cs="Times New Roman"/>
-                <w:sz w:val="24"/>
-                <w:szCs w:val="24"/>
-              </w:rPr>
-              <w:t>Kalindu</w:t>
-            </w:r>
-            <w:proofErr w:type="spellEnd"/>
+            <w:r>
+              <w:rPr>
+                <w:rFonts w:ascii="Times New Roman" w:hAnsi="Times New Roman" w:cs="Times New Roman"/>
+                <w:sz w:val="24"/>
+                <w:szCs w:val="24"/>
+              </w:rPr>
+              <w:lastRenderedPageBreak/>
+              <w:t>Sembakutti Kalindu</w:t>
+            </w:r>
           </w:p>
         </w:tc>
         <w:tc>
@@ -1907,6 +1872,22 @@
                 <w:szCs w:val="24"/>
               </w:rPr>
             </w:pPr>
+            <w:r>
+              <w:rPr>
+                <w:rFonts w:ascii="Times New Roman" w:hAnsi="Times New Roman" w:cs="Times New Roman"/>
+                <w:sz w:val="24"/>
+                <w:szCs w:val="24"/>
+              </w:rPr>
+              <w:t>Cleaning and extracting data, writing documents,</w:t>
+            </w:r>
+            <w:r>
+              <w:rPr>
+                <w:rFonts w:ascii="Times New Roman" w:hAnsi="Times New Roman" w:cs="Times New Roman"/>
+                <w:sz w:val="24"/>
+                <w:szCs w:val="24"/>
+              </w:rPr>
+              <w:t xml:space="preserve"> data structure algorithms</w:t>
+            </w:r>
           </w:p>
         </w:tc>
       </w:tr>
@@ -2620,13 +2601,23 @@
                 <w:szCs w:val="28"/>
               </w:rPr>
             </w:pPr>
-            <w:r>
-              <w:rPr>
-                <w:rFonts w:ascii="Times New Roman" w:hAnsi="Times New Roman" w:cs="Times New Roman"/>
-                <w:sz w:val="24"/>
-                <w:szCs w:val="24"/>
-              </w:rPr>
-              <w:t xml:space="preserve">Kan </w:t>
+            <w:proofErr w:type="spellStart"/>
+            <w:r>
+              <w:rPr>
+                <w:rFonts w:ascii="Times New Roman" w:hAnsi="Times New Roman" w:cs="Times New Roman"/>
+                <w:sz w:val="24"/>
+                <w:szCs w:val="24"/>
+              </w:rPr>
+              <w:t>Kan</w:t>
+            </w:r>
+            <w:proofErr w:type="spellEnd"/>
+            <w:r>
+              <w:rPr>
+                <w:rFonts w:ascii="Times New Roman" w:hAnsi="Times New Roman" w:cs="Times New Roman"/>
+                <w:sz w:val="24"/>
+                <w:szCs w:val="24"/>
+              </w:rPr>
+              <w:t xml:space="preserve"> </w:t>
             </w:r>
             <w:proofErr w:type="spellStart"/>
             <w:r>
@@ -2711,34 +2702,15 @@
                 <w:szCs w:val="28"/>
               </w:rPr>
             </w:pPr>
-            <w:proofErr w:type="spellStart"/>
-            <w:r>
-              <w:rPr>
-                <w:rFonts w:ascii="Times New Roman" w:hAnsi="Times New Roman" w:cs="Times New Roman"/>
-                <w:sz w:val="24"/>
-                <w:szCs w:val="24"/>
-              </w:rPr>
-              <w:t>Sembakutti</w:t>
-            </w:r>
-            <w:proofErr w:type="spellEnd"/>
-            <w:r>
-              <w:rPr>
-                <w:rFonts w:ascii="Times New Roman" w:hAnsi="Times New Roman" w:cs="Times New Roman"/>
-                <w:sz w:val="24"/>
-                <w:szCs w:val="24"/>
-              </w:rPr>
-              <w:t xml:space="preserve"> </w:t>
-            </w:r>
-            <w:proofErr w:type="spellStart"/>
-            <w:r>
-              <w:rPr>
-                <w:rFonts w:ascii="Times New Roman" w:hAnsi="Times New Roman" w:cs="Times New Roman"/>
-                <w:sz w:val="24"/>
-                <w:szCs w:val="24"/>
-              </w:rPr>
-              <w:t>Kalindu</w:t>
-            </w:r>
-            <w:proofErr w:type="spellEnd"/>
+            <w:r>
+              <w:rPr>
+                <w:rFonts w:ascii="Times New Roman" w:hAnsi="Times New Roman" w:cs="Times New Roman"/>
+                <w:sz w:val="24"/>
+                <w:szCs w:val="24"/>
+              </w:rPr>
+              <w:lastRenderedPageBreak/>
+              <w:t>Sembakutti Kalindu</w:t>
+            </w:r>
           </w:p>
         </w:tc>
         <w:tc>
@@ -2761,97 +2733,6 @@
                 <w:szCs w:val="24"/>
               </w:rPr>
               <w:t>researcher &amp; programmer</w:t>
-            </w:r>
-          </w:p>
-        </w:tc>
-        <w:tc>
-          <w:tcPr>
-            <w:tcW w:w="4680" w:type="dxa"/>
-          </w:tcPr>
-          <w:p>
-            <w:pPr>
-              <w:rPr>
-                <w:rFonts w:ascii="Times New Roman" w:hAnsi="Times New Roman" w:cs="Times New Roman"/>
-                <w:b/>
-                <w:sz w:val="28"/>
-                <w:szCs w:val="28"/>
-              </w:rPr>
-            </w:pPr>
-          </w:p>
-        </w:tc>
-        <w:tc>
-          <w:tcPr>
-            <w:tcW w:w="1615" w:type="dxa"/>
-          </w:tcPr>
-          <w:p>
-            <w:pPr>
-              <w:rPr>
-                <w:rFonts w:ascii="Times New Roman" w:hAnsi="Times New Roman" w:cs="Times New Roman"/>
-                <w:b/>
-                <w:sz w:val="28"/>
-                <w:szCs w:val="28"/>
-              </w:rPr>
-            </w:pPr>
-          </w:p>
-        </w:tc>
-      </w:tr>
-      <w:tr>
-        <w:trPr>
-          <w:trHeight w:val="2209"/>
-        </w:trPr>
-        <w:tc>
-          <w:tcPr>
-            <w:tcW w:w="1435" w:type="dxa"/>
-          </w:tcPr>
-          <w:p>
-            <w:pPr>
-              <w:rPr>
-                <w:rFonts w:ascii="Times New Roman" w:hAnsi="Times New Roman" w:cs="Times New Roman"/>
-                <w:b/>
-                <w:sz w:val="28"/>
-                <w:szCs w:val="28"/>
-              </w:rPr>
-            </w:pPr>
-            <w:r>
-              <w:rPr>
-                <w:rFonts w:ascii="Times New Roman" w:hAnsi="Times New Roman" w:cs="Times New Roman"/>
-                <w:sz w:val="24"/>
-                <w:szCs w:val="24"/>
-              </w:rPr>
-              <w:t xml:space="preserve">Tao </w:t>
-            </w:r>
-            <w:proofErr w:type="spellStart"/>
-            <w:r>
-              <w:rPr>
-                <w:rFonts w:ascii="Times New Roman" w:hAnsi="Times New Roman" w:cs="Times New Roman"/>
-                <w:sz w:val="24"/>
-                <w:szCs w:val="24"/>
-              </w:rPr>
-              <w:t>Haoyang</w:t>
-            </w:r>
-            <w:proofErr w:type="spellEnd"/>
-          </w:p>
-        </w:tc>
-        <w:tc>
-          <w:tcPr>
-            <w:tcW w:w="1620" w:type="dxa"/>
-          </w:tcPr>
-          <w:p>
-            <w:pPr>
-              <w:rPr>
-                <w:rFonts w:ascii="Times New Roman" w:hAnsi="Times New Roman" w:cs="Times New Roman"/>
-                <w:b/>
-                <w:sz w:val="28"/>
-                <w:szCs w:val="28"/>
-              </w:rPr>
-            </w:pPr>
-            <w:r>
-              <w:rPr>
-                <w:rFonts w:ascii="Times New Roman" w:hAnsi="Times New Roman" w:cs="Times New Roman"/>
-                <w:sz w:val="24"/>
-                <w:szCs w:val="24"/>
-              </w:rPr>
-              <w:t>designer &amp; programmer</w:t>
             </w:r>
           </w:p>
         </w:tc>
@@ -2884,70 +2765,7 @@
                 <w:sz w:val="24"/>
                 <w:szCs w:val="24"/>
               </w:rPr>
-              <w:t xml:space="preserve">Create UML class diagram for all </w:t>
-            </w:r>
-            <w:r>
-              <w:rPr>
-                <w:rFonts w:ascii="Times New Roman" w:hAnsi="Times New Roman" w:cs="Times New Roman"/>
-                <w:bCs/>
-                <w:sz w:val="24"/>
-                <w:szCs w:val="24"/>
-              </w:rPr>
-              <w:t>initial 21</w:t>
-            </w:r>
-            <w:r>
-              <w:rPr>
-                <w:rFonts w:ascii="Times New Roman" w:hAnsi="Times New Roman" w:cs="Times New Roman"/>
-                <w:bCs/>
-                <w:sz w:val="24"/>
-                <w:szCs w:val="24"/>
-              </w:rPr>
-              <w:t xml:space="preserve"> </w:t>
-            </w:r>
-            <w:r>
-              <w:rPr>
-                <w:rFonts w:ascii="Times New Roman" w:hAnsi="Times New Roman" w:cs="Times New Roman"/>
-                <w:bCs/>
-                <w:sz w:val="24"/>
-                <w:szCs w:val="24"/>
-              </w:rPr>
-              <w:t>modules</w:t>
-            </w:r>
-            <w:r>
-              <w:rPr>
-                <w:rFonts w:ascii="Times New Roman" w:hAnsi="Times New Roman" w:cs="Times New Roman"/>
-                <w:bCs/>
-                <w:sz w:val="24"/>
-                <w:szCs w:val="24"/>
-              </w:rPr>
-              <w:t xml:space="preserve"> and </w:t>
-            </w:r>
-            <w:r>
-              <w:rPr>
-                <w:rFonts w:ascii="Times New Roman" w:hAnsi="Times New Roman" w:cs="Times New Roman"/>
-                <w:bCs/>
-                <w:sz w:val="24"/>
-                <w:szCs w:val="24"/>
-              </w:rPr>
-              <w:t xml:space="preserve">keep </w:t>
-            </w:r>
-            <w:r>
-              <w:rPr>
-                <w:rFonts w:ascii="Times New Roman" w:hAnsi="Times New Roman" w:cs="Times New Roman"/>
-                <w:bCs/>
-                <w:sz w:val="24"/>
-                <w:szCs w:val="24"/>
-              </w:rPr>
-              <w:t>updating to current version</w:t>
-            </w:r>
-            <w:r>
-              <w:rPr>
-                <w:rFonts w:ascii="Times New Roman" w:hAnsi="Times New Roman" w:cs="Times New Roman"/>
-                <w:bCs/>
-                <w:sz w:val="24"/>
-                <w:szCs w:val="24"/>
-              </w:rPr>
-              <w:t>.</w:t>
+              <w:t>Outlining initial SRS functional and non-functional requirements</w:t>
             </w:r>
           </w:p>
           <w:p>
@@ -2975,7 +2793,27 @@
                 <w:sz w:val="24"/>
                 <w:szCs w:val="24"/>
               </w:rPr>
-              <w:t>Idea discussions with project leader.</w:t>
+              <w:t xml:space="preserve">Implementing </w:t>
+            </w:r>
+            <w:proofErr w:type="spellStart"/>
+            <w:r>
+              <w:rPr>
+                <w:rFonts w:ascii="Times New Roman" w:hAnsi="Times New Roman" w:cs="Times New Roman"/>
+                <w:bCs/>
+                <w:sz w:val="24"/>
+                <w:szCs w:val="24"/>
+              </w:rPr>
+              <w:t>CSVreader</w:t>
+            </w:r>
+            <w:proofErr w:type="spellEnd"/>
+            <w:r>
+              <w:rPr>
+                <w:rFonts w:ascii="Times New Roman" w:hAnsi="Times New Roman" w:cs="Times New Roman"/>
+                <w:bCs/>
+                <w:sz w:val="24"/>
+                <w:szCs w:val="24"/>
+              </w:rPr>
+              <w:t xml:space="preserve"> module</w:t>
             </w:r>
           </w:p>
           <w:p>
@@ -3003,7 +2841,47 @@
                 <w:sz w:val="24"/>
                 <w:szCs w:val="24"/>
               </w:rPr>
-              <w:t>Implementation of ADT modules (EarthquakeT, CityT, PointT)</w:t>
+              <w:t>Implementing data structures (</w:t>
+            </w:r>
+            <w:proofErr w:type="spellStart"/>
+            <w:r>
+              <w:rPr>
+                <w:rFonts w:ascii="Times New Roman" w:hAnsi="Times New Roman" w:cs="Times New Roman"/>
+                <w:bCs/>
+                <w:sz w:val="24"/>
+                <w:szCs w:val="24"/>
+              </w:rPr>
+              <w:t>EarthquakeBag</w:t>
+            </w:r>
+            <w:proofErr w:type="spellEnd"/>
+            <w:r>
+              <w:rPr>
+                <w:rFonts w:ascii="Times New Roman" w:hAnsi="Times New Roman" w:cs="Times New Roman"/>
+                <w:bCs/>
+                <w:sz w:val="24"/>
+                <w:szCs w:val="24"/>
+              </w:rPr>
+              <w:t xml:space="preserve">, </w:t>
+            </w:r>
+            <w:proofErr w:type="spellStart"/>
+            <w:r>
+              <w:rPr>
+                <w:rFonts w:ascii="Times New Roman" w:hAnsi="Times New Roman" w:cs="Times New Roman"/>
+                <w:bCs/>
+                <w:sz w:val="24"/>
+                <w:szCs w:val="24"/>
+              </w:rPr>
+              <w:t>RedBlackBST</w:t>
+            </w:r>
+            <w:proofErr w:type="spellEnd"/>
+            <w:r>
+              <w:rPr>
+                <w:rFonts w:ascii="Times New Roman" w:hAnsi="Times New Roman" w:cs="Times New Roman"/>
+                <w:bCs/>
+                <w:sz w:val="24"/>
+                <w:szCs w:val="24"/>
+              </w:rPr>
+              <w:t>, Queue)</w:t>
             </w:r>
           </w:p>
           <w:p>
@@ -3031,7 +2909,25 @@
                 <w:sz w:val="24"/>
                 <w:szCs w:val="24"/>
               </w:rPr>
-              <w:t>Implementation of GeoCollection module</w:t>
+              <w:t>Modified datasets to have correct province names</w:t>
+            </w:r>
+            <w:r>
+              <w:rPr>
+                <w:rFonts w:ascii="Times New Roman" w:hAnsi="Times New Roman" w:cs="Times New Roman"/>
+                <w:bCs/>
+                <w:sz w:val="24"/>
+                <w:szCs w:val="24"/>
+              </w:rPr>
+              <w:t>,</w:t>
+            </w:r>
+            <w:r>
+              <w:rPr>
+                <w:rFonts w:ascii="Times New Roman" w:hAnsi="Times New Roman" w:cs="Times New Roman"/>
+                <w:bCs/>
+                <w:sz w:val="24"/>
+                <w:szCs w:val="24"/>
+              </w:rPr>
+              <w:t xml:space="preserve"> and non-empty cells</w:t>
             </w:r>
           </w:p>
           <w:p>
@@ -3059,10 +2955,7 @@
                 <w:sz w:val="24"/>
                 <w:szCs w:val="24"/>
               </w:rPr>
-              <w:t>SRS part 3.4:</w:t>
-            </w:r>
-            <w:r>
-              <w:t xml:space="preserve"> </w:t>
+              <w:t xml:space="preserve">The MIS of </w:t>
             </w:r>
             <w:r>
               <w:rPr>
@@ -3071,7 +2964,65 @@
                 <w:sz w:val="24"/>
                 <w:szCs w:val="24"/>
               </w:rPr>
-              <w:t>Requirements on the development and maintenance process</w:t>
+              <w:t>4 modules</w:t>
+            </w:r>
+            <w:r>
+              <w:rPr>
+                <w:rFonts w:ascii="Times New Roman" w:hAnsi="Times New Roman" w:cs="Times New Roman"/>
+                <w:bCs/>
+                <w:sz w:val="24"/>
+                <w:szCs w:val="24"/>
+              </w:rPr>
+              <w:t xml:space="preserve"> (</w:t>
+            </w:r>
+            <w:proofErr w:type="spellStart"/>
+            <w:r>
+              <w:rPr>
+                <w:rFonts w:ascii="Times New Roman" w:hAnsi="Times New Roman" w:cs="Times New Roman"/>
+                <w:bCs/>
+                <w:sz w:val="24"/>
+                <w:szCs w:val="24"/>
+              </w:rPr>
+              <w:t>CSVreader</w:t>
+            </w:r>
+            <w:proofErr w:type="spellEnd"/>
+            <w:r>
+              <w:rPr>
+                <w:rFonts w:ascii="Times New Roman" w:hAnsi="Times New Roman" w:cs="Times New Roman"/>
+                <w:bCs/>
+                <w:sz w:val="24"/>
+                <w:szCs w:val="24"/>
+              </w:rPr>
+              <w:t xml:space="preserve">, </w:t>
+            </w:r>
+            <w:proofErr w:type="spellStart"/>
+            <w:r>
+              <w:rPr>
+                <w:rFonts w:ascii="Times New Roman" w:hAnsi="Times New Roman" w:cs="Times New Roman"/>
+                <w:bCs/>
+                <w:sz w:val="24"/>
+                <w:szCs w:val="24"/>
+              </w:rPr>
+              <w:t>RedBlackBST</w:t>
+            </w:r>
+            <w:proofErr w:type="spellEnd"/>
+            <w:r>
+              <w:rPr>
+                <w:rFonts w:ascii="Times New Roman" w:hAnsi="Times New Roman" w:cs="Times New Roman"/>
+                <w:bCs/>
+                <w:sz w:val="24"/>
+                <w:szCs w:val="24"/>
+              </w:rPr>
+              <w:t>, Earthquake T, Queue</w:t>
+            </w:r>
+            <w:r>
+              <w:rPr>
+                <w:rFonts w:ascii="Times New Roman" w:hAnsi="Times New Roman" w:cs="Times New Roman"/>
+                <w:bCs/>
+                <w:sz w:val="24"/>
+                <w:szCs w:val="24"/>
+              </w:rPr>
+              <w:t>)</w:t>
             </w:r>
           </w:p>
           <w:p>
@@ -3099,7 +3050,7 @@
                 <w:sz w:val="24"/>
                 <w:szCs w:val="24"/>
               </w:rPr>
-              <w:t xml:space="preserve">Design Specification part 2: </w:t>
+              <w:t>Review and editing</w:t>
             </w:r>
             <w:r>
               <w:rPr>
@@ -3108,7 +3059,16 @@
                 <w:sz w:val="24"/>
                 <w:szCs w:val="24"/>
               </w:rPr>
-              <w:t>Module decomposition and UML, view of uses relationship</w:t>
+              <w:t xml:space="preserve"> document</w:t>
+            </w:r>
+            <w:r>
+              <w:rPr>
+                <w:rFonts w:ascii="Times New Roman" w:hAnsi="Times New Roman" w:cs="Times New Roman"/>
+                <w:bCs/>
+                <w:sz w:val="24"/>
+                <w:szCs w:val="24"/>
+              </w:rPr>
+              <w:t>s</w:t>
             </w:r>
           </w:p>
         </w:tc>
@@ -3130,7 +3090,7 @@
       </w:tr>
       <w:tr>
         <w:trPr>
-          <w:trHeight w:val="2008"/>
+          <w:trHeight w:val="2209"/>
         </w:trPr>
         <w:tc>
           <w:tcPr>
@@ -3151,8 +3111,18 @@
                 <w:sz w:val="24"/>
                 <w:szCs w:val="24"/>
               </w:rPr>
-              <w:t>Ye Fang</w:t>
-            </w:r>
+              <w:t xml:space="preserve">Tao </w:t>
+            </w:r>
+            <w:proofErr w:type="spellStart"/>
+            <w:r>
+              <w:rPr>
+                <w:rFonts w:ascii="Times New Roman" w:hAnsi="Times New Roman" w:cs="Times New Roman"/>
+                <w:sz w:val="24"/>
+                <w:szCs w:val="24"/>
+              </w:rPr>
+              <w:t>Haoyang</w:t>
+            </w:r>
+            <w:proofErr w:type="spellEnd"/>
           </w:p>
         </w:tc>
         <w:tc>
@@ -3174,7 +3144,7 @@
                 <w:sz w:val="24"/>
                 <w:szCs w:val="24"/>
               </w:rPr>
-              <w:t>project leader &amp; programmer</w:t>
+              <w:t>designer &amp; programmer</w:t>
             </w:r>
           </w:p>
         </w:tc>
@@ -3207,7 +3177,70 @@
                 <w:sz w:val="24"/>
                 <w:szCs w:val="24"/>
               </w:rPr>
-              <w:t>Manage the program to meet all milestones</w:t>
+              <w:t xml:space="preserve">Create UML class diagram for all </w:t>
+            </w:r>
+            <w:r>
+              <w:rPr>
+                <w:rFonts w:ascii="Times New Roman" w:hAnsi="Times New Roman" w:cs="Times New Roman"/>
+                <w:bCs/>
+                <w:sz w:val="24"/>
+                <w:szCs w:val="24"/>
+              </w:rPr>
+              <w:t>initial 21</w:t>
+            </w:r>
+            <w:r>
+              <w:rPr>
+                <w:rFonts w:ascii="Times New Roman" w:hAnsi="Times New Roman" w:cs="Times New Roman"/>
+                <w:bCs/>
+                <w:sz w:val="24"/>
+                <w:szCs w:val="24"/>
+              </w:rPr>
+              <w:t xml:space="preserve"> </w:t>
+            </w:r>
+            <w:r>
+              <w:rPr>
+                <w:rFonts w:ascii="Times New Roman" w:hAnsi="Times New Roman" w:cs="Times New Roman"/>
+                <w:bCs/>
+                <w:sz w:val="24"/>
+                <w:szCs w:val="24"/>
+              </w:rPr>
+              <w:t>modules</w:t>
+            </w:r>
+            <w:r>
+              <w:rPr>
+                <w:rFonts w:ascii="Times New Roman" w:hAnsi="Times New Roman" w:cs="Times New Roman"/>
+                <w:bCs/>
+                <w:sz w:val="24"/>
+                <w:szCs w:val="24"/>
+              </w:rPr>
+              <w:t xml:space="preserve"> and </w:t>
+            </w:r>
+            <w:r>
+              <w:rPr>
+                <w:rFonts w:ascii="Times New Roman" w:hAnsi="Times New Roman" w:cs="Times New Roman"/>
+                <w:bCs/>
+                <w:sz w:val="24"/>
+                <w:szCs w:val="24"/>
+              </w:rPr>
+              <w:t xml:space="preserve">keep </w:t>
+            </w:r>
+            <w:r>
+              <w:rPr>
+                <w:rFonts w:ascii="Times New Roman" w:hAnsi="Times New Roman" w:cs="Times New Roman"/>
+                <w:bCs/>
+                <w:sz w:val="24"/>
+                <w:szCs w:val="24"/>
+              </w:rPr>
+              <w:t>updating to current version</w:t>
+            </w:r>
+            <w:r>
+              <w:rPr>
+                <w:rFonts w:ascii="Times New Roman" w:hAnsi="Times New Roman" w:cs="Times New Roman"/>
+                <w:bCs/>
+                <w:sz w:val="24"/>
+                <w:szCs w:val="24"/>
+              </w:rPr>
+              <w:t>.</w:t>
             </w:r>
           </w:p>
           <w:p>
@@ -3235,6 +3268,266 @@
                 <w:sz w:val="24"/>
                 <w:szCs w:val="24"/>
               </w:rPr>
+              <w:t>Idea discussions with project leader.</w:t>
+            </w:r>
+          </w:p>
+          <w:p>
+            <w:pPr>
+              <w:pStyle w:val="ListParagraph"/>
+              <w:numPr>
+                <w:ilvl w:val="0"/>
+                <w:numId w:val="12"/>
+              </w:numPr>
+              <w:adjustRightInd w:val="0"/>
+              <w:snapToGrid w:val="0"/>
+              <w:ind w:left="0" w:firstLine="0"/>
+              <w:contextualSpacing w:val="0"/>
+              <w:rPr>
+                <w:rFonts w:ascii="Times New Roman" w:hAnsi="Times New Roman" w:cs="Times New Roman"/>
+                <w:bCs/>
+                <w:sz w:val="24"/>
+                <w:szCs w:val="24"/>
+              </w:rPr>
+            </w:pPr>
+            <w:r>
+              <w:rPr>
+                <w:rFonts w:ascii="Times New Roman" w:hAnsi="Times New Roman" w:cs="Times New Roman"/>
+                <w:bCs/>
+                <w:sz w:val="24"/>
+                <w:szCs w:val="24"/>
+              </w:rPr>
+              <w:t>Implementation of ADT modules (EarthquakeT, CityT, PointT)</w:t>
+            </w:r>
+          </w:p>
+          <w:p>
+            <w:pPr>
+              <w:pStyle w:val="ListParagraph"/>
+              <w:numPr>
+                <w:ilvl w:val="0"/>
+                <w:numId w:val="12"/>
+              </w:numPr>
+              <w:adjustRightInd w:val="0"/>
+              <w:snapToGrid w:val="0"/>
+              <w:ind w:left="0" w:firstLine="0"/>
+              <w:contextualSpacing w:val="0"/>
+              <w:rPr>
+                <w:rFonts w:ascii="Times New Roman" w:hAnsi="Times New Roman" w:cs="Times New Roman"/>
+                <w:bCs/>
+                <w:sz w:val="24"/>
+                <w:szCs w:val="24"/>
+              </w:rPr>
+            </w:pPr>
+            <w:r>
+              <w:rPr>
+                <w:rFonts w:ascii="Times New Roman" w:hAnsi="Times New Roman" w:cs="Times New Roman"/>
+                <w:bCs/>
+                <w:sz w:val="24"/>
+                <w:szCs w:val="24"/>
+              </w:rPr>
+              <w:t>Implementation of GeoCollection module</w:t>
+            </w:r>
+          </w:p>
+          <w:p>
+            <w:pPr>
+              <w:pStyle w:val="ListParagraph"/>
+              <w:numPr>
+                <w:ilvl w:val="0"/>
+                <w:numId w:val="12"/>
+              </w:numPr>
+              <w:adjustRightInd w:val="0"/>
+              <w:snapToGrid w:val="0"/>
+              <w:ind w:left="0" w:firstLine="0"/>
+              <w:contextualSpacing w:val="0"/>
+              <w:rPr>
+                <w:rFonts w:ascii="Times New Roman" w:hAnsi="Times New Roman" w:cs="Times New Roman"/>
+                <w:bCs/>
+                <w:sz w:val="24"/>
+                <w:szCs w:val="24"/>
+              </w:rPr>
+            </w:pPr>
+            <w:r>
+              <w:rPr>
+                <w:rFonts w:ascii="Times New Roman" w:hAnsi="Times New Roman" w:cs="Times New Roman"/>
+                <w:bCs/>
+                <w:sz w:val="24"/>
+                <w:szCs w:val="24"/>
+              </w:rPr>
+              <w:t>SRS part 3.4:</w:t>
+            </w:r>
+            <w:r>
+              <w:t xml:space="preserve"> </w:t>
+            </w:r>
+            <w:r>
+              <w:rPr>
+                <w:rFonts w:ascii="Times New Roman" w:hAnsi="Times New Roman" w:cs="Times New Roman"/>
+                <w:bCs/>
+                <w:sz w:val="24"/>
+                <w:szCs w:val="24"/>
+              </w:rPr>
+              <w:t>Requirements on the development and maintenance process</w:t>
+            </w:r>
+          </w:p>
+          <w:p>
+            <w:pPr>
+              <w:pStyle w:val="ListParagraph"/>
+              <w:numPr>
+                <w:ilvl w:val="0"/>
+                <w:numId w:val="12"/>
+              </w:numPr>
+              <w:adjustRightInd w:val="0"/>
+              <w:snapToGrid w:val="0"/>
+              <w:ind w:left="0" w:firstLine="0"/>
+              <w:contextualSpacing w:val="0"/>
+              <w:rPr>
+                <w:rFonts w:ascii="Times New Roman" w:hAnsi="Times New Roman" w:cs="Times New Roman"/>
+                <w:bCs/>
+                <w:sz w:val="24"/>
+                <w:szCs w:val="24"/>
+              </w:rPr>
+            </w:pPr>
+            <w:r>
+              <w:rPr>
+                <w:rFonts w:ascii="Times New Roman" w:hAnsi="Times New Roman" w:cs="Times New Roman"/>
+                <w:bCs/>
+                <w:sz w:val="24"/>
+                <w:szCs w:val="24"/>
+              </w:rPr>
+              <w:t xml:space="preserve">Design Specification part 2: </w:t>
+            </w:r>
+            <w:r>
+              <w:rPr>
+                <w:rFonts w:ascii="Times New Roman" w:hAnsi="Times New Roman" w:cs="Times New Roman"/>
+                <w:bCs/>
+                <w:sz w:val="24"/>
+                <w:szCs w:val="24"/>
+              </w:rPr>
+              <w:t>Module decomposition and UML, view of uses relationship</w:t>
+            </w:r>
+          </w:p>
+        </w:tc>
+        <w:tc>
+          <w:tcPr>
+            <w:tcW w:w="1615" w:type="dxa"/>
+          </w:tcPr>
+          <w:p>
+            <w:pPr>
+              <w:rPr>
+                <w:rFonts w:ascii="Times New Roman" w:hAnsi="Times New Roman" w:cs="Times New Roman"/>
+                <w:b/>
+                <w:sz w:val="28"/>
+                <w:szCs w:val="28"/>
+              </w:rPr>
+            </w:pPr>
+          </w:p>
+        </w:tc>
+      </w:tr>
+      <w:tr>
+        <w:trPr>
+          <w:trHeight w:val="2008"/>
+        </w:trPr>
+        <w:tc>
+          <w:tcPr>
+            <w:tcW w:w="1435" w:type="dxa"/>
+          </w:tcPr>
+          <w:p>
+            <w:pPr>
+              <w:rPr>
+                <w:rFonts w:ascii="Times New Roman" w:hAnsi="Times New Roman" w:cs="Times New Roman"/>
+                <w:b/>
+                <w:sz w:val="28"/>
+                <w:szCs w:val="28"/>
+              </w:rPr>
+            </w:pPr>
+            <w:r>
+              <w:rPr>
+                <w:rFonts w:ascii="Times New Roman" w:hAnsi="Times New Roman" w:cs="Times New Roman"/>
+                <w:sz w:val="24"/>
+                <w:szCs w:val="24"/>
+              </w:rPr>
+              <w:t>Ye Fang</w:t>
+            </w:r>
+          </w:p>
+        </w:tc>
+        <w:tc>
+          <w:tcPr>
+            <w:tcW w:w="1620" w:type="dxa"/>
+          </w:tcPr>
+          <w:p>
+            <w:pPr>
+              <w:rPr>
+                <w:rFonts w:ascii="Times New Roman" w:hAnsi="Times New Roman" w:cs="Times New Roman"/>
+                <w:b/>
+                <w:sz w:val="28"/>
+                <w:szCs w:val="28"/>
+              </w:rPr>
+            </w:pPr>
+            <w:r>
+              <w:rPr>
+                <w:rFonts w:ascii="Times New Roman" w:hAnsi="Times New Roman" w:cs="Times New Roman"/>
+                <w:sz w:val="24"/>
+                <w:szCs w:val="24"/>
+              </w:rPr>
+              <w:t>project leader &amp; programmer</w:t>
+            </w:r>
+          </w:p>
+        </w:tc>
+        <w:tc>
+          <w:tcPr>
+            <w:tcW w:w="4680" w:type="dxa"/>
+          </w:tcPr>
+          <w:p>
+            <w:pPr>
+              <w:pStyle w:val="ListParagraph"/>
+              <w:numPr>
+                <w:ilvl w:val="0"/>
+                <w:numId w:val="12"/>
+              </w:numPr>
+              <w:adjustRightInd w:val="0"/>
+              <w:snapToGrid w:val="0"/>
+              <w:ind w:left="0" w:firstLine="0"/>
+              <w:contextualSpacing w:val="0"/>
+              <w:rPr>
+                <w:rFonts w:ascii="Times New Roman" w:hAnsi="Times New Roman" w:cs="Times New Roman"/>
+                <w:bCs/>
+                <w:sz w:val="24"/>
+                <w:szCs w:val="24"/>
+              </w:rPr>
+            </w:pPr>
+            <w:r>
+              <w:rPr>
+                <w:rFonts w:ascii="Times New Roman" w:hAnsi="Times New Roman" w:cs="Times New Roman"/>
+                <w:bCs/>
+                <w:sz w:val="24"/>
+                <w:szCs w:val="24"/>
+              </w:rPr>
+              <w:t>Manage the program to meet all milestones</w:t>
+            </w:r>
+          </w:p>
+          <w:p>
+            <w:pPr>
+              <w:pStyle w:val="ListParagraph"/>
+              <w:numPr>
+                <w:ilvl w:val="0"/>
+                <w:numId w:val="12"/>
+              </w:numPr>
+              <w:adjustRightInd w:val="0"/>
+              <w:snapToGrid w:val="0"/>
+              <w:ind w:left="0" w:firstLine="0"/>
+              <w:contextualSpacing w:val="0"/>
+              <w:rPr>
+                <w:rFonts w:ascii="Times New Roman" w:hAnsi="Times New Roman" w:cs="Times New Roman"/>
+                <w:bCs/>
+                <w:sz w:val="24"/>
+                <w:szCs w:val="24"/>
+              </w:rPr>
+            </w:pPr>
+            <w:r>
+              <w:rPr>
+                <w:rFonts w:ascii="Times New Roman" w:hAnsi="Times New Roman" w:cs="Times New Roman"/>
+                <w:bCs/>
+                <w:sz w:val="24"/>
+                <w:szCs w:val="24"/>
+              </w:rPr>
               <w:t>Finish the MIS of 14 modules</w:t>
             </w:r>
           </w:p>
@@ -3451,7 +3744,6 @@
                 <w:sz w:val="24"/>
                 <w:szCs w:val="24"/>
               </w:rPr>
-              <w:lastRenderedPageBreak/>
               <w:t>Prepare the outline of SRS and Design Specification; finish and update the o</w:t>
             </w:r>
             <w:r>
@@ -3574,61 +3866,7 @@
           <w:sz w:val="36"/>
           <w:szCs w:val="36"/>
         </w:rPr>
-        <w:t xml:space="preserve">Executive </w:t>
-      </w:r>
-      <w:proofErr w:type="gramStart"/>
-      <w:r>
-        <w:rPr>
-          <w:rFonts w:ascii="Times New Roman" w:hAnsi="Times New Roman" w:cs="Times New Roman"/>
-          <w:b/>
-          <w:sz w:val="36"/>
-          <w:szCs w:val="36"/>
-        </w:rPr>
-        <w:t>Summary</w:t>
-      </w:r>
-      <w:r>
-        <w:rPr>
-          <w:highlight w:val="yellow"/>
-        </w:rPr>
-        <w:t>(</w:t>
-      </w:r>
-      <w:proofErr w:type="spellStart"/>
-      <w:proofErr w:type="gramEnd"/>
-      <w:r>
-        <w:rPr>
-          <w:rFonts w:ascii="Times New Roman" w:hAnsi="Times New Roman" w:cs="Times New Roman"/>
-          <w:sz w:val="24"/>
-          <w:szCs w:val="24"/>
-          <w:highlight w:val="yellow"/>
-        </w:rPr>
-        <w:t>Sembakutti</w:t>
-      </w:r>
-      <w:proofErr w:type="spellEnd"/>
-      <w:r>
-        <w:rPr>
-          <w:rFonts w:ascii="Times New Roman" w:hAnsi="Times New Roman" w:cs="Times New Roman"/>
-          <w:sz w:val="24"/>
-          <w:szCs w:val="24"/>
-          <w:highlight w:val="yellow"/>
-        </w:rPr>
-        <w:t xml:space="preserve"> </w:t>
-      </w:r>
-      <w:proofErr w:type="spellStart"/>
-      <w:r>
-        <w:rPr>
-          <w:rFonts w:ascii="Times New Roman" w:hAnsi="Times New Roman" w:cs="Times New Roman"/>
-          <w:sz w:val="24"/>
-          <w:szCs w:val="24"/>
-          <w:highlight w:val="yellow"/>
-        </w:rPr>
-        <w:t>Kalindu</w:t>
-      </w:r>
-      <w:proofErr w:type="spellEnd"/>
-      <w:r>
-        <w:rPr>
-          <w:highlight w:val="yellow"/>
-        </w:rPr>
-        <w:t>)</w:t>
+        <w:t>Executive Summary</w:t>
       </w:r>
     </w:p>
     <w:p>
@@ -3660,12 +3898,154 @@
         </w:pBdr>
         <w:spacing w:after="0"/>
         <w:rPr>
-          <w:rFonts w:ascii="Times New Roman" w:hAnsi="Times New Roman" w:cs="Times New Roman"/>
-          <w:b/>
-          <w:sz w:val="36"/>
-          <w:szCs w:val="36"/>
-        </w:rPr>
-      </w:pPr>
+          <w:rFonts w:ascii="Times New Roman" w:eastAsia="Times New Roman" w:hAnsi="Times New Roman" w:cs="Times New Roman"/>
+          <w:bCs/>
+          <w:kern w:val="36"/>
+          <w:sz w:val="20"/>
+          <w:szCs w:val="48"/>
+        </w:rPr>
+      </w:pPr>
+      <w:r>
+        <w:rPr>
+          <w:rFonts w:ascii="Times New Roman" w:eastAsia="Times New Roman" w:hAnsi="Times New Roman" w:cs="Times New Roman"/>
+          <w:bCs/>
+          <w:kern w:val="36"/>
+          <w:sz w:val="20"/>
+          <w:szCs w:val="48"/>
+        </w:rPr>
+        <w:t>The earthquake risk assessment is vital for a number of different reasons. The main reason is that human lives are endangered unnecessarily by living in a geologically-active area th</w:t>
+      </w:r>
+      <w:r>
+        <w:rPr>
+          <w:rFonts w:ascii="Times New Roman" w:eastAsia="Times New Roman" w:hAnsi="Times New Roman" w:cs="Times New Roman"/>
+          <w:bCs/>
+          <w:kern w:val="36"/>
+          <w:sz w:val="20"/>
+          <w:szCs w:val="48"/>
+        </w:rPr>
+        <w:t>at poses a significant risk of</w:t>
+      </w:r>
+      <w:r>
+        <w:rPr>
+          <w:rFonts w:ascii="Times New Roman" w:eastAsia="Times New Roman" w:hAnsi="Times New Roman" w:cs="Times New Roman"/>
+          <w:bCs/>
+          <w:kern w:val="36"/>
+          <w:sz w:val="20"/>
+          <w:szCs w:val="48"/>
+        </w:rPr>
+        <w:t xml:space="preserve"> </w:t>
+      </w:r>
+      <w:r>
+        <w:rPr>
+          <w:rFonts w:ascii="Times New Roman" w:eastAsia="Times New Roman" w:hAnsi="Times New Roman" w:cs="Times New Roman"/>
+          <w:bCs/>
+          <w:kern w:val="36"/>
+          <w:sz w:val="20"/>
+          <w:szCs w:val="48"/>
+        </w:rPr>
+        <w:t xml:space="preserve">a </w:t>
+      </w:r>
+      <w:r>
+        <w:rPr>
+          <w:rFonts w:ascii="Times New Roman" w:eastAsia="Times New Roman" w:hAnsi="Times New Roman" w:cs="Times New Roman"/>
+          <w:bCs/>
+          <w:kern w:val="36"/>
+          <w:sz w:val="20"/>
+          <w:szCs w:val="48"/>
+        </w:rPr>
+        <w:t>damaging earthquake</w:t>
+      </w:r>
+      <w:r>
+        <w:rPr>
+          <w:rFonts w:ascii="Times New Roman" w:eastAsia="Times New Roman" w:hAnsi="Times New Roman" w:cs="Times New Roman"/>
+          <w:bCs/>
+          <w:kern w:val="36"/>
+          <w:sz w:val="20"/>
+          <w:szCs w:val="48"/>
+        </w:rPr>
+        <w:t xml:space="preserve"> in the future</w:t>
+      </w:r>
+      <w:r>
+        <w:rPr>
+          <w:rFonts w:ascii="Times New Roman" w:eastAsia="Times New Roman" w:hAnsi="Times New Roman" w:cs="Times New Roman"/>
+          <w:bCs/>
+          <w:kern w:val="36"/>
+          <w:sz w:val="20"/>
+          <w:szCs w:val="48"/>
+        </w:rPr>
+        <w:t xml:space="preserve">.  There are places that are considered to be geographically-beautiful, but have an underlying </w:t>
+      </w:r>
+      <w:r>
+        <w:rPr>
+          <w:rFonts w:ascii="Times New Roman" w:eastAsia="Times New Roman" w:hAnsi="Times New Roman" w:cs="Times New Roman"/>
+          <w:bCs/>
+          <w:kern w:val="36"/>
+          <w:sz w:val="20"/>
+          <w:szCs w:val="48"/>
+        </w:rPr>
+        <w:lastRenderedPageBreak/>
+        <w:t xml:space="preserve">earthquake risk. First, </w:t>
+      </w:r>
+      <w:r>
+        <w:rPr>
+          <w:rFonts w:ascii="Times New Roman" w:eastAsia="Times New Roman" w:hAnsi="Times New Roman" w:cs="Times New Roman"/>
+          <w:bCs/>
+          <w:kern w:val="36"/>
+          <w:sz w:val="20"/>
+          <w:szCs w:val="48"/>
+        </w:rPr>
+        <w:t xml:space="preserve">the </w:t>
+      </w:r>
+      <w:r>
+        <w:rPr>
+          <w:rFonts w:ascii="Times New Roman" w:eastAsia="Times New Roman" w:hAnsi="Times New Roman" w:cs="Times New Roman"/>
+          <w:bCs/>
+          <w:kern w:val="36"/>
+          <w:sz w:val="20"/>
+          <w:szCs w:val="48"/>
+        </w:rPr>
+        <w:t xml:space="preserve">people living in </w:t>
+      </w:r>
+      <w:r>
+        <w:rPr>
+          <w:rFonts w:ascii="Times New Roman" w:eastAsia="Times New Roman" w:hAnsi="Times New Roman" w:cs="Times New Roman"/>
+          <w:bCs/>
+          <w:kern w:val="36"/>
+          <w:sz w:val="20"/>
+          <w:szCs w:val="48"/>
+        </w:rPr>
+        <w:t>these places</w:t>
+      </w:r>
+      <w:r>
+        <w:rPr>
+          <w:rFonts w:ascii="Times New Roman" w:eastAsia="Times New Roman" w:hAnsi="Times New Roman" w:cs="Times New Roman"/>
+          <w:bCs/>
+          <w:kern w:val="36"/>
+          <w:sz w:val="20"/>
+          <w:szCs w:val="48"/>
+        </w:rPr>
+        <w:t xml:space="preserve"> should be</w:t>
+      </w:r>
+      <w:r>
+        <w:rPr>
+          <w:rFonts w:ascii="Times New Roman" w:eastAsia="Times New Roman" w:hAnsi="Times New Roman" w:cs="Times New Roman"/>
+          <w:bCs/>
+          <w:kern w:val="36"/>
+          <w:sz w:val="20"/>
+          <w:szCs w:val="48"/>
+        </w:rPr>
+        <w:t>come</w:t>
+      </w:r>
+      <w:r>
+        <w:rPr>
+          <w:rFonts w:ascii="Times New Roman" w:eastAsia="Times New Roman" w:hAnsi="Times New Roman" w:cs="Times New Roman"/>
+          <w:bCs/>
+          <w:kern w:val="36"/>
+          <w:sz w:val="20"/>
+          <w:szCs w:val="48"/>
+        </w:rPr>
+        <w:t xml:space="preserve"> aware of this risk, in order to, make informed decisions for future relocations.</w:t>
+      </w:r>
     </w:p>
     <w:p>
       <w:pPr>
@@ -3678,20 +4058,72 @@
         </w:pBdr>
         <w:spacing w:after="0"/>
         <w:rPr>
-          <w:rFonts w:ascii="Times New Roman" w:hAnsi="Times New Roman" w:cs="Times New Roman"/>
-          <w:b/>
-          <w:sz w:val="36"/>
-          <w:szCs w:val="36"/>
-        </w:rPr>
-      </w:pPr>
-      <w:r>
-        <w:rPr>
-          <w:rFonts w:ascii="CMR10" w:hAnsi="CMR10" w:cs="CMR10"/>
+          <w:rFonts w:ascii="Times New Roman" w:eastAsia="Times New Roman" w:hAnsi="Times New Roman" w:cs="Times New Roman"/>
+          <w:bCs/>
+          <w:kern w:val="36"/>
           <w:sz w:val="20"/>
-          <w:szCs w:val="20"/>
-          <w:lang w:val="en-CA"/>
-        </w:rPr>
-        <w:t>An abstract about the project not more than 200 words.</w:t>
+          <w:szCs w:val="48"/>
+        </w:rPr>
+      </w:pPr>
+      <w:r>
+        <w:rPr>
+          <w:rFonts w:ascii="Times New Roman" w:eastAsia="Times New Roman" w:hAnsi="Times New Roman" w:cs="Times New Roman"/>
+          <w:bCs/>
+          <w:kern w:val="36"/>
+          <w:sz w:val="20"/>
+          <w:szCs w:val="48"/>
+        </w:rPr>
+        <w:t>The other aspect is that cities should</w:t>
+      </w:r>
+      <w:r>
+        <w:rPr>
+          <w:rFonts w:ascii="Times New Roman" w:eastAsia="Times New Roman" w:hAnsi="Times New Roman" w:cs="Times New Roman"/>
+          <w:bCs/>
+          <w:kern w:val="36"/>
+          <w:sz w:val="20"/>
+          <w:szCs w:val="48"/>
+        </w:rPr>
+        <w:t xml:space="preserve"> adjust their building codes to be more suitable to </w:t>
+      </w:r>
+      <w:r>
+        <w:rPr>
+          <w:rFonts w:ascii="Times New Roman" w:eastAsia="Times New Roman" w:hAnsi="Times New Roman" w:cs="Times New Roman"/>
+          <w:bCs/>
+          <w:kern w:val="36"/>
+          <w:sz w:val="20"/>
+          <w:szCs w:val="48"/>
+        </w:rPr>
+        <w:t xml:space="preserve">the </w:t>
+      </w:r>
+      <w:r>
+        <w:rPr>
+          <w:rFonts w:ascii="Times New Roman" w:eastAsia="Times New Roman" w:hAnsi="Times New Roman" w:cs="Times New Roman"/>
+          <w:bCs/>
+          <w:kern w:val="36"/>
+          <w:sz w:val="20"/>
+          <w:szCs w:val="48"/>
+        </w:rPr>
+        <w:t>geological activities. The cities can pass new construction codes into by-laws, based on our earthquake risk assessment, so the building developers who are more profit-oriented do not endanger lives unnecessarily by over-doing construction proje</w:t>
+      </w:r>
+      <w:r>
+        <w:rPr>
+          <w:rFonts w:ascii="Times New Roman" w:eastAsia="Times New Roman" w:hAnsi="Times New Roman" w:cs="Times New Roman"/>
+          <w:bCs/>
+          <w:kern w:val="36"/>
+          <w:sz w:val="20"/>
+          <w:szCs w:val="48"/>
+        </w:rPr>
+        <w:t>ct in a geologically-active place</w:t>
+      </w:r>
+      <w:r>
+        <w:rPr>
+          <w:rFonts w:ascii="Times New Roman" w:eastAsia="Times New Roman" w:hAnsi="Times New Roman" w:cs="Times New Roman"/>
+          <w:bCs/>
+          <w:kern w:val="36"/>
+          <w:sz w:val="20"/>
+          <w:szCs w:val="48"/>
+        </w:rPr>
+        <w:t>.</w:t>
       </w:r>
     </w:p>
     <w:p>
@@ -3705,12 +4137,113 @@
         </w:pBdr>
         <w:spacing w:after="0"/>
         <w:rPr>
-          <w:rFonts w:ascii="Times New Roman" w:hAnsi="Times New Roman" w:cs="Times New Roman"/>
-          <w:b/>
-          <w:sz w:val="36"/>
-          <w:szCs w:val="36"/>
-        </w:rPr>
-      </w:pPr>
+          <w:rFonts w:ascii="Times New Roman" w:eastAsia="Times New Roman" w:hAnsi="Times New Roman" w:cs="Times New Roman"/>
+          <w:bCs/>
+          <w:kern w:val="36"/>
+          <w:sz w:val="20"/>
+          <w:szCs w:val="48"/>
+        </w:rPr>
+      </w:pPr>
+      <w:r>
+        <w:rPr>
+          <w:rFonts w:ascii="Times New Roman" w:eastAsia="Times New Roman" w:hAnsi="Times New Roman" w:cs="Times New Roman"/>
+          <w:bCs/>
+          <w:kern w:val="36"/>
+          <w:sz w:val="20"/>
+          <w:szCs w:val="48"/>
+        </w:rPr>
+        <w:t>The last, but not least</w:t>
+      </w:r>
+      <w:r>
+        <w:rPr>
+          <w:rFonts w:ascii="Times New Roman" w:eastAsia="Times New Roman" w:hAnsi="Times New Roman" w:cs="Times New Roman"/>
+          <w:bCs/>
+          <w:kern w:val="36"/>
+          <w:sz w:val="20"/>
+          <w:szCs w:val="48"/>
+        </w:rPr>
+        <w:t xml:space="preserve"> aspect is insuring the buildings that were developed in the past, but now face a significant risk due to known geological activities. These </w:t>
+      </w:r>
+      <w:r>
+        <w:rPr>
+          <w:rFonts w:ascii="Times New Roman" w:eastAsia="Times New Roman" w:hAnsi="Times New Roman" w:cs="Times New Roman"/>
+          <w:bCs/>
+          <w:kern w:val="36"/>
+          <w:sz w:val="20"/>
+          <w:szCs w:val="48"/>
+        </w:rPr>
+        <w:t>buildings can</w:t>
+      </w:r>
+      <w:r>
+        <w:rPr>
+          <w:rFonts w:ascii="Times New Roman" w:eastAsia="Times New Roman" w:hAnsi="Times New Roman" w:cs="Times New Roman"/>
+          <w:bCs/>
+          <w:kern w:val="36"/>
+          <w:sz w:val="20"/>
+          <w:szCs w:val="48"/>
+        </w:rPr>
+        <w:t xml:space="preserve"> be Canadian heritage sites that may require significant cost</w:t>
+      </w:r>
+      <w:r>
+        <w:rPr>
+          <w:rFonts w:ascii="Times New Roman" w:eastAsia="Times New Roman" w:hAnsi="Times New Roman" w:cs="Times New Roman"/>
+          <w:bCs/>
+          <w:kern w:val="36"/>
+          <w:sz w:val="20"/>
+          <w:szCs w:val="48"/>
+        </w:rPr>
+        <w:t>s</w:t>
+      </w:r>
+      <w:r>
+        <w:rPr>
+          <w:rFonts w:ascii="Times New Roman" w:eastAsia="Times New Roman" w:hAnsi="Times New Roman" w:cs="Times New Roman"/>
+          <w:bCs/>
+          <w:kern w:val="36"/>
+          <w:sz w:val="20"/>
+          <w:szCs w:val="48"/>
+        </w:rPr>
+        <w:t xml:space="preserve"> to repair if damaged by an earthquake. With the knowledge of our risk assessment</w:t>
+      </w:r>
+      <w:r>
+        <w:rPr>
+          <w:rFonts w:ascii="Times New Roman" w:eastAsia="Times New Roman" w:hAnsi="Times New Roman" w:cs="Times New Roman"/>
+          <w:bCs/>
+          <w:kern w:val="36"/>
+          <w:sz w:val="20"/>
+          <w:szCs w:val="48"/>
+        </w:rPr>
+        <w:t xml:space="preserve"> in hand</w:t>
+      </w:r>
+      <w:r>
+        <w:rPr>
+          <w:rFonts w:ascii="Times New Roman" w:eastAsia="Times New Roman" w:hAnsi="Times New Roman" w:cs="Times New Roman"/>
+          <w:bCs/>
+          <w:kern w:val="36"/>
+          <w:sz w:val="20"/>
+          <w:szCs w:val="48"/>
+        </w:rPr>
+        <w:t>, all stakeholders can take necessary steps to properly insure these building</w:t>
+      </w:r>
+      <w:r>
+        <w:rPr>
+          <w:rFonts w:ascii="Times New Roman" w:eastAsia="Times New Roman" w:hAnsi="Times New Roman" w:cs="Times New Roman"/>
+          <w:bCs/>
+          <w:kern w:val="36"/>
+          <w:sz w:val="20"/>
+          <w:szCs w:val="48"/>
+        </w:rPr>
+        <w:t>s</w:t>
+      </w:r>
+      <w:r>
+        <w:rPr>
+          <w:rFonts w:ascii="Times New Roman" w:eastAsia="Times New Roman" w:hAnsi="Times New Roman" w:cs="Times New Roman"/>
+          <w:bCs/>
+          <w:kern w:val="36"/>
+          <w:sz w:val="20"/>
+          <w:szCs w:val="48"/>
+        </w:rPr>
+        <w:t>.</w:t>
+      </w:r>
     </w:p>
     <w:p>
       <w:pPr>
@@ -4161,15 +4694,6 @@
           <w:szCs w:val="36"/>
         </w:rPr>
       </w:pPr>
-      <w:r>
-        <w:rPr>
-          <w:rFonts w:ascii="Times New Roman" w:hAnsi="Times New Roman" w:cs="Times New Roman"/>
-          <w:b/>
-          <w:sz w:val="36"/>
-          <w:szCs w:val="36"/>
-        </w:rPr>
-        <w:t>Table of Contents</w:t>
-      </w:r>
     </w:p>
     <w:p>
       <w:pPr>
@@ -4188,6 +4712,15 @@
           <w:szCs w:val="36"/>
         </w:rPr>
       </w:pPr>
+      <w:r>
+        <w:rPr>
+          <w:rFonts w:ascii="Times New Roman" w:hAnsi="Times New Roman" w:cs="Times New Roman"/>
+          <w:b/>
+          <w:sz w:val="36"/>
+          <w:szCs w:val="36"/>
+        </w:rPr>
+        <w:t>Table of Contents</w:t>
+      </w:r>
     </w:p>
     <w:p>
       <w:pPr>
@@ -4227,6 +4760,24 @@
     </w:p>
     <w:p>
       <w:pPr>
+        <w:pBdr>
+          <w:top w:val="nil"/>
+          <w:left w:val="nil"/>
+          <w:bottom w:val="nil"/>
+          <w:right w:val="nil"/>
+          <w:between w:val="nil"/>
+        </w:pBdr>
+        <w:spacing w:after="0"/>
+        <w:rPr>
+          <w:rFonts w:ascii="Times New Roman" w:hAnsi="Times New Roman" w:cs="Times New Roman"/>
+          <w:b/>
+          <w:sz w:val="36"/>
+          <w:szCs w:val="36"/>
+        </w:rPr>
+      </w:pPr>
+    </w:p>
+    <w:p>
+      <w:pPr>
         <w:pStyle w:val="Heading1"/>
         <w:spacing w:after="0"/>
       </w:pPr>
@@ -4234,53 +4785,7 @@
         <w:t xml:space="preserve">1 </w:t>
       </w:r>
       <w:r>
-        <w:t xml:space="preserve">Overall Design description </w:t>
-      </w:r>
-      <w:r>
-        <w:rPr>
-          <w:highlight w:val="yellow"/>
-        </w:rPr>
-        <w:t>(</w:t>
-      </w:r>
-      <w:proofErr w:type="spellStart"/>
-      <w:r>
-        <w:rPr>
-          <w:rFonts w:eastAsia="SimSun"/>
-          <w:b w:val="0"/>
-          <w:sz w:val="24"/>
-          <w:szCs w:val="24"/>
-          <w:highlight w:val="yellow"/>
-        </w:rPr>
-        <w:t>Sembakutti</w:t>
-      </w:r>
-      <w:proofErr w:type="spellEnd"/>
-      <w:r>
-        <w:rPr>
-          <w:rFonts w:eastAsia="SimSun"/>
-          <w:b w:val="0"/>
-          <w:sz w:val="24"/>
-          <w:szCs w:val="24"/>
-          <w:highlight w:val="yellow"/>
-        </w:rPr>
-        <w:t xml:space="preserve"> </w:t>
-      </w:r>
-      <w:proofErr w:type="spellStart"/>
-      <w:r>
-        <w:rPr>
-          <w:rFonts w:eastAsia="SimSun"/>
-          <w:b w:val="0"/>
-          <w:sz w:val="24"/>
-          <w:szCs w:val="24"/>
-          <w:highlight w:val="yellow"/>
-        </w:rPr>
-        <w:t>Kalindu</w:t>
-      </w:r>
-      <w:proofErr w:type="spellEnd"/>
-      <w:r>
-        <w:rPr>
-          <w:highlight w:val="yellow"/>
-        </w:rPr>
-        <w:t>)</w:t>
+        <w:t>Overall Design description</w:t>
       </w:r>
     </w:p>
     <w:p>
@@ -4288,27 +4793,288 @@
         <w:pStyle w:val="Heading1"/>
         <w:spacing w:after="0"/>
         <w:rPr>
-          <w:sz w:val="24"/>
-          <w:szCs w:val="24"/>
-        </w:rPr>
-      </w:pPr>
+          <w:b w:val="0"/>
+          <w:sz w:val="20"/>
+        </w:rPr>
+      </w:pPr>
+      <w:r>
+        <w:rPr>
+          <w:b w:val="0"/>
+          <w:sz w:val="20"/>
+        </w:rPr>
+        <w:t>The project reads from a csv file all the earthquake information, one earthquake at a time, storing individual earthquake information in an earthquake object</w:t>
+      </w:r>
+      <w:r>
+        <w:rPr>
+          <w:b w:val="0"/>
+          <w:sz w:val="20"/>
+        </w:rPr>
+        <w:t>,</w:t>
+      </w:r>
+      <w:r>
+        <w:rPr>
+          <w:b w:val="0"/>
+          <w:sz w:val="20"/>
+        </w:rPr>
+        <w:t xml:space="preserve"> and those objects themselves in </w:t>
+      </w:r>
+      <w:r>
+        <w:rPr>
+          <w:b w:val="0"/>
+          <w:sz w:val="20"/>
+        </w:rPr>
+        <w:t xml:space="preserve">a </w:t>
+      </w:r>
+      <w:proofErr w:type="spellStart"/>
+      <w:r>
+        <w:rPr>
+          <w:b w:val="0"/>
+          <w:sz w:val="20"/>
+        </w:rPr>
+        <w:t>RedBlackBST</w:t>
+      </w:r>
+      <w:proofErr w:type="spellEnd"/>
+      <w:r>
+        <w:rPr>
+          <w:b w:val="0"/>
+          <w:sz w:val="20"/>
+        </w:rPr>
+        <w:t xml:space="preserve"> data structure. The project allows the user to provide input latitude, longitude, and a radius to search earthquakes within the radius. It produces a list of earthquakes sorted based on the magn</w:t>
+      </w:r>
+      <w:r>
+        <w:rPr>
+          <w:b w:val="0"/>
+          <w:sz w:val="20"/>
+        </w:rPr>
+        <w:t>itude or distance from the user</w:t>
+      </w:r>
+      <w:r>
+        <w:rPr>
+          <w:b w:val="0"/>
+          <w:sz w:val="20"/>
+        </w:rPr>
+        <w:t xml:space="preserve"> location. It also shows the risk rating for a specific location</w:t>
+      </w:r>
+      <w:r>
+        <w:rPr>
+          <w:b w:val="0"/>
+          <w:sz w:val="20"/>
+        </w:rPr>
+        <w:t>,</w:t>
+      </w:r>
+      <w:r>
+        <w:rPr>
+          <w:b w:val="0"/>
+          <w:sz w:val="20"/>
+        </w:rPr>
+        <w:t xml:space="preserve"> based </w:t>
+      </w:r>
+      <w:r>
+        <w:rPr>
+          <w:b w:val="0"/>
+          <w:sz w:val="20"/>
+        </w:rPr>
+        <w:t xml:space="preserve">on </w:t>
+      </w:r>
+      <w:r>
+        <w:rPr>
+          <w:b w:val="0"/>
+          <w:sz w:val="20"/>
+        </w:rPr>
+        <w:t>earthquakes and population data within a 100 km radius. It calculates the overall risk rating</w:t>
+      </w:r>
+      <w:r>
+        <w:rPr>
+          <w:b w:val="0"/>
+          <w:sz w:val="20"/>
+        </w:rPr>
+        <w:t>,</w:t>
+      </w:r>
+      <w:r>
+        <w:rPr>
+          <w:b w:val="0"/>
+          <w:sz w:val="20"/>
+        </w:rPr>
+        <w:t xml:space="preserve"> based on earthquake frequency, average magnitude, and population density.</w:t>
+      </w:r>
     </w:p>
     <w:p>
       <w:pPr>
         <w:pStyle w:val="Heading1"/>
         <w:spacing w:after="0"/>
-      </w:pPr>
-      <w:r>
-        <w:t>2 Module decomposition and UML, view of uses relationship</w:t>
-      </w:r>
+        <w:rPr>
+          <w:b w:val="0"/>
+          <w:sz w:val="20"/>
+        </w:rPr>
+      </w:pPr>
+      <w:r>
+        <w:rPr>
+          <w:b w:val="0"/>
+          <w:sz w:val="20"/>
+        </w:rPr>
+        <w:t>In addition, the project uses a city coordinate dataset which has</w:t>
+      </w:r>
+      <w:r>
+        <w:rPr>
+          <w:b w:val="0"/>
+          <w:sz w:val="20"/>
+        </w:rPr>
+        <w:t xml:space="preserve"> a specific location of a</w:t>
+      </w:r>
+      <w:r>
+        <w:rPr>
+          <w:b w:val="0"/>
+          <w:sz w:val="20"/>
+        </w:rPr>
+        <w:t xml:space="preserve"> city in terms of longitude and latitude. </w:t>
+      </w:r>
+      <w:r>
+        <w:rPr>
+          <w:b w:val="0"/>
+          <w:sz w:val="20"/>
+        </w:rPr>
+        <w:t>The program</w:t>
+      </w:r>
+      <w:r>
+        <w:rPr>
+          <w:b w:val="0"/>
+          <w:sz w:val="20"/>
+        </w:rPr>
+        <w:t xml:space="preserve"> iterate</w:t>
+      </w:r>
+      <w:r>
+        <w:rPr>
+          <w:b w:val="0"/>
+          <w:sz w:val="20"/>
+        </w:rPr>
+        <w:t>s</w:t>
+      </w:r>
+      <w:r>
+        <w:rPr>
+          <w:b w:val="0"/>
+          <w:sz w:val="20"/>
+        </w:rPr>
+        <w:t xml:space="preserve"> through all the earthquakes within</w:t>
+      </w:r>
+      <w:r>
+        <w:rPr>
+          <w:b w:val="0"/>
+          <w:sz w:val="20"/>
+        </w:rPr>
+        <w:t xml:space="preserve"> a 100 km radius, finds</w:t>
+      </w:r>
+      <w:r>
+        <w:rPr>
+          <w:b w:val="0"/>
+          <w:sz w:val="20"/>
+        </w:rPr>
+        <w:t xml:space="preserve"> the closest earthquake</w:t>
+      </w:r>
+      <w:r>
+        <w:rPr>
+          <w:b w:val="0"/>
+          <w:sz w:val="20"/>
+        </w:rPr>
+        <w:t>,</w:t>
+      </w:r>
+      <w:r>
+        <w:rPr>
+          <w:b w:val="0"/>
+          <w:sz w:val="20"/>
+        </w:rPr>
+        <w:t xml:space="preserve"> and access</w:t>
+      </w:r>
+      <w:r>
+        <w:rPr>
+          <w:b w:val="0"/>
+          <w:sz w:val="20"/>
+        </w:rPr>
+        <w:t>es</w:t>
+      </w:r>
+      <w:r>
+        <w:rPr>
+          <w:b w:val="0"/>
+          <w:sz w:val="20"/>
+        </w:rPr>
+        <w:t xml:space="preserve"> </w:t>
+      </w:r>
+      <w:r>
+        <w:rPr>
+          <w:b w:val="0"/>
+          <w:sz w:val="20"/>
+        </w:rPr>
+        <w:t>its</w:t>
+      </w:r>
+      <w:r>
+        <w:rPr>
+          <w:b w:val="0"/>
+          <w:sz w:val="20"/>
+        </w:rPr>
+        <w:t xml:space="preserve"> location in order to determine a geographical name</w:t>
+      </w:r>
+      <w:r>
+        <w:rPr>
+          <w:b w:val="0"/>
+          <w:sz w:val="20"/>
+        </w:rPr>
+        <w:t xml:space="preserve"> of the current location</w:t>
+      </w:r>
+      <w:r>
+        <w:rPr>
+          <w:b w:val="0"/>
+          <w:sz w:val="20"/>
+        </w:rPr>
+        <w:t xml:space="preserve">. It, then, use a </w:t>
+      </w:r>
+      <w:proofErr w:type="spellStart"/>
+      <w:r>
+        <w:rPr>
+          <w:b w:val="0"/>
+          <w:sz w:val="20"/>
+        </w:rPr>
+        <w:t>CityGraph</w:t>
+      </w:r>
+      <w:proofErr w:type="spellEnd"/>
+      <w:r>
+        <w:rPr>
+          <w:b w:val="0"/>
+          <w:sz w:val="20"/>
+        </w:rPr>
+        <w:t xml:space="preserve"> created by </w:t>
+      </w:r>
+      <w:r>
+        <w:rPr>
+          <w:b w:val="0"/>
+          <w:sz w:val="20"/>
+        </w:rPr>
+        <w:t xml:space="preserve">the </w:t>
+      </w:r>
+      <w:r>
+        <w:rPr>
+          <w:b w:val="0"/>
+          <w:sz w:val="20"/>
+        </w:rPr>
+        <w:t>city coordinate dataset to determine the closest city by finding the adjacent edge with the lowest weight from the current location. When iterating through the adjacent cities, it also determines if the closest city also has a lower risk rating than the current location. Once, it finds the closest city with a lower risk rating, it outputs that location.</w:t>
+      </w:r>
+      <w:bookmarkStart w:id="1" w:name="_GoBack"/>
+      <w:bookmarkEnd w:id="1"/>
     </w:p>
     <w:p>
       <w:pPr>
+        <w:pStyle w:val="Heading1"/>
+        <w:spacing w:after="0"/>
+      </w:pPr>
+      <w:r>
+        <w:t>2 Module decomposition and UML, view of uses relationship</w:t>
+      </w:r>
+    </w:p>
+    <w:p>
+      <w:pPr>
         <w:pStyle w:val="NormalWeb"/>
         <w:spacing w:before="0" w:beforeAutospacing="0" w:after="0" w:afterAutospacing="0"/>
       </w:pPr>
-      <w:bookmarkStart w:id="1" w:name="_heading=h.33qh1n23vary" w:colFirst="0" w:colLast="0"/>
-      <w:bookmarkEnd w:id="1"/>
+      <w:bookmarkStart w:id="2" w:name="_heading=h.33qh1n23vary" w:colFirst="0" w:colLast="0"/>
+      <w:bookmarkEnd w:id="2"/>
     </w:p>
     <w:p>
       <w:pPr>
@@ -4484,7 +5250,7 @@
           <w:szCs w:val="24"/>
           <w:lang w:val="en-CA"/>
         </w:rPr>
-        <w:t xml:space="preserve"> object as the center and produce a new pair of latitude to “filter” out points that outside of the given radius. Now the performance </w:t>
+        <w:t xml:space="preserve"> object as the center and produce a new pair of latitude to “filter” out points that outside of the given radius. Now the </w:t>
       </w:r>
       <w:proofErr w:type="gramStart"/>
       <w:r>
@@ -4494,7 +5260,7 @@
           <w:szCs w:val="24"/>
           <w:lang w:val="en-CA"/>
         </w:rPr>
-        <w:t>have</w:t>
+        <w:t>performance have</w:t>
       </w:r>
       <w:proofErr w:type="gramEnd"/>
       <w:r>
@@ -4659,9 +5425,8 @@
           <w:szCs w:val="24"/>
           <w:lang w:val="en-CA"/>
         </w:rPr>
-        <w:t xml:space="preserve">. For </w:t>
-      </w:r>
-      <w:proofErr w:type="gramStart"/>
+        <w:t>. For example</w:t>
+      </w:r>
       <w:r>
         <w:rPr>
           <w:rFonts w:ascii="CMR10" w:hAnsi="CMR10" w:cs="CMR10"/>
@@ -4669,9 +5434,9 @@
           <w:szCs w:val="24"/>
           <w:lang w:val="en-CA"/>
         </w:rPr>
-        <w:t>example</w:t>
-      </w:r>
-      <w:proofErr w:type="gramEnd"/>
+        <w:t xml:space="preserve"> </w:t>
+      </w:r>
+      <w:proofErr w:type="spellStart"/>
       <w:r>
         <w:rPr>
           <w:rFonts w:ascii="CMR10" w:hAnsi="CMR10" w:cs="CMR10"/>
@@ -4679,9 +5444,9 @@
           <w:szCs w:val="24"/>
           <w:lang w:val="en-CA"/>
         </w:rPr>
-        <w:t xml:space="preserve"> </w:t>
-      </w:r>
-      <w:proofErr w:type="spellStart"/>
+        <w:t>PointT</w:t>
+      </w:r>
+      <w:proofErr w:type="spellEnd"/>
       <w:r>
         <w:rPr>
           <w:rFonts w:ascii="CMR10" w:hAnsi="CMR10" w:cs="CMR10"/>
@@ -4689,9 +5454,9 @@
           <w:szCs w:val="24"/>
           <w:lang w:val="en-CA"/>
         </w:rPr>
-        <w:t>PointT</w:t>
-      </w:r>
-      <w:proofErr w:type="spellEnd"/>
+        <w:t xml:space="preserve"> is </w:t>
+      </w:r>
+      <w:proofErr w:type="gramStart"/>
       <w:r>
         <w:rPr>
           <w:rFonts w:ascii="CMR10" w:hAnsi="CMR10" w:cs="CMR10"/>
@@ -4699,9 +5464,9 @@
           <w:szCs w:val="24"/>
           <w:lang w:val="en-CA"/>
         </w:rPr>
-        <w:t xml:space="preserve"> is a point consist of x and y coordinates representing latitude and longitude respectively, and </w:t>
-      </w:r>
-      <w:proofErr w:type="spellStart"/>
+        <w:t>a point consist</w:t>
+      </w:r>
+      <w:proofErr w:type="gramEnd"/>
       <w:r>
         <w:rPr>
           <w:rFonts w:ascii="CMR10" w:hAnsi="CMR10" w:cs="CMR10"/>
@@ -4709,9 +5474,9 @@
           <w:szCs w:val="24"/>
           <w:lang w:val="en-CA"/>
         </w:rPr>
-        <w:t>CityPosT</w:t>
-      </w:r>
-      <w:proofErr w:type="spellEnd"/>
+        <w:t xml:space="preserve"> of x and y coordinates representing latitude and longitude respectively, and </w:t>
+      </w:r>
+      <w:proofErr w:type="spellStart"/>
       <w:r>
         <w:rPr>
           <w:rFonts w:ascii="CMR10" w:hAnsi="CMR10" w:cs="CMR10"/>
@@ -4719,9 +5484,9 @@
           <w:szCs w:val="24"/>
           <w:lang w:val="en-CA"/>
         </w:rPr>
-        <w:t xml:space="preserve"> uses </w:t>
-      </w:r>
-      <w:proofErr w:type="spellStart"/>
+        <w:t>CityPosT</w:t>
+      </w:r>
+      <w:proofErr w:type="spellEnd"/>
       <w:r>
         <w:rPr>
           <w:rFonts w:ascii="CMR10" w:hAnsi="CMR10" w:cs="CMR10"/>
@@ -4729,9 +5494,9 @@
           <w:szCs w:val="24"/>
           <w:lang w:val="en-CA"/>
         </w:rPr>
-        <w:t>PointT</w:t>
-      </w:r>
-      <w:proofErr w:type="spellEnd"/>
+        <w:t xml:space="preserve"> uses </w:t>
+      </w:r>
+      <w:proofErr w:type="spellStart"/>
       <w:r>
         <w:rPr>
           <w:rFonts w:ascii="CMR10" w:hAnsi="CMR10" w:cs="CMR10"/>
@@ -4739,7 +5504,27 @@
           <w:szCs w:val="24"/>
           <w:lang w:val="en-CA"/>
         </w:rPr>
-        <w:t xml:space="preserve"> as part of its state variable. By</w:t>
+        <w:t>PointT</w:t>
+      </w:r>
+      <w:proofErr w:type="spellEnd"/>
+      <w:r>
+        <w:rPr>
+          <w:rFonts w:ascii="CMR10" w:hAnsi="CMR10" w:cs="CMR10"/>
+          <w:sz w:val="24"/>
+          <w:szCs w:val="24"/>
+          <w:lang w:val="en-CA"/>
+        </w:rPr>
+        <w:t xml:space="preserve"> </w:t>
+      </w:r>
+      <w:r>
+        <w:rPr>
+          <w:rFonts w:ascii="CMR10" w:hAnsi="CMR10" w:cs="CMR10"/>
+          <w:sz w:val="24"/>
+          <w:szCs w:val="24"/>
+          <w:lang w:val="en-CA"/>
+        </w:rPr>
+        <w:lastRenderedPageBreak/>
+        <w:t>as part of its state variable. By</w:t>
       </w:r>
       <w:r>
         <w:rPr>
@@ -4812,7 +5597,7 @@
         </w:rPr>
         <w:t xml:space="preserve">UML class </w:t>
       </w:r>
-      <w:hyperlink r:id="rId8" w:history="1">
+      <w:hyperlink r:id="rId9" w:history="1">
         <w:r>
           <w:rPr>
             <w:rStyle w:val="Hyperlink"/>
@@ -4880,7 +5665,7 @@
         <w:rPr>
           <w:rFonts w:ascii="Times New Roman" w:hAnsi="Times New Roman" w:cs="Times New Roman"/>
           <w:noProof/>
-          <w:lang w:val="en-CA"/>
+          <w:lang w:val="en-CA" w:eastAsia="en-CA"/>
         </w:rPr>
         <w:drawing>
           <wp:inline distT="0" distB="0" distL="0" distR="0" wp14:anchorId="54CF567A" wp14:editId="60A7B7D4">
@@ -4898,7 +5683,7 @@
                     <pic:cNvPicPr/>
                   </pic:nvPicPr>
                   <pic:blipFill>
-                    <a:blip r:embed="rId9" cstate="print">
+                    <a:blip r:embed="rId10" cstate="print">
                       <a:extLst>
                         <a:ext uri="{28A0092B-C50C-407E-A947-70E740481C1C}">
                           <a14:useLocalDpi xmlns:a14="http://schemas.microsoft.com/office/drawing/2010/main" val="0"/>
@@ -4924,8 +5709,6 @@
           </wp:inline>
         </w:drawing>
       </w:r>
-      <w:bookmarkStart w:id="2" w:name="_GoBack"/>
-      <w:bookmarkEnd w:id="2"/>
     </w:p>
     <w:p>
       <w:pPr>
@@ -5124,19 +5907,8 @@
           <w:szCs w:val="20"/>
           <w:lang w:val="en-CA"/>
         </w:rPr>
-        <w:t xml:space="preserve"> method in the class, as well as a description of the </w:t>
-      </w:r>
-      <w:proofErr w:type="gramStart"/>
-      <w:r>
-        <w:rPr>
-          <w:rFonts w:ascii="CMR10" w:hAnsi="CMR10" w:cs="CMR10"/>
-          <w:sz w:val="20"/>
-          <w:szCs w:val="20"/>
-          <w:lang w:val="en-CA"/>
-        </w:rPr>
-        <w:t>syntax;;</w:t>
-      </w:r>
-      <w:proofErr w:type="gramEnd"/>
+        <w:t xml:space="preserve"> method in the class, as well as a description of the syntax;;</w:t>
+      </w:r>
     </w:p>
     <w:p>
       <w:pPr>
@@ -5204,9 +5976,9 @@
         <w:rPr>
           <w:highlight w:val="yellow"/>
         </w:rPr>
+        <w:lastRenderedPageBreak/>
         <w:t>(</w:t>
       </w:r>
-      <w:proofErr w:type="spellStart"/>
       <w:r>
         <w:rPr>
           <w:rFonts w:ascii="Times New Roman" w:hAnsi="Times New Roman" w:cs="Times New Roman"/>
@@ -5214,29 +5986,8 @@
           <w:szCs w:val="24"/>
           <w:highlight w:val="yellow"/>
         </w:rPr>
-        <w:t>Sembakutti</w:t>
-      </w:r>
-      <w:proofErr w:type="spellEnd"/>
-      <w:r>
-        <w:rPr>
-          <w:rFonts w:ascii="Times New Roman" w:hAnsi="Times New Roman" w:cs="Times New Roman"/>
-          <w:sz w:val="24"/>
-          <w:szCs w:val="24"/>
-          <w:highlight w:val="yellow"/>
-        </w:rPr>
-        <w:t xml:space="preserve"> </w:t>
-      </w:r>
-      <w:proofErr w:type="spellStart"/>
-      <w:r>
-        <w:rPr>
-          <w:rFonts w:ascii="Times New Roman" w:hAnsi="Times New Roman" w:cs="Times New Roman"/>
-          <w:sz w:val="24"/>
-          <w:szCs w:val="24"/>
-          <w:highlight w:val="yellow"/>
-        </w:rPr>
-        <w:t>Kalindu</w:t>
-      </w:r>
-      <w:proofErr w:type="spellEnd"/>
+        <w:t>Sembakutti Kalindu</w:t>
+      </w:r>
       <w:r>
         <w:rPr>
           <w:highlight w:val="yellow"/>
@@ -5326,7 +6077,6 @@
         <w:rPr>
           <w:highlight w:val="magenta"/>
         </w:rPr>
-        <w:lastRenderedPageBreak/>
         <w:t>(Fang Ye) finish the MIS of following modules and two UML state machine diagrams:</w:t>
       </w:r>
     </w:p>
@@ -5352,15 +6102,35 @@
         <w:rPr>
           <w:highlight w:val="magenta"/>
         </w:rPr>
-        <w:t xml:space="preserve">, CityT, </w:t>
+        <w:t xml:space="preserve">, </w:t>
       </w:r>
       <w:proofErr w:type="spellStart"/>
+      <w:r>
+        <w:rPr>
+          <w:highlight w:val="magenta"/>
+        </w:rPr>
+        <w:t>CityT</w:t>
+      </w:r>
+      <w:proofErr w:type="spellEnd"/>
+      <w:r>
+        <w:rPr>
+          <w:highlight w:val="magenta"/>
+        </w:rPr>
+        <w:t xml:space="preserve">, </w:t>
+      </w:r>
+      <w:proofErr w:type="spellStart"/>
+      <w:r>
+        <w:rPr>
+          <w:highlight w:val="magenta"/>
+        </w:rPr>
+        <w:t>PointT</w:t>
+      </w:r>
       <w:proofErr w:type="gramStart"/>
       <w:r>
         <w:rPr>
           <w:highlight w:val="magenta"/>
         </w:rPr>
-        <w:t>PointT,CityGraph</w:t>
+        <w:t>,CityGraph</w:t>
       </w:r>
       <w:proofErr w:type="spellEnd"/>
       <w:proofErr w:type="gramEnd"/>
@@ -5368,7 +6138,35 @@
         <w:rPr>
           <w:highlight w:val="magenta"/>
         </w:rPr>
-        <w:t xml:space="preserve">, , GeoCollection, Edge,  GeoCollection, </w:t>
+        <w:t xml:space="preserve">, , </w:t>
+      </w:r>
+      <w:proofErr w:type="spellStart"/>
+      <w:r>
+        <w:rPr>
+          <w:highlight w:val="magenta"/>
+        </w:rPr>
+        <w:t>GeoCollection</w:t>
+      </w:r>
+      <w:proofErr w:type="spellEnd"/>
+      <w:r>
+        <w:rPr>
+          <w:highlight w:val="magenta"/>
+        </w:rPr>
+        <w:t xml:space="preserve">, Edge,  </w:t>
+      </w:r>
+      <w:proofErr w:type="spellStart"/>
+      <w:r>
+        <w:rPr>
+          <w:highlight w:val="magenta"/>
+        </w:rPr>
+        <w:t>GeoCollection</w:t>
+      </w:r>
+      <w:proofErr w:type="spellEnd"/>
+      <w:r>
+        <w:rPr>
+          <w:highlight w:val="magenta"/>
+        </w:rPr>
+        <w:t xml:space="preserve">, </w:t>
       </w:r>
       <w:proofErr w:type="spellStart"/>
       <w:r>
@@ -5517,6 +6315,7 @@
       <w:r>
         <w:rPr>
           <w:noProof/>
+          <w:lang w:val="en-CA" w:eastAsia="en-CA"/>
         </w:rPr>
         <w:drawing>
           <wp:inline distT="0" distB="0" distL="0" distR="0" wp14:anchorId="627AE15C" wp14:editId="25C2149F">
@@ -5536,7 +6335,7 @@
                     </pic:cNvPicPr>
                   </pic:nvPicPr>
                   <pic:blipFill>
-                    <a:blip r:embed="rId10">
+                    <a:blip r:embed="rId11">
                       <a:extLst>
                         <a:ext uri="{28A0092B-C50C-407E-A947-70E740481C1C}">
                           <a14:useLocalDpi xmlns:a14="http://schemas.microsoft.com/office/drawing/2010/main" val="0"/>
@@ -5646,7 +6445,9 @@
       <w:r>
         <w:rPr>
           <w:noProof/>
-        </w:rPr>
+          <w:lang w:val="en-CA" w:eastAsia="en-CA"/>
+        </w:rPr>
+        <w:lastRenderedPageBreak/>
         <w:drawing>
           <wp:inline distT="0" distB="0" distL="0" distR="0" wp14:anchorId="75B7449C" wp14:editId="117559F1">
             <wp:extent cx="2811780" cy="4112833"/>
@@ -5665,7 +6466,7 @@
                     </pic:cNvPicPr>
                   </pic:nvPicPr>
                   <pic:blipFill>
-                    <a:blip r:embed="rId11">
+                    <a:blip r:embed="rId12">
                       <a:extLst>
                         <a:ext uri="{28A0092B-C50C-407E-A947-70E740481C1C}">
                           <a14:useLocalDpi xmlns:a14="http://schemas.microsoft.com/office/drawing/2010/main" val="0"/>
@@ -5840,6 +6641,7 @@
         </w:rPr>
         <w:t>(</w:t>
       </w:r>
+      <w:proofErr w:type="spellStart"/>
       <w:proofErr w:type="gramEnd"/>
       <w:r>
         <w:rPr>
@@ -5848,7 +6650,17 @@
           <w:szCs w:val="24"/>
           <w:highlight w:val="cyan"/>
         </w:rPr>
-        <w:t xml:space="preserve">Kan </w:t>
+        <w:t>Kan</w:t>
+      </w:r>
+      <w:proofErr w:type="spellEnd"/>
+      <w:r>
+        <w:rPr>
+          <w:rFonts w:ascii="Times New Roman" w:hAnsi="Times New Roman" w:cs="Times New Roman"/>
+          <w:sz w:val="24"/>
+          <w:szCs w:val="24"/>
+          <w:highlight w:val="cyan"/>
+        </w:rPr>
+        <w:t xml:space="preserve"> </w:t>
       </w:r>
       <w:proofErr w:type="spellStart"/>
       <w:r>
@@ -6617,6 +7429,7 @@
                 <w:sz w:val="24"/>
                 <w:szCs w:val="24"/>
               </w:rPr>
+              <w:lastRenderedPageBreak/>
               <w:t>EarthquakeT</w:t>
             </w:r>
           </w:p>
@@ -7386,19 +8199,8 @@
                 <w:sz w:val="24"/>
                 <w:szCs w:val="24"/>
               </w:rPr>
-              <w:t xml:space="preserve">Given a </w:t>
-            </w:r>
-            <w:proofErr w:type="gramStart"/>
-            <w:r>
-              <w:rPr>
-                <w:rFonts w:ascii="Times New Roman" w:eastAsia="Times New Roman" w:hAnsi="Times New Roman" w:cs="Times New Roman"/>
-                <w:kern w:val="36"/>
-                <w:sz w:val="24"/>
-                <w:szCs w:val="24"/>
-              </w:rPr>
-              <w:t>position(</w:t>
-            </w:r>
-            <w:proofErr w:type="gramEnd"/>
+              <w:t>Given a position(</w:t>
+            </w:r>
             <w:r>
               <w:rPr>
                 <w:rFonts w:ascii="Times New Roman" w:eastAsia="Times New Roman" w:hAnsi="Times New Roman" w:cs="Times New Roman"/>
@@ -7731,29 +8533,8 @@
                 <w:sz w:val="24"/>
                 <w:szCs w:val="24"/>
               </w:rPr>
-              <w:t xml:space="preserve"> between earthquake </w:t>
-            </w:r>
-            <w:r>
-              <w:rPr>
-                <w:rFonts w:ascii="Times New Roman" w:eastAsia="Times New Roman" w:hAnsi="Times New Roman" w:cs="Times New Roman"/>
-                <w:kern w:val="36"/>
-                <w:sz w:val="24"/>
-                <w:szCs w:val="24"/>
-              </w:rPr>
-              <w:lastRenderedPageBreak/>
-              <w:t xml:space="preserve">location and given </w:t>
-            </w:r>
-            <w:proofErr w:type="gramStart"/>
-            <w:r>
-              <w:rPr>
-                <w:rFonts w:ascii="Times New Roman" w:eastAsia="Times New Roman" w:hAnsi="Times New Roman" w:cs="Times New Roman"/>
-                <w:kern w:val="36"/>
-                <w:sz w:val="24"/>
-                <w:szCs w:val="24"/>
-              </w:rPr>
-              <w:t>location(</w:t>
-            </w:r>
-            <w:proofErr w:type="gramEnd"/>
+              <w:t xml:space="preserve"> between earthquake location and given location(</w:t>
+            </w:r>
             <w:r>
               <w:rPr>
                 <w:rFonts w:ascii="Times New Roman" w:eastAsia="Times New Roman" w:hAnsi="Times New Roman" w:cs="Times New Roman"/>
@@ -7804,7 +8585,6 @@
                 <w:sz w:val="24"/>
                 <w:szCs w:val="24"/>
               </w:rPr>
-              <w:lastRenderedPageBreak/>
               <w:t>RiskAssessment</w:t>
             </w:r>
             <w:proofErr w:type="spellEnd"/>
@@ -7854,19 +8634,8 @@
                 <w:sz w:val="24"/>
                 <w:szCs w:val="24"/>
               </w:rPr>
-              <w:t xml:space="preserve">Given a </w:t>
-            </w:r>
-            <w:proofErr w:type="gramStart"/>
-            <w:r>
-              <w:rPr>
-                <w:rFonts w:ascii="Times New Roman" w:eastAsia="Times New Roman" w:hAnsi="Times New Roman" w:cs="Times New Roman"/>
-                <w:kern w:val="36"/>
-                <w:sz w:val="24"/>
-                <w:szCs w:val="24"/>
-              </w:rPr>
-              <w:t>position(</w:t>
-            </w:r>
-            <w:proofErr w:type="gramEnd"/>
+              <w:t>Given a position(</w:t>
+            </w:r>
             <w:r>
               <w:rPr>
                 <w:rFonts w:ascii="Times New Roman" w:eastAsia="Times New Roman" w:hAnsi="Times New Roman" w:cs="Times New Roman"/>
@@ -8276,19 +9045,8 @@
                 <w:sz w:val="24"/>
                 <w:szCs w:val="24"/>
               </w:rPr>
-              <w:t xml:space="preserve"> based on given </w:t>
-            </w:r>
-            <w:proofErr w:type="gramStart"/>
-            <w:r>
-              <w:rPr>
-                <w:rFonts w:ascii="Times New Roman" w:eastAsia="Times New Roman" w:hAnsi="Times New Roman" w:cs="Times New Roman"/>
-                <w:kern w:val="36"/>
-                <w:sz w:val="24"/>
-                <w:szCs w:val="24"/>
-              </w:rPr>
-              <w:t>location(</w:t>
-            </w:r>
-            <w:proofErr w:type="gramEnd"/>
+              <w:t xml:space="preserve"> based on given location(</w:t>
+            </w:r>
             <w:r>
               <w:rPr>
                 <w:rFonts w:ascii="Times New Roman" w:eastAsia="Times New Roman" w:hAnsi="Times New Roman" w:cs="Times New Roman"/>
@@ -8484,7 +9242,17 @@
                 <w:sz w:val="24"/>
                 <w:szCs w:val="24"/>
               </w:rPr>
-              <w:t xml:space="preserve"> information in descending order of magnitude</w:t>
+              <w:t xml:space="preserve"> </w:t>
+            </w:r>
+            <w:r>
+              <w:rPr>
+                <w:rFonts w:ascii="Times New Roman" w:eastAsia="Times New Roman" w:hAnsi="Times New Roman" w:cs="Times New Roman"/>
+                <w:kern w:val="36"/>
+                <w:sz w:val="24"/>
+                <w:szCs w:val="24"/>
+              </w:rPr>
+              <w:lastRenderedPageBreak/>
+              <w:t>information in descending order of magnitude</w:t>
             </w:r>
             <w:r>
               <w:rPr>
@@ -8532,6 +9300,7 @@
                 <w:sz w:val="24"/>
                 <w:szCs w:val="24"/>
               </w:rPr>
+              <w:lastRenderedPageBreak/>
               <w:t>DisplayByDistance</w:t>
             </w:r>
             <w:proofErr w:type="spellEnd"/>
@@ -8774,6 +9543,7 @@
               </w:rPr>
               <w:t xml:space="preserve"> and </w:t>
             </w:r>
+            <w:proofErr w:type="spellStart"/>
             <w:r>
               <w:rPr>
                 <w:rFonts w:ascii="Times New Roman" w:eastAsia="Times New Roman" w:hAnsi="Times New Roman" w:cs="Times New Roman"/>
@@ -8786,6 +9556,7 @@
               </w:rPr>
               <w:t>PointT</w:t>
             </w:r>
+            <w:proofErr w:type="spellEnd"/>
             <w:r>
               <w:rPr>
                 <w:rFonts w:ascii="Times New Roman" w:eastAsia="Times New Roman" w:hAnsi="Times New Roman" w:cs="Times New Roman"/>
@@ -9242,7 +10013,6 @@
                 <w:sz w:val="24"/>
                 <w:szCs w:val="24"/>
               </w:rPr>
-              <w:lastRenderedPageBreak/>
               <w:t>ExperimentsSearch</w:t>
             </w:r>
             <w:proofErr w:type="spellEnd"/>
@@ -9390,8 +10160,8 @@
       </w:r>
     </w:p>
     <w:sectPr>
-      <w:footerReference w:type="default" r:id="rId12"/>
-      <w:footerReference w:type="first" r:id="rId13"/>
+      <w:footerReference w:type="default" r:id="rId13"/>
+      <w:footerReference w:type="first" r:id="rId14"/>
       <w:pgSz w:w="12240" w:h="15840"/>
       <w:pgMar w:top="1440" w:right="1440" w:bottom="1440" w:left="1440" w:header="708" w:footer="708" w:gutter="0"/>
       <w:pgNumType w:start="1"/>
@@ -9403,7 +10173,7 @@
 </file>
 
 <file path=word/endnotes.xml><?xml version="1.0" encoding="utf-8"?>
-<w:endnotes xmlns:wpc="http://schemas.microsoft.com/office/word/2010/wordprocessingCanvas" xmlns:cx="http://schemas.microsoft.com/office/drawing/2014/chartex" xmlns:cx1="http://schemas.microsoft.com/office/drawing/2015/9/8/chartex" xmlns:cx2="http://schemas.microsoft.com/office/drawing/2015/10/21/chartex" xmlns:cx3="http://schemas.microsoft.com/office/drawing/2016/5/9/chartex" xmlns:cx4="http://schemas.microsoft.com/office/drawing/2016/5/10/chartex" xmlns:cx5="http://schemas.microsoft.com/office/drawing/2016/5/11/chartex" xmlns:cx6="http://schemas.microsoft.com/office/drawing/2016/5/12/chartex" xmlns:cx7="http://schemas.microsoft.com/office/drawing/2016/5/13/chartex" xmlns:cx8="http://schemas.microsoft.com/office/drawing/2016/5/14/chartex" xmlns:mc="http://schemas.openxmlformats.org/markup-compatibility/2006" xmlns:aink="http://schemas.microsoft.com/office/drawing/2016/ink" xmlns:am3d="http://schemas.microsoft.com/office/drawing/2017/model3d" xmlns:o="urn:schemas-microsoft-com:office:office" xmlns:r="http://schemas.openxmlformats.org/officeDocument/2006/relationships" xmlns:m="http://schemas.openxmlformats.org/officeDocument/2006/math" xmlns:v="urn:schemas-microsoft-com:vml" xmlns:wp14="http://schemas.microsoft.com/office/word/2010/wordprocessingDrawing" xmlns:wp="http://schemas.openxmlformats.org/drawingml/2006/wordprocessingDrawing" xmlns:w10="urn:schemas-microsoft-com:office:word" xmlns:w="http://schemas.openxmlformats.org/wordprocessingml/2006/main" xmlns:w14="http://schemas.microsoft.com/office/word/2010/wordml" xmlns:w15="http://schemas.microsoft.com/office/word/2012/wordml" xmlns:w16cex="http://schemas.microsoft.com/office/word/2018/wordml/cex" xmlns:w16cid="http://schemas.microsoft.com/office/word/2016/wordml/cid" xmlns:w16="http://schemas.microsoft.com/office/word/2018/wordml" xmlns:w16se="http://schemas.microsoft.com/office/word/2015/wordml/symex" xmlns:wpg="http://schemas.microsoft.com/office/word/2010/wordprocessingGroup" xmlns:wpi="http://schemas.microsoft.com/office/word/2010/wordprocessingInk" xmlns:wne="http://schemas.microsoft.com/office/word/2006/wordml" xmlns:wps="http://schemas.microsoft.com/office/word/2010/wordprocessingShape" mc:Ignorable="w14 w15 w16se w16cid w16 w16cex wp14">
+<w:endnotes xmlns:wpc="http://schemas.microsoft.com/office/word/2010/wordprocessingCanvas" xmlns:mc="http://schemas.openxmlformats.org/markup-compatibility/2006" xmlns:o="urn:schemas-microsoft-com:office:office" xmlns:r="http://schemas.openxmlformats.org/officeDocument/2006/relationships" xmlns:m="http://schemas.openxmlformats.org/officeDocument/2006/math" xmlns:v="urn:schemas-microsoft-com:vml" xmlns:wp14="http://schemas.microsoft.com/office/word/2010/wordprocessingDrawing" xmlns:wp="http://schemas.openxmlformats.org/drawingml/2006/wordprocessingDrawing" xmlns:w10="urn:schemas-microsoft-com:office:word" xmlns:w="http://schemas.openxmlformats.org/wordprocessingml/2006/main" xmlns:w14="http://schemas.microsoft.com/office/word/2010/wordml" xmlns:wpg="http://schemas.microsoft.com/office/word/2010/wordprocessingGroup" xmlns:wpi="http://schemas.microsoft.com/office/word/2010/wordprocessingInk" xmlns:wne="http://schemas.microsoft.com/office/word/2006/wordml" xmlns:wps="http://schemas.microsoft.com/office/word/2010/wordprocessingShape" mc:Ignorable="w14 wp14">
   <w:endnote w:type="separator" w:id="-1">
     <w:p>
       <w:pPr>
@@ -9428,7 +10198,7 @@
 </file>
 
 <file path=word/footer1.xml><?xml version="1.0" encoding="utf-8"?>
-<w:ftr xmlns:wpc="http://schemas.microsoft.com/office/word/2010/wordprocessingCanvas" xmlns:cx="http://schemas.microsoft.com/office/drawing/2014/chartex" xmlns:cx1="http://schemas.microsoft.com/office/drawing/2015/9/8/chartex" xmlns:cx2="http://schemas.microsoft.com/office/drawing/2015/10/21/chartex" xmlns:cx3="http://schemas.microsoft.com/office/drawing/2016/5/9/chartex" xmlns:cx4="http://schemas.microsoft.com/office/drawing/2016/5/10/chartex" xmlns:cx5="http://schemas.microsoft.com/office/drawing/2016/5/11/chartex" xmlns:cx6="http://schemas.microsoft.com/office/drawing/2016/5/12/chartex" xmlns:cx7="http://schemas.microsoft.com/office/drawing/2016/5/13/chartex" xmlns:cx8="http://schemas.microsoft.com/office/drawing/2016/5/14/chartex" xmlns:mc="http://schemas.openxmlformats.org/markup-compatibility/2006" xmlns:aink="http://schemas.microsoft.com/office/drawing/2016/ink" xmlns:am3d="http://schemas.microsoft.com/office/drawing/2017/model3d" xmlns:o="urn:schemas-microsoft-com:office:office" xmlns:r="http://schemas.openxmlformats.org/officeDocument/2006/relationships" xmlns:m="http://schemas.openxmlformats.org/officeDocument/2006/math" xmlns:v="urn:schemas-microsoft-com:vml" xmlns:wp14="http://schemas.microsoft.com/office/word/2010/wordprocessingDrawing" xmlns:wp="http://schemas.openxmlformats.org/drawingml/2006/wordprocessingDrawing" xmlns:w10="urn:schemas-microsoft-com:office:word" xmlns:w="http://schemas.openxmlformats.org/wordprocessingml/2006/main" xmlns:w14="http://schemas.microsoft.com/office/word/2010/wordml" xmlns:w15="http://schemas.microsoft.com/office/word/2012/wordml" xmlns:w16cex="http://schemas.microsoft.com/office/word/2018/wordml/cex" xmlns:w16cid="http://schemas.microsoft.com/office/word/2016/wordml/cid" xmlns:w16="http://schemas.microsoft.com/office/word/2018/wordml" xmlns:w16se="http://schemas.microsoft.com/office/word/2015/wordml/symex" xmlns:wpg="http://schemas.microsoft.com/office/word/2010/wordprocessingGroup" xmlns:wpi="http://schemas.microsoft.com/office/word/2010/wordprocessingInk" xmlns:wne="http://schemas.microsoft.com/office/word/2006/wordml" xmlns:wps="http://schemas.microsoft.com/office/word/2010/wordprocessingShape" mc:Ignorable="w14 w15 w16se w16cid w16 w16cex wp14">
+<w:ftr xmlns:wpc="http://schemas.microsoft.com/office/word/2010/wordprocessingCanvas" xmlns:mc="http://schemas.openxmlformats.org/markup-compatibility/2006" xmlns:o="urn:schemas-microsoft-com:office:office" xmlns:r="http://schemas.openxmlformats.org/officeDocument/2006/relationships" xmlns:m="http://schemas.openxmlformats.org/officeDocument/2006/math" xmlns:v="urn:schemas-microsoft-com:vml" xmlns:wp14="http://schemas.microsoft.com/office/word/2010/wordprocessingDrawing" xmlns:wp="http://schemas.openxmlformats.org/drawingml/2006/wordprocessingDrawing" xmlns:w10="urn:schemas-microsoft-com:office:word" xmlns:w="http://schemas.openxmlformats.org/wordprocessingml/2006/main" xmlns:w14="http://schemas.microsoft.com/office/word/2010/wordml" xmlns:wpg="http://schemas.microsoft.com/office/word/2010/wordprocessingGroup" xmlns:wpi="http://schemas.microsoft.com/office/word/2010/wordprocessingInk" xmlns:wne="http://schemas.microsoft.com/office/word/2006/wordml" xmlns:wps="http://schemas.microsoft.com/office/word/2010/wordprocessingShape" mc:Ignorable="w14 wp14">
   <w:p>
     <w:pPr>
       <w:jc w:val="right"/>
@@ -9446,7 +10216,7 @@
       <w:rPr>
         <w:noProof/>
       </w:rPr>
-      <w:t>2</w:t>
+      <w:t>6</w:t>
     </w:r>
     <w:r>
       <w:fldChar w:fldCharType="end"/>
@@ -9456,13 +10226,13 @@
 </file>
 
 <file path=word/footer2.xml><?xml version="1.0" encoding="utf-8"?>
-<w:ftr xmlns:wpc="http://schemas.microsoft.com/office/word/2010/wordprocessingCanvas" xmlns:cx="http://schemas.microsoft.com/office/drawing/2014/chartex" xmlns:cx1="http://schemas.microsoft.com/office/drawing/2015/9/8/chartex" xmlns:cx2="http://schemas.microsoft.com/office/drawing/2015/10/21/chartex" xmlns:cx3="http://schemas.microsoft.com/office/drawing/2016/5/9/chartex" xmlns:cx4="http://schemas.microsoft.com/office/drawing/2016/5/10/chartex" xmlns:cx5="http://schemas.microsoft.com/office/drawing/2016/5/11/chartex" xmlns:cx6="http://schemas.microsoft.com/office/drawing/2016/5/12/chartex" xmlns:cx7="http://schemas.microsoft.com/office/drawing/2016/5/13/chartex" xmlns:cx8="http://schemas.microsoft.com/office/drawing/2016/5/14/chartex" xmlns:mc="http://schemas.openxmlformats.org/markup-compatibility/2006" xmlns:aink="http://schemas.microsoft.com/office/drawing/2016/ink" xmlns:am3d="http://schemas.microsoft.com/office/drawing/2017/model3d" xmlns:o="urn:schemas-microsoft-com:office:office" xmlns:r="http://schemas.openxmlformats.org/officeDocument/2006/relationships" xmlns:m="http://schemas.openxmlformats.org/officeDocument/2006/math" xmlns:v="urn:schemas-microsoft-com:vml" xmlns:wp14="http://schemas.microsoft.com/office/word/2010/wordprocessingDrawing" xmlns:wp="http://schemas.openxmlformats.org/drawingml/2006/wordprocessingDrawing" xmlns:w10="urn:schemas-microsoft-com:office:word" xmlns:w="http://schemas.openxmlformats.org/wordprocessingml/2006/main" xmlns:w14="http://schemas.microsoft.com/office/word/2010/wordml" xmlns:w15="http://schemas.microsoft.com/office/word/2012/wordml" xmlns:w16cex="http://schemas.microsoft.com/office/word/2018/wordml/cex" xmlns:w16cid="http://schemas.microsoft.com/office/word/2016/wordml/cid" xmlns:w16="http://schemas.microsoft.com/office/word/2018/wordml" xmlns:w16se="http://schemas.microsoft.com/office/word/2015/wordml/symex" xmlns:wpg="http://schemas.microsoft.com/office/word/2010/wordprocessingGroup" xmlns:wpi="http://schemas.microsoft.com/office/word/2010/wordprocessingInk" xmlns:wne="http://schemas.microsoft.com/office/word/2006/wordml" xmlns:wps="http://schemas.microsoft.com/office/word/2010/wordprocessingShape" mc:Ignorable="w14 w15 w16se w16cid w16 w16cex wp14">
+<w:ftr xmlns:wpc="http://schemas.microsoft.com/office/word/2010/wordprocessingCanvas" xmlns:mc="http://schemas.openxmlformats.org/markup-compatibility/2006" xmlns:o="urn:schemas-microsoft-com:office:office" xmlns:r="http://schemas.openxmlformats.org/officeDocument/2006/relationships" xmlns:m="http://schemas.openxmlformats.org/officeDocument/2006/math" xmlns:v="urn:schemas-microsoft-com:vml" xmlns:wp14="http://schemas.microsoft.com/office/word/2010/wordprocessingDrawing" xmlns:wp="http://schemas.openxmlformats.org/drawingml/2006/wordprocessingDrawing" xmlns:w10="urn:schemas-microsoft-com:office:word" xmlns:w="http://schemas.openxmlformats.org/wordprocessingml/2006/main" xmlns:w14="http://schemas.microsoft.com/office/word/2010/wordml" xmlns:wpg="http://schemas.microsoft.com/office/word/2010/wordprocessingGroup" xmlns:wpi="http://schemas.microsoft.com/office/word/2010/wordprocessingInk" xmlns:wne="http://schemas.microsoft.com/office/word/2006/wordml" xmlns:wps="http://schemas.microsoft.com/office/word/2010/wordprocessingShape" mc:Ignorable="w14 wp14">
   <w:p/>
 </w:ftr>
 </file>
 
 <file path=word/footnotes.xml><?xml version="1.0" encoding="utf-8"?>
-<w:footnotes xmlns:wpc="http://schemas.microsoft.com/office/word/2010/wordprocessingCanvas" xmlns:cx="http://schemas.microsoft.com/office/drawing/2014/chartex" xmlns:cx1="http://schemas.microsoft.com/office/drawing/2015/9/8/chartex" xmlns:cx2="http://schemas.microsoft.com/office/drawing/2015/10/21/chartex" xmlns:cx3="http://schemas.microsoft.com/office/drawing/2016/5/9/chartex" xmlns:cx4="http://schemas.microsoft.com/office/drawing/2016/5/10/chartex" xmlns:cx5="http://schemas.microsoft.com/office/drawing/2016/5/11/chartex" xmlns:cx6="http://schemas.microsoft.com/office/drawing/2016/5/12/chartex" xmlns:cx7="http://schemas.microsoft.com/office/drawing/2016/5/13/chartex" xmlns:cx8="http://schemas.microsoft.com/office/drawing/2016/5/14/chartex" xmlns:mc="http://schemas.openxmlformats.org/markup-compatibility/2006" xmlns:aink="http://schemas.microsoft.com/office/drawing/2016/ink" xmlns:am3d="http://schemas.microsoft.com/office/drawing/2017/model3d" xmlns:o="urn:schemas-microsoft-com:office:office" xmlns:r="http://schemas.openxmlformats.org/officeDocument/2006/relationships" xmlns:m="http://schemas.openxmlformats.org/officeDocument/2006/math" xmlns:v="urn:schemas-microsoft-com:vml" xmlns:wp14="http://schemas.microsoft.com/office/word/2010/wordprocessingDrawing" xmlns:wp="http://schemas.openxmlformats.org/drawingml/2006/wordprocessingDrawing" xmlns:w10="urn:schemas-microsoft-com:office:word" xmlns:w="http://schemas.openxmlformats.org/wordprocessingml/2006/main" xmlns:w14="http://schemas.microsoft.com/office/word/2010/wordml" xmlns:w15="http://schemas.microsoft.com/office/word/2012/wordml" xmlns:w16cex="http://schemas.microsoft.com/office/word/2018/wordml/cex" xmlns:w16cid="http://schemas.microsoft.com/office/word/2016/wordml/cid" xmlns:w16="http://schemas.microsoft.com/office/word/2018/wordml" xmlns:w16se="http://schemas.microsoft.com/office/word/2015/wordml/symex" xmlns:wpg="http://schemas.microsoft.com/office/word/2010/wordprocessingGroup" xmlns:wpi="http://schemas.microsoft.com/office/word/2010/wordprocessingInk" xmlns:wne="http://schemas.microsoft.com/office/word/2006/wordml" xmlns:wps="http://schemas.microsoft.com/office/word/2010/wordprocessingShape" mc:Ignorable="w14 w15 w16se w16cid w16 w16cex wp14">
+<w:footnotes xmlns:wpc="http://schemas.microsoft.com/office/word/2010/wordprocessingCanvas" xmlns:mc="http://schemas.openxmlformats.org/markup-compatibility/2006" xmlns:o="urn:schemas-microsoft-com:office:office" xmlns:r="http://schemas.openxmlformats.org/officeDocument/2006/relationships" xmlns:m="http://schemas.openxmlformats.org/officeDocument/2006/math" xmlns:v="urn:schemas-microsoft-com:vml" xmlns:wp14="http://schemas.microsoft.com/office/word/2010/wordprocessingDrawing" xmlns:wp="http://schemas.openxmlformats.org/drawingml/2006/wordprocessingDrawing" xmlns:w10="urn:schemas-microsoft-com:office:word" xmlns:w="http://schemas.openxmlformats.org/wordprocessingml/2006/main" xmlns:w14="http://schemas.microsoft.com/office/word/2010/wordml" xmlns:wpg="http://schemas.microsoft.com/office/word/2010/wordprocessingGroup" xmlns:wpi="http://schemas.microsoft.com/office/word/2010/wordprocessingInk" xmlns:wne="http://schemas.microsoft.com/office/word/2006/wordml" xmlns:wps="http://schemas.microsoft.com/office/word/2010/wordprocessingShape" mc:Ignorable="w14 wp14">
   <w:footnote w:type="separator" w:id="-1">
     <w:p>
       <w:pPr>
@@ -9487,8 +10257,8 @@
 </file>
 
 <file path=word/numbering.xml><?xml version="1.0" encoding="utf-8"?>
-<w:numbering xmlns:wpc="http://schemas.microsoft.com/office/word/2010/wordprocessingCanvas" xmlns:cx="http://schemas.microsoft.com/office/drawing/2014/chartex" xmlns:cx1="http://schemas.microsoft.com/office/drawing/2015/9/8/chartex" xmlns:cx2="http://schemas.microsoft.com/office/drawing/2015/10/21/chartex" xmlns:cx3="http://schemas.microsoft.com/office/drawing/2016/5/9/chartex" xmlns:cx4="http://schemas.microsoft.com/office/drawing/2016/5/10/chartex" xmlns:cx5="http://schemas.microsoft.com/office/drawing/2016/5/11/chartex" xmlns:cx6="http://schemas.microsoft.com/office/drawing/2016/5/12/chartex" xmlns:cx7="http://schemas.microsoft.com/office/drawing/2016/5/13/chartex" xmlns:cx8="http://schemas.microsoft.com/office/drawing/2016/5/14/chartex" xmlns:mc="http://schemas.openxmlformats.org/markup-compatibility/2006" xmlns:aink="http://schemas.microsoft.com/office/drawing/2016/ink" xmlns:am3d="http://schemas.microsoft.com/office/drawing/2017/model3d" xmlns:o="urn:schemas-microsoft-com:office:office" xmlns:r="http://schemas.openxmlformats.org/officeDocument/2006/relationships" xmlns:m="http://schemas.openxmlformats.org/officeDocument/2006/math" xmlns:v="urn:schemas-microsoft-com:vml" xmlns:wp14="http://schemas.microsoft.com/office/word/2010/wordprocessingDrawing" xmlns:wp="http://schemas.openxmlformats.org/drawingml/2006/wordprocessingDrawing" xmlns:w10="urn:schemas-microsoft-com:office:word" xmlns:w="http://schemas.openxmlformats.org/wordprocessingml/2006/main" xmlns:w14="http://schemas.microsoft.com/office/word/2010/wordml" xmlns:w15="http://schemas.microsoft.com/office/word/2012/wordml" xmlns:w16cex="http://schemas.microsoft.com/office/word/2018/wordml/cex" xmlns:w16cid="http://schemas.microsoft.com/office/word/2016/wordml/cid" xmlns:w16="http://schemas.microsoft.com/office/word/2018/wordml" xmlns:w16se="http://schemas.microsoft.com/office/word/2015/wordml/symex" xmlns:wpg="http://schemas.microsoft.com/office/word/2010/wordprocessingGroup" xmlns:wpi="http://schemas.microsoft.com/office/word/2010/wordprocessingInk" xmlns:wne="http://schemas.microsoft.com/office/word/2006/wordml" xmlns:wps="http://schemas.microsoft.com/office/word/2010/wordprocessingShape" mc:Ignorable="w14 w15 w16se w16cid w16 w16cex wp14">
-  <w:abstractNum w:abstractNumId="0" w15:restartNumberingAfterBreak="0">
+<w:numbering xmlns:wpc="http://schemas.microsoft.com/office/word/2010/wordprocessingCanvas" xmlns:mc="http://schemas.openxmlformats.org/markup-compatibility/2006" xmlns:o="urn:schemas-microsoft-com:office:office" xmlns:r="http://schemas.openxmlformats.org/officeDocument/2006/relationships" xmlns:m="http://schemas.openxmlformats.org/officeDocument/2006/math" xmlns:v="urn:schemas-microsoft-com:vml" xmlns:wp14="http://schemas.microsoft.com/office/word/2010/wordprocessingDrawing" xmlns:wp="http://schemas.openxmlformats.org/drawingml/2006/wordprocessingDrawing" xmlns:w10="urn:schemas-microsoft-com:office:word" xmlns:w="http://schemas.openxmlformats.org/wordprocessingml/2006/main" xmlns:w14="http://schemas.microsoft.com/office/word/2010/wordml" xmlns:wpg="http://schemas.microsoft.com/office/word/2010/wordprocessingGroup" xmlns:wpi="http://schemas.microsoft.com/office/word/2010/wordprocessingInk" xmlns:wne="http://schemas.microsoft.com/office/word/2006/wordml" xmlns:wps="http://schemas.microsoft.com/office/word/2010/wordprocessingShape" mc:Ignorable="w14 wp14">
+  <w:abstractNum w:abstractNumId="0">
     <w:nsid w:val="099B2AA6"/>
     <w:multiLevelType w:val="hybridMultilevel"/>
     <w:tmpl w:val="AF5E4146"/>
@@ -9601,7 +10371,7 @@
       </w:rPr>
     </w:lvl>
   </w:abstractNum>
-  <w:abstractNum w:abstractNumId="1" w15:restartNumberingAfterBreak="0">
+  <w:abstractNum w:abstractNumId="1">
     <w:nsid w:val="0BC35C52"/>
     <w:multiLevelType w:val="hybridMultilevel"/>
     <w:tmpl w:val="7E7CCCDC"/>
@@ -9714,7 +10484,7 @@
       </w:rPr>
     </w:lvl>
   </w:abstractNum>
-  <w:abstractNum w:abstractNumId="2" w15:restartNumberingAfterBreak="0">
+  <w:abstractNum w:abstractNumId="2">
     <w:nsid w:val="0F5B5303"/>
     <w:multiLevelType w:val="multilevel"/>
     <w:tmpl w:val="BF246AC4"/>
@@ -9827,7 +10597,7 @@
       </w:rPr>
     </w:lvl>
   </w:abstractNum>
-  <w:abstractNum w:abstractNumId="3" w15:restartNumberingAfterBreak="0">
+  <w:abstractNum w:abstractNumId="3">
     <w:nsid w:val="2A646E92"/>
     <w:multiLevelType w:val="multilevel"/>
     <w:tmpl w:val="2C14557C"/>
@@ -9940,7 +10710,7 @@
       </w:rPr>
     </w:lvl>
   </w:abstractNum>
-  <w:abstractNum w:abstractNumId="4" w15:restartNumberingAfterBreak="0">
+  <w:abstractNum w:abstractNumId="4">
     <w:nsid w:val="2A9F4277"/>
     <w:multiLevelType w:val="multilevel"/>
     <w:tmpl w:val="290E72A8"/>
@@ -10026,7 +10796,7 @@
       </w:pPr>
     </w:lvl>
   </w:abstractNum>
-  <w:abstractNum w:abstractNumId="5" w15:restartNumberingAfterBreak="0">
+  <w:abstractNum w:abstractNumId="5">
     <w:nsid w:val="2CEA52E6"/>
     <w:multiLevelType w:val="hybridMultilevel"/>
     <w:tmpl w:val="13305610"/>
@@ -10139,7 +10909,7 @@
       </w:rPr>
     </w:lvl>
   </w:abstractNum>
-  <w:abstractNum w:abstractNumId="6" w15:restartNumberingAfterBreak="0">
+  <w:abstractNum w:abstractNumId="6">
     <w:nsid w:val="381B33C0"/>
     <w:multiLevelType w:val="multilevel"/>
     <w:tmpl w:val="15269800"/>
@@ -10252,7 +11022,7 @@
       </w:rPr>
     </w:lvl>
   </w:abstractNum>
-  <w:abstractNum w:abstractNumId="7" w15:restartNumberingAfterBreak="0">
+  <w:abstractNum w:abstractNumId="7">
     <w:nsid w:val="41D010ED"/>
     <w:multiLevelType w:val="hybridMultilevel"/>
     <w:tmpl w:val="EFCCEBA4"/>
@@ -10365,7 +11135,7 @@
       </w:rPr>
     </w:lvl>
   </w:abstractNum>
-  <w:abstractNum w:abstractNumId="8" w15:restartNumberingAfterBreak="0">
+  <w:abstractNum w:abstractNumId="8">
     <w:nsid w:val="435C532A"/>
     <w:multiLevelType w:val="multilevel"/>
     <w:tmpl w:val="69FC6E7E"/>
@@ -10478,7 +11248,7 @@
       </w:rPr>
     </w:lvl>
   </w:abstractNum>
-  <w:abstractNum w:abstractNumId="9" w15:restartNumberingAfterBreak="0">
+  <w:abstractNum w:abstractNumId="9">
     <w:nsid w:val="49447779"/>
     <w:multiLevelType w:val="hybridMultilevel"/>
     <w:tmpl w:val="6B365510"/>
@@ -10591,7 +11361,7 @@
       </w:rPr>
     </w:lvl>
   </w:abstractNum>
-  <w:abstractNum w:abstractNumId="10" w15:restartNumberingAfterBreak="0">
+  <w:abstractNum w:abstractNumId="10">
     <w:nsid w:val="513E78F4"/>
     <w:multiLevelType w:val="hybridMultilevel"/>
     <w:tmpl w:val="F9747D34"/>
@@ -10704,7 +11474,7 @@
       </w:rPr>
     </w:lvl>
   </w:abstractNum>
-  <w:abstractNum w:abstractNumId="11" w15:restartNumberingAfterBreak="0">
+  <w:abstractNum w:abstractNumId="11">
     <w:nsid w:val="52654671"/>
     <w:multiLevelType w:val="multilevel"/>
     <w:tmpl w:val="2F7886F6"/>
@@ -10817,7 +11587,7 @@
       </w:rPr>
     </w:lvl>
   </w:abstractNum>
-  <w:abstractNum w:abstractNumId="12" w15:restartNumberingAfterBreak="0">
+  <w:abstractNum w:abstractNumId="12">
     <w:nsid w:val="54C969FD"/>
     <w:multiLevelType w:val="hybridMultilevel"/>
     <w:tmpl w:val="AD90E512"/>
@@ -10930,7 +11700,7 @@
       </w:rPr>
     </w:lvl>
   </w:abstractNum>
-  <w:abstractNum w:abstractNumId="13" w15:restartNumberingAfterBreak="0">
+  <w:abstractNum w:abstractNumId="13">
     <w:nsid w:val="5FF468B8"/>
     <w:multiLevelType w:val="multilevel"/>
     <w:tmpl w:val="6F022C2C"/>
@@ -11043,7 +11813,7 @@
       </w:rPr>
     </w:lvl>
   </w:abstractNum>
-  <w:abstractNum w:abstractNumId="14" w15:restartNumberingAfterBreak="0">
+  <w:abstractNum w:abstractNumId="14">
     <w:nsid w:val="7DF625B7"/>
     <w:multiLevelType w:val="multilevel"/>
     <w:tmpl w:val="48C29422"/>
@@ -11156,7 +11926,7 @@
       </w:rPr>
     </w:lvl>
   </w:abstractNum>
-  <w:abstractNum w:abstractNumId="15" w15:restartNumberingAfterBreak="0">
+  <w:abstractNum w:abstractNumId="15">
     <w:nsid w:val="7F46754C"/>
     <w:multiLevelType w:val="hybridMultilevel"/>
     <w:tmpl w:val="50AC5F28"/>
@@ -11269,7 +12039,7 @@
       </w:rPr>
     </w:lvl>
   </w:abstractNum>
-  <w:abstractNum w:abstractNumId="16" w15:restartNumberingAfterBreak="0">
+  <w:abstractNum w:abstractNumId="16">
     <w:nsid w:val="7FEB405E"/>
     <w:multiLevelType w:val="multilevel"/>
     <w:tmpl w:val="09147DF6"/>
@@ -11437,7 +12207,7 @@
 </file>
 
 <file path=word/styles.xml><?xml version="1.0" encoding="utf-8"?>
-<w:styles xmlns:mc="http://schemas.openxmlformats.org/markup-compatibility/2006" xmlns:r="http://schemas.openxmlformats.org/officeDocument/2006/relationships" xmlns:w="http://schemas.openxmlformats.org/wordprocessingml/2006/main" xmlns:w14="http://schemas.microsoft.com/office/word/2010/wordml" xmlns:w15="http://schemas.microsoft.com/office/word/2012/wordml" xmlns:w16cex="http://schemas.microsoft.com/office/word/2018/wordml/cex" xmlns:w16cid="http://schemas.microsoft.com/office/word/2016/wordml/cid" xmlns:w16="http://schemas.microsoft.com/office/word/2018/wordml" xmlns:w16se="http://schemas.microsoft.com/office/word/2015/wordml/symex" mc:Ignorable="w14 w15 w16se w16cid w16 w16cex">
+<w:styles xmlns:mc="http://schemas.openxmlformats.org/markup-compatibility/2006" xmlns:r="http://schemas.openxmlformats.org/officeDocument/2006/relationships" xmlns:w="http://schemas.openxmlformats.org/wordprocessingml/2006/main" xmlns:w14="http://schemas.microsoft.com/office/word/2010/wordml" mc:Ignorable="w14">
   <w:docDefaults>
     <w:rPrDefault>
       <w:rPr>
@@ -11453,383 +12223,144 @@
       </w:pPr>
     </w:pPrDefault>
   </w:docDefaults>
-  <w:latentStyles w:defLockedState="0" w:defUIPriority="99" w:defSemiHidden="0" w:defUnhideWhenUsed="0" w:defQFormat="0" w:count="376">
-    <w:lsdException w:name="Normal" w:uiPriority="0" w:qFormat="1"/>
-    <w:lsdException w:name="heading 1" w:uiPriority="9" w:qFormat="1"/>
-    <w:lsdException w:name="heading 2" w:semiHidden="1" w:uiPriority="9" w:unhideWhenUsed="1" w:qFormat="1"/>
-    <w:lsdException w:name="heading 3" w:semiHidden="1" w:uiPriority="9" w:unhideWhenUsed="1" w:qFormat="1"/>
-    <w:lsdException w:name="heading 4" w:semiHidden="1" w:uiPriority="9" w:unhideWhenUsed="1" w:qFormat="1"/>
-    <w:lsdException w:name="heading 5" w:semiHidden="1" w:uiPriority="9" w:unhideWhenUsed="1" w:qFormat="1"/>
-    <w:lsdException w:name="heading 6" w:semiHidden="1" w:uiPriority="9" w:unhideWhenUsed="1" w:qFormat="1"/>
-    <w:lsdException w:name="heading 7" w:semiHidden="1" w:uiPriority="9" w:unhideWhenUsed="1" w:qFormat="1"/>
-    <w:lsdException w:name="heading 8" w:semiHidden="1" w:uiPriority="9" w:unhideWhenUsed="1" w:qFormat="1"/>
-    <w:lsdException w:name="heading 9" w:semiHidden="1" w:uiPriority="9" w:unhideWhenUsed="1" w:qFormat="1"/>
-    <w:lsdException w:name="index 1" w:semiHidden="1" w:unhideWhenUsed="1"/>
-    <w:lsdException w:name="index 2" w:semiHidden="1" w:unhideWhenUsed="1"/>
-    <w:lsdException w:name="index 3" w:semiHidden="1" w:unhideWhenUsed="1"/>
-    <w:lsdException w:name="index 4" w:semiHidden="1" w:unhideWhenUsed="1"/>
-    <w:lsdException w:name="index 5" w:semiHidden="1" w:unhideWhenUsed="1"/>
-    <w:lsdException w:name="index 6" w:semiHidden="1" w:unhideWhenUsed="1"/>
-    <w:lsdException w:name="index 7" w:semiHidden="1" w:unhideWhenUsed="1"/>
-    <w:lsdException w:name="index 8" w:semiHidden="1" w:unhideWhenUsed="1"/>
-    <w:lsdException w:name="index 9" w:semiHidden="1" w:unhideWhenUsed="1"/>
-    <w:lsdException w:name="toc 1" w:semiHidden="1" w:uiPriority="39" w:unhideWhenUsed="1"/>
-    <w:lsdException w:name="toc 2" w:semiHidden="1" w:uiPriority="39" w:unhideWhenUsed="1"/>
-    <w:lsdException w:name="toc 3" w:semiHidden="1" w:uiPriority="39" w:unhideWhenUsed="1"/>
-    <w:lsdException w:name="toc 4" w:semiHidden="1" w:uiPriority="39" w:unhideWhenUsed="1"/>
-    <w:lsdException w:name="toc 5" w:semiHidden="1" w:uiPriority="39" w:unhideWhenUsed="1"/>
-    <w:lsdException w:name="toc 6" w:semiHidden="1" w:uiPriority="39" w:unhideWhenUsed="1"/>
-    <w:lsdException w:name="toc 7" w:semiHidden="1" w:uiPriority="39" w:unhideWhenUsed="1"/>
-    <w:lsdException w:name="toc 8" w:semiHidden="1" w:uiPriority="39" w:unhideWhenUsed="1"/>
-    <w:lsdException w:name="toc 9" w:semiHidden="1" w:uiPriority="39" w:unhideWhenUsed="1"/>
-    <w:lsdException w:name="Normal Indent" w:semiHidden="1" w:unhideWhenUsed="1"/>
-    <w:lsdException w:name="footnote text" w:semiHidden="1" w:unhideWhenUsed="1"/>
-    <w:lsdException w:name="annotation text" w:semiHidden="1" w:unhideWhenUsed="1"/>
-    <w:lsdException w:name="header" w:semiHidden="1" w:unhideWhenUsed="1"/>
-    <w:lsdException w:name="footer" w:semiHidden="1" w:unhideWhenUsed="1"/>
-    <w:lsdException w:name="index heading" w:semiHidden="1" w:unhideWhenUsed="1"/>
-    <w:lsdException w:name="caption" w:semiHidden="1" w:uiPriority="35" w:unhideWhenUsed="1" w:qFormat="1"/>
-    <w:lsdException w:name="table of figures" w:semiHidden="1" w:unhideWhenUsed="1"/>
-    <w:lsdException w:name="envelope address" w:semiHidden="1" w:unhideWhenUsed="1"/>
-    <w:lsdException w:name="envelope return" w:semiHidden="1" w:unhideWhenUsed="1"/>
-    <w:lsdException w:name="footnote reference" w:semiHidden="1" w:unhideWhenUsed="1"/>
-    <w:lsdException w:name="annotation reference" w:semiHidden="1" w:unhideWhenUsed="1"/>
-    <w:lsdException w:name="line number" w:semiHidden="1" w:unhideWhenUsed="1"/>
-    <w:lsdException w:name="page number" w:semiHidden="1" w:unhideWhenUsed="1"/>
-    <w:lsdException w:name="endnote reference" w:semiHidden="1" w:unhideWhenUsed="1"/>
-    <w:lsdException w:name="endnote text" w:semiHidden="1" w:unhideWhenUsed="1"/>
-    <w:lsdException w:name="table of authorities" w:semiHidden="1" w:unhideWhenUsed="1"/>
-    <w:lsdException w:name="macro" w:semiHidden="1" w:unhideWhenUsed="1"/>
-    <w:lsdException w:name="toa heading" w:semiHidden="1" w:unhideWhenUsed="1"/>
-    <w:lsdException w:name="List" w:semiHidden="1" w:unhideWhenUsed="1"/>
-    <w:lsdException w:name="List Bullet" w:semiHidden="1" w:unhideWhenUsed="1"/>
-    <w:lsdException w:name="List Number" w:semiHidden="1" w:unhideWhenUsed="1"/>
-    <w:lsdException w:name="List 2" w:semiHidden="1" w:unhideWhenUsed="1"/>
-    <w:lsdException w:name="List 3" w:semiHidden="1" w:unhideWhenUsed="1"/>
-    <w:lsdException w:name="List 4" w:semiHidden="1" w:unhideWhenUsed="1"/>
-    <w:lsdException w:name="List 5" w:semiHidden="1" w:unhideWhenUsed="1"/>
-    <w:lsdException w:name="List Bullet 2" w:semiHidden="1" w:unhideWhenUsed="1"/>
-    <w:lsdException w:name="List Bullet 3" w:semiHidden="1" w:unhideWhenUsed="1"/>
-    <w:lsdException w:name="List Bullet 4" w:semiHidden="1" w:unhideWhenUsed="1"/>
-    <w:lsdException w:name="List Bullet 5" w:semiHidden="1" w:unhideWhenUsed="1"/>
-    <w:lsdException w:name="List Number 2" w:semiHidden="1" w:unhideWhenUsed="1"/>
-    <w:lsdException w:name="List Number 3" w:semiHidden="1" w:unhideWhenUsed="1"/>
-    <w:lsdException w:name="List Number 4" w:semiHidden="1" w:unhideWhenUsed="1"/>
-    <w:lsdException w:name="List Number 5" w:semiHidden="1" w:unhideWhenUsed="1"/>
-    <w:lsdException w:name="Title" w:uiPriority="10" w:qFormat="1"/>
-    <w:lsdException w:name="Closing" w:semiHidden="1" w:unhideWhenUsed="1"/>
-    <w:lsdException w:name="Signature" w:semiHidden="1" w:unhideWhenUsed="1"/>
-    <w:lsdException w:name="Default Paragraph Font" w:semiHidden="1" w:uiPriority="1" w:unhideWhenUsed="1"/>
-    <w:lsdException w:name="Body Text" w:semiHidden="1" w:unhideWhenUsed="1"/>
-    <w:lsdException w:name="Body Text Indent" w:semiHidden="1" w:unhideWhenUsed="1"/>
-    <w:lsdException w:name="List Continue" w:semiHidden="1" w:unhideWhenUsed="1"/>
-    <w:lsdException w:name="List Continue 2" w:semiHidden="1" w:unhideWhenUsed="1"/>
-    <w:lsdException w:name="List Continue 3" w:semiHidden="1" w:unhideWhenUsed="1"/>
-    <w:lsdException w:name="List Continue 4" w:semiHidden="1" w:unhideWhenUsed="1"/>
-    <w:lsdException w:name="List Continue 5" w:semiHidden="1" w:unhideWhenUsed="1"/>
-    <w:lsdException w:name="Message Header" w:semiHidden="1" w:unhideWhenUsed="1"/>
-    <w:lsdException w:name="Subtitle" w:uiPriority="11" w:qFormat="1"/>
-    <w:lsdException w:name="Salutation" w:semiHidden="1" w:unhideWhenUsed="1"/>
-    <w:lsdException w:name="Date" w:semiHidden="1" w:unhideWhenUsed="1"/>
-    <w:lsdException w:name="Body Text First Indent" w:semiHidden="1" w:unhideWhenUsed="1"/>
-    <w:lsdException w:name="Body Text First Indent 2" w:semiHidden="1" w:unhideWhenUsed="1"/>
-    <w:lsdException w:name="Note Heading" w:semiHidden="1" w:unhideWhenUsed="1"/>
-    <w:lsdException w:name="Body Text 2" w:semiHidden="1" w:unhideWhenUsed="1"/>
-    <w:lsdException w:name="Body Text 3" w:semiHidden="1" w:unhideWhenUsed="1"/>
-    <w:lsdException w:name="Body Text Indent 2" w:semiHidden="1" w:unhideWhenUsed="1"/>
-    <w:lsdException w:name="Body Text Indent 3" w:semiHidden="1" w:unhideWhenUsed="1"/>
-    <w:lsdException w:name="Block Text" w:semiHidden="1" w:unhideWhenUsed="1"/>
-    <w:lsdException w:name="Hyperlink" w:semiHidden="1" w:unhideWhenUsed="1"/>
-    <w:lsdException w:name="FollowedHyperlink" w:semiHidden="1" w:unhideWhenUsed="1"/>
-    <w:lsdException w:name="Strong" w:uiPriority="22" w:qFormat="1"/>
-    <w:lsdException w:name="Emphasis" w:uiPriority="20" w:qFormat="1"/>
-    <w:lsdException w:name="Document Map" w:semiHidden="1" w:unhideWhenUsed="1"/>
-    <w:lsdException w:name="Plain Text" w:semiHidden="1" w:unhideWhenUsed="1"/>
-    <w:lsdException w:name="E-mail Signature" w:semiHidden="1" w:unhideWhenUsed="1"/>
-    <w:lsdException w:name="HTML Top of Form" w:semiHidden="1" w:unhideWhenUsed="1"/>
-    <w:lsdException w:name="HTML Bottom of Form" w:semiHidden="1" w:unhideWhenUsed="1"/>
-    <w:lsdException w:name="Normal (Web)" w:semiHidden="1" w:unhideWhenUsed="1"/>
-    <w:lsdException w:name="HTML Acronym" w:semiHidden="1" w:unhideWhenUsed="1"/>
-    <w:lsdException w:name="HTML Address" w:semiHidden="1" w:unhideWhenUsed="1"/>
-    <w:lsdException w:name="HTML Cite" w:semiHidden="1" w:unhideWhenUsed="1"/>
-    <w:lsdException w:name="HTML Code" w:semiHidden="1" w:unhideWhenUsed="1"/>
-    <w:lsdException w:name="HTML Definition" w:semiHidden="1" w:unhideWhenUsed="1"/>
-    <w:lsdException w:name="HTML Keyboard" w:semiHidden="1" w:unhideWhenUsed="1"/>
-    <w:lsdException w:name="HTML Preformatted" w:semiHidden="1" w:unhideWhenUsed="1"/>
-    <w:lsdException w:name="HTML Sample" w:semiHidden="1" w:unhideWhenUsed="1"/>
-    <w:lsdException w:name="HTML Typewriter" w:semiHidden="1" w:unhideWhenUsed="1"/>
-    <w:lsdException w:name="HTML Variable" w:semiHidden="1" w:unhideWhenUsed="1"/>
-    <w:lsdException w:name="Normal Table" w:semiHidden="1" w:unhideWhenUsed="1"/>
-    <w:lsdException w:name="annotation subject" w:semiHidden="1" w:unhideWhenUsed="1"/>
-    <w:lsdException w:name="No List" w:semiHidden="1" w:unhideWhenUsed="1"/>
-    <w:lsdException w:name="Outline List 1" w:semiHidden="1" w:unhideWhenUsed="1"/>
-    <w:lsdException w:name="Outline List 2" w:semiHidden="1" w:unhideWhenUsed="1"/>
-    <w:lsdException w:name="Outline List 3" w:semiHidden="1" w:unhideWhenUsed="1"/>
-    <w:lsdException w:name="Table Simple 1" w:semiHidden="1" w:unhideWhenUsed="1"/>
-    <w:lsdException w:name="Table Simple 2" w:semiHidden="1" w:unhideWhenUsed="1"/>
-    <w:lsdException w:name="Table Simple 3" w:semiHidden="1" w:unhideWhenUsed="1"/>
-    <w:lsdException w:name="Table Classic 1" w:semiHidden="1" w:unhideWhenUsed="1"/>
-    <w:lsdException w:name="Table Classic 2" w:semiHidden="1" w:unhideWhenUsed="1"/>
-    <w:lsdException w:name="Table Classic 3" w:semiHidden="1" w:unhideWhenUsed="1"/>
-    <w:lsdException w:name="Table Classic 4" w:semiHidden="1" w:unhideWhenUsed="1"/>
-    <w:lsdException w:name="Table Colorful 1" w:semiHidden="1" w:unhideWhenUsed="1"/>
-    <w:lsdException w:name="Table Colorful 2" w:semiHidden="1" w:unhideWhenUsed="1"/>
-    <w:lsdException w:name="Table Colorful 3" w:semiHidden="1" w:unhideWhenUsed="1"/>
-    <w:lsdException w:name="Table Columns 1" w:semiHidden="1" w:unhideWhenUsed="1"/>
-    <w:lsdException w:name="Table Columns 2" w:semiHidden="1" w:unhideWhenUsed="1"/>
-    <w:lsdException w:name="Table Columns 3" w:semiHidden="1" w:unhideWhenUsed="1"/>
-    <w:lsdException w:name="Table Columns 4" w:semiHidden="1" w:unhideWhenUsed="1"/>
-    <w:lsdException w:name="Table Columns 5" w:semiHidden="1" w:unhideWhenUsed="1"/>
-    <w:lsdException w:name="Table Grid 1" w:semiHidden="1" w:unhideWhenUsed="1"/>
-    <w:lsdException w:name="Table Grid 2" w:semiHidden="1" w:unhideWhenUsed="1"/>
-    <w:lsdException w:name="Table Grid 3" w:semiHidden="1" w:unhideWhenUsed="1"/>
-    <w:lsdException w:name="Table Grid 4" w:semiHidden="1" w:unhideWhenUsed="1"/>
-    <w:lsdException w:name="Table Grid 5" w:semiHidden="1" w:unhideWhenUsed="1"/>
-    <w:lsdException w:name="Table Grid 6" w:semiHidden="1" w:unhideWhenUsed="1"/>
-    <w:lsdException w:name="Table Grid 7" w:semiHidden="1" w:unhideWhenUsed="1"/>
-    <w:lsdException w:name="Table Grid 8" w:semiHidden="1" w:unhideWhenUsed="1"/>
-    <w:lsdException w:name="Table List 1" w:semiHidden="1" w:unhideWhenUsed="1"/>
-    <w:lsdException w:name="Table List 2" w:semiHidden="1" w:unhideWhenUsed="1"/>
-    <w:lsdException w:name="Table List 3" w:semiHidden="1" w:unhideWhenUsed="1"/>
-    <w:lsdException w:name="Table List 4" w:semiHidden="1" w:unhideWhenUsed="1"/>
-    <w:lsdException w:name="Table List 5" w:semiHidden="1" w:unhideWhenUsed="1"/>
-    <w:lsdException w:name="Table List 6" w:semiHidden="1" w:unhideWhenUsed="1"/>
-    <w:lsdException w:name="Table List 7" w:semiHidden="1" w:unhideWhenUsed="1"/>
-    <w:lsdException w:name="Table List 8" w:semiHidden="1" w:unhideWhenUsed="1"/>
-    <w:lsdException w:name="Table 3D effects 1" w:semiHidden="1" w:unhideWhenUsed="1"/>
-    <w:lsdException w:name="Table 3D effects 2" w:semiHidden="1" w:unhideWhenUsed="1"/>
-    <w:lsdException w:name="Table 3D effects 3" w:semiHidden="1" w:unhideWhenUsed="1"/>
-    <w:lsdException w:name="Table Contemporary" w:semiHidden="1" w:unhideWhenUsed="1"/>
-    <w:lsdException w:name="Table Elegant" w:semiHidden="1" w:unhideWhenUsed="1"/>
-    <w:lsdException w:name="Table Professional" w:semiHidden="1" w:unhideWhenUsed="1"/>
-    <w:lsdException w:name="Table Subtle 1" w:semiHidden="1" w:unhideWhenUsed="1"/>
-    <w:lsdException w:name="Table Subtle 2" w:semiHidden="1" w:unhideWhenUsed="1"/>
-    <w:lsdException w:name="Table Web 1" w:semiHidden="1" w:unhideWhenUsed="1"/>
-    <w:lsdException w:name="Table Web 2" w:semiHidden="1" w:unhideWhenUsed="1"/>
-    <w:lsdException w:name="Table Web 3" w:semiHidden="1" w:unhideWhenUsed="1"/>
-    <w:lsdException w:name="Balloon Text" w:semiHidden="1" w:unhideWhenUsed="1"/>
-    <w:lsdException w:name="Table Grid" w:uiPriority="39"/>
-    <w:lsdException w:name="Table Theme" w:semiHidden="1" w:unhideWhenUsed="1"/>
-    <w:lsdException w:name="Placeholder Text" w:semiHidden="1"/>
-    <w:lsdException w:name="No Spacing" w:uiPriority="1" w:qFormat="1"/>
-    <w:lsdException w:name="Light Shading" w:uiPriority="60"/>
-    <w:lsdException w:name="Light List" w:uiPriority="61"/>
-    <w:lsdException w:name="Light Grid" w:uiPriority="62"/>
-    <w:lsdException w:name="Medium Shading 1" w:uiPriority="63"/>
-    <w:lsdException w:name="Medium Shading 2" w:uiPriority="64"/>
-    <w:lsdException w:name="Medium List 1" w:uiPriority="65"/>
-    <w:lsdException w:name="Medium List 2" w:uiPriority="66"/>
-    <w:lsdException w:name="Medium Grid 1" w:uiPriority="67"/>
-    <w:lsdException w:name="Medium Grid 2" w:uiPriority="68"/>
-    <w:lsdException w:name="Medium Grid 3" w:uiPriority="69"/>
-    <w:lsdException w:name="Dark List" w:uiPriority="70"/>
-    <w:lsdException w:name="Colorful Shading" w:uiPriority="71"/>
-    <w:lsdException w:name="Colorful List" w:uiPriority="72"/>
-    <w:lsdException w:name="Colorful Grid" w:uiPriority="73"/>
-    <w:lsdException w:name="Light Shading Accent 1" w:uiPriority="60"/>
-    <w:lsdException w:name="Light List Accent 1" w:uiPriority="61"/>
-    <w:lsdException w:name="Light Grid Accent 1" w:uiPriority="62"/>
-    <w:lsdException w:name="Medium Shading 1 Accent 1" w:uiPriority="63"/>
-    <w:lsdException w:name="Medium Shading 2 Accent 1" w:uiPriority="64"/>
-    <w:lsdException w:name="Medium List 1 Accent 1" w:uiPriority="65"/>
-    <w:lsdException w:name="Revision" w:semiHidden="1"/>
-    <w:lsdException w:name="List Paragraph" w:uiPriority="34" w:qFormat="1"/>
-    <w:lsdException w:name="Quote" w:uiPriority="29" w:qFormat="1"/>
-    <w:lsdException w:name="Intense Quote" w:uiPriority="30" w:qFormat="1"/>
-    <w:lsdException w:name="Medium List 2 Accent 1" w:uiPriority="66"/>
-    <w:lsdException w:name="Medium Grid 1 Accent 1" w:uiPriority="67"/>
-    <w:lsdException w:name="Medium Grid 2 Accent 1" w:uiPriority="68"/>
-    <w:lsdException w:name="Medium Grid 3 Accent 1" w:uiPriority="69"/>
-    <w:lsdException w:name="Dark List Accent 1" w:uiPriority="70"/>
-    <w:lsdException w:name="Colorful Shading Accent 1" w:uiPriority="71"/>
-    <w:lsdException w:name="Colorful List Accent 1" w:uiPriority="72"/>
-    <w:lsdException w:name="Colorful Grid Accent 1" w:uiPriority="73"/>
-    <w:lsdException w:name="Light Shading Accent 2" w:uiPriority="60"/>
-    <w:lsdException w:name="Light List Accent 2" w:uiPriority="61"/>
-    <w:lsdException w:name="Light Grid Accent 2" w:uiPriority="62"/>
-    <w:lsdException w:name="Medium Shading 1 Accent 2" w:uiPriority="63"/>
-    <w:lsdException w:name="Medium Shading 2 Accent 2" w:uiPriority="64"/>
-    <w:lsdException w:name="Medium List 1 Accent 2" w:uiPriority="65"/>
-    <w:lsdException w:name="Medium List 2 Accent 2" w:uiPriority="66"/>
-    <w:lsdException w:name="Medium Grid 1 Accent 2" w:uiPriority="67"/>
-    <w:lsdException w:name="Medium Grid 2 Accent 2" w:uiPriority="68"/>
-    <w:lsdException w:name="Medium Grid 3 Accent 2" w:uiPriority="69"/>
-    <w:lsdException w:name="Dark List Accent 2" w:uiPriority="70"/>
-    <w:lsdException w:name="Colorful Shading Accent 2" w:uiPriority="71"/>
-    <w:lsdException w:name="Colorful List Accent 2" w:uiPriority="72"/>
-    <w:lsdException w:name="Colorful Grid Accent 2" w:uiPriority="73"/>
-    <w:lsdException w:name="Light Shading Accent 3" w:uiPriority="60"/>
-    <w:lsdException w:name="Light List Accent 3" w:uiPriority="61"/>
-    <w:lsdException w:name="Light Grid Accent 3" w:uiPriority="62"/>
-    <w:lsdException w:name="Medium Shading 1 Accent 3" w:uiPriority="63"/>
-    <w:lsdException w:name="Medium Shading 2 Accent 3" w:uiPriority="64"/>
-    <w:lsdException w:name="Medium List 1 Accent 3" w:uiPriority="65"/>
-    <w:lsdException w:name="Medium List 2 Accent 3" w:uiPriority="66"/>
-    <w:lsdException w:name="Medium Grid 1 Accent 3" w:uiPriority="67"/>
-    <w:lsdException w:name="Medium Grid 2 Accent 3" w:uiPriority="68"/>
-    <w:lsdException w:name="Medium Grid 3 Accent 3" w:uiPriority="69"/>
-    <w:lsdException w:name="Dark List Accent 3" w:uiPriority="70"/>
-    <w:lsdException w:name="Colorful Shading Accent 3" w:uiPriority="71"/>
-    <w:lsdException w:name="Colorful List Accent 3" w:uiPriority="72"/>
-    <w:lsdException w:name="Colorful Grid Accent 3" w:uiPriority="73"/>
-    <w:lsdException w:name="Light Shading Accent 4" w:uiPriority="60"/>
-    <w:lsdException w:name="Light List Accent 4" w:uiPriority="61"/>
-    <w:lsdException w:name="Light Grid Accent 4" w:uiPriority="62"/>
-    <w:lsdException w:name="Medium Shading 1 Accent 4" w:uiPriority="63"/>
-    <w:lsdException w:name="Medium Shading 2 Accent 4" w:uiPriority="64"/>
-    <w:lsdException w:name="Medium List 1 Accent 4" w:uiPriority="65"/>
-    <w:lsdException w:name="Medium List 2 Accent 4" w:uiPriority="66"/>
-    <w:lsdException w:name="Medium Grid 1 Accent 4" w:uiPriority="67"/>
-    <w:lsdException w:name="Medium Grid 2 Accent 4" w:uiPriority="68"/>
-    <w:lsdException w:name="Medium Grid 3 Accent 4" w:uiPriority="69"/>
-    <w:lsdException w:name="Dark List Accent 4" w:uiPriority="70"/>
-    <w:lsdException w:name="Colorful Shading Accent 4" w:uiPriority="71"/>
-    <w:lsdException w:name="Colorful List Accent 4" w:uiPriority="72"/>
-    <w:lsdException w:name="Colorful Grid Accent 4" w:uiPriority="73"/>
-    <w:lsdException w:name="Light Shading Accent 5" w:uiPriority="60"/>
-    <w:lsdException w:name="Light List Accent 5" w:uiPriority="61"/>
-    <w:lsdException w:name="Light Grid Accent 5" w:uiPriority="62"/>
-    <w:lsdException w:name="Medium Shading 1 Accent 5" w:uiPriority="63"/>
-    <w:lsdException w:name="Medium Shading 2 Accent 5" w:uiPriority="64"/>
-    <w:lsdException w:name="Medium List 1 Accent 5" w:uiPriority="65"/>
-    <w:lsdException w:name="Medium List 2 Accent 5" w:uiPriority="66"/>
-    <w:lsdException w:name="Medium Grid 1 Accent 5" w:uiPriority="67"/>
-    <w:lsdException w:name="Medium Grid 2 Accent 5" w:uiPriority="68"/>
-    <w:lsdException w:name="Medium Grid 3 Accent 5" w:uiPriority="69"/>
-    <w:lsdException w:name="Dark List Accent 5" w:uiPriority="70"/>
-    <w:lsdException w:name="Colorful Shading Accent 5" w:uiPriority="71"/>
-    <w:lsdException w:name="Colorful List Accent 5" w:uiPriority="72"/>
-    <w:lsdException w:name="Colorful Grid Accent 5" w:uiPriority="73"/>
-    <w:lsdException w:name="Light Shading Accent 6" w:uiPriority="60"/>
-    <w:lsdException w:name="Light List Accent 6" w:uiPriority="61"/>
-    <w:lsdException w:name="Light Grid Accent 6" w:uiPriority="62"/>
-    <w:lsdException w:name="Medium Shading 1 Accent 6" w:uiPriority="63"/>
-    <w:lsdException w:name="Medium Shading 2 Accent 6" w:uiPriority="64"/>
-    <w:lsdException w:name="Medium List 1 Accent 6" w:uiPriority="65"/>
-    <w:lsdException w:name="Medium List 2 Accent 6" w:uiPriority="66"/>
-    <w:lsdException w:name="Medium Grid 1 Accent 6" w:uiPriority="67"/>
-    <w:lsdException w:name="Medium Grid 2 Accent 6" w:uiPriority="68"/>
-    <w:lsdException w:name="Medium Grid 3 Accent 6" w:uiPriority="69"/>
-    <w:lsdException w:name="Dark List Accent 6" w:uiPriority="70"/>
-    <w:lsdException w:name="Colorful Shading Accent 6" w:uiPriority="71"/>
-    <w:lsdException w:name="Colorful List Accent 6" w:uiPriority="72"/>
-    <w:lsdException w:name="Colorful Grid Accent 6" w:uiPriority="73"/>
-    <w:lsdException w:name="Subtle Emphasis" w:uiPriority="19" w:qFormat="1"/>
-    <w:lsdException w:name="Intense Emphasis" w:uiPriority="21" w:qFormat="1"/>
-    <w:lsdException w:name="Subtle Reference" w:uiPriority="31" w:qFormat="1"/>
-    <w:lsdException w:name="Intense Reference" w:uiPriority="32" w:qFormat="1"/>
-    <w:lsdException w:name="Book Title" w:uiPriority="33" w:qFormat="1"/>
-    <w:lsdException w:name="Bibliography" w:semiHidden="1" w:uiPriority="37" w:unhideWhenUsed="1"/>
-    <w:lsdException w:name="TOC Heading" w:semiHidden="1" w:uiPriority="39" w:unhideWhenUsed="1" w:qFormat="1"/>
-    <w:lsdException w:name="Plain Table 1" w:uiPriority="41"/>
-    <w:lsdException w:name="Plain Table 2" w:uiPriority="42"/>
-    <w:lsdException w:name="Plain Table 3" w:uiPriority="43"/>
-    <w:lsdException w:name="Plain Table 4" w:uiPriority="44"/>
-    <w:lsdException w:name="Plain Table 5" w:uiPriority="45"/>
-    <w:lsdException w:name="Grid Table Light" w:uiPriority="40"/>
-    <w:lsdException w:name="Grid Table 1 Light" w:uiPriority="46"/>
-    <w:lsdException w:name="Grid Table 2" w:uiPriority="47"/>
-    <w:lsdException w:name="Grid Table 3" w:uiPriority="48"/>
-    <w:lsdException w:name="Grid Table 4" w:uiPriority="49"/>
-    <w:lsdException w:name="Grid Table 5 Dark" w:uiPriority="50"/>
-    <w:lsdException w:name="Grid Table 6 Colorful" w:uiPriority="51"/>
-    <w:lsdException w:name="Grid Table 7 Colorful" w:uiPriority="52"/>
-    <w:lsdException w:name="Grid Table 1 Light Accent 1" w:uiPriority="46"/>
-    <w:lsdException w:name="Grid Table 2 Accent 1" w:uiPriority="47"/>
-    <w:lsdException w:name="Grid Table 3 Accent 1" w:uiPriority="48"/>
-    <w:lsdException w:name="Grid Table 4 Accent 1" w:uiPriority="49"/>
-    <w:lsdException w:name="Grid Table 5 Dark Accent 1" w:uiPriority="50"/>
-    <w:lsdException w:name="Grid Table 6 Colorful Accent 1" w:uiPriority="51"/>
-    <w:lsdException w:name="Grid Table 7 Colorful Accent 1" w:uiPriority="52"/>
-    <w:lsdException w:name="Grid Table 1 Light Accent 2" w:uiPriority="46"/>
-    <w:lsdException w:name="Grid Table 2 Accent 2" w:uiPriority="47"/>
-    <w:lsdException w:name="Grid Table 3 Accent 2" w:uiPriority="48"/>
-    <w:lsdException w:name="Grid Table 4 Accent 2" w:uiPriority="49"/>
-    <w:lsdException w:name="Grid Table 5 Dark Accent 2" w:uiPriority="50"/>
-    <w:lsdException w:name="Grid Table 6 Colorful Accent 2" w:uiPriority="51"/>
-    <w:lsdException w:name="Grid Table 7 Colorful Accent 2" w:uiPriority="52"/>
-    <w:lsdException w:name="Grid Table 1 Light Accent 3" w:uiPriority="46"/>
-    <w:lsdException w:name="Grid Table 2 Accent 3" w:uiPriority="47"/>
-    <w:lsdException w:name="Grid Table 3 Accent 3" w:uiPriority="48"/>
-    <w:lsdException w:name="Grid Table 4 Accent 3" w:uiPriority="49"/>
-    <w:lsdException w:name="Grid Table 5 Dark Accent 3" w:uiPriority="50"/>
-    <w:lsdException w:name="Grid Table 6 Colorful Accent 3" w:uiPriority="51"/>
-    <w:lsdException w:name="Grid Table 7 Colorful Accent 3" w:uiPriority="52"/>
-    <w:lsdException w:name="Grid Table 1 Light Accent 4" w:uiPriority="46"/>
-    <w:lsdException w:name="Grid Table 2 Accent 4" w:uiPriority="47"/>
-    <w:lsdException w:name="Grid Table 3 Accent 4" w:uiPriority="48"/>
-    <w:lsdException w:name="Grid Table 4 Accent 4" w:uiPriority="49"/>
-    <w:lsdException w:name="Grid Table 5 Dark Accent 4" w:uiPriority="50"/>
-    <w:lsdException w:name="Grid Table 6 Colorful Accent 4" w:uiPriority="51"/>
-    <w:lsdException w:name="Grid Table 7 Colorful Accent 4" w:uiPriority="52"/>
-    <w:lsdException w:name="Grid Table 1 Light Accent 5" w:uiPriority="46"/>
-    <w:lsdException w:name="Grid Table 2 Accent 5" w:uiPriority="47"/>
-    <w:lsdException w:name="Grid Table 3 Accent 5" w:uiPriority="48"/>
-    <w:lsdException w:name="Grid Table 4 Accent 5" w:uiPriority="49"/>
-    <w:lsdException w:name="Grid Table 5 Dark Accent 5" w:uiPriority="50"/>
-    <w:lsdException w:name="Grid Table 6 Colorful Accent 5" w:uiPriority="51"/>
-    <w:lsdException w:name="Grid Table 7 Colorful Accent 5" w:uiPriority="52"/>
-    <w:lsdException w:name="Grid Table 1 Light Accent 6" w:uiPriority="46"/>
-    <w:lsdException w:name="Grid Table 2 Accent 6" w:uiPriority="47"/>
-    <w:lsdException w:name="Grid Table 3 Accent 6" w:uiPriority="48"/>
-    <w:lsdException w:name="Grid Table 4 Accent 6" w:uiPriority="49"/>
-    <w:lsdException w:name="Grid Table 5 Dark Accent 6" w:uiPriority="50"/>
-    <w:lsdException w:name="Grid Table 6 Colorful Accent 6" w:uiPriority="51"/>
-    <w:lsdException w:name="Grid Table 7 Colorful Accent 6" w:uiPriority="52"/>
-    <w:lsdException w:name="List Table 1 Light" w:uiPriority="46"/>
-    <w:lsdException w:name="List Table 2" w:uiPriority="47"/>
-    <w:lsdException w:name="List Table 3" w:uiPriority="48"/>
-    <w:lsdException w:name="List Table 4" w:uiPriority="49"/>
-    <w:lsdException w:name="List Table 5 Dark" w:uiPriority="50"/>
-    <w:lsdException w:name="List Table 6 Colorful" w:uiPriority="51"/>
-    <w:lsdException w:name="List Table 7 Colorful" w:uiPriority="52"/>
-    <w:lsdException w:name="List Table 1 Light Accent 1" w:uiPriority="46"/>
-    <w:lsdException w:name="List Table 2 Accent 1" w:uiPriority="47"/>
-    <w:lsdException w:name="List Table 3 Accent 1" w:uiPriority="48"/>
-    <w:lsdException w:name="List Table 4 Accent 1" w:uiPriority="49"/>
-    <w:lsdException w:name="List Table 5 Dark Accent 1" w:uiPriority="50"/>
-    <w:lsdException w:name="List Table 6 Colorful Accent 1" w:uiPriority="51"/>
-    <w:lsdException w:name="List Table 7 Colorful Accent 1" w:uiPriority="52"/>
-    <w:lsdException w:name="List Table 1 Light Accent 2" w:uiPriority="46"/>
-    <w:lsdException w:name="List Table 2 Accent 2" w:uiPriority="47"/>
-    <w:lsdException w:name="List Table 3 Accent 2" w:uiPriority="48"/>
-    <w:lsdException w:name="List Table 4 Accent 2" w:uiPriority="49"/>
-    <w:lsdException w:name="List Table 5 Dark Accent 2" w:uiPriority="50"/>
-    <w:lsdException w:name="List Table 6 Colorful Accent 2" w:uiPriority="51"/>
-    <w:lsdException w:name="List Table 7 Colorful Accent 2" w:uiPriority="52"/>
-    <w:lsdException w:name="List Table 1 Light Accent 3" w:uiPriority="46"/>
-    <w:lsdException w:name="List Table 2 Accent 3" w:uiPriority="47"/>
-    <w:lsdException w:name="List Table 3 Accent 3" w:uiPriority="48"/>
-    <w:lsdException w:name="List Table 4 Accent 3" w:uiPriority="49"/>
-    <w:lsdException w:name="List Table 5 Dark Accent 3" w:uiPriority="50"/>
-    <w:lsdException w:name="List Table 6 Colorful Accent 3" w:uiPriority="51"/>
-    <w:lsdException w:name="List Table 7 Colorful Accent 3" w:uiPriority="52"/>
-    <w:lsdException w:name="List Table 1 Light Accent 4" w:uiPriority="46"/>
-    <w:lsdException w:name="List Table 2 Accent 4" w:uiPriority="47"/>
-    <w:lsdException w:name="List Table 3 Accent 4" w:uiPriority="48"/>
-    <w:lsdException w:name="List Table 4 Accent 4" w:uiPriority="49"/>
-    <w:lsdException w:name="List Table 5 Dark Accent 4" w:uiPriority="50"/>
-    <w:lsdException w:name="List Table 6 Colorful Accent 4" w:uiPriority="51"/>
-    <w:lsdException w:name="List Table 7 Colorful Accent 4" w:uiPriority="52"/>
-    <w:lsdException w:name="List Table 1 Light Accent 5" w:uiPriority="46"/>
-    <w:lsdException w:name="List Table 2 Accent 5" w:uiPriority="47"/>
-    <w:lsdException w:name="List Table 3 Accent 5" w:uiPriority="48"/>
-    <w:lsdException w:name="List Table 4 Accent 5" w:uiPriority="49"/>
-    <w:lsdException w:name="List Table 5 Dark Accent 5" w:uiPriority="50"/>
-    <w:lsdException w:name="List Table 6 Colorful Accent 5" w:uiPriority="51"/>
-    <w:lsdException w:name="List Table 7 Colorful Accent 5" w:uiPriority="52"/>
-    <w:lsdException w:name="List Table 1 Light Accent 6" w:uiPriority="46"/>
-    <w:lsdException w:name="List Table 2 Accent 6" w:uiPriority="47"/>
-    <w:lsdException w:name="List Table 3 Accent 6" w:uiPriority="48"/>
-    <w:lsdException w:name="List Table 4 Accent 6" w:uiPriority="49"/>
-    <w:lsdException w:name="List Table 5 Dark Accent 6" w:uiPriority="50"/>
-    <w:lsdException w:name="List Table 6 Colorful Accent 6" w:uiPriority="51"/>
-    <w:lsdException w:name="List Table 7 Colorful Accent 6" w:uiPriority="52"/>
-    <w:lsdException w:name="Mention" w:semiHidden="1" w:unhideWhenUsed="1"/>
-    <w:lsdException w:name="Smart Hyperlink" w:semiHidden="1" w:unhideWhenUsed="1"/>
-    <w:lsdException w:name="Hashtag" w:semiHidden="1" w:unhideWhenUsed="1"/>
-    <w:lsdException w:name="Unresolved Mention" w:semiHidden="1" w:unhideWhenUsed="1"/>
-    <w:lsdException w:name="Smart Link" w:semiHidden="1" w:unhideWhenUsed="1"/>
+  <w:latentStyles w:defLockedState="0" w:defUIPriority="99" w:defSemiHidden="1" w:defUnhideWhenUsed="1" w:defQFormat="0" w:count="267">
+    <w:lsdException w:name="Normal" w:semiHidden="0" w:uiPriority="0" w:unhideWhenUsed="0" w:qFormat="1"/>
+    <w:lsdException w:name="heading 1" w:semiHidden="0" w:uiPriority="9" w:unhideWhenUsed="0" w:qFormat="1"/>
+    <w:lsdException w:name="heading 2" w:uiPriority="9" w:qFormat="1"/>
+    <w:lsdException w:name="heading 3" w:uiPriority="9" w:qFormat="1"/>
+    <w:lsdException w:name="heading 4" w:uiPriority="9" w:qFormat="1"/>
+    <w:lsdException w:name="heading 5" w:uiPriority="9" w:qFormat="1"/>
+    <w:lsdException w:name="heading 6" w:uiPriority="9" w:qFormat="1"/>
+    <w:lsdException w:name="heading 7" w:uiPriority="9" w:qFormat="1"/>
+    <w:lsdException w:name="heading 8" w:uiPriority="9" w:qFormat="1"/>
+    <w:lsdException w:name="heading 9" w:uiPriority="9" w:qFormat="1"/>
+    <w:lsdException w:name="toc 1" w:uiPriority="39"/>
+    <w:lsdException w:name="toc 2" w:uiPriority="39"/>
+    <w:lsdException w:name="toc 3" w:uiPriority="39"/>
+    <w:lsdException w:name="toc 4" w:uiPriority="39"/>
+    <w:lsdException w:name="toc 5" w:uiPriority="39"/>
+    <w:lsdException w:name="toc 6" w:uiPriority="39"/>
+    <w:lsdException w:name="toc 7" w:uiPriority="39"/>
+    <w:lsdException w:name="toc 8" w:uiPriority="39"/>
+    <w:lsdException w:name="toc 9" w:uiPriority="39"/>
+    <w:lsdException w:name="caption" w:uiPriority="35" w:qFormat="1"/>
+    <w:lsdException w:name="Title" w:semiHidden="0" w:uiPriority="10" w:unhideWhenUsed="0" w:qFormat="1"/>
+    <w:lsdException w:name="Default Paragraph Font" w:uiPriority="1"/>
+    <w:lsdException w:name="Subtitle" w:semiHidden="0" w:uiPriority="11" w:unhideWhenUsed="0" w:qFormat="1"/>
+    <w:lsdException w:name="Strong" w:semiHidden="0" w:uiPriority="22" w:unhideWhenUsed="0" w:qFormat="1"/>
+    <w:lsdException w:name="Emphasis" w:semiHidden="0" w:uiPriority="20" w:unhideWhenUsed="0" w:qFormat="1"/>
+    <w:lsdException w:name="Table Grid" w:semiHidden="0" w:uiPriority="39" w:unhideWhenUsed="0"/>
+    <w:lsdException w:name="Placeholder Text" w:unhideWhenUsed="0"/>
+    <w:lsdException w:name="No Spacing" w:semiHidden="0" w:uiPriority="1" w:unhideWhenUsed="0" w:qFormat="1"/>
+    <w:lsdException w:name="Light Shading" w:semiHidden="0" w:uiPriority="60" w:unhideWhenUsed="0"/>
+    <w:lsdException w:name="Light List" w:semiHidden="0" w:uiPriority="61" w:unhideWhenUsed="0"/>
+    <w:lsdException w:name="Light Grid" w:semiHidden="0" w:uiPriority="62" w:unhideWhenUsed="0"/>
+    <w:lsdException w:name="Medium Shading 1" w:semiHidden="0" w:uiPriority="63" w:unhideWhenUsed="0"/>
+    <w:lsdException w:name="Medium Shading 2" w:semiHidden="0" w:uiPriority="64" w:unhideWhenUsed="0"/>
+    <w:lsdException w:name="Medium List 1" w:semiHidden="0" w:uiPriority="65" w:unhideWhenUsed="0"/>
+    <w:lsdException w:name="Medium List 2" w:semiHidden="0" w:uiPriority="66" w:unhideWhenUsed="0"/>
+    <w:lsdException w:name="Medium Grid 1" w:semiHidden="0" w:uiPriority="67" w:unhideWhenUsed="0"/>
+    <w:lsdException w:name="Medium Grid 2" w:semiHidden="0" w:uiPriority="68" w:unhideWhenUsed="0"/>
+    <w:lsdException w:name="Medium Grid 3" w:semiHidden="0" w:uiPriority="69" w:unhideWhenUsed="0"/>
+    <w:lsdException w:name="Dark List" w:semiHidden="0" w:uiPriority="70" w:unhideWhenUsed="0"/>
+    <w:lsdException w:name="Colorful Shading" w:semiHidden="0" w:uiPriority="71" w:unhideWhenUsed="0"/>
+    <w:lsdException w:name="Colorful List" w:semiHidden="0" w:uiPriority="72" w:unhideWhenUsed="0"/>
+    <w:lsdException w:name="Colorful Grid" w:semiHidden="0" w:uiPriority="73" w:unhideWhenUsed="0"/>
+    <w:lsdException w:name="Light Shading Accent 1" w:semiHidden="0" w:uiPriority="60" w:unhideWhenUsed="0"/>
+    <w:lsdException w:name="Light List Accent 1" w:semiHidden="0" w:uiPriority="61" w:unhideWhenUsed="0"/>
+    <w:lsdException w:name="Light Grid Accent 1" w:semiHidden="0" w:uiPriority="62" w:unhideWhenUsed="0"/>
+    <w:lsdException w:name="Medium Shading 1 Accent 1" w:semiHidden="0" w:uiPriority="63" w:unhideWhenUsed="0"/>
+    <w:lsdException w:name="Medium Shading 2 Accent 1" w:semiHidden="0" w:uiPriority="64" w:unhideWhenUsed="0"/>
+    <w:lsdException w:name="Medium List 1 Accent 1" w:semiHidden="0" w:uiPriority="65" w:unhideWhenUsed="0"/>
+    <w:lsdException w:name="Revision" w:unhideWhenUsed="0"/>
+    <w:lsdException w:name="List Paragraph" w:semiHidden="0" w:uiPriority="34" w:unhideWhenUsed="0" w:qFormat="1"/>
+    <w:lsdException w:name="Quote" w:semiHidden="0" w:uiPriority="29" w:unhideWhenUsed="0" w:qFormat="1"/>
+    <w:lsdException w:name="Intense Quote" w:semiHidden="0" w:uiPriority="30" w:unhideWhenUsed="0" w:qFormat="1"/>
+    <w:lsdException w:name="Medium List 2 Accent 1" w:semiHidden="0" w:uiPriority="66" w:unhideWhenUsed="0"/>
+    <w:lsdException w:name="Medium Grid 1 Accent 1" w:semiHidden="0" w:uiPriority="67" w:unhideWhenUsed="0"/>
+    <w:lsdException w:name="Medium Grid 2 Accent 1" w:semiHidden="0" w:uiPriority="68" w:unhideWhenUsed="0"/>
+    <w:lsdException w:name="Medium Grid 3 Accent 1" w:semiHidden="0" w:uiPriority="69" w:unhideWhenUsed="0"/>
+    <w:lsdException w:name="Dark List Accent 1" w:semiHidden="0" w:uiPriority="70" w:unhideWhenUsed="0"/>
+    <w:lsdException w:name="Colorful Shading Accent 1" w:semiHidden="0" w:uiPriority="71" w:unhideWhenUsed="0"/>
+    <w:lsdException w:name="Colorful List Accent 1" w:semiHidden="0" w:uiPriority="72" w:unhideWhenUsed="0"/>
+    <w:lsdException w:name="Colorful Grid Accent 1" w:semiHidden="0" w:uiPriority="73" w:unhideWhenUsed="0"/>
+    <w:lsdException w:name="Light Shading Accent 2" w:semiHidden="0" w:uiPriority="60" w:unhideWhenUsed="0"/>
+    <w:lsdException w:name="Light List Accent 2" w:semiHidden="0" w:uiPriority="61" w:unhideWhenUsed="0"/>
+    <w:lsdException w:name="Light Grid Accent 2" w:semiHidden="0" w:uiPriority="62" w:unhideWhenUsed="0"/>
+    <w:lsdException w:name="Medium Shading 1 Accent 2" w:semiHidden="0" w:uiPriority="63" w:unhideWhenUsed="0"/>
+    <w:lsdException w:name="Medium Shading 2 Accent 2" w:semiHidden="0" w:uiPriority="64" w:unhideWhenUsed="0"/>
+    <w:lsdException w:name="Medium List 1 Accent 2" w:semiHidden="0" w:uiPriority="65" w:unhideWhenUsed="0"/>
+    <w:lsdException w:name="Medium List 2 Accent 2" w:semiHidden="0" w:uiPriority="66" w:unhideWhenUsed="0"/>
+    <w:lsdException w:name="Medium Grid 1 Accent 2" w:semiHidden="0" w:uiPriority="67" w:unhideWhenUsed="0"/>
+    <w:lsdException w:name="Medium Grid 2 Accent 2" w:semiHidden="0" w:uiPriority="68" w:unhideWhenUsed="0"/>
+    <w:lsdException w:name="Medium Grid 3 Accent 2" w:semiHidden="0" w:uiPriority="69" w:unhideWhenUsed="0"/>
+    <w:lsdException w:name="Dark List Accent 2" w:semiHidden="0" w:uiPriority="70" w:unhideWhenUsed="0"/>
+    <w:lsdException w:name="Colorful Shading Accent 2" w:semiHidden="0" w:uiPriority="71" w:unhideWhenUsed="0"/>
+    <w:lsdException w:name="Colorful List Accent 2" w:semiHidden="0" w:uiPriority="72" w:unhideWhenUsed="0"/>
+    <w:lsdException w:name="Colorful Grid Accent 2" w:semiHidden="0" w:uiPriority="73" w:unhideWhenUsed="0"/>
+    <w:lsdException w:name="Light Shading Accent 3" w:semiHidden="0" w:uiPriority="60" w:unhideWhenUsed="0"/>
+    <w:lsdException w:name="Light List Accent 3" w:semiHidden="0" w:uiPriority="61" w:unhideWhenUsed="0"/>
+    <w:lsdException w:name="Light Grid Accent 3" w:semiHidden="0" w:uiPriority="62" w:unhideWhenUsed="0"/>
+    <w:lsdException w:name="Medium Shading 1 Accent 3" w:semiHidden="0" w:uiPriority="63" w:unhideWhenUsed="0"/>
+    <w:lsdException w:name="Medium Shading 2 Accent 3" w:semiHidden="0" w:uiPriority="64" w:unhideWhenUsed="0"/>
+    <w:lsdException w:name="Medium List 1 Accent 3" w:semiHidden="0" w:uiPriority="65" w:unhideWhenUsed="0"/>
+    <w:lsdException w:name="Medium List 2 Accent 3" w:semiHidden="0" w:uiPriority="66" w:unhideWhenUsed="0"/>
+    <w:lsdException w:name="Medium Grid 1 Accent 3" w:semiHidden="0" w:uiPriority="67" w:unhideWhenUsed="0"/>
+    <w:lsdException w:name="Medium Grid 2 Accent 3" w:semiHidden="0" w:uiPriority="68" w:unhideWhenUsed="0"/>
+    <w:lsdException w:name="Medium Grid 3 Accent 3" w:semiHidden="0" w:uiPriority="69" w:unhideWhenUsed="0"/>
+    <w:lsdException w:name="Dark List Accent 3" w:semiHidden="0" w:uiPriority="70" w:unhideWhenUsed="0"/>
+    <w:lsdException w:name="Colorful Shading Accent 3" w:semiHidden="0" w:uiPriority="71" w:unhideWhenUsed="0"/>
+    <w:lsdException w:name="Colorful List Accent 3" w:semiHidden="0" w:uiPriority="72" w:unhideWhenUsed="0"/>
+    <w:lsdException w:name="Colorful Grid Accent 3" w:semiHidden="0" w:uiPriority="73" w:unhideWhenUsed="0"/>
+    <w:lsdException w:name="Light Shading Accent 4" w:semiHidden="0" w:uiPriority="60" w:unhideWhenUsed="0"/>
+    <w:lsdException w:name="Light List Accent 4" w:semiHidden="0" w:uiPriority="61" w:unhideWhenUsed="0"/>
+    <w:lsdException w:name="Light Grid Accent 4" w:semiHidden="0" w:uiPriority="62" w:unhideWhenUsed="0"/>
+    <w:lsdException w:name="Medium Shading 1 Accent 4" w:semiHidden="0" w:uiPriority="63" w:unhideWhenUsed="0"/>
+    <w:lsdException w:name="Medium Shading 2 Accent 4" w:semiHidden="0" w:uiPriority="64" w:unhideWhenUsed="0"/>
+    <w:lsdException w:name="Medium List 1 Accent 4" w:semiHidden="0" w:uiPriority="65" w:unhideWhenUsed="0"/>
+    <w:lsdException w:name="Medium List 2 Accent 4" w:semiHidden="0" w:uiPriority="66" w:unhideWhenUsed="0"/>
+    <w:lsdException w:name="Medium Grid 1 Accent 4" w:semiHidden="0" w:uiPriority="67" w:unhideWhenUsed="0"/>
+    <w:lsdException w:name="Medium Grid 2 Accent 4" w:semiHidden="0" w:uiPriority="68" w:unhideWhenUsed="0"/>
+    <w:lsdException w:name="Medium Grid 3 Accent 4" w:semiHidden="0" w:uiPriority="69" w:unhideWhenUsed="0"/>
+    <w:lsdException w:name="Dark List Accent 4" w:semiHidden="0" w:uiPriority="70" w:unhideWhenUsed="0"/>
+    <w:lsdException w:name="Colorful Shading Accent 4" w:semiHidden="0" w:uiPriority="71" w:unhideWhenUsed="0"/>
+    <w:lsdException w:name="Colorful List Accent 4" w:semiHidden="0" w:uiPriority="72" w:unhideWhenUsed="0"/>
+    <w:lsdException w:name="Colorful Grid Accent 4" w:semiHidden="0" w:uiPriority="73" w:unhideWhenUsed="0"/>
+    <w:lsdException w:name="Light Shading Accent 5" w:semiHidden="0" w:uiPriority="60" w:unhideWhenUsed="0"/>
+    <w:lsdException w:name="Light List Accent 5" w:semiHidden="0" w:uiPriority="61" w:unhideWhenUsed="0"/>
+    <w:lsdException w:name="Light Grid Accent 5" w:semiHidden="0" w:uiPriority="62" w:unhideWhenUsed="0"/>
+    <w:lsdException w:name="Medium Shading 1 Accent 5" w:semiHidden="0" w:uiPriority="63" w:unhideWhenUsed="0"/>
+    <w:lsdException w:name="Medium Shading 2 Accent 5" w:semiHidden="0" w:uiPriority="64" w:unhideWhenUsed="0"/>
+    <w:lsdException w:name="Medium List 1 Accent 5" w:semiHidden="0" w:uiPriority="65" w:unhideWhenUsed="0"/>
+    <w:lsdException w:name="Medium List 2 Accent 5" w:semiHidden="0" w:uiPriority="66" w:unhideWhenUsed="0"/>
+    <w:lsdException w:name="Medium Grid 1 Accent 5" w:semiHidden="0" w:uiPriority="67" w:unhideWhenUsed="0"/>
+    <w:lsdException w:name="Medium Grid 2 Accent 5" w:semiHidden="0" w:uiPriority="68" w:unhideWhenUsed="0"/>
+    <w:lsdException w:name="Medium Grid 3 Accent 5" w:semiHidden="0" w:uiPriority="69" w:unhideWhenUsed="0"/>
+    <w:lsdException w:name="Dark List Accent 5" w:semiHidden="0" w:uiPriority="70" w:unhideWhenUsed="0"/>
+    <w:lsdException w:name="Colorful Shading Accent 5" w:semiHidden="0" w:uiPriority="71" w:unhideWhenUsed="0"/>
+    <w:lsdException w:name="Colorful List Accent 5" w:semiHidden="0" w:uiPriority="72" w:unhideWhenUsed="0"/>
+    <w:lsdException w:name="Colorful Grid Accent 5" w:semiHidden="0" w:uiPriority="73" w:unhideWhenUsed="0"/>
+    <w:lsdException w:name="Light Shading Accent 6" w:semiHidden="0" w:uiPriority="60" w:unhideWhenUsed="0"/>
+    <w:lsdException w:name="Light List Accent 6" w:semiHidden="0" w:uiPriority="61" w:unhideWhenUsed="0"/>
+    <w:lsdException w:name="Light Grid Accent 6" w:semiHidden="0" w:uiPriority="62" w:unhideWhenUsed="0"/>
+    <w:lsdException w:name="Medium Shading 1 Accent 6" w:semiHidden="0" w:uiPriority="63" w:unhideWhenUsed="0"/>
+    <w:lsdException w:name="Medium Shading 2 Accent 6" w:semiHidden="0" w:uiPriority="64" w:unhideWhenUsed="0"/>
+    <w:lsdException w:name="Medium List 1 Accent 6" w:semiHidden="0" w:uiPriority="65" w:unhideWhenUsed="0"/>
+    <w:lsdException w:name="Medium List 2 Accent 6" w:semiHidden="0" w:uiPriority="66" w:unhideWhenUsed="0"/>
+    <w:lsdException w:name="Medium Grid 1 Accent 6" w:semiHidden="0" w:uiPriority="67" w:unhideWhenUsed="0"/>
+    <w:lsdException w:name="Medium Grid 2 Accent 6" w:semiHidden="0" w:uiPriority="68" w:unhideWhenUsed="0"/>
+    <w:lsdException w:name="Medium Grid 3 Accent 6" w:semiHidden="0" w:uiPriority="69" w:unhideWhenUsed="0"/>
+    <w:lsdException w:name="Dark List Accent 6" w:semiHidden="0" w:uiPriority="70" w:unhideWhenUsed="0"/>
+    <w:lsdException w:name="Colorful Shading Accent 6" w:semiHidden="0" w:uiPriority="71" w:unhideWhenUsed="0"/>
+    <w:lsdException w:name="Colorful List Accent 6" w:semiHidden="0" w:uiPriority="72" w:unhideWhenUsed="0"/>
+    <w:lsdException w:name="Colorful Grid Accent 6" w:semiHidden="0" w:uiPriority="73" w:unhideWhenUsed="0"/>
+    <w:lsdException w:name="Subtle Emphasis" w:semiHidden="0" w:uiPriority="19" w:unhideWhenUsed="0" w:qFormat="1"/>
+    <w:lsdException w:name="Intense Emphasis" w:semiHidden="0" w:uiPriority="21" w:unhideWhenUsed="0" w:qFormat="1"/>
+    <w:lsdException w:name="Subtle Reference" w:semiHidden="0" w:uiPriority="31" w:unhideWhenUsed="0" w:qFormat="1"/>
+    <w:lsdException w:name="Intense Reference" w:semiHidden="0" w:uiPriority="32" w:unhideWhenUsed="0" w:qFormat="1"/>
+    <w:lsdException w:name="Book Title" w:semiHidden="0" w:uiPriority="33" w:unhideWhenUsed="0" w:qFormat="1"/>
+    <w:lsdException w:name="Bibliography" w:uiPriority="37"/>
+    <w:lsdException w:name="TOC Heading" w:uiPriority="39" w:qFormat="1"/>
   </w:latentStyles>
   <w:style w:type="paragraph" w:default="1" w:styleId="Normal">
     <w:name w:val="Normal"/>
@@ -12148,7 +12679,507 @@
       </w:tblBorders>
     </w:tblPr>
   </w:style>
-  <w:style w:type="character" w:styleId="UnresolvedMention">
+  <w:style w:type="character" w:customStyle="1" w:styleId="UnresolvedMention">
+    <w:name w:val="Unresolved Mention"/>
+    <w:basedOn w:val="DefaultParagraphFont"/>
+    <w:uiPriority w:val="99"/>
+    <w:semiHidden/>
+    <w:unhideWhenUsed/>
+    <w:rsid w:val="002B1718"/>
+    <w:rPr>
+      <w:color w:val="605E5C"/>
+      <w:shd w:val="clear" w:color="auto" w:fill="E1DFDD"/>
+    </w:rPr>
+  </w:style>
+  <w:style w:type="character" w:styleId="FollowedHyperlink">
+    <w:name w:val="FollowedHyperlink"/>
+    <w:basedOn w:val="DefaultParagraphFont"/>
+    <w:uiPriority w:val="99"/>
+    <w:semiHidden/>
+    <w:unhideWhenUsed/>
+    <w:rsid w:val="002B1718"/>
+    <w:rPr>
+      <w:color w:val="954F72" w:themeColor="followedHyperlink"/>
+      <w:u w:val="single"/>
+    </w:rPr>
+  </w:style>
+</w:styles>
+</file>
+
+<file path=word/stylesWithEffects.xml><?xml version="1.0" encoding="utf-8"?>
+<w:styles xmlns:wpc="http://schemas.microsoft.com/office/word/2010/wordprocessingCanvas" xmlns:mc="http://schemas.openxmlformats.org/markup-compatibility/2006" xmlns:o="urn:schemas-microsoft-com:office:office" xmlns:r="http://schemas.openxmlformats.org/officeDocument/2006/relationships" xmlns:m="http://schemas.openxmlformats.org/officeDocument/2006/math" xmlns:v="urn:schemas-microsoft-com:vml" xmlns:wp14="http://schemas.microsoft.com/office/word/2010/wordprocessingDrawing" xmlns:wp="http://schemas.openxmlformats.org/drawingml/2006/wordprocessingDrawing" xmlns:w10="urn:schemas-microsoft-com:office:word" xmlns:w="http://schemas.openxmlformats.org/wordprocessingml/2006/main" xmlns:w14="http://schemas.microsoft.com/office/word/2010/wordml" xmlns:wpg="http://schemas.microsoft.com/office/word/2010/wordprocessingGroup" xmlns:wpi="http://schemas.microsoft.com/office/word/2010/wordprocessingInk" xmlns:wne="http://schemas.microsoft.com/office/word/2006/wordml" xmlns:wps="http://schemas.microsoft.com/office/word/2010/wordprocessingShape" mc:Ignorable="w14 wp14">
+  <w:docDefaults>
+    <w:rPrDefault>
+      <w:rPr>
+        <w:rFonts w:ascii="Calibri" w:eastAsia="SimSun" w:hAnsi="Calibri" w:cs="Calibri"/>
+        <w:sz w:val="22"/>
+        <w:szCs w:val="22"/>
+        <w:lang w:val="en-US" w:eastAsia="zh-CN" w:bidi="ar-SA"/>
+      </w:rPr>
+    </w:rPrDefault>
+    <w:pPrDefault>
+      <w:pPr>
+        <w:spacing w:after="160" w:line="259" w:lineRule="auto"/>
+      </w:pPr>
+    </w:pPrDefault>
+  </w:docDefaults>
+  <w:latentStyles w:defLockedState="0" w:defUIPriority="99" w:defSemiHidden="1" w:defUnhideWhenUsed="1" w:defQFormat="0" w:count="267">
+    <w:lsdException w:name="Normal" w:semiHidden="0" w:uiPriority="0" w:unhideWhenUsed="0" w:qFormat="1"/>
+    <w:lsdException w:name="heading 1" w:semiHidden="0" w:uiPriority="9" w:unhideWhenUsed="0" w:qFormat="1"/>
+    <w:lsdException w:name="heading 2" w:uiPriority="9" w:qFormat="1"/>
+    <w:lsdException w:name="heading 3" w:uiPriority="9" w:qFormat="1"/>
+    <w:lsdException w:name="heading 4" w:uiPriority="9" w:qFormat="1"/>
+    <w:lsdException w:name="heading 5" w:uiPriority="9" w:qFormat="1"/>
+    <w:lsdException w:name="heading 6" w:uiPriority="9" w:qFormat="1"/>
+    <w:lsdException w:name="heading 7" w:uiPriority="9" w:qFormat="1"/>
+    <w:lsdException w:name="heading 8" w:uiPriority="9" w:qFormat="1"/>
+    <w:lsdException w:name="heading 9" w:uiPriority="9" w:qFormat="1"/>
+    <w:lsdException w:name="toc 1" w:uiPriority="39"/>
+    <w:lsdException w:name="toc 2" w:uiPriority="39"/>
+    <w:lsdException w:name="toc 3" w:uiPriority="39"/>
+    <w:lsdException w:name="toc 4" w:uiPriority="39"/>
+    <w:lsdException w:name="toc 5" w:uiPriority="39"/>
+    <w:lsdException w:name="toc 6" w:uiPriority="39"/>
+    <w:lsdException w:name="toc 7" w:uiPriority="39"/>
+    <w:lsdException w:name="toc 8" w:uiPriority="39"/>
+    <w:lsdException w:name="toc 9" w:uiPriority="39"/>
+    <w:lsdException w:name="caption" w:uiPriority="35" w:qFormat="1"/>
+    <w:lsdException w:name="Title" w:semiHidden="0" w:uiPriority="10" w:unhideWhenUsed="0" w:qFormat="1"/>
+    <w:lsdException w:name="Default Paragraph Font" w:uiPriority="1"/>
+    <w:lsdException w:name="Subtitle" w:semiHidden="0" w:uiPriority="11" w:unhideWhenUsed="0" w:qFormat="1"/>
+    <w:lsdException w:name="Strong" w:semiHidden="0" w:uiPriority="22" w:unhideWhenUsed="0" w:qFormat="1"/>
+    <w:lsdException w:name="Emphasis" w:semiHidden="0" w:uiPriority="20" w:unhideWhenUsed="0" w:qFormat="1"/>
+    <w:lsdException w:name="Table Grid" w:semiHidden="0" w:uiPriority="39" w:unhideWhenUsed="0"/>
+    <w:lsdException w:name="Placeholder Text" w:unhideWhenUsed="0"/>
+    <w:lsdException w:name="No Spacing" w:semiHidden="0" w:uiPriority="1" w:unhideWhenUsed="0" w:qFormat="1"/>
+    <w:lsdException w:name="Light Shading" w:semiHidden="0" w:uiPriority="60" w:unhideWhenUsed="0"/>
+    <w:lsdException w:name="Light List" w:semiHidden="0" w:uiPriority="61" w:unhideWhenUsed="0"/>
+    <w:lsdException w:name="Light Grid" w:semiHidden="0" w:uiPriority="62" w:unhideWhenUsed="0"/>
+    <w:lsdException w:name="Medium Shading 1" w:semiHidden="0" w:uiPriority="63" w:unhideWhenUsed="0"/>
+    <w:lsdException w:name="Medium Shading 2" w:semiHidden="0" w:uiPriority="64" w:unhideWhenUsed="0"/>
+    <w:lsdException w:name="Medium List 1" w:semiHidden="0" w:uiPriority="65" w:unhideWhenUsed="0"/>
+    <w:lsdException w:name="Medium List 2" w:semiHidden="0" w:uiPriority="66" w:unhideWhenUsed="0"/>
+    <w:lsdException w:name="Medium Grid 1" w:semiHidden="0" w:uiPriority="67" w:unhideWhenUsed="0"/>
+    <w:lsdException w:name="Medium Grid 2" w:semiHidden="0" w:uiPriority="68" w:unhideWhenUsed="0"/>
+    <w:lsdException w:name="Medium Grid 3" w:semiHidden="0" w:uiPriority="69" w:unhideWhenUsed="0"/>
+    <w:lsdException w:name="Dark List" w:semiHidden="0" w:uiPriority="70" w:unhideWhenUsed="0"/>
+    <w:lsdException w:name="Colorful Shading" w:semiHidden="0" w:uiPriority="71" w:unhideWhenUsed="0"/>
+    <w:lsdException w:name="Colorful List" w:semiHidden="0" w:uiPriority="72" w:unhideWhenUsed="0"/>
+    <w:lsdException w:name="Colorful Grid" w:semiHidden="0" w:uiPriority="73" w:unhideWhenUsed="0"/>
+    <w:lsdException w:name="Light Shading Accent 1" w:semiHidden="0" w:uiPriority="60" w:unhideWhenUsed="0"/>
+    <w:lsdException w:name="Light List Accent 1" w:semiHidden="0" w:uiPriority="61" w:unhideWhenUsed="0"/>
+    <w:lsdException w:name="Light Grid Accent 1" w:semiHidden="0" w:uiPriority="62" w:unhideWhenUsed="0"/>
+    <w:lsdException w:name="Medium Shading 1 Accent 1" w:semiHidden="0" w:uiPriority="63" w:unhideWhenUsed="0"/>
+    <w:lsdException w:name="Medium Shading 2 Accent 1" w:semiHidden="0" w:uiPriority="64" w:unhideWhenUsed="0"/>
+    <w:lsdException w:name="Medium List 1 Accent 1" w:semiHidden="0" w:uiPriority="65" w:unhideWhenUsed="0"/>
+    <w:lsdException w:name="Revision" w:unhideWhenUsed="0"/>
+    <w:lsdException w:name="List Paragraph" w:semiHidden="0" w:uiPriority="34" w:unhideWhenUsed="0" w:qFormat="1"/>
+    <w:lsdException w:name="Quote" w:semiHidden="0" w:uiPriority="29" w:unhideWhenUsed="0" w:qFormat="1"/>
+    <w:lsdException w:name="Intense Quote" w:semiHidden="0" w:uiPriority="30" w:unhideWhenUsed="0" w:qFormat="1"/>
+    <w:lsdException w:name="Medium List 2 Accent 1" w:semiHidden="0" w:uiPriority="66" w:unhideWhenUsed="0"/>
+    <w:lsdException w:name="Medium Grid 1 Accent 1" w:semiHidden="0" w:uiPriority="67" w:unhideWhenUsed="0"/>
+    <w:lsdException w:name="Medium Grid 2 Accent 1" w:semiHidden="0" w:uiPriority="68" w:unhideWhenUsed="0"/>
+    <w:lsdException w:name="Medium Grid 3 Accent 1" w:semiHidden="0" w:uiPriority="69" w:unhideWhenUsed="0"/>
+    <w:lsdException w:name="Dark List Accent 1" w:semiHidden="0" w:uiPriority="70" w:unhideWhenUsed="0"/>
+    <w:lsdException w:name="Colorful Shading Accent 1" w:semiHidden="0" w:uiPriority="71" w:unhideWhenUsed="0"/>
+    <w:lsdException w:name="Colorful List Accent 1" w:semiHidden="0" w:uiPriority="72" w:unhideWhenUsed="0"/>
+    <w:lsdException w:name="Colorful Grid Accent 1" w:semiHidden="0" w:uiPriority="73" w:unhideWhenUsed="0"/>
+    <w:lsdException w:name="Light Shading Accent 2" w:semiHidden="0" w:uiPriority="60" w:unhideWhenUsed="0"/>
+    <w:lsdException w:name="Light List Accent 2" w:semiHidden="0" w:uiPriority="61" w:unhideWhenUsed="0"/>
+    <w:lsdException w:name="Light Grid Accent 2" w:semiHidden="0" w:uiPriority="62" w:unhideWhenUsed="0"/>
+    <w:lsdException w:name="Medium Shading 1 Accent 2" w:semiHidden="0" w:uiPriority="63" w:unhideWhenUsed="0"/>
+    <w:lsdException w:name="Medium Shading 2 Accent 2" w:semiHidden="0" w:uiPriority="64" w:unhideWhenUsed="0"/>
+    <w:lsdException w:name="Medium List 1 Accent 2" w:semiHidden="0" w:uiPriority="65" w:unhideWhenUsed="0"/>
+    <w:lsdException w:name="Medium List 2 Accent 2" w:semiHidden="0" w:uiPriority="66" w:unhideWhenUsed="0"/>
+    <w:lsdException w:name="Medium Grid 1 Accent 2" w:semiHidden="0" w:uiPriority="67" w:unhideWhenUsed="0"/>
+    <w:lsdException w:name="Medium Grid 2 Accent 2" w:semiHidden="0" w:uiPriority="68" w:unhideWhenUsed="0"/>
+    <w:lsdException w:name="Medium Grid 3 Accent 2" w:semiHidden="0" w:uiPriority="69" w:unhideWhenUsed="0"/>
+    <w:lsdException w:name="Dark List Accent 2" w:semiHidden="0" w:uiPriority="70" w:unhideWhenUsed="0"/>
+    <w:lsdException w:name="Colorful Shading Accent 2" w:semiHidden="0" w:uiPriority="71" w:unhideWhenUsed="0"/>
+    <w:lsdException w:name="Colorful List Accent 2" w:semiHidden="0" w:uiPriority="72" w:unhideWhenUsed="0"/>
+    <w:lsdException w:name="Colorful Grid Accent 2" w:semiHidden="0" w:uiPriority="73" w:unhideWhenUsed="0"/>
+    <w:lsdException w:name="Light Shading Accent 3" w:semiHidden="0" w:uiPriority="60" w:unhideWhenUsed="0"/>
+    <w:lsdException w:name="Light List Accent 3" w:semiHidden="0" w:uiPriority="61" w:unhideWhenUsed="0"/>
+    <w:lsdException w:name="Light Grid Accent 3" w:semiHidden="0" w:uiPriority="62" w:unhideWhenUsed="0"/>
+    <w:lsdException w:name="Medium Shading 1 Accent 3" w:semiHidden="0" w:uiPriority="63" w:unhideWhenUsed="0"/>
+    <w:lsdException w:name="Medium Shading 2 Accent 3" w:semiHidden="0" w:uiPriority="64" w:unhideWhenUsed="0"/>
+    <w:lsdException w:name="Medium List 1 Accent 3" w:semiHidden="0" w:uiPriority="65" w:unhideWhenUsed="0"/>
+    <w:lsdException w:name="Medium List 2 Accent 3" w:semiHidden="0" w:uiPriority="66" w:unhideWhenUsed="0"/>
+    <w:lsdException w:name="Medium Grid 1 Accent 3" w:semiHidden="0" w:uiPriority="67" w:unhideWhenUsed="0"/>
+    <w:lsdException w:name="Medium Grid 2 Accent 3" w:semiHidden="0" w:uiPriority="68" w:unhideWhenUsed="0"/>
+    <w:lsdException w:name="Medium Grid 3 Accent 3" w:semiHidden="0" w:uiPriority="69" w:unhideWhenUsed="0"/>
+    <w:lsdException w:name="Dark List Accent 3" w:semiHidden="0" w:uiPriority="70" w:unhideWhenUsed="0"/>
+    <w:lsdException w:name="Colorful Shading Accent 3" w:semiHidden="0" w:uiPriority="71" w:unhideWhenUsed="0"/>
+    <w:lsdException w:name="Colorful List Accent 3" w:semiHidden="0" w:uiPriority="72" w:unhideWhenUsed="0"/>
+    <w:lsdException w:name="Colorful Grid Accent 3" w:semiHidden="0" w:uiPriority="73" w:unhideWhenUsed="0"/>
+    <w:lsdException w:name="Light Shading Accent 4" w:semiHidden="0" w:uiPriority="60" w:unhideWhenUsed="0"/>
+    <w:lsdException w:name="Light List Accent 4" w:semiHidden="0" w:uiPriority="61" w:unhideWhenUsed="0"/>
+    <w:lsdException w:name="Light Grid Accent 4" w:semiHidden="0" w:uiPriority="62" w:unhideWhenUsed="0"/>
+    <w:lsdException w:name="Medium Shading 1 Accent 4" w:semiHidden="0" w:uiPriority="63" w:unhideWhenUsed="0"/>
+    <w:lsdException w:name="Medium Shading 2 Accent 4" w:semiHidden="0" w:uiPriority="64" w:unhideWhenUsed="0"/>
+    <w:lsdException w:name="Medium List 1 Accent 4" w:semiHidden="0" w:uiPriority="65" w:unhideWhenUsed="0"/>
+    <w:lsdException w:name="Medium List 2 Accent 4" w:semiHidden="0" w:uiPriority="66" w:unhideWhenUsed="0"/>
+    <w:lsdException w:name="Medium Grid 1 Accent 4" w:semiHidden="0" w:uiPriority="67" w:unhideWhenUsed="0"/>
+    <w:lsdException w:name="Medium Grid 2 Accent 4" w:semiHidden="0" w:uiPriority="68" w:unhideWhenUsed="0"/>
+    <w:lsdException w:name="Medium Grid 3 Accent 4" w:semiHidden="0" w:uiPriority="69" w:unhideWhenUsed="0"/>
+    <w:lsdException w:name="Dark List Accent 4" w:semiHidden="0" w:uiPriority="70" w:unhideWhenUsed="0"/>
+    <w:lsdException w:name="Colorful Shading Accent 4" w:semiHidden="0" w:uiPriority="71" w:unhideWhenUsed="0"/>
+    <w:lsdException w:name="Colorful List Accent 4" w:semiHidden="0" w:uiPriority="72" w:unhideWhenUsed="0"/>
+    <w:lsdException w:name="Colorful Grid Accent 4" w:semiHidden="0" w:uiPriority="73" w:unhideWhenUsed="0"/>
+    <w:lsdException w:name="Light Shading Accent 5" w:semiHidden="0" w:uiPriority="60" w:unhideWhenUsed="0"/>
+    <w:lsdException w:name="Light List Accent 5" w:semiHidden="0" w:uiPriority="61" w:unhideWhenUsed="0"/>
+    <w:lsdException w:name="Light Grid Accent 5" w:semiHidden="0" w:uiPriority="62" w:unhideWhenUsed="0"/>
+    <w:lsdException w:name="Medium Shading 1 Accent 5" w:semiHidden="0" w:uiPriority="63" w:unhideWhenUsed="0"/>
+    <w:lsdException w:name="Medium Shading 2 Accent 5" w:semiHidden="0" w:uiPriority="64" w:unhideWhenUsed="0"/>
+    <w:lsdException w:name="Medium List 1 Accent 5" w:semiHidden="0" w:uiPriority="65" w:unhideWhenUsed="0"/>
+    <w:lsdException w:name="Medium List 2 Accent 5" w:semiHidden="0" w:uiPriority="66" w:unhideWhenUsed="0"/>
+    <w:lsdException w:name="Medium Grid 1 Accent 5" w:semiHidden="0" w:uiPriority="67" w:unhideWhenUsed="0"/>
+    <w:lsdException w:name="Medium Grid 2 Accent 5" w:semiHidden="0" w:uiPriority="68" w:unhideWhenUsed="0"/>
+    <w:lsdException w:name="Medium Grid 3 Accent 5" w:semiHidden="0" w:uiPriority="69" w:unhideWhenUsed="0"/>
+    <w:lsdException w:name="Dark List Accent 5" w:semiHidden="0" w:uiPriority="70" w:unhideWhenUsed="0"/>
+    <w:lsdException w:name="Colorful Shading Accent 5" w:semiHidden="0" w:uiPriority="71" w:unhideWhenUsed="0"/>
+    <w:lsdException w:name="Colorful List Accent 5" w:semiHidden="0" w:uiPriority="72" w:unhideWhenUsed="0"/>
+    <w:lsdException w:name="Colorful Grid Accent 5" w:semiHidden="0" w:uiPriority="73" w:unhideWhenUsed="0"/>
+    <w:lsdException w:name="Light Shading Accent 6" w:semiHidden="0" w:uiPriority="60" w:unhideWhenUsed="0"/>
+    <w:lsdException w:name="Light List Accent 6" w:semiHidden="0" w:uiPriority="61" w:unhideWhenUsed="0"/>
+    <w:lsdException w:name="Light Grid Accent 6" w:semiHidden="0" w:uiPriority="62" w:unhideWhenUsed="0"/>
+    <w:lsdException w:name="Medium Shading 1 Accent 6" w:semiHidden="0" w:uiPriority="63" w:unhideWhenUsed="0"/>
+    <w:lsdException w:name="Medium Shading 2 Accent 6" w:semiHidden="0" w:uiPriority="64" w:unhideWhenUsed="0"/>
+    <w:lsdException w:name="Medium List 1 Accent 6" w:semiHidden="0" w:uiPriority="65" w:unhideWhenUsed="0"/>
+    <w:lsdException w:name="Medium List 2 Accent 6" w:semiHidden="0" w:uiPriority="66" w:unhideWhenUsed="0"/>
+    <w:lsdException w:name="Medium Grid 1 Accent 6" w:semiHidden="0" w:uiPriority="67" w:unhideWhenUsed="0"/>
+    <w:lsdException w:name="Medium Grid 2 Accent 6" w:semiHidden="0" w:uiPriority="68" w:unhideWhenUsed="0"/>
+    <w:lsdException w:name="Medium Grid 3 Accent 6" w:semiHidden="0" w:uiPriority="69" w:unhideWhenUsed="0"/>
+    <w:lsdException w:name="Dark List Accent 6" w:semiHidden="0" w:uiPriority="70" w:unhideWhenUsed="0"/>
+    <w:lsdException w:name="Colorful Shading Accent 6" w:semiHidden="0" w:uiPriority="71" w:unhideWhenUsed="0"/>
+    <w:lsdException w:name="Colorful List Accent 6" w:semiHidden="0" w:uiPriority="72" w:unhideWhenUsed="0"/>
+    <w:lsdException w:name="Colorful Grid Accent 6" w:semiHidden="0" w:uiPriority="73" w:unhideWhenUsed="0"/>
+    <w:lsdException w:name="Subtle Emphasis" w:semiHidden="0" w:uiPriority="19" w:unhideWhenUsed="0" w:qFormat="1"/>
+    <w:lsdException w:name="Intense Emphasis" w:semiHidden="0" w:uiPriority="21" w:unhideWhenUsed="0" w:qFormat="1"/>
+    <w:lsdException w:name="Subtle Reference" w:semiHidden="0" w:uiPriority="31" w:unhideWhenUsed="0" w:qFormat="1"/>
+    <w:lsdException w:name="Intense Reference" w:semiHidden="0" w:uiPriority="32" w:unhideWhenUsed="0" w:qFormat="1"/>
+    <w:lsdException w:name="Book Title" w:semiHidden="0" w:uiPriority="33" w:unhideWhenUsed="0" w:qFormat="1"/>
+    <w:lsdException w:name="Bibliography" w:uiPriority="37"/>
+    <w:lsdException w:name="TOC Heading" w:uiPriority="39" w:qFormat="1"/>
+  </w:latentStyles>
+  <w:style w:type="paragraph" w:default="1" w:styleId="Normal">
+    <w:name w:val="Normal"/>
+    <w:qFormat/>
+  </w:style>
+  <w:style w:type="paragraph" w:styleId="Heading1">
+    <w:name w:val="heading 1"/>
+    <w:basedOn w:val="Normal"/>
+    <w:link w:val="Heading1Char"/>
+    <w:uiPriority w:val="9"/>
+    <w:qFormat/>
+    <w:rsid w:val="00BE1455"/>
+    <w:pPr>
+      <w:spacing w:before="100" w:beforeAutospacing="1" w:after="100" w:afterAutospacing="1" w:line="240" w:lineRule="auto"/>
+      <w:outlineLvl w:val="0"/>
+    </w:pPr>
+    <w:rPr>
+      <w:rFonts w:ascii="Times New Roman" w:eastAsia="Times New Roman" w:hAnsi="Times New Roman" w:cs="Times New Roman"/>
+      <w:b/>
+      <w:bCs/>
+      <w:kern w:val="36"/>
+      <w:sz w:val="48"/>
+      <w:szCs w:val="48"/>
+    </w:rPr>
+  </w:style>
+  <w:style w:type="paragraph" w:styleId="Heading2">
+    <w:name w:val="heading 2"/>
+    <w:basedOn w:val="Normal"/>
+    <w:next w:val="Normal"/>
+    <w:uiPriority w:val="9"/>
+    <w:unhideWhenUsed/>
+    <w:qFormat/>
+    <w:pPr>
+      <w:keepNext/>
+      <w:keepLines/>
+      <w:spacing w:before="360" w:after="80"/>
+      <w:outlineLvl w:val="1"/>
+    </w:pPr>
+    <w:rPr>
+      <w:b/>
+      <w:sz w:val="36"/>
+      <w:szCs w:val="36"/>
+    </w:rPr>
+  </w:style>
+  <w:style w:type="paragraph" w:styleId="Heading3">
+    <w:name w:val="heading 3"/>
+    <w:basedOn w:val="Normal"/>
+    <w:next w:val="Normal"/>
+    <w:uiPriority w:val="9"/>
+    <w:semiHidden/>
+    <w:unhideWhenUsed/>
+    <w:qFormat/>
+    <w:pPr>
+      <w:keepNext/>
+      <w:keepLines/>
+      <w:spacing w:before="280" w:after="80"/>
+      <w:outlineLvl w:val="2"/>
+    </w:pPr>
+    <w:rPr>
+      <w:b/>
+      <w:sz w:val="28"/>
+      <w:szCs w:val="28"/>
+    </w:rPr>
+  </w:style>
+  <w:style w:type="paragraph" w:styleId="Heading4">
+    <w:name w:val="heading 4"/>
+    <w:basedOn w:val="Normal"/>
+    <w:next w:val="Normal"/>
+    <w:uiPriority w:val="9"/>
+    <w:semiHidden/>
+    <w:unhideWhenUsed/>
+    <w:qFormat/>
+    <w:pPr>
+      <w:keepNext/>
+      <w:keepLines/>
+      <w:spacing w:before="240" w:after="40"/>
+      <w:outlineLvl w:val="3"/>
+    </w:pPr>
+    <w:rPr>
+      <w:b/>
+      <w:sz w:val="24"/>
+      <w:szCs w:val="24"/>
+    </w:rPr>
+  </w:style>
+  <w:style w:type="paragraph" w:styleId="Heading5">
+    <w:name w:val="heading 5"/>
+    <w:basedOn w:val="Normal"/>
+    <w:next w:val="Normal"/>
+    <w:uiPriority w:val="9"/>
+    <w:semiHidden/>
+    <w:unhideWhenUsed/>
+    <w:qFormat/>
+    <w:pPr>
+      <w:keepNext/>
+      <w:keepLines/>
+      <w:spacing w:before="220" w:after="40"/>
+      <w:outlineLvl w:val="4"/>
+    </w:pPr>
+    <w:rPr>
+      <w:b/>
+    </w:rPr>
+  </w:style>
+  <w:style w:type="paragraph" w:styleId="Heading6">
+    <w:name w:val="heading 6"/>
+    <w:basedOn w:val="Normal"/>
+    <w:next w:val="Normal"/>
+    <w:uiPriority w:val="9"/>
+    <w:semiHidden/>
+    <w:unhideWhenUsed/>
+    <w:qFormat/>
+    <w:pPr>
+      <w:keepNext/>
+      <w:keepLines/>
+      <w:spacing w:before="200" w:after="40"/>
+      <w:outlineLvl w:val="5"/>
+    </w:pPr>
+    <w:rPr>
+      <w:b/>
+      <w:sz w:val="20"/>
+      <w:szCs w:val="20"/>
+    </w:rPr>
+  </w:style>
+  <w:style w:type="character" w:default="1" w:styleId="DefaultParagraphFont">
+    <w:name w:val="Default Paragraph Font"/>
+    <w:uiPriority w:val="1"/>
+    <w:semiHidden/>
+    <w:unhideWhenUsed/>
+  </w:style>
+  <w:style w:type="table" w:default="1" w:styleId="TableNormal">
+    <w:name w:val="Normal Table"/>
+    <w:uiPriority w:val="99"/>
+    <w:semiHidden/>
+    <w:unhideWhenUsed/>
+    <w:tblPr>
+      <w:tblInd w:w="0" w:type="dxa"/>
+      <w:tblCellMar>
+        <w:top w:w="0" w:type="dxa"/>
+        <w:left w:w="108" w:type="dxa"/>
+        <w:bottom w:w="0" w:type="dxa"/>
+        <w:right w:w="108" w:type="dxa"/>
+      </w:tblCellMar>
+    </w:tblPr>
+  </w:style>
+  <w:style w:type="numbering" w:default="1" w:styleId="NoList">
+    <w:name w:val="No List"/>
+    <w:uiPriority w:val="99"/>
+    <w:semiHidden/>
+    <w:unhideWhenUsed/>
+  </w:style>
+  <w:style w:type="paragraph" w:styleId="Title">
+    <w:name w:val="Title"/>
+    <w:basedOn w:val="Normal"/>
+    <w:next w:val="Normal"/>
+    <w:uiPriority w:val="10"/>
+    <w:qFormat/>
+    <w:pPr>
+      <w:keepNext/>
+      <w:keepLines/>
+      <w:spacing w:before="480" w:after="120"/>
+    </w:pPr>
+    <w:rPr>
+      <w:b/>
+      <w:sz w:val="72"/>
+      <w:szCs w:val="72"/>
+    </w:rPr>
+  </w:style>
+  <w:style w:type="paragraph" w:styleId="ListParagraph">
+    <w:name w:val="List Paragraph"/>
+    <w:basedOn w:val="Normal"/>
+    <w:uiPriority w:val="34"/>
+    <w:qFormat/>
+    <w:rsid w:val="00CF4D4C"/>
+    <w:pPr>
+      <w:ind w:left="720"/>
+      <w:contextualSpacing/>
+    </w:pPr>
+  </w:style>
+  <w:style w:type="character" w:styleId="Emphasis">
+    <w:name w:val="Emphasis"/>
+    <w:basedOn w:val="DefaultParagraphFont"/>
+    <w:uiPriority w:val="20"/>
+    <w:qFormat/>
+    <w:rsid w:val="000F2E42"/>
+    <w:rPr>
+      <w:i/>
+      <w:iCs/>
+    </w:rPr>
+  </w:style>
+  <w:style w:type="character" w:styleId="Hyperlink">
+    <w:name w:val="Hyperlink"/>
+    <w:basedOn w:val="DefaultParagraphFont"/>
+    <w:uiPriority w:val="99"/>
+    <w:unhideWhenUsed/>
+    <w:rsid w:val="00BE1455"/>
+    <w:rPr>
+      <w:color w:val="0000FF"/>
+      <w:u w:val="single"/>
+    </w:rPr>
+  </w:style>
+  <w:style w:type="character" w:customStyle="1" w:styleId="Heading1Char">
+    <w:name w:val="Heading 1 Char"/>
+    <w:basedOn w:val="DefaultParagraphFont"/>
+    <w:link w:val="Heading1"/>
+    <w:uiPriority w:val="9"/>
+    <w:rsid w:val="00BE1455"/>
+    <w:rPr>
+      <w:rFonts w:ascii="Times New Roman" w:eastAsia="Times New Roman" w:hAnsi="Times New Roman" w:cs="Times New Roman"/>
+      <w:b/>
+      <w:bCs/>
+      <w:kern w:val="36"/>
+      <w:sz w:val="48"/>
+      <w:szCs w:val="48"/>
+    </w:rPr>
+  </w:style>
+  <w:style w:type="character" w:customStyle="1" w:styleId="field">
+    <w:name w:val="field"/>
+    <w:basedOn w:val="DefaultParagraphFont"/>
+    <w:rsid w:val="00D056B0"/>
+  </w:style>
+  <w:style w:type="paragraph" w:styleId="Subtitle">
+    <w:name w:val="Subtitle"/>
+    <w:basedOn w:val="Normal"/>
+    <w:next w:val="Normal"/>
+    <w:uiPriority w:val="11"/>
+    <w:qFormat/>
+    <w:pPr>
+      <w:keepNext/>
+      <w:keepLines/>
+      <w:spacing w:before="360" w:after="80"/>
+    </w:pPr>
+    <w:rPr>
+      <w:rFonts w:ascii="Georgia" w:eastAsia="Georgia" w:hAnsi="Georgia" w:cs="Georgia"/>
+      <w:i/>
+      <w:color w:val="666666"/>
+      <w:sz w:val="48"/>
+      <w:szCs w:val="48"/>
+    </w:rPr>
+  </w:style>
+  <w:style w:type="table" w:customStyle="1" w:styleId="a">
+    <w:basedOn w:val="TableNormal"/>
+    <w:tblPr>
+      <w:tblStyleRowBandSize w:val="1"/>
+      <w:tblStyleColBandSize w:val="1"/>
+      <w:tblCellMar>
+        <w:top w:w="100" w:type="dxa"/>
+        <w:left w:w="100" w:type="dxa"/>
+        <w:bottom w:w="100" w:type="dxa"/>
+        <w:right w:w="100" w:type="dxa"/>
+      </w:tblCellMar>
+    </w:tblPr>
+  </w:style>
+  <w:style w:type="table" w:customStyle="1" w:styleId="a0">
+    <w:basedOn w:val="TableNormal"/>
+    <w:tblPr>
+      <w:tblStyleRowBandSize w:val="1"/>
+      <w:tblStyleColBandSize w:val="1"/>
+      <w:tblCellMar>
+        <w:top w:w="100" w:type="dxa"/>
+        <w:left w:w="100" w:type="dxa"/>
+        <w:bottom w:w="100" w:type="dxa"/>
+        <w:right w:w="100" w:type="dxa"/>
+      </w:tblCellMar>
+    </w:tblPr>
+  </w:style>
+  <w:style w:type="paragraph" w:styleId="NormalWeb">
+    <w:name w:val="Normal (Web)"/>
+    <w:basedOn w:val="Normal"/>
+    <w:uiPriority w:val="99"/>
+    <w:semiHidden/>
+    <w:unhideWhenUsed/>
+    <w:rsid w:val="00830454"/>
+    <w:pPr>
+      <w:spacing w:before="100" w:beforeAutospacing="1" w:after="100" w:afterAutospacing="1" w:line="240" w:lineRule="auto"/>
+    </w:pPr>
+    <w:rPr>
+      <w:rFonts w:ascii="Times New Roman" w:eastAsia="Times New Roman" w:hAnsi="Times New Roman" w:cs="Times New Roman"/>
+      <w:sz w:val="24"/>
+      <w:szCs w:val="24"/>
+      <w:lang w:val="en-CA"/>
+    </w:rPr>
+  </w:style>
+  <w:style w:type="paragraph" w:styleId="Date">
+    <w:name w:val="Date"/>
+    <w:basedOn w:val="Normal"/>
+    <w:next w:val="Normal"/>
+    <w:link w:val="DateChar"/>
+    <w:uiPriority w:val="99"/>
+    <w:semiHidden/>
+    <w:unhideWhenUsed/>
+    <w:rsid w:val="006C7B03"/>
+  </w:style>
+  <w:style w:type="character" w:customStyle="1" w:styleId="DateChar">
+    <w:name w:val="Date Char"/>
+    <w:basedOn w:val="DefaultParagraphFont"/>
+    <w:link w:val="Date"/>
+    <w:uiPriority w:val="99"/>
+    <w:semiHidden/>
+    <w:rsid w:val="006C7B03"/>
+  </w:style>
+  <w:style w:type="table" w:styleId="TableGrid">
+    <w:name w:val="Table Grid"/>
+    <w:basedOn w:val="TableNormal"/>
+    <w:uiPriority w:val="39"/>
+    <w:rsid w:val="006E7D3E"/>
+    <w:pPr>
+      <w:spacing w:after="0" w:line="240" w:lineRule="auto"/>
+    </w:pPr>
+    <w:tblPr>
+      <w:tblBorders>
+        <w:top w:val="single" w:sz="4" w:space="0" w:color="auto"/>
+        <w:left w:val="single" w:sz="4" w:space="0" w:color="auto"/>
+        <w:bottom w:val="single" w:sz="4" w:space="0" w:color="auto"/>
+        <w:right w:val="single" w:sz="4" w:space="0" w:color="auto"/>
+        <w:insideH w:val="single" w:sz="4" w:space="0" w:color="auto"/>
+        <w:insideV w:val="single" w:sz="4" w:space="0" w:color="auto"/>
+      </w:tblBorders>
+    </w:tblPr>
+  </w:style>
+  <w:style w:type="character" w:customStyle="1" w:styleId="UnresolvedMention">
     <w:name w:val="Unresolved Mention"/>
     <w:basedOn w:val="DefaultParagraphFont"/>
     <w:uiPriority w:val="99"/>
@@ -12464,7 +13495,7 @@
   <a:extraClrSchemeLst/>
   <a:extLst>
     <a:ext uri="{05A4C25C-085E-4340-85A3-A5531E510DB2}">
-      <thm15:themeFamily xmlns:thm15="http://schemas.microsoft.com/office/thememl/2012/main" name="Office Theme" id="{62F939B6-93AF-4DB8-9C6B-D6C7DFDC589F}" vid="{4A3C46E8-61CC-4603-A589-7422A47A8E4A}"/>
+      <thm15:themeFamily xmlns:thm15="http://schemas.microsoft.com/office/thememl/2012/main" xmlns="" name="Office Theme" id="{62F939B6-93AF-4DB8-9C6B-D6C7DFDC589F}" vid="{4A3C46E8-61CC-4603-A589-7422A47A8E4A}"/>
     </a:ext>
   </a:extLst>
 </a:theme>

</xml_diff>